<commit_message>
updated userstories and meeting protocol doc
</commit_message>
<xml_diff>
--- a/doc/project_documentation/SE2 Meetingprotokoll.docx
+++ b/doc/project_documentation/SE2 Meetingprotokoll.docx
@@ -136,7 +136,6 @@
               <w14:uncheckedState w14:val="2610" w14:font="MS Gothic"/>
             </w14:checkbox>
           </w:sdtPr>
-          <w:sdtEndPr/>
           <w:sdtContent>
             <w:tc>
               <w:tcPr>
@@ -224,7 +223,6 @@
               <w14:uncheckedState w14:val="2610" w14:font="MS Gothic"/>
             </w14:checkbox>
           </w:sdtPr>
-          <w:sdtEndPr/>
           <w:sdtContent>
             <w:tc>
               <w:tcPr>
@@ -308,7 +306,6 @@
               <w14:uncheckedState w14:val="2610" w14:font="MS Gothic"/>
             </w14:checkbox>
           </w:sdtPr>
-          <w:sdtEndPr/>
           <w:sdtContent>
             <w:tc>
               <w:tcPr>
@@ -388,7 +385,6 @@
               <w14:uncheckedState w14:val="2610" w14:font="MS Gothic"/>
             </w14:checkbox>
           </w:sdtPr>
-          <w:sdtEndPr/>
           <w:sdtContent>
             <w:tc>
               <w:tcPr>
@@ -462,7 +458,6 @@
               <w14:uncheckedState w14:val="2610" w14:font="MS Gothic"/>
             </w14:checkbox>
           </w:sdtPr>
-          <w:sdtEndPr/>
           <w:sdtContent>
             <w:tc>
               <w:tcPr>
@@ -536,7 +531,6 @@
               <w14:uncheckedState w14:val="2610" w14:font="MS Gothic"/>
             </w14:checkbox>
           </w:sdtPr>
-          <w:sdtEndPr/>
           <w:sdtContent>
             <w:tc>
               <w:tcPr>
@@ -844,7 +838,6 @@
               <w14:uncheckedState w14:val="2610" w14:font="MS Gothic"/>
             </w14:checkbox>
           </w:sdtPr>
-          <w:sdtEndPr/>
           <w:sdtContent>
             <w:tc>
               <w:tcPr>
@@ -1188,7 +1181,6 @@
               <w:spacing w:line="240" w:lineRule="auto"/>
             </w:pPr>
             <w:r>
-              <w:lastRenderedPageBreak/>
               <w:t xml:space="preserve">Alexandra </w:t>
             </w:r>
             <w:proofErr w:type="spellStart"/>
@@ -1212,7 +1204,6 @@
               <w14:uncheckedState w14:val="2610" w14:font="MS Gothic"/>
             </w14:checkbox>
           </w:sdtPr>
-          <w:sdtEndPr/>
           <w:sdtContent>
             <w:tc>
               <w:tcPr>
@@ -1300,7 +1291,6 @@
               <w14:uncheckedState w14:val="2610" w14:font="MS Gothic"/>
             </w14:checkbox>
           </w:sdtPr>
-          <w:sdtEndPr/>
           <w:sdtContent>
             <w:tc>
               <w:tcPr>
@@ -1384,7 +1374,6 @@
               <w14:uncheckedState w14:val="2610" w14:font="MS Gothic"/>
             </w14:checkbox>
           </w:sdtPr>
-          <w:sdtEndPr/>
           <w:sdtContent>
             <w:tc>
               <w:tcPr>
@@ -1464,7 +1453,6 @@
               <w14:uncheckedState w14:val="2610" w14:font="MS Gothic"/>
             </w14:checkbox>
           </w:sdtPr>
-          <w:sdtEndPr/>
           <w:sdtContent>
             <w:tc>
               <w:tcPr>
@@ -1538,7 +1526,6 @@
               <w14:uncheckedState w14:val="2610" w14:font="MS Gothic"/>
             </w14:checkbox>
           </w:sdtPr>
-          <w:sdtEndPr/>
           <w:sdtContent>
             <w:tc>
               <w:tcPr>
@@ -1612,7 +1599,6 @@
               <w14:uncheckedState w14:val="2610" w14:font="MS Gothic"/>
             </w14:checkbox>
           </w:sdtPr>
-          <w:sdtEndPr/>
           <w:sdtContent>
             <w:tc>
               <w:tcPr>
@@ -1914,7 +1900,6 @@
               <w14:uncheckedState w14:val="2610" w14:font="MS Gothic"/>
             </w14:checkbox>
           </w:sdtPr>
-          <w:sdtEndPr/>
           <w:sdtContent>
             <w:tc>
               <w:tcPr>
@@ -2367,7 +2352,6 @@
               <w14:uncheckedState w14:val="2610" w14:font="MS Gothic"/>
             </w14:checkbox>
           </w:sdtPr>
-          <w:sdtEndPr/>
           <w:sdtContent>
             <w:tc>
               <w:tcPr>
@@ -2455,7 +2439,6 @@
               <w14:uncheckedState w14:val="2610" w14:font="MS Gothic"/>
             </w14:checkbox>
           </w:sdtPr>
-          <w:sdtEndPr/>
           <w:sdtContent>
             <w:tc>
               <w:tcPr>
@@ -2539,7 +2522,6 @@
               <w14:uncheckedState w14:val="2610" w14:font="MS Gothic"/>
             </w14:checkbox>
           </w:sdtPr>
-          <w:sdtEndPr/>
           <w:sdtContent>
             <w:tc>
               <w:tcPr>
@@ -2619,7 +2601,6 @@
               <w14:uncheckedState w14:val="2610" w14:font="MS Gothic"/>
             </w14:checkbox>
           </w:sdtPr>
-          <w:sdtEndPr/>
           <w:sdtContent>
             <w:tc>
               <w:tcPr>
@@ -2693,7 +2674,6 @@
               <w14:uncheckedState w14:val="2610" w14:font="MS Gothic"/>
             </w14:checkbox>
           </w:sdtPr>
-          <w:sdtEndPr/>
           <w:sdtContent>
             <w:tc>
               <w:tcPr>
@@ -2754,7 +2734,6 @@
               <w:spacing w:line="240" w:lineRule="auto"/>
             </w:pPr>
             <w:r>
-              <w:lastRenderedPageBreak/>
               <w:t>Nico Ott</w:t>
             </w:r>
           </w:p>
@@ -2768,7 +2747,6 @@
               <w14:uncheckedState w14:val="2610" w14:font="MS Gothic"/>
             </w14:checkbox>
           </w:sdtPr>
-          <w:sdtEndPr/>
           <w:sdtContent>
             <w:tc>
               <w:tcPr>
@@ -3024,7 +3002,6 @@
               <w14:uncheckedState w14:val="2610" w14:font="MS Gothic"/>
             </w14:checkbox>
           </w:sdtPr>
-          <w:sdtEndPr/>
           <w:sdtContent>
             <w:tc>
               <w:tcPr>
@@ -3135,7 +3112,6 @@
               <w14:uncheckedState w14:val="2610" w14:font="MS Gothic"/>
             </w14:checkbox>
           </w:sdtPr>
-          <w:sdtEndPr/>
           <w:sdtContent>
             <w:tc>
               <w:tcPr>
@@ -3238,7 +3214,6 @@
               <w14:uncheckedState w14:val="2610" w14:font="MS Gothic"/>
             </w14:checkbox>
           </w:sdtPr>
-          <w:sdtEndPr/>
           <w:sdtContent>
             <w:tc>
               <w:tcPr>
@@ -3655,7 +3630,6 @@
               <w14:uncheckedState w14:val="2610" w14:font="MS Gothic"/>
             </w14:checkbox>
           </w:sdtPr>
-          <w:sdtEndPr/>
           <w:sdtContent>
             <w:tc>
               <w:tcPr>
@@ -3743,7 +3717,6 @@
               <w14:uncheckedState w14:val="2610" w14:font="MS Gothic"/>
             </w14:checkbox>
           </w:sdtPr>
-          <w:sdtEndPr/>
           <w:sdtContent>
             <w:tc>
               <w:tcPr>
@@ -3827,7 +3800,6 @@
               <w14:uncheckedState w14:val="2610" w14:font="MS Gothic"/>
             </w14:checkbox>
           </w:sdtPr>
-          <w:sdtEndPr/>
           <w:sdtContent>
             <w:tc>
               <w:tcPr>
@@ -3907,7 +3879,6 @@
               <w14:uncheckedState w14:val="2610" w14:font="MS Gothic"/>
             </w14:checkbox>
           </w:sdtPr>
-          <w:sdtEndPr/>
           <w:sdtContent>
             <w:tc>
               <w:tcPr>
@@ -3981,7 +3952,6 @@
               <w14:uncheckedState w14:val="2610" w14:font="MS Gothic"/>
             </w14:checkbox>
           </w:sdtPr>
-          <w:sdtEndPr/>
           <w:sdtContent>
             <w:tc>
               <w:tcPr>
@@ -4055,7 +4025,6 @@
               <w14:uncheckedState w14:val="2610" w14:font="MS Gothic"/>
             </w14:checkbox>
           </w:sdtPr>
-          <w:sdtEndPr/>
           <w:sdtContent>
             <w:tc>
               <w:tcPr>
@@ -4111,7 +4080,6 @@
         <w:rPr>
           <w:b/>
         </w:rPr>
-        <w:lastRenderedPageBreak/>
         <w:t>ToDos</w:t>
       </w:r>
       <w:proofErr w:type="spellEnd"/>
@@ -4322,7 +4290,6 @@
               <w14:uncheckedState w14:val="2610" w14:font="MS Gothic"/>
             </w14:checkbox>
           </w:sdtPr>
-          <w:sdtEndPr/>
           <w:sdtContent>
             <w:tc>
               <w:tcPr>
@@ -4433,7 +4400,6 @@
               <w14:uncheckedState w14:val="2610" w14:font="MS Gothic"/>
             </w14:checkbox>
           </w:sdtPr>
-          <w:sdtEndPr/>
           <w:sdtContent>
             <w:tc>
               <w:tcPr>
@@ -5280,7 +5246,6 @@
           <w:sz w:val="22"/>
           <w:szCs w:val="22"/>
         </w:rPr>
-        <w:lastRenderedPageBreak/>
         <w:t>Datum</w:t>
       </w:r>
       <w:r>
@@ -5360,7 +5325,6 @@
               <w14:uncheckedState w14:val="2610" w14:font="MS Gothic"/>
             </w14:checkbox>
           </w:sdtPr>
-          <w:sdtEndPr/>
           <w:sdtContent>
             <w:tc>
               <w:tcPr>
@@ -5448,7 +5412,6 @@
               <w14:uncheckedState w14:val="2610" w14:font="MS Gothic"/>
             </w14:checkbox>
           </w:sdtPr>
-          <w:sdtEndPr/>
           <w:sdtContent>
             <w:tc>
               <w:tcPr>
@@ -5532,7 +5495,6 @@
               <w14:uncheckedState w14:val="2610" w14:font="MS Gothic"/>
             </w14:checkbox>
           </w:sdtPr>
-          <w:sdtEndPr/>
           <w:sdtContent>
             <w:tc>
               <w:tcPr>
@@ -5612,7 +5574,6 @@
               <w14:uncheckedState w14:val="2610" w14:font="MS Gothic"/>
             </w14:checkbox>
           </w:sdtPr>
-          <w:sdtEndPr/>
           <w:sdtContent>
             <w:tc>
               <w:tcPr>
@@ -5686,7 +5647,6 @@
               <w14:uncheckedState w14:val="2610" w14:font="MS Gothic"/>
             </w14:checkbox>
           </w:sdtPr>
-          <w:sdtEndPr/>
           <w:sdtContent>
             <w:tc>
               <w:tcPr>
@@ -5760,7 +5720,6 @@
               <w14:uncheckedState w14:val="2610" w14:font="MS Gothic"/>
             </w14:checkbox>
           </w:sdtPr>
-          <w:sdtEndPr/>
           <w:sdtContent>
             <w:tc>
               <w:tcPr>
@@ -6029,7 +5988,6 @@
               <w14:uncheckedState w14:val="2610" w14:font="MS Gothic"/>
             </w14:checkbox>
           </w:sdtPr>
-          <w:sdtEndPr/>
           <w:sdtContent>
             <w:tc>
               <w:tcPr>
@@ -6137,7 +6095,6 @@
               <w14:uncheckedState w14:val="2610" w14:font="MS Gothic"/>
             </w14:checkbox>
           </w:sdtPr>
-          <w:sdtEndPr/>
           <w:sdtContent>
             <w:tc>
               <w:tcPr>
@@ -6240,7 +6197,6 @@
               <w14:uncheckedState w14:val="2610" w14:font="MS Gothic"/>
             </w14:checkbox>
           </w:sdtPr>
-          <w:sdtEndPr/>
           <w:sdtContent>
             <w:tc>
               <w:tcPr>
@@ -6778,7 +6734,6 @@
               <w14:uncheckedState w14:val="2610" w14:font="MS Gothic"/>
             </w14:checkbox>
           </w:sdtPr>
-          <w:sdtEndPr/>
           <w:sdtContent>
             <w:tc>
               <w:tcPr>
@@ -6849,7 +6804,6 @@
               <w:spacing w:line="240" w:lineRule="auto"/>
             </w:pPr>
             <w:r>
-              <w:lastRenderedPageBreak/>
               <w:t>Andreas Kogler</w:t>
             </w:r>
           </w:p>
@@ -6867,7 +6821,6 @@
               <w14:uncheckedState w14:val="2610" w14:font="MS Gothic"/>
             </w14:checkbox>
           </w:sdtPr>
-          <w:sdtEndPr/>
           <w:sdtContent>
             <w:tc>
               <w:tcPr>
@@ -6951,7 +6904,6 @@
               <w14:uncheckedState w14:val="2610" w14:font="MS Gothic"/>
             </w14:checkbox>
           </w:sdtPr>
-          <w:sdtEndPr/>
           <w:sdtContent>
             <w:tc>
               <w:tcPr>
@@ -7031,7 +6983,6 @@
               <w14:uncheckedState w14:val="2610" w14:font="MS Gothic"/>
             </w14:checkbox>
           </w:sdtPr>
-          <w:sdtEndPr/>
           <w:sdtContent>
             <w:tc>
               <w:tcPr>
@@ -7105,7 +7056,6 @@
               <w14:uncheckedState w14:val="2610" w14:font="MS Gothic"/>
             </w14:checkbox>
           </w:sdtPr>
-          <w:sdtEndPr/>
           <w:sdtContent>
             <w:tc>
               <w:tcPr>
@@ -7179,7 +7129,6 @@
               <w14:uncheckedState w14:val="2610" w14:font="MS Gothic"/>
             </w14:checkbox>
           </w:sdtPr>
-          <w:sdtEndPr/>
           <w:sdtContent>
             <w:tc>
               <w:tcPr>
@@ -7454,7 +7403,6 @@
               <w14:uncheckedState w14:val="2610" w14:font="MS Gothic"/>
             </w14:checkbox>
           </w:sdtPr>
-          <w:sdtEndPr/>
           <w:sdtContent>
             <w:tc>
               <w:tcPr>
@@ -7597,7 +7545,6 @@
               <w14:uncheckedState w14:val="2610" w14:font="MS Gothic"/>
             </w14:checkbox>
           </w:sdtPr>
-          <w:sdtEndPr/>
           <w:sdtContent>
             <w:tc>
               <w:tcPr>
@@ -7700,7 +7647,6 @@
               <w14:uncheckedState w14:val="2610" w14:font="MS Gothic"/>
             </w14:checkbox>
           </w:sdtPr>
-          <w:sdtEndPr/>
           <w:sdtContent>
             <w:tc>
               <w:tcPr>
@@ -8728,12 +8674,11 @@
             </w:rPr>
             <w:id w:val="1284152469"/>
             <w14:checkbox>
-              <w14:checked w14:val="0"/>
+              <w14:checked w14:val="1"/>
               <w14:checkedState w14:val="2612" w14:font="MS Gothic"/>
               <w14:uncheckedState w14:val="2610" w14:font="MS Gothic"/>
             </w14:checkbox>
           </w:sdtPr>
-          <w:sdtEndPr/>
           <w:sdtContent>
             <w:tc>
               <w:tcPr>
@@ -8769,7 +8714,7 @@
                     <w:sz w:val="24"/>
                     <w:szCs w:val="24"/>
                   </w:rPr>
-                  <w:t>☐</w:t>
+                  <w:t>☒</w:t>
                 </w:r>
               </w:p>
             </w:tc>
@@ -8816,12 +8761,94 @@
             </w:rPr>
             <w:id w:val="1495064115"/>
             <w14:checkbox>
+              <w14:checked w14:val="1"/>
+              <w14:checkedState w14:val="2612" w14:font="MS Gothic"/>
+              <w14:uncheckedState w14:val="2610" w14:font="MS Gothic"/>
+            </w14:checkbox>
+          </w:sdtPr>
+          <w:sdtContent>
+            <w:tc>
+              <w:tcPr>
+                <w:tcW w:w="450" w:type="dxa"/>
+                <w:shd w:val="clear" w:color="auto" w:fill="auto"/>
+                <w:tcMar>
+                  <w:top w:w="100" w:type="dxa"/>
+                  <w:left w:w="100" w:type="dxa"/>
+                  <w:bottom w:w="100" w:type="dxa"/>
+                  <w:right w:w="100" w:type="dxa"/>
+                </w:tcMar>
+              </w:tcPr>
+              <w:p>
+                <w:pPr>
+                  <w:widowControl w:val="0"/>
+                  <w:pBdr>
+                    <w:top w:val="nil"/>
+                    <w:left w:val="nil"/>
+                    <w:bottom w:val="nil"/>
+                    <w:right w:val="nil"/>
+                    <w:between w:val="nil"/>
+                  </w:pBdr>
+                  <w:spacing w:line="240" w:lineRule="auto"/>
+                  <w:rPr>
+                    <w:sz w:val="24"/>
+                    <w:szCs w:val="24"/>
+                  </w:rPr>
+                </w:pPr>
+                <w:r>
+                  <w:rPr>
+                    <w:rFonts w:ascii="MS Gothic" w:eastAsia="MS Gothic" w:hAnsi="MS Gothic" w:hint="eastAsia"/>
+                    <w:sz w:val="24"/>
+                    <w:szCs w:val="24"/>
+                  </w:rPr>
+                  <w:t>☒</w:t>
+                </w:r>
+              </w:p>
+            </w:tc>
+          </w:sdtContent>
+        </w:sdt>
+      </w:tr>
+      <w:tr>
+        <w:tc>
+          <w:tcPr>
+            <w:tcW w:w="2150" w:type="dxa"/>
+            <w:shd w:val="clear" w:color="auto" w:fill="auto"/>
+            <w:tcMar>
+              <w:top w:w="100" w:type="dxa"/>
+              <w:left w:w="100" w:type="dxa"/>
+              <w:bottom w:w="100" w:type="dxa"/>
+              <w:right w:w="100" w:type="dxa"/>
+            </w:tcMar>
+          </w:tcPr>
+          <w:p>
+            <w:pPr>
+              <w:widowControl w:val="0"/>
+              <w:pBdr>
+                <w:top w:val="nil"/>
+                <w:left w:val="nil"/>
+                <w:bottom w:val="nil"/>
+                <w:right w:val="nil"/>
+                <w:between w:val="nil"/>
+              </w:pBdr>
+              <w:spacing w:line="240" w:lineRule="auto"/>
+            </w:pPr>
+            <w:r>
+              <w:t>Florian Lanz</w:t>
+            </w:r>
+          </w:p>
+        </w:tc>
+        <w:sdt>
+          <w:sdtPr>
+            <w:rPr>
+              <w:sz w:val="24"/>
+              <w:szCs w:val="24"/>
+            </w:rPr>
+            <w:id w:val="-1279641111"/>
+            <w14:checkbox>
               <w14:checked w14:val="0"/>
               <w14:checkedState w14:val="2612" w14:font="MS Gothic"/>
               <w14:uncheckedState w14:val="2610" w14:font="MS Gothic"/>
             </w14:checkbox>
           </w:sdtPr>
-          <w:sdtEndPr/>
           <w:sdtContent>
             <w:tc>
               <w:tcPr>
@@ -8888,104 +8915,19 @@
               <w:spacing w:line="240" w:lineRule="auto"/>
             </w:pPr>
             <w:r>
-              <w:t>Florian Lanz</w:t>
+              <w:t>Martin Köfer</w:t>
             </w:r>
           </w:p>
         </w:tc>
         <w:sdt>
           <w:sdtPr>
-            <w:rPr>
-              <w:sz w:val="24"/>
-              <w:szCs w:val="24"/>
-            </w:rPr>
-            <w:id w:val="-1279641111"/>
+            <w:id w:val="-280264721"/>
             <w14:checkbox>
-              <w14:checked w14:val="0"/>
+              <w14:checked w14:val="1"/>
               <w14:checkedState w14:val="2612" w14:font="MS Gothic"/>
               <w14:uncheckedState w14:val="2610" w14:font="MS Gothic"/>
             </w14:checkbox>
           </w:sdtPr>
-          <w:sdtEndPr/>
-          <w:sdtContent>
-            <w:tc>
-              <w:tcPr>
-                <w:tcW w:w="450" w:type="dxa"/>
-                <w:shd w:val="clear" w:color="auto" w:fill="auto"/>
-                <w:tcMar>
-                  <w:top w:w="100" w:type="dxa"/>
-                  <w:left w:w="100" w:type="dxa"/>
-                  <w:bottom w:w="100" w:type="dxa"/>
-                  <w:right w:w="100" w:type="dxa"/>
-                </w:tcMar>
-              </w:tcPr>
-              <w:p>
-                <w:pPr>
-                  <w:widowControl w:val="0"/>
-                  <w:pBdr>
-                    <w:top w:val="nil"/>
-                    <w:left w:val="nil"/>
-                    <w:bottom w:val="nil"/>
-                    <w:right w:val="nil"/>
-                    <w:between w:val="nil"/>
-                  </w:pBdr>
-                  <w:spacing w:line="240" w:lineRule="auto"/>
-                  <w:rPr>
-                    <w:sz w:val="24"/>
-                    <w:szCs w:val="24"/>
-                  </w:rPr>
-                </w:pPr>
-                <w:r>
-                  <w:rPr>
-                    <w:rFonts w:ascii="MS Gothic" w:eastAsia="MS Gothic" w:hAnsi="MS Gothic" w:hint="eastAsia"/>
-                    <w:sz w:val="24"/>
-                    <w:szCs w:val="24"/>
-                  </w:rPr>
-                  <w:t>☐</w:t>
-                </w:r>
-              </w:p>
-            </w:tc>
-          </w:sdtContent>
-        </w:sdt>
-      </w:tr>
-      <w:tr>
-        <w:tc>
-          <w:tcPr>
-            <w:tcW w:w="2150" w:type="dxa"/>
-            <w:shd w:val="clear" w:color="auto" w:fill="auto"/>
-            <w:tcMar>
-              <w:top w:w="100" w:type="dxa"/>
-              <w:left w:w="100" w:type="dxa"/>
-              <w:bottom w:w="100" w:type="dxa"/>
-              <w:right w:w="100" w:type="dxa"/>
-            </w:tcMar>
-          </w:tcPr>
-          <w:p>
-            <w:pPr>
-              <w:widowControl w:val="0"/>
-              <w:pBdr>
-                <w:top w:val="nil"/>
-                <w:left w:val="nil"/>
-                <w:bottom w:val="nil"/>
-                <w:right w:val="nil"/>
-                <w:between w:val="nil"/>
-              </w:pBdr>
-              <w:spacing w:line="240" w:lineRule="auto"/>
-            </w:pPr>
-            <w:r>
-              <w:t>Martin Köfer</w:t>
-            </w:r>
-          </w:p>
-        </w:tc>
-        <w:sdt>
-          <w:sdtPr>
-            <w:id w:val="-280264721"/>
-            <w14:checkbox>
-              <w14:checked w14:val="0"/>
-              <w14:checkedState w14:val="2612" w14:font="MS Gothic"/>
-              <w14:uncheckedState w14:val="2610" w14:font="MS Gothic"/>
-            </w14:checkbox>
-          </w:sdtPr>
-          <w:sdtEndPr/>
           <w:sdtContent>
             <w:tc>
               <w:tcPr>
@@ -9014,7 +8956,7 @@
                   <w:rPr>
                     <w:rFonts w:ascii="MS Gothic" w:eastAsia="MS Gothic" w:hAnsi="MS Gothic" w:hint="eastAsia"/>
                   </w:rPr>
-                  <w:t>☐</w:t>
+                  <w:t>☒</w:t>
                 </w:r>
               </w:p>
             </w:tc>
@@ -9054,12 +8996,11 @@
           <w:sdtPr>
             <w:id w:val="1588577496"/>
             <w14:checkbox>
-              <w14:checked w14:val="0"/>
+              <w14:checked w14:val="1"/>
               <w14:checkedState w14:val="2612" w14:font="MS Gothic"/>
               <w14:uncheckedState w14:val="2610" w14:font="MS Gothic"/>
             </w14:checkbox>
           </w:sdtPr>
-          <w:sdtEndPr/>
           <w:sdtContent>
             <w:tc>
               <w:tcPr>
@@ -9088,7 +9029,7 @@
                   <w:rPr>
                     <w:rFonts w:ascii="MS Gothic" w:eastAsia="MS Gothic" w:hAnsi="MS Gothic" w:hint="eastAsia"/>
                   </w:rPr>
-                  <w:t>☐</w:t>
+                  <w:t>☒</w:t>
                 </w:r>
               </w:p>
             </w:tc>
@@ -9128,12 +9069,11 @@
           <w:sdtPr>
             <w:id w:val="-408223287"/>
             <w14:checkbox>
-              <w14:checked w14:val="0"/>
+              <w14:checked w14:val="1"/>
               <w14:checkedState w14:val="2612" w14:font="MS Gothic"/>
               <w14:uncheckedState w14:val="2610" w14:font="MS Gothic"/>
             </w14:checkbox>
           </w:sdtPr>
-          <w:sdtEndPr/>
           <w:sdtContent>
             <w:tc>
               <w:tcPr>
@@ -9162,7 +9102,7 @@
                   <w:rPr>
                     <w:rFonts w:ascii="MS Gothic" w:eastAsia="MS Gothic" w:hAnsi="MS Gothic" w:hint="eastAsia"/>
                   </w:rPr>
-                  <w:t>☐</w:t>
+                  <w:t>☒</w:t>
                 </w:r>
               </w:p>
             </w:tc>
@@ -9400,7 +9340,6 @@
               <w14:uncheckedState w14:val="2610" w14:font="MS Gothic"/>
             </w14:checkbox>
           </w:sdtPr>
-          <w:sdtEndPr/>
           <w:sdtContent>
             <w:tc>
               <w:tcPr>
@@ -9523,7 +9462,6 @@
               <w14:uncheckedState w14:val="2610" w14:font="MS Gothic"/>
             </w14:checkbox>
           </w:sdtPr>
-          <w:sdtEndPr/>
           <w:sdtContent>
             <w:tc>
               <w:tcPr>
@@ -9629,7 +9567,6 @@
               <w14:uncheckedState w14:val="2610" w14:font="MS Gothic"/>
             </w14:checkbox>
           </w:sdtPr>
-          <w:sdtEndPr/>
           <w:sdtContent>
             <w:tc>
               <w:tcPr>
@@ -9735,7 +9672,6 @@
               <w14:uncheckedState w14:val="2610" w14:font="MS Gothic"/>
             </w14:checkbox>
           </w:sdtPr>
-          <w:sdtEndPr/>
           <w:sdtContent>
             <w:tc>
               <w:tcPr>
@@ -9844,7 +9780,6 @@
               <w14:uncheckedState w14:val="2610" w14:font="MS Gothic"/>
             </w14:checkbox>
           </w:sdtPr>
-          <w:sdtEndPr/>
           <w:sdtContent>
             <w:tc>
               <w:tcPr>
@@ -9953,7 +9888,6 @@
               <w14:uncheckedState w14:val="2610" w14:font="MS Gothic"/>
             </w14:checkbox>
           </w:sdtPr>
-          <w:sdtEndPr/>
           <w:sdtContent>
             <w:tc>
               <w:tcPr>
@@ -10062,7 +9996,6 @@
               <w14:uncheckedState w14:val="2610" w14:font="MS Gothic"/>
             </w14:checkbox>
           </w:sdtPr>
-          <w:sdtEndPr/>
           <w:sdtContent>
             <w:tc>
               <w:tcPr>
@@ -10726,7 +10659,7 @@
       <w:pPr>
         <w:pStyle w:val="berschrift2"/>
         <w:rPr>
-          <w:color w:val="000000" w:themeColor="text1"/>
+          <w:color w:val="FF0000"/>
           <w:sz w:val="22"/>
           <w:szCs w:val="22"/>
         </w:rPr>
@@ -10757,11 +10690,1924 @@
       </w:r>
       <w:r>
         <w:rPr>
+          <w:sz w:val="22"/>
+          <w:szCs w:val="22"/>
+        </w:rPr>
+        <w:t>3. Mai 2021</w:t>
+      </w:r>
+    </w:p>
+    <w:p/>
+    <w:p/>
+    <w:tbl>
+      <w:tblPr>
+        <w:tblStyle w:val="a"/>
+        <w:tblW w:w="2600" w:type="dxa"/>
+        <w:tblInd w:w="0" w:type="dxa"/>
+        <w:tblBorders>
+          <w:top w:val="single" w:sz="8" w:space="0" w:color="000000"/>
+          <w:left w:val="single" w:sz="8" w:space="0" w:color="000000"/>
+          <w:bottom w:val="single" w:sz="8" w:space="0" w:color="000000"/>
+          <w:right w:val="single" w:sz="8" w:space="0" w:color="000000"/>
+          <w:insideH w:val="single" w:sz="8" w:space="0" w:color="000000"/>
+          <w:insideV w:val="single" w:sz="8" w:space="0" w:color="000000"/>
+        </w:tblBorders>
+        <w:tblLayout w:type="fixed"/>
+        <w:tblLook w:val="0600" w:firstRow="0" w:lastRow="0" w:firstColumn="0" w:lastColumn="0" w:noHBand="1" w:noVBand="1"/>
+      </w:tblPr>
+      <w:tblGrid>
+        <w:gridCol w:w="2150"/>
+        <w:gridCol w:w="450"/>
+      </w:tblGrid>
+      <w:tr>
+        <w:tc>
+          <w:tcPr>
+            <w:tcW w:w="2150" w:type="dxa"/>
+            <w:shd w:val="clear" w:color="auto" w:fill="auto"/>
+            <w:tcMar>
+              <w:top w:w="100" w:type="dxa"/>
+              <w:left w:w="100" w:type="dxa"/>
+              <w:bottom w:w="100" w:type="dxa"/>
+              <w:right w:w="100" w:type="dxa"/>
+            </w:tcMar>
+          </w:tcPr>
+          <w:p>
+            <w:pPr>
+              <w:widowControl w:val="0"/>
+              <w:pBdr>
+                <w:top w:val="nil"/>
+                <w:left w:val="nil"/>
+                <w:bottom w:val="nil"/>
+                <w:right w:val="nil"/>
+                <w:between w:val="nil"/>
+              </w:pBdr>
+              <w:spacing w:line="240" w:lineRule="auto"/>
+            </w:pPr>
+            <w:r>
+              <w:t xml:space="preserve">Alexandra </w:t>
+            </w:r>
+            <w:proofErr w:type="spellStart"/>
+            <w:r>
+              <w:t>Baciu</w:t>
+            </w:r>
+            <w:proofErr w:type="spellEnd"/>
+          </w:p>
+        </w:tc>
+        <w:sdt>
+          <w:sdtPr>
+            <w:rPr>
+              <w:rFonts w:ascii="MS Gothic" w:eastAsia="MS Gothic" w:hAnsi="MS Gothic"/>
+              <w:sz w:val="24"/>
+              <w:szCs w:val="24"/>
+            </w:rPr>
+            <w:id w:val="-589158249"/>
+            <w14:checkbox>
+              <w14:checked w14:val="1"/>
+              <w14:checkedState w14:val="2612" w14:font="MS Gothic"/>
+              <w14:uncheckedState w14:val="2610" w14:font="MS Gothic"/>
+            </w14:checkbox>
+          </w:sdtPr>
+          <w:sdtContent>
+            <w:tc>
+              <w:tcPr>
+                <w:tcW w:w="450" w:type="dxa"/>
+                <w:shd w:val="clear" w:color="auto" w:fill="auto"/>
+                <w:tcMar>
+                  <w:top w:w="100" w:type="dxa"/>
+                  <w:left w:w="100" w:type="dxa"/>
+                  <w:bottom w:w="100" w:type="dxa"/>
+                  <w:right w:w="100" w:type="dxa"/>
+                </w:tcMar>
+              </w:tcPr>
+              <w:p>
+                <w:pPr>
+                  <w:widowControl w:val="0"/>
+                  <w:pBdr>
+                    <w:top w:val="nil"/>
+                    <w:left w:val="nil"/>
+                    <w:bottom w:val="nil"/>
+                    <w:right w:val="nil"/>
+                    <w:between w:val="nil"/>
+                  </w:pBdr>
+                  <w:spacing w:line="240" w:lineRule="auto"/>
+                  <w:jc w:val="both"/>
+                  <w:rPr>
+                    <w:sz w:val="24"/>
+                    <w:szCs w:val="24"/>
+                  </w:rPr>
+                </w:pPr>
+                <w:r>
+                  <w:rPr>
+                    <w:rFonts w:ascii="MS Gothic" w:eastAsia="MS Gothic" w:hAnsi="MS Gothic" w:hint="eastAsia"/>
+                    <w:sz w:val="24"/>
+                    <w:szCs w:val="24"/>
+                  </w:rPr>
+                  <w:t>☒</w:t>
+                </w:r>
+              </w:p>
+            </w:tc>
+          </w:sdtContent>
+        </w:sdt>
+      </w:tr>
+      <w:tr>
+        <w:trPr>
+          <w:trHeight w:val="132"/>
+        </w:trPr>
+        <w:tc>
+          <w:tcPr>
+            <w:tcW w:w="2150" w:type="dxa"/>
+            <w:shd w:val="clear" w:color="auto" w:fill="auto"/>
+            <w:tcMar>
+              <w:top w:w="100" w:type="dxa"/>
+              <w:left w:w="100" w:type="dxa"/>
+              <w:bottom w:w="100" w:type="dxa"/>
+              <w:right w:w="100" w:type="dxa"/>
+            </w:tcMar>
+          </w:tcPr>
+          <w:p>
+            <w:pPr>
+              <w:widowControl w:val="0"/>
+              <w:pBdr>
+                <w:top w:val="nil"/>
+                <w:left w:val="nil"/>
+                <w:bottom w:val="nil"/>
+                <w:right w:val="nil"/>
+                <w:between w:val="nil"/>
+              </w:pBdr>
+              <w:spacing w:line="240" w:lineRule="auto"/>
+            </w:pPr>
+            <w:r>
+              <w:t>Andreas Kogler</w:t>
+            </w:r>
+          </w:p>
+        </w:tc>
+        <w:sdt>
+          <w:sdtPr>
+            <w:rPr>
+              <w:sz w:val="24"/>
+              <w:szCs w:val="24"/>
+            </w:rPr>
+            <w:id w:val="-2071107856"/>
+            <w14:checkbox>
+              <w14:checked w14:val="1"/>
+              <w14:checkedState w14:val="2612" w14:font="MS Gothic"/>
+              <w14:uncheckedState w14:val="2610" w14:font="MS Gothic"/>
+            </w14:checkbox>
+          </w:sdtPr>
+          <w:sdtContent>
+            <w:tc>
+              <w:tcPr>
+                <w:tcW w:w="450" w:type="dxa"/>
+                <w:shd w:val="clear" w:color="auto" w:fill="auto"/>
+                <w:tcMar>
+                  <w:top w:w="100" w:type="dxa"/>
+                  <w:left w:w="100" w:type="dxa"/>
+                  <w:bottom w:w="100" w:type="dxa"/>
+                  <w:right w:w="100" w:type="dxa"/>
+                </w:tcMar>
+              </w:tcPr>
+              <w:p>
+                <w:pPr>
+                  <w:widowControl w:val="0"/>
+                  <w:pBdr>
+                    <w:top w:val="nil"/>
+                    <w:left w:val="nil"/>
+                    <w:bottom w:val="nil"/>
+                    <w:right w:val="nil"/>
+                    <w:between w:val="nil"/>
+                  </w:pBdr>
+                  <w:spacing w:line="240" w:lineRule="auto"/>
+                  <w:rPr>
+                    <w:sz w:val="24"/>
+                    <w:szCs w:val="24"/>
+                  </w:rPr>
+                </w:pPr>
+                <w:r>
+                  <w:rPr>
+                    <w:rFonts w:ascii="MS Gothic" w:eastAsia="MS Gothic" w:hAnsi="MS Gothic" w:hint="eastAsia"/>
+                    <w:sz w:val="24"/>
+                    <w:szCs w:val="24"/>
+                  </w:rPr>
+                  <w:t>☒</w:t>
+                </w:r>
+              </w:p>
+            </w:tc>
+          </w:sdtContent>
+        </w:sdt>
+      </w:tr>
+      <w:tr>
+        <w:tc>
+          <w:tcPr>
+            <w:tcW w:w="2150" w:type="dxa"/>
+            <w:shd w:val="clear" w:color="auto" w:fill="auto"/>
+            <w:tcMar>
+              <w:top w:w="100" w:type="dxa"/>
+              <w:left w:w="100" w:type="dxa"/>
+              <w:bottom w:w="100" w:type="dxa"/>
+              <w:right w:w="100" w:type="dxa"/>
+            </w:tcMar>
+          </w:tcPr>
+          <w:p>
+            <w:pPr>
+              <w:widowControl w:val="0"/>
+              <w:pBdr>
+                <w:top w:val="nil"/>
+                <w:left w:val="nil"/>
+                <w:bottom w:val="nil"/>
+                <w:right w:val="nil"/>
+                <w:between w:val="nil"/>
+              </w:pBdr>
+              <w:spacing w:line="240" w:lineRule="auto"/>
+            </w:pPr>
+            <w:r>
+              <w:t>Florian Lanz</w:t>
+            </w:r>
+          </w:p>
+        </w:tc>
+        <w:sdt>
+          <w:sdtPr>
+            <w:rPr>
+              <w:sz w:val="24"/>
+              <w:szCs w:val="24"/>
+            </w:rPr>
+            <w:id w:val="1641144106"/>
+            <w14:checkbox>
+              <w14:checked w14:val="0"/>
+              <w14:checkedState w14:val="2612" w14:font="MS Gothic"/>
+              <w14:uncheckedState w14:val="2610" w14:font="MS Gothic"/>
+            </w14:checkbox>
+          </w:sdtPr>
+          <w:sdtContent>
+            <w:tc>
+              <w:tcPr>
+                <w:tcW w:w="450" w:type="dxa"/>
+                <w:shd w:val="clear" w:color="auto" w:fill="auto"/>
+                <w:tcMar>
+                  <w:top w:w="100" w:type="dxa"/>
+                  <w:left w:w="100" w:type="dxa"/>
+                  <w:bottom w:w="100" w:type="dxa"/>
+                  <w:right w:w="100" w:type="dxa"/>
+                </w:tcMar>
+              </w:tcPr>
+              <w:p>
+                <w:pPr>
+                  <w:widowControl w:val="0"/>
+                  <w:pBdr>
+                    <w:top w:val="nil"/>
+                    <w:left w:val="nil"/>
+                    <w:bottom w:val="nil"/>
+                    <w:right w:val="nil"/>
+                    <w:between w:val="nil"/>
+                  </w:pBdr>
+                  <w:spacing w:line="240" w:lineRule="auto"/>
+                  <w:rPr>
+                    <w:sz w:val="24"/>
+                    <w:szCs w:val="24"/>
+                  </w:rPr>
+                </w:pPr>
+                <w:r>
+                  <w:rPr>
+                    <w:rFonts w:ascii="MS Gothic" w:eastAsia="MS Gothic" w:hAnsi="MS Gothic" w:hint="eastAsia"/>
+                    <w:sz w:val="24"/>
+                    <w:szCs w:val="24"/>
+                  </w:rPr>
+                  <w:t>☐</w:t>
+                </w:r>
+              </w:p>
+            </w:tc>
+          </w:sdtContent>
+        </w:sdt>
+      </w:tr>
+      <w:tr>
+        <w:tc>
+          <w:tcPr>
+            <w:tcW w:w="2150" w:type="dxa"/>
+            <w:shd w:val="clear" w:color="auto" w:fill="auto"/>
+            <w:tcMar>
+              <w:top w:w="100" w:type="dxa"/>
+              <w:left w:w="100" w:type="dxa"/>
+              <w:bottom w:w="100" w:type="dxa"/>
+              <w:right w:w="100" w:type="dxa"/>
+            </w:tcMar>
+          </w:tcPr>
+          <w:p>
+            <w:pPr>
+              <w:widowControl w:val="0"/>
+              <w:pBdr>
+                <w:top w:val="nil"/>
+                <w:left w:val="nil"/>
+                <w:bottom w:val="nil"/>
+                <w:right w:val="nil"/>
+                <w:between w:val="nil"/>
+              </w:pBdr>
+              <w:spacing w:line="240" w:lineRule="auto"/>
+            </w:pPr>
+            <w:r>
+              <w:t>Martin Köfer</w:t>
+            </w:r>
+          </w:p>
+        </w:tc>
+        <w:sdt>
+          <w:sdtPr>
+            <w:id w:val="-1393499286"/>
+            <w14:checkbox>
+              <w14:checked w14:val="1"/>
+              <w14:checkedState w14:val="2612" w14:font="MS Gothic"/>
+              <w14:uncheckedState w14:val="2610" w14:font="MS Gothic"/>
+            </w14:checkbox>
+          </w:sdtPr>
+          <w:sdtContent>
+            <w:tc>
+              <w:tcPr>
+                <w:tcW w:w="450" w:type="dxa"/>
+                <w:shd w:val="clear" w:color="auto" w:fill="auto"/>
+                <w:tcMar>
+                  <w:top w:w="100" w:type="dxa"/>
+                  <w:left w:w="100" w:type="dxa"/>
+                  <w:bottom w:w="100" w:type="dxa"/>
+                  <w:right w:w="100" w:type="dxa"/>
+                </w:tcMar>
+              </w:tcPr>
+              <w:p>
+                <w:pPr>
+                  <w:widowControl w:val="0"/>
+                  <w:pBdr>
+                    <w:top w:val="nil"/>
+                    <w:left w:val="nil"/>
+                    <w:bottom w:val="nil"/>
+                    <w:right w:val="nil"/>
+                    <w:between w:val="nil"/>
+                  </w:pBdr>
+                  <w:spacing w:line="240" w:lineRule="auto"/>
+                </w:pPr>
+                <w:r>
+                  <w:rPr>
+                    <w:rFonts w:ascii="MS Gothic" w:eastAsia="MS Gothic" w:hAnsi="MS Gothic" w:hint="eastAsia"/>
+                  </w:rPr>
+                  <w:t>☒</w:t>
+                </w:r>
+              </w:p>
+            </w:tc>
+          </w:sdtContent>
+        </w:sdt>
+      </w:tr>
+      <w:tr>
+        <w:tc>
+          <w:tcPr>
+            <w:tcW w:w="2150" w:type="dxa"/>
+            <w:shd w:val="clear" w:color="auto" w:fill="auto"/>
+            <w:tcMar>
+              <w:top w:w="100" w:type="dxa"/>
+              <w:left w:w="100" w:type="dxa"/>
+              <w:bottom w:w="100" w:type="dxa"/>
+              <w:right w:w="100" w:type="dxa"/>
+            </w:tcMar>
+          </w:tcPr>
+          <w:p>
+            <w:pPr>
+              <w:widowControl w:val="0"/>
+              <w:pBdr>
+                <w:top w:val="nil"/>
+                <w:left w:val="nil"/>
+                <w:bottom w:val="nil"/>
+                <w:right w:val="nil"/>
+                <w:between w:val="nil"/>
+              </w:pBdr>
+              <w:spacing w:line="240" w:lineRule="auto"/>
+            </w:pPr>
+            <w:r>
+              <w:t>Nicola Dirr</w:t>
+            </w:r>
+          </w:p>
+        </w:tc>
+        <w:sdt>
+          <w:sdtPr>
+            <w:id w:val="-1260143902"/>
+            <w14:checkbox>
+              <w14:checked w14:val="1"/>
+              <w14:checkedState w14:val="2612" w14:font="MS Gothic"/>
+              <w14:uncheckedState w14:val="2610" w14:font="MS Gothic"/>
+            </w14:checkbox>
+          </w:sdtPr>
+          <w:sdtContent>
+            <w:tc>
+              <w:tcPr>
+                <w:tcW w:w="450" w:type="dxa"/>
+                <w:shd w:val="clear" w:color="auto" w:fill="auto"/>
+                <w:tcMar>
+                  <w:top w:w="100" w:type="dxa"/>
+                  <w:left w:w="100" w:type="dxa"/>
+                  <w:bottom w:w="100" w:type="dxa"/>
+                  <w:right w:w="100" w:type="dxa"/>
+                </w:tcMar>
+              </w:tcPr>
+              <w:p>
+                <w:pPr>
+                  <w:widowControl w:val="0"/>
+                  <w:pBdr>
+                    <w:top w:val="nil"/>
+                    <w:left w:val="nil"/>
+                    <w:bottom w:val="nil"/>
+                    <w:right w:val="nil"/>
+                    <w:between w:val="nil"/>
+                  </w:pBdr>
+                  <w:spacing w:line="240" w:lineRule="auto"/>
+                </w:pPr>
+                <w:r>
+                  <w:rPr>
+                    <w:rFonts w:ascii="MS Gothic" w:eastAsia="MS Gothic" w:hAnsi="MS Gothic" w:hint="eastAsia"/>
+                  </w:rPr>
+                  <w:t>☒</w:t>
+                </w:r>
+              </w:p>
+            </w:tc>
+          </w:sdtContent>
+        </w:sdt>
+      </w:tr>
+      <w:tr>
+        <w:tc>
+          <w:tcPr>
+            <w:tcW w:w="2150" w:type="dxa"/>
+            <w:shd w:val="clear" w:color="auto" w:fill="auto"/>
+            <w:tcMar>
+              <w:top w:w="100" w:type="dxa"/>
+              <w:left w:w="100" w:type="dxa"/>
+              <w:bottom w:w="100" w:type="dxa"/>
+              <w:right w:w="100" w:type="dxa"/>
+            </w:tcMar>
+          </w:tcPr>
+          <w:p>
+            <w:pPr>
+              <w:widowControl w:val="0"/>
+              <w:pBdr>
+                <w:top w:val="nil"/>
+                <w:left w:val="nil"/>
+                <w:bottom w:val="nil"/>
+                <w:right w:val="nil"/>
+                <w:between w:val="nil"/>
+              </w:pBdr>
+              <w:spacing w:line="240" w:lineRule="auto"/>
+            </w:pPr>
+            <w:r>
+              <w:t>Nico Ott</w:t>
+            </w:r>
+          </w:p>
+        </w:tc>
+        <w:sdt>
+          <w:sdtPr>
+            <w:id w:val="-844007692"/>
+            <w14:checkbox>
+              <w14:checked w14:val="1"/>
+              <w14:checkedState w14:val="2612" w14:font="MS Gothic"/>
+              <w14:uncheckedState w14:val="2610" w14:font="MS Gothic"/>
+            </w14:checkbox>
+          </w:sdtPr>
+          <w:sdtContent>
+            <w:tc>
+              <w:tcPr>
+                <w:tcW w:w="450" w:type="dxa"/>
+                <w:shd w:val="clear" w:color="auto" w:fill="auto"/>
+                <w:tcMar>
+                  <w:top w:w="100" w:type="dxa"/>
+                  <w:left w:w="100" w:type="dxa"/>
+                  <w:bottom w:w="100" w:type="dxa"/>
+                  <w:right w:w="100" w:type="dxa"/>
+                </w:tcMar>
+              </w:tcPr>
+              <w:p>
+                <w:pPr>
+                  <w:widowControl w:val="0"/>
+                  <w:pBdr>
+                    <w:top w:val="nil"/>
+                    <w:left w:val="nil"/>
+                    <w:bottom w:val="nil"/>
+                    <w:right w:val="nil"/>
+                    <w:between w:val="nil"/>
+                  </w:pBdr>
+                  <w:spacing w:line="240" w:lineRule="auto"/>
+                </w:pPr>
+                <w:r>
+                  <w:rPr>
+                    <w:rFonts w:ascii="MS Gothic" w:eastAsia="MS Gothic" w:hAnsi="MS Gothic" w:hint="eastAsia"/>
+                  </w:rPr>
+                  <w:t>☒</w:t>
+                </w:r>
+              </w:p>
+            </w:tc>
+          </w:sdtContent>
+        </w:sdt>
+      </w:tr>
+    </w:tbl>
+    <w:p/>
+    <w:p/>
+    <w:p/>
+    <w:p>
+      <w:pPr>
+        <w:rPr>
+          <w:b/>
+        </w:rPr>
+      </w:pPr>
+      <w:proofErr w:type="spellStart"/>
+      <w:r>
+        <w:rPr>
+          <w:b/>
+        </w:rPr>
+        <w:t>ToDos</w:t>
+      </w:r>
+      <w:proofErr w:type="spellEnd"/>
+      <w:r>
+        <w:rPr>
+          <w:b/>
+        </w:rPr>
+        <w:t xml:space="preserve"> bis heute:</w:t>
+      </w:r>
+    </w:p>
+    <w:p/>
+    <w:tbl>
+      <w:tblPr>
+        <w:tblStyle w:val="a0"/>
+        <w:tblW w:w="9170" w:type="dxa"/>
+        <w:tblInd w:w="0" w:type="dxa"/>
+        <w:tblBorders>
+          <w:top w:val="single" w:sz="8" w:space="0" w:color="000000"/>
+          <w:left w:val="single" w:sz="8" w:space="0" w:color="000000"/>
+          <w:bottom w:val="single" w:sz="8" w:space="0" w:color="000000"/>
+          <w:right w:val="single" w:sz="8" w:space="0" w:color="000000"/>
+          <w:insideH w:val="single" w:sz="8" w:space="0" w:color="000000"/>
+          <w:insideV w:val="single" w:sz="8" w:space="0" w:color="000000"/>
+        </w:tblBorders>
+        <w:tblLayout w:type="fixed"/>
+        <w:tblLook w:val="0600" w:firstRow="0" w:lastRow="0" w:firstColumn="0" w:lastColumn="0" w:noHBand="1" w:noVBand="1"/>
+      </w:tblPr>
+      <w:tblGrid>
+        <w:gridCol w:w="2670"/>
+        <w:gridCol w:w="5330"/>
+        <w:gridCol w:w="1170"/>
+      </w:tblGrid>
+      <w:tr>
+        <w:tc>
+          <w:tcPr>
+            <w:tcW w:w="2670" w:type="dxa"/>
+            <w:shd w:val="clear" w:color="auto" w:fill="auto"/>
+            <w:tcMar>
+              <w:top w:w="100" w:type="dxa"/>
+              <w:left w:w="100" w:type="dxa"/>
+              <w:bottom w:w="100" w:type="dxa"/>
+              <w:right w:w="100" w:type="dxa"/>
+            </w:tcMar>
+          </w:tcPr>
+          <w:p>
+            <w:pPr>
+              <w:widowControl w:val="0"/>
+              <w:pBdr>
+                <w:top w:val="nil"/>
+                <w:left w:val="nil"/>
+                <w:bottom w:val="nil"/>
+                <w:right w:val="nil"/>
+                <w:between w:val="nil"/>
+              </w:pBdr>
+              <w:spacing w:line="240" w:lineRule="auto"/>
+              <w:rPr>
+                <w:b/>
+              </w:rPr>
+            </w:pPr>
+            <w:r>
+              <w:rPr>
+                <w:b/>
+              </w:rPr>
+              <w:t>Zuständige(r)</w:t>
+            </w:r>
+          </w:p>
+        </w:tc>
+        <w:tc>
+          <w:tcPr>
+            <w:tcW w:w="5330" w:type="dxa"/>
+            <w:shd w:val="clear" w:color="auto" w:fill="auto"/>
+            <w:tcMar>
+              <w:top w:w="100" w:type="dxa"/>
+              <w:left w:w="100" w:type="dxa"/>
+              <w:bottom w:w="100" w:type="dxa"/>
+              <w:right w:w="100" w:type="dxa"/>
+            </w:tcMar>
+          </w:tcPr>
+          <w:p>
+            <w:pPr>
+              <w:widowControl w:val="0"/>
+              <w:pBdr>
+                <w:top w:val="nil"/>
+                <w:left w:val="nil"/>
+                <w:bottom w:val="nil"/>
+                <w:right w:val="nil"/>
+                <w:between w:val="nil"/>
+              </w:pBdr>
+              <w:spacing w:line="240" w:lineRule="auto"/>
+              <w:rPr>
+                <w:b/>
+              </w:rPr>
+            </w:pPr>
+            <w:r>
+              <w:rPr>
+                <w:b/>
+              </w:rPr>
+              <w:t>Task</w:t>
+            </w:r>
+          </w:p>
+        </w:tc>
+        <w:tc>
+          <w:tcPr>
+            <w:tcW w:w="1170" w:type="dxa"/>
+            <w:shd w:val="clear" w:color="auto" w:fill="auto"/>
+            <w:tcMar>
+              <w:top w:w="100" w:type="dxa"/>
+              <w:left w:w="100" w:type="dxa"/>
+              <w:bottom w:w="100" w:type="dxa"/>
+              <w:right w:w="100" w:type="dxa"/>
+            </w:tcMar>
+          </w:tcPr>
+          <w:p>
+            <w:pPr>
+              <w:widowControl w:val="0"/>
+              <w:pBdr>
+                <w:top w:val="nil"/>
+                <w:left w:val="nil"/>
+                <w:bottom w:val="nil"/>
+                <w:right w:val="nil"/>
+                <w:between w:val="nil"/>
+              </w:pBdr>
+              <w:spacing w:line="240" w:lineRule="auto"/>
+              <w:jc w:val="center"/>
+              <w:rPr>
+                <w:b/>
+              </w:rPr>
+            </w:pPr>
+            <w:proofErr w:type="spellStart"/>
+            <w:r>
+              <w:rPr>
+                <w:b/>
+              </w:rPr>
+              <w:t>Done</w:t>
+            </w:r>
+            <w:proofErr w:type="spellEnd"/>
+          </w:p>
+        </w:tc>
+      </w:tr>
+      <w:tr>
+        <w:tc>
+          <w:tcPr>
+            <w:tcW w:w="2670" w:type="dxa"/>
+            <w:shd w:val="clear" w:color="auto" w:fill="auto"/>
+            <w:tcMar>
+              <w:top w:w="100" w:type="dxa"/>
+              <w:left w:w="100" w:type="dxa"/>
+              <w:bottom w:w="100" w:type="dxa"/>
+              <w:right w:w="100" w:type="dxa"/>
+            </w:tcMar>
+          </w:tcPr>
+          <w:p>
+            <w:pPr>
+              <w:widowControl w:val="0"/>
+              <w:pBdr>
+                <w:top w:val="nil"/>
+                <w:left w:val="nil"/>
+                <w:bottom w:val="nil"/>
+                <w:right w:val="nil"/>
+                <w:between w:val="nil"/>
+              </w:pBdr>
+              <w:spacing w:line="240" w:lineRule="auto"/>
+            </w:pPr>
+            <w:r>
+              <w:rPr>
+                <w:bCs/>
+              </w:rPr>
+              <w:t>Andy, Nico, Nicola</w:t>
+            </w:r>
+          </w:p>
+        </w:tc>
+        <w:tc>
+          <w:tcPr>
+            <w:tcW w:w="5330" w:type="dxa"/>
+            <w:shd w:val="clear" w:color="auto" w:fill="auto"/>
+            <w:tcMar>
+              <w:top w:w="100" w:type="dxa"/>
+              <w:left w:w="100" w:type="dxa"/>
+              <w:bottom w:w="100" w:type="dxa"/>
+              <w:right w:w="100" w:type="dxa"/>
+            </w:tcMar>
+          </w:tcPr>
+          <w:p>
+            <w:pPr>
+              <w:widowControl w:val="0"/>
+              <w:pBdr>
+                <w:top w:val="nil"/>
+                <w:left w:val="nil"/>
+                <w:bottom w:val="nil"/>
+                <w:right w:val="nil"/>
+                <w:between w:val="nil"/>
+              </w:pBdr>
+              <w:spacing w:line="240" w:lineRule="auto"/>
+            </w:pPr>
+            <w:r>
+              <w:rPr>
+                <w:bCs/>
+              </w:rPr>
+              <w:t>Spielbrett (</w:t>
+            </w:r>
+            <w:proofErr w:type="spellStart"/>
+            <w:r>
+              <w:rPr>
+                <w:bCs/>
+              </w:rPr>
+              <w:t>T</w:t>
+            </w:r>
+            <w:r>
+              <w:rPr>
+                <w:bCs/>
+              </w:rPr>
+              <w:t>iles</w:t>
+            </w:r>
+            <w:proofErr w:type="spellEnd"/>
+            <w:r>
+              <w:rPr>
+                <w:bCs/>
+              </w:rPr>
+              <w:t xml:space="preserve"> / </w:t>
+            </w:r>
+            <w:proofErr w:type="spellStart"/>
+            <w:r>
+              <w:rPr>
+                <w:bCs/>
+              </w:rPr>
+              <w:t>GameBoard</w:t>
+            </w:r>
+            <w:proofErr w:type="spellEnd"/>
+            <w:r>
+              <w:rPr>
+                <w:bCs/>
+              </w:rPr>
+              <w:t>)</w:t>
+            </w:r>
+          </w:p>
+        </w:tc>
+        <w:sdt>
+          <w:sdtPr>
+            <w:id w:val="-194619500"/>
+            <w14:checkbox>
+              <w14:checked w14:val="0"/>
+              <w14:checkedState w14:val="2612" w14:font="MS Gothic"/>
+              <w14:uncheckedState w14:val="2610" w14:font="MS Gothic"/>
+            </w14:checkbox>
+          </w:sdtPr>
+          <w:sdtContent>
+            <w:tc>
+              <w:tcPr>
+                <w:tcW w:w="1170" w:type="dxa"/>
+                <w:shd w:val="clear" w:color="auto" w:fill="auto"/>
+                <w:tcMar>
+                  <w:top w:w="100" w:type="dxa"/>
+                  <w:left w:w="100" w:type="dxa"/>
+                  <w:bottom w:w="100" w:type="dxa"/>
+                  <w:right w:w="100" w:type="dxa"/>
+                </w:tcMar>
+              </w:tcPr>
+              <w:p>
+                <w:pPr>
+                  <w:widowControl w:val="0"/>
+                  <w:pBdr>
+                    <w:top w:val="nil"/>
+                    <w:left w:val="nil"/>
+                    <w:bottom w:val="nil"/>
+                    <w:right w:val="nil"/>
+                    <w:between w:val="nil"/>
+                  </w:pBdr>
+                  <w:spacing w:line="240" w:lineRule="auto"/>
+                  <w:jc w:val="center"/>
+                </w:pPr>
+                <w:r>
+                  <w:rPr>
+                    <w:rFonts w:ascii="MS Gothic" w:eastAsia="MS Gothic" w:hAnsi="MS Gothic" w:hint="eastAsia"/>
+                  </w:rPr>
+                  <w:t>☐</w:t>
+                </w:r>
+              </w:p>
+            </w:tc>
+          </w:sdtContent>
+        </w:sdt>
+      </w:tr>
+      <w:tr>
+        <w:tc>
+          <w:tcPr>
+            <w:tcW w:w="2670" w:type="dxa"/>
+            <w:shd w:val="clear" w:color="auto" w:fill="auto"/>
+            <w:tcMar>
+              <w:top w:w="100" w:type="dxa"/>
+              <w:left w:w="100" w:type="dxa"/>
+              <w:bottom w:w="100" w:type="dxa"/>
+              <w:right w:w="100" w:type="dxa"/>
+            </w:tcMar>
+          </w:tcPr>
+          <w:p>
+            <w:pPr>
+              <w:widowControl w:val="0"/>
+              <w:pBdr>
+                <w:top w:val="nil"/>
+                <w:left w:val="nil"/>
+                <w:bottom w:val="nil"/>
+                <w:right w:val="nil"/>
+                <w:between w:val="nil"/>
+              </w:pBdr>
+              <w:spacing w:line="240" w:lineRule="auto"/>
+            </w:pPr>
+            <w:r>
+              <w:t>Alexandra</w:t>
+            </w:r>
+          </w:p>
+        </w:tc>
+        <w:tc>
+          <w:tcPr>
+            <w:tcW w:w="5330" w:type="dxa"/>
+            <w:shd w:val="clear" w:color="auto" w:fill="auto"/>
+            <w:tcMar>
+              <w:top w:w="100" w:type="dxa"/>
+              <w:left w:w="100" w:type="dxa"/>
+              <w:bottom w:w="100" w:type="dxa"/>
+              <w:right w:w="100" w:type="dxa"/>
+            </w:tcMar>
+          </w:tcPr>
+          <w:p>
+            <w:pPr>
+              <w:widowControl w:val="0"/>
+              <w:pBdr>
+                <w:top w:val="nil"/>
+                <w:left w:val="nil"/>
+                <w:bottom w:val="nil"/>
+                <w:right w:val="nil"/>
+                <w:between w:val="nil"/>
+              </w:pBdr>
+              <w:spacing w:line="240" w:lineRule="auto"/>
+              <w:rPr>
+                <w:lang w:val="en-US"/>
+              </w:rPr>
+            </w:pPr>
+            <w:proofErr w:type="spellStart"/>
+            <w:r>
+              <w:rPr>
+                <w:lang w:val="en-US"/>
+              </w:rPr>
+              <w:t>Optionen</w:t>
+            </w:r>
+            <w:proofErr w:type="spellEnd"/>
+            <w:r>
+              <w:rPr>
+                <w:lang w:val="en-US"/>
+              </w:rPr>
+              <w:t xml:space="preserve"> </w:t>
+            </w:r>
+            <w:proofErr w:type="spellStart"/>
+            <w:r>
+              <w:rPr>
+                <w:lang w:val="en-US"/>
+              </w:rPr>
+              <w:t>anpassen</w:t>
+            </w:r>
+            <w:proofErr w:type="spellEnd"/>
+          </w:p>
+        </w:tc>
+        <w:sdt>
+          <w:sdtPr>
+            <w:id w:val="492379894"/>
+            <w14:checkbox>
+              <w14:checked w14:val="1"/>
+              <w14:checkedState w14:val="2612" w14:font="MS Gothic"/>
+              <w14:uncheckedState w14:val="2610" w14:font="MS Gothic"/>
+            </w14:checkbox>
+          </w:sdtPr>
+          <w:sdtContent>
+            <w:tc>
+              <w:tcPr>
+                <w:tcW w:w="1170" w:type="dxa"/>
+                <w:shd w:val="clear" w:color="auto" w:fill="auto"/>
+                <w:tcMar>
+                  <w:top w:w="100" w:type="dxa"/>
+                  <w:left w:w="100" w:type="dxa"/>
+                  <w:bottom w:w="100" w:type="dxa"/>
+                  <w:right w:w="100" w:type="dxa"/>
+                </w:tcMar>
+              </w:tcPr>
+              <w:p>
+                <w:pPr>
+                  <w:widowControl w:val="0"/>
+                  <w:pBdr>
+                    <w:top w:val="nil"/>
+                    <w:left w:val="nil"/>
+                    <w:bottom w:val="nil"/>
+                    <w:right w:val="nil"/>
+                    <w:between w:val="nil"/>
+                  </w:pBdr>
+                  <w:spacing w:line="240" w:lineRule="auto"/>
+                  <w:jc w:val="center"/>
+                </w:pPr>
+                <w:r>
+                  <w:rPr>
+                    <w:rFonts w:ascii="MS Gothic" w:eastAsia="MS Gothic" w:hAnsi="MS Gothic" w:hint="eastAsia"/>
+                  </w:rPr>
+                  <w:t>☒</w:t>
+                </w:r>
+              </w:p>
+            </w:tc>
+          </w:sdtContent>
+        </w:sdt>
+      </w:tr>
+      <w:tr>
+        <w:tc>
+          <w:tcPr>
+            <w:tcW w:w="2670" w:type="dxa"/>
+            <w:shd w:val="clear" w:color="auto" w:fill="auto"/>
+            <w:tcMar>
+              <w:top w:w="100" w:type="dxa"/>
+              <w:left w:w="100" w:type="dxa"/>
+              <w:bottom w:w="100" w:type="dxa"/>
+              <w:right w:w="100" w:type="dxa"/>
+            </w:tcMar>
+          </w:tcPr>
+          <w:p>
+            <w:pPr>
+              <w:widowControl w:val="0"/>
+              <w:pBdr>
+                <w:top w:val="nil"/>
+                <w:left w:val="nil"/>
+                <w:bottom w:val="nil"/>
+                <w:right w:val="nil"/>
+                <w:between w:val="nil"/>
+              </w:pBdr>
+              <w:spacing w:line="240" w:lineRule="auto"/>
+            </w:pPr>
+            <w:r>
+              <w:t>Andy</w:t>
+            </w:r>
+          </w:p>
+        </w:tc>
+        <w:tc>
+          <w:tcPr>
+            <w:tcW w:w="5330" w:type="dxa"/>
+            <w:shd w:val="clear" w:color="auto" w:fill="auto"/>
+            <w:tcMar>
+              <w:top w:w="100" w:type="dxa"/>
+              <w:left w:w="100" w:type="dxa"/>
+              <w:bottom w:w="100" w:type="dxa"/>
+              <w:right w:w="100" w:type="dxa"/>
+            </w:tcMar>
+          </w:tcPr>
+          <w:p>
+            <w:pPr>
+              <w:widowControl w:val="0"/>
+              <w:pBdr>
+                <w:top w:val="nil"/>
+                <w:left w:val="nil"/>
+                <w:bottom w:val="nil"/>
+                <w:right w:val="nil"/>
+                <w:between w:val="nil"/>
+              </w:pBdr>
+              <w:spacing w:line="240" w:lineRule="auto"/>
+            </w:pPr>
+            <w:r>
+              <w:t>Responsive Homescreen</w:t>
+            </w:r>
+          </w:p>
+        </w:tc>
+        <w:sdt>
+          <w:sdtPr>
+            <w:id w:val="441109083"/>
+            <w14:checkbox>
+              <w14:checked w14:val="0"/>
+              <w14:checkedState w14:val="2612" w14:font="MS Gothic"/>
+              <w14:uncheckedState w14:val="2610" w14:font="MS Gothic"/>
+            </w14:checkbox>
+          </w:sdtPr>
+          <w:sdtContent>
+            <w:tc>
+              <w:tcPr>
+                <w:tcW w:w="1170" w:type="dxa"/>
+                <w:shd w:val="clear" w:color="auto" w:fill="auto"/>
+                <w:tcMar>
+                  <w:top w:w="100" w:type="dxa"/>
+                  <w:left w:w="100" w:type="dxa"/>
+                  <w:bottom w:w="100" w:type="dxa"/>
+                  <w:right w:w="100" w:type="dxa"/>
+                </w:tcMar>
+              </w:tcPr>
+              <w:p>
+                <w:pPr>
+                  <w:widowControl w:val="0"/>
+                  <w:pBdr>
+                    <w:top w:val="nil"/>
+                    <w:left w:val="nil"/>
+                    <w:bottom w:val="nil"/>
+                    <w:right w:val="nil"/>
+                    <w:between w:val="nil"/>
+                  </w:pBdr>
+                  <w:spacing w:line="240" w:lineRule="auto"/>
+                  <w:jc w:val="center"/>
+                </w:pPr>
+                <w:r>
+                  <w:rPr>
+                    <w:rFonts w:ascii="MS Gothic" w:eastAsia="MS Gothic" w:hAnsi="MS Gothic" w:hint="eastAsia"/>
+                  </w:rPr>
+                  <w:t>☐</w:t>
+                </w:r>
+              </w:p>
+            </w:tc>
+          </w:sdtContent>
+        </w:sdt>
+      </w:tr>
+      <w:tr>
+        <w:tc>
+          <w:tcPr>
+            <w:tcW w:w="2670" w:type="dxa"/>
+            <w:shd w:val="clear" w:color="auto" w:fill="auto"/>
+            <w:tcMar>
+              <w:top w:w="100" w:type="dxa"/>
+              <w:left w:w="100" w:type="dxa"/>
+              <w:bottom w:w="100" w:type="dxa"/>
+              <w:right w:w="100" w:type="dxa"/>
+            </w:tcMar>
+          </w:tcPr>
+          <w:p>
+            <w:pPr>
+              <w:widowControl w:val="0"/>
+              <w:pBdr>
+                <w:top w:val="nil"/>
+                <w:left w:val="nil"/>
+                <w:bottom w:val="nil"/>
+                <w:right w:val="nil"/>
+                <w:between w:val="nil"/>
+              </w:pBdr>
+              <w:spacing w:line="240" w:lineRule="auto"/>
+            </w:pPr>
+            <w:r>
+              <w:t>Andy</w:t>
+            </w:r>
+          </w:p>
+        </w:tc>
+        <w:tc>
+          <w:tcPr>
+            <w:tcW w:w="5330" w:type="dxa"/>
+            <w:shd w:val="clear" w:color="auto" w:fill="auto"/>
+            <w:tcMar>
+              <w:top w:w="100" w:type="dxa"/>
+              <w:left w:w="100" w:type="dxa"/>
+              <w:bottom w:w="100" w:type="dxa"/>
+              <w:right w:w="100" w:type="dxa"/>
+            </w:tcMar>
+          </w:tcPr>
+          <w:p>
+            <w:pPr>
+              <w:widowControl w:val="0"/>
+              <w:pBdr>
+                <w:top w:val="nil"/>
+                <w:left w:val="nil"/>
+                <w:bottom w:val="nil"/>
+                <w:right w:val="nil"/>
+                <w:between w:val="nil"/>
+              </w:pBdr>
+              <w:spacing w:line="240" w:lineRule="auto"/>
+            </w:pPr>
+            <w:r>
+              <w:t>Network Client Message</w:t>
+            </w:r>
+          </w:p>
+        </w:tc>
+        <w:sdt>
+          <w:sdtPr>
+            <w:rPr>
+              <w:rFonts w:ascii="MS Gothic" w:eastAsia="MS Gothic" w:hAnsi="MS Gothic" w:hint="eastAsia"/>
+            </w:rPr>
+            <w:id w:val="1894392975"/>
+            <w14:checkbox>
+              <w14:checked w14:val="0"/>
+              <w14:checkedState w14:val="2612" w14:font="MS Gothic"/>
+              <w14:uncheckedState w14:val="2610" w14:font="MS Gothic"/>
+            </w14:checkbox>
+          </w:sdtPr>
+          <w:sdtContent>
+            <w:tc>
+              <w:tcPr>
+                <w:tcW w:w="1170" w:type="dxa"/>
+                <w:shd w:val="clear" w:color="auto" w:fill="auto"/>
+                <w:tcMar>
+                  <w:top w:w="100" w:type="dxa"/>
+                  <w:left w:w="100" w:type="dxa"/>
+                  <w:bottom w:w="100" w:type="dxa"/>
+                  <w:right w:w="100" w:type="dxa"/>
+                </w:tcMar>
+              </w:tcPr>
+              <w:p>
+                <w:pPr>
+                  <w:widowControl w:val="0"/>
+                  <w:pBdr>
+                    <w:top w:val="nil"/>
+                    <w:left w:val="nil"/>
+                    <w:bottom w:val="nil"/>
+                    <w:right w:val="nil"/>
+                    <w:between w:val="nil"/>
+                  </w:pBdr>
+                  <w:spacing w:line="240" w:lineRule="auto"/>
+                  <w:jc w:val="center"/>
+                  <w:rPr>
+                    <w:rFonts w:ascii="MS Gothic" w:eastAsia="MS Gothic" w:hAnsi="MS Gothic"/>
+                  </w:rPr>
+                </w:pPr>
+                <w:r>
+                  <w:rPr>
+                    <w:rFonts w:ascii="MS Gothic" w:eastAsia="MS Gothic" w:hAnsi="MS Gothic" w:hint="eastAsia"/>
+                  </w:rPr>
+                  <w:t>☐</w:t>
+                </w:r>
+              </w:p>
+            </w:tc>
+          </w:sdtContent>
+        </w:sdt>
+      </w:tr>
+      <w:tr>
+        <w:tc>
+          <w:tcPr>
+            <w:tcW w:w="2670" w:type="dxa"/>
+            <w:shd w:val="clear" w:color="auto" w:fill="auto"/>
+            <w:tcMar>
+              <w:top w:w="100" w:type="dxa"/>
+              <w:left w:w="100" w:type="dxa"/>
+              <w:bottom w:w="100" w:type="dxa"/>
+              <w:right w:w="100" w:type="dxa"/>
+            </w:tcMar>
+          </w:tcPr>
+          <w:p>
+            <w:pPr>
+              <w:widowControl w:val="0"/>
+              <w:pBdr>
+                <w:top w:val="nil"/>
+                <w:left w:val="nil"/>
+                <w:bottom w:val="nil"/>
+                <w:right w:val="nil"/>
+                <w:between w:val="nil"/>
+              </w:pBdr>
+              <w:spacing w:line="240" w:lineRule="auto"/>
+            </w:pPr>
+            <w:r>
+              <w:t>Martin</w:t>
+            </w:r>
+          </w:p>
+        </w:tc>
+        <w:tc>
+          <w:tcPr>
+            <w:tcW w:w="5330" w:type="dxa"/>
+            <w:shd w:val="clear" w:color="auto" w:fill="auto"/>
+            <w:tcMar>
+              <w:top w:w="100" w:type="dxa"/>
+              <w:left w:w="100" w:type="dxa"/>
+              <w:bottom w:w="100" w:type="dxa"/>
+              <w:right w:w="100" w:type="dxa"/>
+            </w:tcMar>
+          </w:tcPr>
+          <w:p>
+            <w:pPr>
+              <w:widowControl w:val="0"/>
+              <w:pBdr>
+                <w:top w:val="nil"/>
+                <w:left w:val="nil"/>
+                <w:bottom w:val="nil"/>
+                <w:right w:val="nil"/>
+                <w:between w:val="nil"/>
+              </w:pBdr>
+              <w:spacing w:line="240" w:lineRule="auto"/>
+            </w:pPr>
+            <w:r>
+              <w:t>Lobby Screen</w:t>
+            </w:r>
+          </w:p>
+        </w:tc>
+        <w:sdt>
+          <w:sdtPr>
+            <w:rPr>
+              <w:rFonts w:ascii="MS Gothic" w:eastAsia="MS Gothic" w:hAnsi="MS Gothic" w:hint="eastAsia"/>
+            </w:rPr>
+            <w:id w:val="-718437413"/>
+            <w14:checkbox>
+              <w14:checked w14:val="0"/>
+              <w14:checkedState w14:val="2612" w14:font="MS Gothic"/>
+              <w14:uncheckedState w14:val="2610" w14:font="MS Gothic"/>
+            </w14:checkbox>
+          </w:sdtPr>
+          <w:sdtContent>
+            <w:tc>
+              <w:tcPr>
+                <w:tcW w:w="1170" w:type="dxa"/>
+                <w:shd w:val="clear" w:color="auto" w:fill="auto"/>
+                <w:tcMar>
+                  <w:top w:w="100" w:type="dxa"/>
+                  <w:left w:w="100" w:type="dxa"/>
+                  <w:bottom w:w="100" w:type="dxa"/>
+                  <w:right w:w="100" w:type="dxa"/>
+                </w:tcMar>
+              </w:tcPr>
+              <w:p>
+                <w:pPr>
+                  <w:widowControl w:val="0"/>
+                  <w:pBdr>
+                    <w:top w:val="nil"/>
+                    <w:left w:val="nil"/>
+                    <w:bottom w:val="nil"/>
+                    <w:right w:val="nil"/>
+                    <w:between w:val="nil"/>
+                  </w:pBdr>
+                  <w:spacing w:line="240" w:lineRule="auto"/>
+                  <w:jc w:val="center"/>
+                  <w:rPr>
+                    <w:rFonts w:ascii="MS Gothic" w:eastAsia="MS Gothic" w:hAnsi="MS Gothic"/>
+                  </w:rPr>
+                </w:pPr>
+                <w:r>
+                  <w:rPr>
+                    <w:rFonts w:ascii="MS Gothic" w:eastAsia="MS Gothic" w:hAnsi="MS Gothic" w:hint="eastAsia"/>
+                  </w:rPr>
+                  <w:t>☐</w:t>
+                </w:r>
+              </w:p>
+            </w:tc>
+          </w:sdtContent>
+        </w:sdt>
+      </w:tr>
+      <w:tr>
+        <w:tc>
+          <w:tcPr>
+            <w:tcW w:w="2670" w:type="dxa"/>
+            <w:shd w:val="clear" w:color="auto" w:fill="auto"/>
+            <w:tcMar>
+              <w:top w:w="100" w:type="dxa"/>
+              <w:left w:w="100" w:type="dxa"/>
+              <w:bottom w:w="100" w:type="dxa"/>
+              <w:right w:w="100" w:type="dxa"/>
+            </w:tcMar>
+          </w:tcPr>
+          <w:p>
+            <w:pPr>
+              <w:widowControl w:val="0"/>
+              <w:pBdr>
+                <w:top w:val="nil"/>
+                <w:left w:val="nil"/>
+                <w:bottom w:val="nil"/>
+                <w:right w:val="nil"/>
+                <w:between w:val="nil"/>
+              </w:pBdr>
+              <w:spacing w:line="240" w:lineRule="auto"/>
+            </w:pPr>
+            <w:r>
+              <w:t>Nico</w:t>
+            </w:r>
+          </w:p>
+        </w:tc>
+        <w:tc>
+          <w:tcPr>
+            <w:tcW w:w="5330" w:type="dxa"/>
+            <w:shd w:val="clear" w:color="auto" w:fill="auto"/>
+            <w:tcMar>
+              <w:top w:w="100" w:type="dxa"/>
+              <w:left w:w="100" w:type="dxa"/>
+              <w:bottom w:w="100" w:type="dxa"/>
+              <w:right w:w="100" w:type="dxa"/>
+            </w:tcMar>
+          </w:tcPr>
+          <w:p>
+            <w:pPr>
+              <w:widowControl w:val="0"/>
+              <w:pBdr>
+                <w:top w:val="nil"/>
+                <w:left w:val="nil"/>
+                <w:bottom w:val="nil"/>
+                <w:right w:val="nil"/>
+                <w:between w:val="nil"/>
+              </w:pBdr>
+              <w:spacing w:line="240" w:lineRule="auto"/>
+            </w:pPr>
+            <w:r>
+              <w:t>Leere Klassen anlegen</w:t>
+            </w:r>
+          </w:p>
+        </w:tc>
+        <w:sdt>
+          <w:sdtPr>
+            <w:rPr>
+              <w:rFonts w:ascii="MS Gothic" w:eastAsia="MS Gothic" w:hAnsi="MS Gothic" w:hint="eastAsia"/>
+            </w:rPr>
+            <w:id w:val="-1236164295"/>
+            <w14:checkbox>
+              <w14:checked w14:val="1"/>
+              <w14:checkedState w14:val="2612" w14:font="MS Gothic"/>
+              <w14:uncheckedState w14:val="2610" w14:font="MS Gothic"/>
+            </w14:checkbox>
+          </w:sdtPr>
+          <w:sdtContent>
+            <w:tc>
+              <w:tcPr>
+                <w:tcW w:w="1170" w:type="dxa"/>
+                <w:shd w:val="clear" w:color="auto" w:fill="auto"/>
+                <w:tcMar>
+                  <w:top w:w="100" w:type="dxa"/>
+                  <w:left w:w="100" w:type="dxa"/>
+                  <w:bottom w:w="100" w:type="dxa"/>
+                  <w:right w:w="100" w:type="dxa"/>
+                </w:tcMar>
+              </w:tcPr>
+              <w:p>
+                <w:pPr>
+                  <w:widowControl w:val="0"/>
+                  <w:pBdr>
+                    <w:top w:val="nil"/>
+                    <w:left w:val="nil"/>
+                    <w:bottom w:val="nil"/>
+                    <w:right w:val="nil"/>
+                    <w:between w:val="nil"/>
+                  </w:pBdr>
+                  <w:spacing w:line="240" w:lineRule="auto"/>
+                  <w:jc w:val="center"/>
+                  <w:rPr>
+                    <w:rFonts w:ascii="MS Gothic" w:eastAsia="MS Gothic" w:hAnsi="MS Gothic"/>
+                  </w:rPr>
+                </w:pPr>
+                <w:r>
+                  <w:rPr>
+                    <w:rFonts w:ascii="MS Gothic" w:eastAsia="MS Gothic" w:hAnsi="MS Gothic" w:hint="eastAsia"/>
+                  </w:rPr>
+                  <w:t>☒</w:t>
+                </w:r>
+              </w:p>
+            </w:tc>
+          </w:sdtContent>
+        </w:sdt>
+      </w:tr>
+    </w:tbl>
+    <w:p/>
+    <w:p>
+      <w:pPr>
+        <w:rPr>
+          <w:b/>
+        </w:rPr>
+      </w:pPr>
+    </w:p>
+    <w:p>
+      <w:pPr>
+        <w:rPr>
+          <w:b/>
+        </w:rPr>
+      </w:pPr>
+    </w:p>
+    <w:p>
+      <w:pPr>
+        <w:rPr>
+          <w:b/>
+          <w:bCs/>
+        </w:rPr>
+      </w:pPr>
+      <w:r>
+        <w:rPr>
+          <w:b/>
+          <w:bCs/>
+        </w:rPr>
+        <w:t>Ablauf des Meetings</w:t>
+      </w:r>
+    </w:p>
+    <w:p>
+      <w:pPr>
+        <w:rPr>
+          <w:b/>
+          <w:bCs/>
+        </w:rPr>
+      </w:pPr>
+    </w:p>
+    <w:p>
+      <w:pPr>
+        <w:pStyle w:val="Listenabsatz"/>
+        <w:numPr>
+          <w:ilvl w:val="0"/>
+          <w:numId w:val="5"/>
+        </w:numPr>
+      </w:pPr>
+      <w:proofErr w:type="spellStart"/>
+      <w:r>
+        <w:t>Tiles</w:t>
+      </w:r>
+      <w:proofErr w:type="spellEnd"/>
+      <w:r>
+        <w:t xml:space="preserve"> auf dem Gameboard müssen richtig skaliert werden</w:t>
+      </w:r>
+    </w:p>
+    <w:p>
+      <w:pPr>
+        <w:pStyle w:val="Listenabsatz"/>
+        <w:numPr>
+          <w:ilvl w:val="0"/>
+          <w:numId w:val="5"/>
+        </w:numPr>
+      </w:pPr>
+      <w:r>
+        <w:t xml:space="preserve">Class </w:t>
+      </w:r>
+      <w:proofErr w:type="spellStart"/>
+      <w:r>
+        <w:t>Testing</w:t>
+      </w:r>
+      <w:proofErr w:type="spellEnd"/>
+    </w:p>
+    <w:p>
+      <w:pPr>
+        <w:ind w:left="360"/>
+      </w:pPr>
+    </w:p>
+    <w:p>
+      <w:pPr>
+        <w:rPr>
+          <w:b/>
+        </w:rPr>
+      </w:pPr>
+    </w:p>
+    <w:p>
+      <w:pPr>
+        <w:rPr>
+          <w:b/>
+        </w:rPr>
+      </w:pPr>
+    </w:p>
+    <w:p>
+      <w:pPr>
+        <w:rPr>
+          <w:b/>
+        </w:rPr>
+      </w:pPr>
+    </w:p>
+    <w:p>
+      <w:proofErr w:type="spellStart"/>
+      <w:r>
+        <w:rPr>
+          <w:b/>
+        </w:rPr>
+        <w:t>ToDos</w:t>
+      </w:r>
+      <w:proofErr w:type="spellEnd"/>
+      <w:r>
+        <w:rPr>
+          <w:b/>
+        </w:rPr>
+        <w:t xml:space="preserve"> bis zum nächsten Mal:</w:t>
+      </w:r>
+      <w:r>
+        <w:t xml:space="preserve"> </w:t>
+      </w:r>
+    </w:p>
+    <w:p/>
+    <w:tbl>
+      <w:tblPr>
+        <w:tblStyle w:val="a1"/>
+        <w:tblW w:w="9170" w:type="dxa"/>
+        <w:tblInd w:w="0" w:type="dxa"/>
+        <w:tblBorders>
+          <w:top w:val="single" w:sz="8" w:space="0" w:color="000000"/>
+          <w:left w:val="single" w:sz="8" w:space="0" w:color="000000"/>
+          <w:bottom w:val="single" w:sz="8" w:space="0" w:color="000000"/>
+          <w:right w:val="single" w:sz="8" w:space="0" w:color="000000"/>
+          <w:insideH w:val="single" w:sz="8" w:space="0" w:color="000000"/>
+          <w:insideV w:val="single" w:sz="8" w:space="0" w:color="000000"/>
+        </w:tblBorders>
+        <w:tblLayout w:type="fixed"/>
+        <w:tblLook w:val="0600" w:firstRow="0" w:lastRow="0" w:firstColumn="0" w:lastColumn="0" w:noHBand="1" w:noVBand="1"/>
+      </w:tblPr>
+      <w:tblGrid>
+        <w:gridCol w:w="2670"/>
+        <w:gridCol w:w="6500"/>
+      </w:tblGrid>
+      <w:tr>
+        <w:tc>
+          <w:tcPr>
+            <w:tcW w:w="2670" w:type="dxa"/>
+            <w:shd w:val="clear" w:color="auto" w:fill="auto"/>
+            <w:tcMar>
+              <w:top w:w="100" w:type="dxa"/>
+              <w:left w:w="100" w:type="dxa"/>
+              <w:bottom w:w="100" w:type="dxa"/>
+              <w:right w:w="100" w:type="dxa"/>
+            </w:tcMar>
+          </w:tcPr>
+          <w:p>
+            <w:pPr>
+              <w:widowControl w:val="0"/>
+              <w:spacing w:line="240" w:lineRule="auto"/>
+              <w:rPr>
+                <w:b/>
+              </w:rPr>
+            </w:pPr>
+            <w:r>
+              <w:rPr>
+                <w:b/>
+              </w:rPr>
+              <w:t>Zuständige/r</w:t>
+            </w:r>
+          </w:p>
+        </w:tc>
+        <w:tc>
+          <w:tcPr>
+            <w:tcW w:w="6500" w:type="dxa"/>
+            <w:shd w:val="clear" w:color="auto" w:fill="auto"/>
+            <w:tcMar>
+              <w:top w:w="100" w:type="dxa"/>
+              <w:left w:w="100" w:type="dxa"/>
+              <w:bottom w:w="100" w:type="dxa"/>
+              <w:right w:w="100" w:type="dxa"/>
+            </w:tcMar>
+          </w:tcPr>
+          <w:p>
+            <w:pPr>
+              <w:widowControl w:val="0"/>
+              <w:spacing w:line="240" w:lineRule="auto"/>
+              <w:rPr>
+                <w:b/>
+              </w:rPr>
+            </w:pPr>
+            <w:r>
+              <w:rPr>
+                <w:b/>
+              </w:rPr>
+              <w:t>Task</w:t>
+            </w:r>
+          </w:p>
+        </w:tc>
+      </w:tr>
+      <w:tr>
+        <w:tc>
+          <w:tcPr>
+            <w:tcW w:w="2670" w:type="dxa"/>
+            <w:shd w:val="clear" w:color="auto" w:fill="auto"/>
+            <w:tcMar>
+              <w:top w:w="100" w:type="dxa"/>
+              <w:left w:w="100" w:type="dxa"/>
+              <w:bottom w:w="100" w:type="dxa"/>
+              <w:right w:w="100" w:type="dxa"/>
+            </w:tcMar>
+          </w:tcPr>
+          <w:p>
+            <w:pPr>
+              <w:widowControl w:val="0"/>
+              <w:spacing w:line="240" w:lineRule="auto"/>
+              <w:rPr>
+                <w:bCs/>
+              </w:rPr>
+            </w:pPr>
+            <w:r>
+              <w:rPr>
+                <w:bCs/>
+              </w:rPr>
+              <w:t>Alexandra</w:t>
+            </w:r>
+          </w:p>
+        </w:tc>
+        <w:tc>
+          <w:tcPr>
+            <w:tcW w:w="6500" w:type="dxa"/>
+            <w:shd w:val="clear" w:color="auto" w:fill="auto"/>
+            <w:tcMar>
+              <w:top w:w="100" w:type="dxa"/>
+              <w:left w:w="100" w:type="dxa"/>
+              <w:bottom w:w="100" w:type="dxa"/>
+              <w:right w:w="100" w:type="dxa"/>
+            </w:tcMar>
+          </w:tcPr>
+          <w:p>
+            <w:pPr>
+              <w:widowControl w:val="0"/>
+              <w:spacing w:line="240" w:lineRule="auto"/>
+              <w:jc w:val="both"/>
+              <w:rPr>
+                <w:bCs/>
+              </w:rPr>
+            </w:pPr>
+            <w:proofErr w:type="spellStart"/>
+            <w:r>
+              <w:rPr>
+                <w:bCs/>
+              </w:rPr>
+              <w:t>Loading</w:t>
+            </w:r>
+            <w:proofErr w:type="spellEnd"/>
+            <w:r>
+              <w:rPr>
+                <w:bCs/>
+              </w:rPr>
+              <w:t xml:space="preserve"> Screen implementieren</w:t>
+            </w:r>
+          </w:p>
+        </w:tc>
+      </w:tr>
+      <w:tr>
+        <w:tc>
+          <w:tcPr>
+            <w:tcW w:w="2670" w:type="dxa"/>
+            <w:shd w:val="clear" w:color="auto" w:fill="auto"/>
+            <w:tcMar>
+              <w:top w:w="100" w:type="dxa"/>
+              <w:left w:w="100" w:type="dxa"/>
+              <w:bottom w:w="100" w:type="dxa"/>
+              <w:right w:w="100" w:type="dxa"/>
+            </w:tcMar>
+          </w:tcPr>
+          <w:p>
+            <w:pPr>
+              <w:widowControl w:val="0"/>
+              <w:spacing w:line="240" w:lineRule="auto"/>
+            </w:pPr>
+            <w:r>
+              <w:rPr>
+                <w:bCs/>
+              </w:rPr>
+              <w:t>Nico, Nicola</w:t>
+            </w:r>
+          </w:p>
+        </w:tc>
+        <w:tc>
+          <w:tcPr>
+            <w:tcW w:w="6500" w:type="dxa"/>
+            <w:shd w:val="clear" w:color="auto" w:fill="auto"/>
+            <w:tcMar>
+              <w:top w:w="100" w:type="dxa"/>
+              <w:left w:w="100" w:type="dxa"/>
+              <w:bottom w:w="100" w:type="dxa"/>
+              <w:right w:w="100" w:type="dxa"/>
+            </w:tcMar>
+          </w:tcPr>
+          <w:p>
+            <w:pPr>
+              <w:widowControl w:val="0"/>
+              <w:spacing w:line="240" w:lineRule="auto"/>
+              <w:jc w:val="both"/>
+              <w:rPr>
+                <w:lang w:val="en-US"/>
+              </w:rPr>
+            </w:pPr>
+            <w:r>
+              <w:rPr>
+                <w:bCs/>
+              </w:rPr>
+              <w:t>Spielbrett (</w:t>
+            </w:r>
+            <w:proofErr w:type="spellStart"/>
+            <w:r>
+              <w:rPr>
+                <w:bCs/>
+              </w:rPr>
+              <w:t>Tile</w:t>
+            </w:r>
+            <w:proofErr w:type="spellEnd"/>
+            <w:r>
+              <w:rPr>
+                <w:bCs/>
+              </w:rPr>
+              <w:t xml:space="preserve"> / </w:t>
+            </w:r>
+            <w:proofErr w:type="spellStart"/>
+            <w:r>
+              <w:rPr>
+                <w:bCs/>
+              </w:rPr>
+              <w:t>GameBoard</w:t>
+            </w:r>
+            <w:proofErr w:type="spellEnd"/>
+            <w:r>
+              <w:rPr>
+                <w:bCs/>
+              </w:rPr>
+              <w:t>)</w:t>
+            </w:r>
+          </w:p>
+        </w:tc>
+      </w:tr>
+      <w:tr>
+        <w:tc>
+          <w:tcPr>
+            <w:tcW w:w="2670" w:type="dxa"/>
+            <w:shd w:val="clear" w:color="auto" w:fill="auto"/>
+            <w:tcMar>
+              <w:top w:w="100" w:type="dxa"/>
+              <w:left w:w="100" w:type="dxa"/>
+              <w:bottom w:w="100" w:type="dxa"/>
+              <w:right w:w="100" w:type="dxa"/>
+            </w:tcMar>
+          </w:tcPr>
+          <w:p>
+            <w:pPr>
+              <w:widowControl w:val="0"/>
+              <w:spacing w:line="240" w:lineRule="auto"/>
+            </w:pPr>
+            <w:r>
+              <w:lastRenderedPageBreak/>
+              <w:t>Andy</w:t>
+            </w:r>
+          </w:p>
+        </w:tc>
+        <w:tc>
+          <w:tcPr>
+            <w:tcW w:w="6500" w:type="dxa"/>
+            <w:shd w:val="clear" w:color="auto" w:fill="auto"/>
+            <w:tcMar>
+              <w:top w:w="100" w:type="dxa"/>
+              <w:left w:w="100" w:type="dxa"/>
+              <w:bottom w:w="100" w:type="dxa"/>
+              <w:right w:w="100" w:type="dxa"/>
+            </w:tcMar>
+          </w:tcPr>
+          <w:p>
+            <w:pPr>
+              <w:widowControl w:val="0"/>
+              <w:spacing w:line="240" w:lineRule="auto"/>
+              <w:jc w:val="both"/>
+            </w:pPr>
+            <w:r>
+              <w:t>Responsive Homescreen</w:t>
+            </w:r>
+          </w:p>
+        </w:tc>
+      </w:tr>
+      <w:tr>
+        <w:tc>
+          <w:tcPr>
+            <w:tcW w:w="2670" w:type="dxa"/>
+            <w:shd w:val="clear" w:color="auto" w:fill="auto"/>
+            <w:tcMar>
+              <w:top w:w="100" w:type="dxa"/>
+              <w:left w:w="100" w:type="dxa"/>
+              <w:bottom w:w="100" w:type="dxa"/>
+              <w:right w:w="100" w:type="dxa"/>
+            </w:tcMar>
+          </w:tcPr>
+          <w:p>
+            <w:pPr>
+              <w:widowControl w:val="0"/>
+              <w:spacing w:line="240" w:lineRule="auto"/>
+            </w:pPr>
+            <w:r>
+              <w:t>Andy</w:t>
+            </w:r>
+          </w:p>
+        </w:tc>
+        <w:tc>
+          <w:tcPr>
+            <w:tcW w:w="6500" w:type="dxa"/>
+            <w:shd w:val="clear" w:color="auto" w:fill="auto"/>
+            <w:tcMar>
+              <w:top w:w="100" w:type="dxa"/>
+              <w:left w:w="100" w:type="dxa"/>
+              <w:bottom w:w="100" w:type="dxa"/>
+              <w:right w:w="100" w:type="dxa"/>
+            </w:tcMar>
+          </w:tcPr>
+          <w:p>
+            <w:pPr>
+              <w:widowControl w:val="0"/>
+              <w:spacing w:line="240" w:lineRule="auto"/>
+              <w:jc w:val="both"/>
+            </w:pPr>
+            <w:r>
+              <w:t>Network Client Message</w:t>
+            </w:r>
+          </w:p>
+        </w:tc>
+      </w:tr>
+      <w:tr>
+        <w:tc>
+          <w:tcPr>
+            <w:tcW w:w="2670" w:type="dxa"/>
+            <w:shd w:val="clear" w:color="auto" w:fill="auto"/>
+            <w:tcMar>
+              <w:top w:w="100" w:type="dxa"/>
+              <w:left w:w="100" w:type="dxa"/>
+              <w:bottom w:w="100" w:type="dxa"/>
+              <w:right w:w="100" w:type="dxa"/>
+            </w:tcMar>
+          </w:tcPr>
+          <w:p>
+            <w:pPr>
+              <w:widowControl w:val="0"/>
+              <w:spacing w:line="240" w:lineRule="auto"/>
+            </w:pPr>
+            <w:r>
+              <w:t>Flo</w:t>
+            </w:r>
+          </w:p>
+        </w:tc>
+        <w:tc>
+          <w:tcPr>
+            <w:tcW w:w="6500" w:type="dxa"/>
+            <w:shd w:val="clear" w:color="auto" w:fill="auto"/>
+            <w:tcMar>
+              <w:top w:w="100" w:type="dxa"/>
+              <w:left w:w="100" w:type="dxa"/>
+              <w:bottom w:w="100" w:type="dxa"/>
+              <w:right w:w="100" w:type="dxa"/>
+            </w:tcMar>
+          </w:tcPr>
+          <w:p>
+            <w:pPr>
+              <w:widowControl w:val="0"/>
+              <w:spacing w:line="240" w:lineRule="auto"/>
+              <w:jc w:val="both"/>
+            </w:pPr>
+            <w:r>
+              <w:t>Spielregeln</w:t>
+            </w:r>
+          </w:p>
+        </w:tc>
+      </w:tr>
+      <w:tr>
+        <w:tc>
+          <w:tcPr>
+            <w:tcW w:w="2670" w:type="dxa"/>
+            <w:shd w:val="clear" w:color="auto" w:fill="auto"/>
+            <w:tcMar>
+              <w:top w:w="100" w:type="dxa"/>
+              <w:left w:w="100" w:type="dxa"/>
+              <w:bottom w:w="100" w:type="dxa"/>
+              <w:right w:w="100" w:type="dxa"/>
+            </w:tcMar>
+          </w:tcPr>
+          <w:p>
+            <w:pPr>
+              <w:widowControl w:val="0"/>
+              <w:spacing w:line="240" w:lineRule="auto"/>
+            </w:pPr>
+            <w:r>
+              <w:t>Martin</w:t>
+            </w:r>
+          </w:p>
+        </w:tc>
+        <w:tc>
+          <w:tcPr>
+            <w:tcW w:w="6500" w:type="dxa"/>
+            <w:shd w:val="clear" w:color="auto" w:fill="auto"/>
+            <w:tcMar>
+              <w:top w:w="100" w:type="dxa"/>
+              <w:left w:w="100" w:type="dxa"/>
+              <w:bottom w:w="100" w:type="dxa"/>
+              <w:right w:w="100" w:type="dxa"/>
+            </w:tcMar>
+          </w:tcPr>
+          <w:p>
+            <w:pPr>
+              <w:widowControl w:val="0"/>
+              <w:spacing w:line="240" w:lineRule="auto"/>
+              <w:jc w:val="both"/>
+            </w:pPr>
+            <w:r>
+              <w:t>Lobby Screen</w:t>
+            </w:r>
+          </w:p>
+        </w:tc>
+      </w:tr>
+    </w:tbl>
+    <w:p/>
+    <w:p>
+      <w:pPr>
+        <w:tabs>
+          <w:tab w:val="left" w:pos="7684"/>
+        </w:tabs>
+      </w:pPr>
+      <w:r>
+        <w:tab/>
+      </w:r>
+    </w:p>
+    <w:p>
+      <w:pPr>
+        <w:pStyle w:val="berschrift2"/>
+        <w:rPr>
           <w:color w:val="FF0000"/>
           <w:sz w:val="22"/>
           <w:szCs w:val="22"/>
         </w:rPr>
-        <w:t>3</w:t>
+      </w:pPr>
+      <w:r>
+        <w:rPr>
+          <w:b/>
+          <w:bCs/>
+          <w:sz w:val="22"/>
+          <w:szCs w:val="22"/>
+        </w:rPr>
+        <w:t>Datum</w:t>
+      </w:r>
+      <w:r>
+        <w:rPr>
+          <w:sz w:val="22"/>
+          <w:szCs w:val="22"/>
+        </w:rPr>
+        <w:t>:</w:t>
+      </w:r>
+      <w:r>
+        <w:rPr>
+          <w:sz w:val="22"/>
+          <w:szCs w:val="22"/>
+        </w:rPr>
+        <w:t xml:space="preserve"> </w:t>
       </w:r>
       <w:r>
         <w:rPr>
@@ -10769,7 +12615,7 @@
           <w:sz w:val="22"/>
           <w:szCs w:val="22"/>
         </w:rPr>
-        <w:t xml:space="preserve">. </w:t>
+        <w:t xml:space="preserve">Sprintmeeting </w:t>
       </w:r>
       <w:r>
         <w:rPr>
@@ -10777,7 +12623,7 @@
           <w:sz w:val="22"/>
           <w:szCs w:val="22"/>
         </w:rPr>
-        <w:t>Mai</w:t>
+        <w:t>6</w:t>
       </w:r>
       <w:r>
         <w:rPr>
@@ -10785,7 +12631,7 @@
           <w:sz w:val="22"/>
           <w:szCs w:val="22"/>
         </w:rPr>
-        <w:t xml:space="preserve"> 2021</w:t>
+        <w:t xml:space="preserve">. </w:t>
       </w:r>
       <w:r>
         <w:rPr>
@@ -10793,10 +12639,1358 @@
           <w:sz w:val="22"/>
           <w:szCs w:val="22"/>
         </w:rPr>
-        <w:t xml:space="preserve"> - 19:00</w:t>
+        <w:t>Mai</w:t>
+      </w:r>
+      <w:r>
+        <w:rPr>
+          <w:color w:val="FF0000"/>
+          <w:sz w:val="22"/>
+          <w:szCs w:val="22"/>
+        </w:rPr>
+        <w:t xml:space="preserve"> 2021</w:t>
       </w:r>
     </w:p>
     <w:p/>
+    <w:p>
+      <w:pPr>
+        <w:rPr>
+          <w:b/>
+        </w:rPr>
+      </w:pPr>
+      <w:proofErr w:type="spellStart"/>
+      <w:r>
+        <w:rPr>
+          <w:b/>
+        </w:rPr>
+        <w:t>ToDos</w:t>
+      </w:r>
+      <w:proofErr w:type="spellEnd"/>
+      <w:r>
+        <w:rPr>
+          <w:b/>
+        </w:rPr>
+        <w:t xml:space="preserve"> bis heute:</w:t>
+      </w:r>
+    </w:p>
+    <w:p/>
+    <w:tbl>
+      <w:tblPr>
+        <w:tblStyle w:val="a0"/>
+        <w:tblW w:w="9170" w:type="dxa"/>
+        <w:tblInd w:w="0" w:type="dxa"/>
+        <w:tblBorders>
+          <w:top w:val="single" w:sz="8" w:space="0" w:color="000000"/>
+          <w:left w:val="single" w:sz="8" w:space="0" w:color="000000"/>
+          <w:bottom w:val="single" w:sz="8" w:space="0" w:color="000000"/>
+          <w:right w:val="single" w:sz="8" w:space="0" w:color="000000"/>
+          <w:insideH w:val="single" w:sz="8" w:space="0" w:color="000000"/>
+          <w:insideV w:val="single" w:sz="8" w:space="0" w:color="000000"/>
+        </w:tblBorders>
+        <w:tblLayout w:type="fixed"/>
+        <w:tblLook w:val="0600" w:firstRow="0" w:lastRow="0" w:firstColumn="0" w:lastColumn="0" w:noHBand="1" w:noVBand="1"/>
+      </w:tblPr>
+      <w:tblGrid>
+        <w:gridCol w:w="2670"/>
+        <w:gridCol w:w="5330"/>
+        <w:gridCol w:w="1170"/>
+      </w:tblGrid>
+      <w:tr>
+        <w:tc>
+          <w:tcPr>
+            <w:tcW w:w="2670" w:type="dxa"/>
+            <w:shd w:val="clear" w:color="auto" w:fill="auto"/>
+            <w:tcMar>
+              <w:top w:w="100" w:type="dxa"/>
+              <w:left w:w="100" w:type="dxa"/>
+              <w:bottom w:w="100" w:type="dxa"/>
+              <w:right w:w="100" w:type="dxa"/>
+            </w:tcMar>
+          </w:tcPr>
+          <w:p>
+            <w:pPr>
+              <w:widowControl w:val="0"/>
+              <w:pBdr>
+                <w:top w:val="nil"/>
+                <w:left w:val="nil"/>
+                <w:bottom w:val="nil"/>
+                <w:right w:val="nil"/>
+                <w:between w:val="nil"/>
+              </w:pBdr>
+              <w:spacing w:line="240" w:lineRule="auto"/>
+              <w:rPr>
+                <w:b/>
+              </w:rPr>
+            </w:pPr>
+            <w:r>
+              <w:rPr>
+                <w:b/>
+              </w:rPr>
+              <w:t>Zuständige(r)</w:t>
+            </w:r>
+          </w:p>
+        </w:tc>
+        <w:tc>
+          <w:tcPr>
+            <w:tcW w:w="5330" w:type="dxa"/>
+            <w:shd w:val="clear" w:color="auto" w:fill="auto"/>
+            <w:tcMar>
+              <w:top w:w="100" w:type="dxa"/>
+              <w:left w:w="100" w:type="dxa"/>
+              <w:bottom w:w="100" w:type="dxa"/>
+              <w:right w:w="100" w:type="dxa"/>
+            </w:tcMar>
+          </w:tcPr>
+          <w:p>
+            <w:pPr>
+              <w:widowControl w:val="0"/>
+              <w:pBdr>
+                <w:top w:val="nil"/>
+                <w:left w:val="nil"/>
+                <w:bottom w:val="nil"/>
+                <w:right w:val="nil"/>
+                <w:between w:val="nil"/>
+              </w:pBdr>
+              <w:spacing w:line="240" w:lineRule="auto"/>
+              <w:rPr>
+                <w:b/>
+              </w:rPr>
+            </w:pPr>
+            <w:r>
+              <w:rPr>
+                <w:b/>
+              </w:rPr>
+              <w:t>Task</w:t>
+            </w:r>
+          </w:p>
+        </w:tc>
+        <w:tc>
+          <w:tcPr>
+            <w:tcW w:w="1170" w:type="dxa"/>
+            <w:shd w:val="clear" w:color="auto" w:fill="auto"/>
+            <w:tcMar>
+              <w:top w:w="100" w:type="dxa"/>
+              <w:left w:w="100" w:type="dxa"/>
+              <w:bottom w:w="100" w:type="dxa"/>
+              <w:right w:w="100" w:type="dxa"/>
+            </w:tcMar>
+          </w:tcPr>
+          <w:p>
+            <w:pPr>
+              <w:widowControl w:val="0"/>
+              <w:pBdr>
+                <w:top w:val="nil"/>
+                <w:left w:val="nil"/>
+                <w:bottom w:val="nil"/>
+                <w:right w:val="nil"/>
+                <w:between w:val="nil"/>
+              </w:pBdr>
+              <w:spacing w:line="240" w:lineRule="auto"/>
+              <w:jc w:val="center"/>
+              <w:rPr>
+                <w:b/>
+              </w:rPr>
+            </w:pPr>
+            <w:proofErr w:type="spellStart"/>
+            <w:r>
+              <w:rPr>
+                <w:b/>
+              </w:rPr>
+              <w:t>Done</w:t>
+            </w:r>
+            <w:proofErr w:type="spellEnd"/>
+          </w:p>
+        </w:tc>
+      </w:tr>
+      <w:tr>
+        <w:tc>
+          <w:tcPr>
+            <w:tcW w:w="2670" w:type="dxa"/>
+            <w:shd w:val="clear" w:color="auto" w:fill="auto"/>
+            <w:tcMar>
+              <w:top w:w="100" w:type="dxa"/>
+              <w:left w:w="100" w:type="dxa"/>
+              <w:bottom w:w="100" w:type="dxa"/>
+              <w:right w:w="100" w:type="dxa"/>
+            </w:tcMar>
+          </w:tcPr>
+          <w:p>
+            <w:pPr>
+              <w:widowControl w:val="0"/>
+              <w:pBdr>
+                <w:top w:val="nil"/>
+                <w:left w:val="nil"/>
+                <w:bottom w:val="nil"/>
+                <w:right w:val="nil"/>
+                <w:between w:val="nil"/>
+              </w:pBdr>
+              <w:spacing w:line="240" w:lineRule="auto"/>
+            </w:pPr>
+            <w:r>
+              <w:rPr>
+                <w:bCs/>
+              </w:rPr>
+              <w:t>Andy</w:t>
+            </w:r>
+          </w:p>
+        </w:tc>
+        <w:tc>
+          <w:tcPr>
+            <w:tcW w:w="5330" w:type="dxa"/>
+            <w:shd w:val="clear" w:color="auto" w:fill="auto"/>
+            <w:tcMar>
+              <w:top w:w="100" w:type="dxa"/>
+              <w:left w:w="100" w:type="dxa"/>
+              <w:bottom w:w="100" w:type="dxa"/>
+              <w:right w:w="100" w:type="dxa"/>
+            </w:tcMar>
+          </w:tcPr>
+          <w:p>
+            <w:pPr>
+              <w:widowControl w:val="0"/>
+              <w:pBdr>
+                <w:top w:val="nil"/>
+                <w:left w:val="nil"/>
+                <w:bottom w:val="nil"/>
+                <w:right w:val="nil"/>
+                <w:between w:val="nil"/>
+              </w:pBdr>
+              <w:spacing w:line="240" w:lineRule="auto"/>
+            </w:pPr>
+            <w:r>
+              <w:rPr>
+                <w:bCs/>
+              </w:rPr>
+              <w:t>Dokumentation Ordner auf GitHub</w:t>
+            </w:r>
+          </w:p>
+        </w:tc>
+        <w:sdt>
+          <w:sdtPr>
+            <w:id w:val="-1570342173"/>
+            <w14:checkbox>
+              <w14:checked w14:val="1"/>
+              <w14:checkedState w14:val="2612" w14:font="MS Gothic"/>
+              <w14:uncheckedState w14:val="2610" w14:font="MS Gothic"/>
+            </w14:checkbox>
+          </w:sdtPr>
+          <w:sdtContent>
+            <w:tc>
+              <w:tcPr>
+                <w:tcW w:w="1170" w:type="dxa"/>
+                <w:shd w:val="clear" w:color="auto" w:fill="auto"/>
+                <w:tcMar>
+                  <w:top w:w="100" w:type="dxa"/>
+                  <w:left w:w="100" w:type="dxa"/>
+                  <w:bottom w:w="100" w:type="dxa"/>
+                  <w:right w:w="100" w:type="dxa"/>
+                </w:tcMar>
+              </w:tcPr>
+              <w:p>
+                <w:pPr>
+                  <w:widowControl w:val="0"/>
+                  <w:pBdr>
+                    <w:top w:val="nil"/>
+                    <w:left w:val="nil"/>
+                    <w:bottom w:val="nil"/>
+                    <w:right w:val="nil"/>
+                    <w:between w:val="nil"/>
+                  </w:pBdr>
+                  <w:spacing w:line="240" w:lineRule="auto"/>
+                  <w:jc w:val="center"/>
+                </w:pPr>
+                <w:r>
+                  <w:rPr>
+                    <w:rFonts w:ascii="MS Gothic" w:eastAsia="MS Gothic" w:hAnsi="MS Gothic" w:hint="eastAsia"/>
+                  </w:rPr>
+                  <w:t>☒</w:t>
+                </w:r>
+              </w:p>
+            </w:tc>
+          </w:sdtContent>
+        </w:sdt>
+      </w:tr>
+    </w:tbl>
+    <w:p/>
+    <w:p/>
+    <w:p>
+      <w:pPr>
+        <w:rPr>
+          <w:b/>
+          <w:bCs/>
+        </w:rPr>
+      </w:pPr>
+    </w:p>
+    <w:p>
+      <w:pPr>
+        <w:rPr>
+          <w:b/>
+          <w:bCs/>
+        </w:rPr>
+      </w:pPr>
+      <w:r>
+        <w:rPr>
+          <w:b/>
+          <w:bCs/>
+        </w:rPr>
+        <w:t>Ablauf des Meetings</w:t>
+      </w:r>
+    </w:p>
+    <w:p>
+      <w:pPr>
+        <w:rPr>
+          <w:b/>
+          <w:bCs/>
+        </w:rPr>
+      </w:pPr>
+    </w:p>
+    <w:p>
+      <w:pPr>
+        <w:pStyle w:val="Listenabsatz"/>
+        <w:numPr>
+          <w:ilvl w:val="0"/>
+          <w:numId w:val="5"/>
+        </w:numPr>
+      </w:pPr>
+    </w:p>
+    <w:p>
+      <w:pPr>
+        <w:pStyle w:val="Listenabsatz"/>
+      </w:pPr>
+    </w:p>
+    <w:p>
+      <w:proofErr w:type="spellStart"/>
+      <w:r>
+        <w:rPr>
+          <w:b/>
+        </w:rPr>
+        <w:t>ToDos</w:t>
+      </w:r>
+      <w:proofErr w:type="spellEnd"/>
+      <w:r>
+        <w:rPr>
+          <w:b/>
+        </w:rPr>
+        <w:t xml:space="preserve"> bis zum nächsten Mal:</w:t>
+      </w:r>
+      <w:r>
+        <w:t xml:space="preserve"> </w:t>
+      </w:r>
+    </w:p>
+    <w:p/>
+    <w:tbl>
+      <w:tblPr>
+        <w:tblStyle w:val="a1"/>
+        <w:tblW w:w="9170" w:type="dxa"/>
+        <w:tblInd w:w="0" w:type="dxa"/>
+        <w:tblBorders>
+          <w:top w:val="single" w:sz="8" w:space="0" w:color="000000"/>
+          <w:left w:val="single" w:sz="8" w:space="0" w:color="000000"/>
+          <w:bottom w:val="single" w:sz="8" w:space="0" w:color="000000"/>
+          <w:right w:val="single" w:sz="8" w:space="0" w:color="000000"/>
+          <w:insideH w:val="single" w:sz="8" w:space="0" w:color="000000"/>
+          <w:insideV w:val="single" w:sz="8" w:space="0" w:color="000000"/>
+        </w:tblBorders>
+        <w:tblLayout w:type="fixed"/>
+        <w:tblLook w:val="0600" w:firstRow="0" w:lastRow="0" w:firstColumn="0" w:lastColumn="0" w:noHBand="1" w:noVBand="1"/>
+      </w:tblPr>
+      <w:tblGrid>
+        <w:gridCol w:w="2670"/>
+        <w:gridCol w:w="6500"/>
+      </w:tblGrid>
+      <w:tr>
+        <w:tc>
+          <w:tcPr>
+            <w:tcW w:w="2670" w:type="dxa"/>
+            <w:shd w:val="clear" w:color="auto" w:fill="auto"/>
+            <w:tcMar>
+              <w:top w:w="100" w:type="dxa"/>
+              <w:left w:w="100" w:type="dxa"/>
+              <w:bottom w:w="100" w:type="dxa"/>
+              <w:right w:w="100" w:type="dxa"/>
+            </w:tcMar>
+          </w:tcPr>
+          <w:p>
+            <w:pPr>
+              <w:widowControl w:val="0"/>
+              <w:spacing w:line="240" w:lineRule="auto"/>
+              <w:rPr>
+                <w:b/>
+              </w:rPr>
+            </w:pPr>
+            <w:r>
+              <w:rPr>
+                <w:b/>
+              </w:rPr>
+              <w:t>Zuständige/r</w:t>
+            </w:r>
+          </w:p>
+        </w:tc>
+        <w:tc>
+          <w:tcPr>
+            <w:tcW w:w="6500" w:type="dxa"/>
+            <w:shd w:val="clear" w:color="auto" w:fill="auto"/>
+            <w:tcMar>
+              <w:top w:w="100" w:type="dxa"/>
+              <w:left w:w="100" w:type="dxa"/>
+              <w:bottom w:w="100" w:type="dxa"/>
+              <w:right w:w="100" w:type="dxa"/>
+            </w:tcMar>
+          </w:tcPr>
+          <w:p>
+            <w:pPr>
+              <w:widowControl w:val="0"/>
+              <w:spacing w:line="240" w:lineRule="auto"/>
+              <w:rPr>
+                <w:b/>
+              </w:rPr>
+            </w:pPr>
+            <w:r>
+              <w:rPr>
+                <w:b/>
+              </w:rPr>
+              <w:t>Task</w:t>
+            </w:r>
+          </w:p>
+        </w:tc>
+      </w:tr>
+      <w:tr>
+        <w:trPr>
+          <w:trHeight w:val="438"/>
+        </w:trPr>
+        <w:tc>
+          <w:tcPr>
+            <w:tcW w:w="2670" w:type="dxa"/>
+            <w:shd w:val="clear" w:color="auto" w:fill="auto"/>
+            <w:tcMar>
+              <w:top w:w="100" w:type="dxa"/>
+              <w:left w:w="100" w:type="dxa"/>
+              <w:bottom w:w="100" w:type="dxa"/>
+              <w:right w:w="100" w:type="dxa"/>
+            </w:tcMar>
+          </w:tcPr>
+          <w:p>
+            <w:pPr>
+              <w:widowControl w:val="0"/>
+              <w:spacing w:line="240" w:lineRule="auto"/>
+              <w:rPr>
+                <w:bCs/>
+              </w:rPr>
+            </w:pPr>
+            <w:r>
+              <w:rPr>
+                <w:bCs/>
+              </w:rPr>
+              <w:t>Alle</w:t>
+            </w:r>
+          </w:p>
+        </w:tc>
+        <w:tc>
+          <w:tcPr>
+            <w:tcW w:w="6500" w:type="dxa"/>
+            <w:shd w:val="clear" w:color="auto" w:fill="auto"/>
+            <w:tcMar>
+              <w:top w:w="100" w:type="dxa"/>
+              <w:left w:w="100" w:type="dxa"/>
+              <w:bottom w:w="100" w:type="dxa"/>
+              <w:right w:w="100" w:type="dxa"/>
+            </w:tcMar>
+          </w:tcPr>
+          <w:p>
+            <w:pPr>
+              <w:widowControl w:val="0"/>
+              <w:spacing w:line="240" w:lineRule="auto"/>
+              <w:jc w:val="both"/>
+              <w:rPr>
+                <w:bCs/>
+              </w:rPr>
+            </w:pPr>
+          </w:p>
+        </w:tc>
+      </w:tr>
+    </w:tbl>
+    <w:p>
+      <w:pPr>
+        <w:pStyle w:val="berschrift2"/>
+        <w:rPr>
+          <w:color w:val="FF0000"/>
+          <w:sz w:val="22"/>
+          <w:szCs w:val="22"/>
+        </w:rPr>
+      </w:pPr>
+      <w:r>
+        <w:rPr>
+          <w:b/>
+          <w:bCs/>
+          <w:sz w:val="22"/>
+          <w:szCs w:val="22"/>
+        </w:rPr>
+        <w:t>Datum</w:t>
+      </w:r>
+      <w:r>
+        <w:rPr>
+          <w:sz w:val="22"/>
+          <w:szCs w:val="22"/>
+        </w:rPr>
+        <w:t>:</w:t>
+      </w:r>
+      <w:r>
+        <w:rPr>
+          <w:color w:val="000000" w:themeColor="text1"/>
+          <w:sz w:val="22"/>
+          <w:szCs w:val="22"/>
+        </w:rPr>
+        <w:t xml:space="preserve"> </w:t>
+      </w:r>
+      <w:r>
+        <w:rPr>
+          <w:color w:val="FF0000"/>
+          <w:sz w:val="22"/>
+          <w:szCs w:val="22"/>
+        </w:rPr>
+        <w:t>7. Mai 2021 – 18:00</w:t>
+      </w:r>
+    </w:p>
+    <w:p/>
+    <w:p/>
+    <w:p>
+      <w:pPr>
+        <w:rPr>
+          <w:b/>
+        </w:rPr>
+      </w:pPr>
+      <w:proofErr w:type="spellStart"/>
+      <w:r>
+        <w:rPr>
+          <w:b/>
+        </w:rPr>
+        <w:t>ToDos</w:t>
+      </w:r>
+      <w:proofErr w:type="spellEnd"/>
+      <w:r>
+        <w:rPr>
+          <w:b/>
+        </w:rPr>
+        <w:t xml:space="preserve"> bis heute:</w:t>
+      </w:r>
+    </w:p>
+    <w:p/>
+    <w:tbl>
+      <w:tblPr>
+        <w:tblStyle w:val="a0"/>
+        <w:tblW w:w="9170" w:type="dxa"/>
+        <w:tblInd w:w="0" w:type="dxa"/>
+        <w:tblBorders>
+          <w:top w:val="single" w:sz="8" w:space="0" w:color="000000"/>
+          <w:left w:val="single" w:sz="8" w:space="0" w:color="000000"/>
+          <w:bottom w:val="single" w:sz="8" w:space="0" w:color="000000"/>
+          <w:right w:val="single" w:sz="8" w:space="0" w:color="000000"/>
+          <w:insideH w:val="single" w:sz="8" w:space="0" w:color="000000"/>
+          <w:insideV w:val="single" w:sz="8" w:space="0" w:color="000000"/>
+        </w:tblBorders>
+        <w:tblLayout w:type="fixed"/>
+        <w:tblLook w:val="0600" w:firstRow="0" w:lastRow="0" w:firstColumn="0" w:lastColumn="0" w:noHBand="1" w:noVBand="1"/>
+      </w:tblPr>
+      <w:tblGrid>
+        <w:gridCol w:w="2670"/>
+        <w:gridCol w:w="5330"/>
+        <w:gridCol w:w="1170"/>
+      </w:tblGrid>
+      <w:tr>
+        <w:tc>
+          <w:tcPr>
+            <w:tcW w:w="2670" w:type="dxa"/>
+            <w:shd w:val="clear" w:color="auto" w:fill="auto"/>
+            <w:tcMar>
+              <w:top w:w="100" w:type="dxa"/>
+              <w:left w:w="100" w:type="dxa"/>
+              <w:bottom w:w="100" w:type="dxa"/>
+              <w:right w:w="100" w:type="dxa"/>
+            </w:tcMar>
+          </w:tcPr>
+          <w:p>
+            <w:pPr>
+              <w:widowControl w:val="0"/>
+              <w:pBdr>
+                <w:top w:val="nil"/>
+                <w:left w:val="nil"/>
+                <w:bottom w:val="nil"/>
+                <w:right w:val="nil"/>
+                <w:between w:val="nil"/>
+              </w:pBdr>
+              <w:spacing w:line="240" w:lineRule="auto"/>
+              <w:rPr>
+                <w:b/>
+              </w:rPr>
+            </w:pPr>
+            <w:r>
+              <w:rPr>
+                <w:b/>
+              </w:rPr>
+              <w:t>Zuständige(r)</w:t>
+            </w:r>
+          </w:p>
+        </w:tc>
+        <w:tc>
+          <w:tcPr>
+            <w:tcW w:w="5330" w:type="dxa"/>
+            <w:shd w:val="clear" w:color="auto" w:fill="auto"/>
+            <w:tcMar>
+              <w:top w:w="100" w:type="dxa"/>
+              <w:left w:w="100" w:type="dxa"/>
+              <w:bottom w:w="100" w:type="dxa"/>
+              <w:right w:w="100" w:type="dxa"/>
+            </w:tcMar>
+          </w:tcPr>
+          <w:p>
+            <w:pPr>
+              <w:widowControl w:val="0"/>
+              <w:pBdr>
+                <w:top w:val="nil"/>
+                <w:left w:val="nil"/>
+                <w:bottom w:val="nil"/>
+                <w:right w:val="nil"/>
+                <w:between w:val="nil"/>
+              </w:pBdr>
+              <w:spacing w:line="240" w:lineRule="auto"/>
+              <w:rPr>
+                <w:b/>
+              </w:rPr>
+            </w:pPr>
+            <w:r>
+              <w:rPr>
+                <w:b/>
+              </w:rPr>
+              <w:t>Task</w:t>
+            </w:r>
+          </w:p>
+        </w:tc>
+        <w:tc>
+          <w:tcPr>
+            <w:tcW w:w="1170" w:type="dxa"/>
+            <w:shd w:val="clear" w:color="auto" w:fill="auto"/>
+            <w:tcMar>
+              <w:top w:w="100" w:type="dxa"/>
+              <w:left w:w="100" w:type="dxa"/>
+              <w:bottom w:w="100" w:type="dxa"/>
+              <w:right w:w="100" w:type="dxa"/>
+            </w:tcMar>
+          </w:tcPr>
+          <w:p>
+            <w:pPr>
+              <w:widowControl w:val="0"/>
+              <w:pBdr>
+                <w:top w:val="nil"/>
+                <w:left w:val="nil"/>
+                <w:bottom w:val="nil"/>
+                <w:right w:val="nil"/>
+                <w:between w:val="nil"/>
+              </w:pBdr>
+              <w:spacing w:line="240" w:lineRule="auto"/>
+              <w:jc w:val="center"/>
+              <w:rPr>
+                <w:b/>
+              </w:rPr>
+            </w:pPr>
+            <w:proofErr w:type="spellStart"/>
+            <w:r>
+              <w:rPr>
+                <w:b/>
+              </w:rPr>
+              <w:t>Done</w:t>
+            </w:r>
+            <w:proofErr w:type="spellEnd"/>
+          </w:p>
+        </w:tc>
+      </w:tr>
+      <w:tr>
+        <w:tc>
+          <w:tcPr>
+            <w:tcW w:w="2670" w:type="dxa"/>
+            <w:shd w:val="clear" w:color="auto" w:fill="auto"/>
+            <w:tcMar>
+              <w:top w:w="100" w:type="dxa"/>
+              <w:left w:w="100" w:type="dxa"/>
+              <w:bottom w:w="100" w:type="dxa"/>
+              <w:right w:w="100" w:type="dxa"/>
+            </w:tcMar>
+          </w:tcPr>
+          <w:p>
+            <w:pPr>
+              <w:widowControl w:val="0"/>
+              <w:pBdr>
+                <w:top w:val="nil"/>
+                <w:left w:val="nil"/>
+                <w:bottom w:val="nil"/>
+                <w:right w:val="nil"/>
+                <w:between w:val="nil"/>
+              </w:pBdr>
+              <w:spacing w:line="240" w:lineRule="auto"/>
+            </w:pPr>
+            <w:r>
+              <w:rPr>
+                <w:bCs/>
+              </w:rPr>
+              <w:t>Alexandra</w:t>
+            </w:r>
+          </w:p>
+        </w:tc>
+        <w:tc>
+          <w:tcPr>
+            <w:tcW w:w="5330" w:type="dxa"/>
+            <w:shd w:val="clear" w:color="auto" w:fill="auto"/>
+            <w:tcMar>
+              <w:top w:w="100" w:type="dxa"/>
+              <w:left w:w="100" w:type="dxa"/>
+              <w:bottom w:w="100" w:type="dxa"/>
+              <w:right w:w="100" w:type="dxa"/>
+            </w:tcMar>
+          </w:tcPr>
+          <w:p>
+            <w:pPr>
+              <w:widowControl w:val="0"/>
+              <w:pBdr>
+                <w:top w:val="nil"/>
+                <w:left w:val="nil"/>
+                <w:bottom w:val="nil"/>
+                <w:right w:val="nil"/>
+                <w:between w:val="nil"/>
+              </w:pBdr>
+              <w:spacing w:line="240" w:lineRule="auto"/>
+            </w:pPr>
+            <w:proofErr w:type="spellStart"/>
+            <w:r>
+              <w:rPr>
+                <w:bCs/>
+              </w:rPr>
+              <w:t>Loading</w:t>
+            </w:r>
+            <w:proofErr w:type="spellEnd"/>
+            <w:r>
+              <w:rPr>
+                <w:bCs/>
+              </w:rPr>
+              <w:t xml:space="preserve"> Screen implementieren</w:t>
+            </w:r>
+          </w:p>
+        </w:tc>
+        <w:sdt>
+          <w:sdtPr>
+            <w:id w:val="1523508875"/>
+            <w14:checkbox>
+              <w14:checked w14:val="0"/>
+              <w14:checkedState w14:val="2612" w14:font="MS Gothic"/>
+              <w14:uncheckedState w14:val="2610" w14:font="MS Gothic"/>
+            </w14:checkbox>
+          </w:sdtPr>
+          <w:sdtContent>
+            <w:tc>
+              <w:tcPr>
+                <w:tcW w:w="1170" w:type="dxa"/>
+                <w:shd w:val="clear" w:color="auto" w:fill="auto"/>
+                <w:tcMar>
+                  <w:top w:w="100" w:type="dxa"/>
+                  <w:left w:w="100" w:type="dxa"/>
+                  <w:bottom w:w="100" w:type="dxa"/>
+                  <w:right w:w="100" w:type="dxa"/>
+                </w:tcMar>
+              </w:tcPr>
+              <w:p>
+                <w:pPr>
+                  <w:widowControl w:val="0"/>
+                  <w:pBdr>
+                    <w:top w:val="nil"/>
+                    <w:left w:val="nil"/>
+                    <w:bottom w:val="nil"/>
+                    <w:right w:val="nil"/>
+                    <w:between w:val="nil"/>
+                  </w:pBdr>
+                  <w:spacing w:line="240" w:lineRule="auto"/>
+                  <w:jc w:val="center"/>
+                </w:pPr>
+                <w:r>
+                  <w:rPr>
+                    <w:rFonts w:ascii="MS Gothic" w:eastAsia="MS Gothic" w:hAnsi="MS Gothic" w:hint="eastAsia"/>
+                  </w:rPr>
+                  <w:t>☐</w:t>
+                </w:r>
+              </w:p>
+            </w:tc>
+          </w:sdtContent>
+        </w:sdt>
+      </w:tr>
+      <w:tr>
+        <w:tc>
+          <w:tcPr>
+            <w:tcW w:w="2670" w:type="dxa"/>
+            <w:shd w:val="clear" w:color="auto" w:fill="auto"/>
+            <w:tcMar>
+              <w:top w:w="100" w:type="dxa"/>
+              <w:left w:w="100" w:type="dxa"/>
+              <w:bottom w:w="100" w:type="dxa"/>
+              <w:right w:w="100" w:type="dxa"/>
+            </w:tcMar>
+          </w:tcPr>
+          <w:p>
+            <w:pPr>
+              <w:widowControl w:val="0"/>
+              <w:pBdr>
+                <w:top w:val="nil"/>
+                <w:left w:val="nil"/>
+                <w:bottom w:val="nil"/>
+                <w:right w:val="nil"/>
+                <w:between w:val="nil"/>
+              </w:pBdr>
+              <w:spacing w:line="240" w:lineRule="auto"/>
+            </w:pPr>
+            <w:r>
+              <w:rPr>
+                <w:bCs/>
+              </w:rPr>
+              <w:t>Nico, Nicola</w:t>
+            </w:r>
+          </w:p>
+        </w:tc>
+        <w:tc>
+          <w:tcPr>
+            <w:tcW w:w="5330" w:type="dxa"/>
+            <w:shd w:val="clear" w:color="auto" w:fill="auto"/>
+            <w:tcMar>
+              <w:top w:w="100" w:type="dxa"/>
+              <w:left w:w="100" w:type="dxa"/>
+              <w:bottom w:w="100" w:type="dxa"/>
+              <w:right w:w="100" w:type="dxa"/>
+            </w:tcMar>
+          </w:tcPr>
+          <w:p>
+            <w:pPr>
+              <w:widowControl w:val="0"/>
+              <w:pBdr>
+                <w:top w:val="nil"/>
+                <w:left w:val="nil"/>
+                <w:bottom w:val="nil"/>
+                <w:right w:val="nil"/>
+                <w:between w:val="nil"/>
+              </w:pBdr>
+              <w:spacing w:line="240" w:lineRule="auto"/>
+              <w:rPr>
+                <w:lang w:val="en-US"/>
+              </w:rPr>
+            </w:pPr>
+            <w:r>
+              <w:rPr>
+                <w:bCs/>
+              </w:rPr>
+              <w:t>Spielbrett (</w:t>
+            </w:r>
+            <w:proofErr w:type="spellStart"/>
+            <w:r>
+              <w:rPr>
+                <w:bCs/>
+              </w:rPr>
+              <w:t>Tile</w:t>
+            </w:r>
+            <w:proofErr w:type="spellEnd"/>
+            <w:r>
+              <w:rPr>
+                <w:bCs/>
+              </w:rPr>
+              <w:t xml:space="preserve"> / </w:t>
+            </w:r>
+            <w:proofErr w:type="spellStart"/>
+            <w:r>
+              <w:rPr>
+                <w:bCs/>
+              </w:rPr>
+              <w:t>GameBoard</w:t>
+            </w:r>
+            <w:proofErr w:type="spellEnd"/>
+            <w:r>
+              <w:rPr>
+                <w:bCs/>
+              </w:rPr>
+              <w:t>)</w:t>
+            </w:r>
+          </w:p>
+        </w:tc>
+        <w:sdt>
+          <w:sdtPr>
+            <w:id w:val="-1064792893"/>
+            <w14:checkbox>
+              <w14:checked w14:val="0"/>
+              <w14:checkedState w14:val="2612" w14:font="MS Gothic"/>
+              <w14:uncheckedState w14:val="2610" w14:font="MS Gothic"/>
+            </w14:checkbox>
+          </w:sdtPr>
+          <w:sdtContent>
+            <w:tc>
+              <w:tcPr>
+                <w:tcW w:w="1170" w:type="dxa"/>
+                <w:shd w:val="clear" w:color="auto" w:fill="auto"/>
+                <w:tcMar>
+                  <w:top w:w="100" w:type="dxa"/>
+                  <w:left w:w="100" w:type="dxa"/>
+                  <w:bottom w:w="100" w:type="dxa"/>
+                  <w:right w:w="100" w:type="dxa"/>
+                </w:tcMar>
+              </w:tcPr>
+              <w:p>
+                <w:pPr>
+                  <w:widowControl w:val="0"/>
+                  <w:pBdr>
+                    <w:top w:val="nil"/>
+                    <w:left w:val="nil"/>
+                    <w:bottom w:val="nil"/>
+                    <w:right w:val="nil"/>
+                    <w:between w:val="nil"/>
+                  </w:pBdr>
+                  <w:spacing w:line="240" w:lineRule="auto"/>
+                  <w:jc w:val="center"/>
+                </w:pPr>
+                <w:r>
+                  <w:rPr>
+                    <w:rFonts w:ascii="MS Gothic" w:eastAsia="MS Gothic" w:hAnsi="MS Gothic" w:hint="eastAsia"/>
+                  </w:rPr>
+                  <w:t>☐</w:t>
+                </w:r>
+              </w:p>
+            </w:tc>
+          </w:sdtContent>
+        </w:sdt>
+      </w:tr>
+      <w:tr>
+        <w:tc>
+          <w:tcPr>
+            <w:tcW w:w="2670" w:type="dxa"/>
+            <w:shd w:val="clear" w:color="auto" w:fill="auto"/>
+            <w:tcMar>
+              <w:top w:w="100" w:type="dxa"/>
+              <w:left w:w="100" w:type="dxa"/>
+              <w:bottom w:w="100" w:type="dxa"/>
+              <w:right w:w="100" w:type="dxa"/>
+            </w:tcMar>
+          </w:tcPr>
+          <w:p>
+            <w:pPr>
+              <w:widowControl w:val="0"/>
+              <w:pBdr>
+                <w:top w:val="nil"/>
+                <w:left w:val="nil"/>
+                <w:bottom w:val="nil"/>
+                <w:right w:val="nil"/>
+                <w:between w:val="nil"/>
+              </w:pBdr>
+              <w:spacing w:line="240" w:lineRule="auto"/>
+            </w:pPr>
+            <w:r>
+              <w:t>Andy</w:t>
+            </w:r>
+          </w:p>
+        </w:tc>
+        <w:tc>
+          <w:tcPr>
+            <w:tcW w:w="5330" w:type="dxa"/>
+            <w:shd w:val="clear" w:color="auto" w:fill="auto"/>
+            <w:tcMar>
+              <w:top w:w="100" w:type="dxa"/>
+              <w:left w:w="100" w:type="dxa"/>
+              <w:bottom w:w="100" w:type="dxa"/>
+              <w:right w:w="100" w:type="dxa"/>
+            </w:tcMar>
+          </w:tcPr>
+          <w:p>
+            <w:pPr>
+              <w:widowControl w:val="0"/>
+              <w:pBdr>
+                <w:top w:val="nil"/>
+                <w:left w:val="nil"/>
+                <w:bottom w:val="nil"/>
+                <w:right w:val="nil"/>
+                <w:between w:val="nil"/>
+              </w:pBdr>
+              <w:spacing w:line="240" w:lineRule="auto"/>
+            </w:pPr>
+            <w:r>
+              <w:t>Responsive Homescreen</w:t>
+            </w:r>
+          </w:p>
+        </w:tc>
+        <w:sdt>
+          <w:sdtPr>
+            <w:id w:val="1647008783"/>
+            <w14:checkbox>
+              <w14:checked w14:val="0"/>
+              <w14:checkedState w14:val="2612" w14:font="MS Gothic"/>
+              <w14:uncheckedState w14:val="2610" w14:font="MS Gothic"/>
+            </w14:checkbox>
+          </w:sdtPr>
+          <w:sdtContent>
+            <w:tc>
+              <w:tcPr>
+                <w:tcW w:w="1170" w:type="dxa"/>
+                <w:shd w:val="clear" w:color="auto" w:fill="auto"/>
+                <w:tcMar>
+                  <w:top w:w="100" w:type="dxa"/>
+                  <w:left w:w="100" w:type="dxa"/>
+                  <w:bottom w:w="100" w:type="dxa"/>
+                  <w:right w:w="100" w:type="dxa"/>
+                </w:tcMar>
+              </w:tcPr>
+              <w:p>
+                <w:pPr>
+                  <w:widowControl w:val="0"/>
+                  <w:pBdr>
+                    <w:top w:val="nil"/>
+                    <w:left w:val="nil"/>
+                    <w:bottom w:val="nil"/>
+                    <w:right w:val="nil"/>
+                    <w:between w:val="nil"/>
+                  </w:pBdr>
+                  <w:spacing w:line="240" w:lineRule="auto"/>
+                  <w:jc w:val="center"/>
+                </w:pPr>
+                <w:r>
+                  <w:rPr>
+                    <w:rFonts w:ascii="MS Gothic" w:eastAsia="MS Gothic" w:hAnsi="MS Gothic" w:hint="eastAsia"/>
+                  </w:rPr>
+                  <w:t>☐</w:t>
+                </w:r>
+              </w:p>
+            </w:tc>
+          </w:sdtContent>
+        </w:sdt>
+      </w:tr>
+      <w:tr>
+        <w:tc>
+          <w:tcPr>
+            <w:tcW w:w="2670" w:type="dxa"/>
+            <w:shd w:val="clear" w:color="auto" w:fill="auto"/>
+            <w:tcMar>
+              <w:top w:w="100" w:type="dxa"/>
+              <w:left w:w="100" w:type="dxa"/>
+              <w:bottom w:w="100" w:type="dxa"/>
+              <w:right w:w="100" w:type="dxa"/>
+            </w:tcMar>
+          </w:tcPr>
+          <w:p>
+            <w:pPr>
+              <w:widowControl w:val="0"/>
+              <w:pBdr>
+                <w:top w:val="nil"/>
+                <w:left w:val="nil"/>
+                <w:bottom w:val="nil"/>
+                <w:right w:val="nil"/>
+                <w:between w:val="nil"/>
+              </w:pBdr>
+              <w:spacing w:line="240" w:lineRule="auto"/>
+            </w:pPr>
+            <w:r>
+              <w:t>Andy</w:t>
+            </w:r>
+          </w:p>
+        </w:tc>
+        <w:tc>
+          <w:tcPr>
+            <w:tcW w:w="5330" w:type="dxa"/>
+            <w:shd w:val="clear" w:color="auto" w:fill="auto"/>
+            <w:tcMar>
+              <w:top w:w="100" w:type="dxa"/>
+              <w:left w:w="100" w:type="dxa"/>
+              <w:bottom w:w="100" w:type="dxa"/>
+              <w:right w:w="100" w:type="dxa"/>
+            </w:tcMar>
+          </w:tcPr>
+          <w:p>
+            <w:pPr>
+              <w:widowControl w:val="0"/>
+              <w:pBdr>
+                <w:top w:val="nil"/>
+                <w:left w:val="nil"/>
+                <w:bottom w:val="nil"/>
+                <w:right w:val="nil"/>
+                <w:between w:val="nil"/>
+              </w:pBdr>
+              <w:spacing w:line="240" w:lineRule="auto"/>
+            </w:pPr>
+            <w:r>
+              <w:t>Network Client Message</w:t>
+            </w:r>
+          </w:p>
+        </w:tc>
+        <w:sdt>
+          <w:sdtPr>
+            <w:rPr>
+              <w:rFonts w:ascii="MS Gothic" w:eastAsia="MS Gothic" w:hAnsi="MS Gothic" w:hint="eastAsia"/>
+            </w:rPr>
+            <w:id w:val="-174501554"/>
+            <w14:checkbox>
+              <w14:checked w14:val="0"/>
+              <w14:checkedState w14:val="2612" w14:font="MS Gothic"/>
+              <w14:uncheckedState w14:val="2610" w14:font="MS Gothic"/>
+            </w14:checkbox>
+          </w:sdtPr>
+          <w:sdtContent>
+            <w:tc>
+              <w:tcPr>
+                <w:tcW w:w="1170" w:type="dxa"/>
+                <w:shd w:val="clear" w:color="auto" w:fill="auto"/>
+                <w:tcMar>
+                  <w:top w:w="100" w:type="dxa"/>
+                  <w:left w:w="100" w:type="dxa"/>
+                  <w:bottom w:w="100" w:type="dxa"/>
+                  <w:right w:w="100" w:type="dxa"/>
+                </w:tcMar>
+              </w:tcPr>
+              <w:p>
+                <w:pPr>
+                  <w:widowControl w:val="0"/>
+                  <w:pBdr>
+                    <w:top w:val="nil"/>
+                    <w:left w:val="nil"/>
+                    <w:bottom w:val="nil"/>
+                    <w:right w:val="nil"/>
+                    <w:between w:val="nil"/>
+                  </w:pBdr>
+                  <w:spacing w:line="240" w:lineRule="auto"/>
+                  <w:jc w:val="center"/>
+                  <w:rPr>
+                    <w:rFonts w:ascii="MS Gothic" w:eastAsia="MS Gothic" w:hAnsi="MS Gothic"/>
+                  </w:rPr>
+                </w:pPr>
+                <w:r>
+                  <w:rPr>
+                    <w:rFonts w:ascii="MS Gothic" w:eastAsia="MS Gothic" w:hAnsi="MS Gothic" w:hint="eastAsia"/>
+                  </w:rPr>
+                  <w:t>☐</w:t>
+                </w:r>
+              </w:p>
+            </w:tc>
+          </w:sdtContent>
+        </w:sdt>
+      </w:tr>
+      <w:tr>
+        <w:tc>
+          <w:tcPr>
+            <w:tcW w:w="2670" w:type="dxa"/>
+            <w:shd w:val="clear" w:color="auto" w:fill="auto"/>
+            <w:tcMar>
+              <w:top w:w="100" w:type="dxa"/>
+              <w:left w:w="100" w:type="dxa"/>
+              <w:bottom w:w="100" w:type="dxa"/>
+              <w:right w:w="100" w:type="dxa"/>
+            </w:tcMar>
+          </w:tcPr>
+          <w:p>
+            <w:pPr>
+              <w:widowControl w:val="0"/>
+              <w:pBdr>
+                <w:top w:val="nil"/>
+                <w:left w:val="nil"/>
+                <w:bottom w:val="nil"/>
+                <w:right w:val="nil"/>
+                <w:between w:val="nil"/>
+              </w:pBdr>
+              <w:spacing w:line="240" w:lineRule="auto"/>
+            </w:pPr>
+            <w:r>
+              <w:t>Flo</w:t>
+            </w:r>
+          </w:p>
+        </w:tc>
+        <w:tc>
+          <w:tcPr>
+            <w:tcW w:w="5330" w:type="dxa"/>
+            <w:shd w:val="clear" w:color="auto" w:fill="auto"/>
+            <w:tcMar>
+              <w:top w:w="100" w:type="dxa"/>
+              <w:left w:w="100" w:type="dxa"/>
+              <w:bottom w:w="100" w:type="dxa"/>
+              <w:right w:w="100" w:type="dxa"/>
+            </w:tcMar>
+          </w:tcPr>
+          <w:p>
+            <w:pPr>
+              <w:widowControl w:val="0"/>
+              <w:pBdr>
+                <w:top w:val="nil"/>
+                <w:left w:val="nil"/>
+                <w:bottom w:val="nil"/>
+                <w:right w:val="nil"/>
+                <w:between w:val="nil"/>
+              </w:pBdr>
+              <w:spacing w:line="240" w:lineRule="auto"/>
+            </w:pPr>
+            <w:r>
+              <w:t>Spielregeln</w:t>
+            </w:r>
+          </w:p>
+        </w:tc>
+        <w:sdt>
+          <w:sdtPr>
+            <w:rPr>
+              <w:rFonts w:ascii="MS Gothic" w:eastAsia="MS Gothic" w:hAnsi="MS Gothic" w:hint="eastAsia"/>
+            </w:rPr>
+            <w:id w:val="2146467210"/>
+            <w14:checkbox>
+              <w14:checked w14:val="0"/>
+              <w14:checkedState w14:val="2612" w14:font="MS Gothic"/>
+              <w14:uncheckedState w14:val="2610" w14:font="MS Gothic"/>
+            </w14:checkbox>
+          </w:sdtPr>
+          <w:sdtContent>
+            <w:tc>
+              <w:tcPr>
+                <w:tcW w:w="1170" w:type="dxa"/>
+                <w:shd w:val="clear" w:color="auto" w:fill="auto"/>
+                <w:tcMar>
+                  <w:top w:w="100" w:type="dxa"/>
+                  <w:left w:w="100" w:type="dxa"/>
+                  <w:bottom w:w="100" w:type="dxa"/>
+                  <w:right w:w="100" w:type="dxa"/>
+                </w:tcMar>
+              </w:tcPr>
+              <w:p>
+                <w:pPr>
+                  <w:widowControl w:val="0"/>
+                  <w:pBdr>
+                    <w:top w:val="nil"/>
+                    <w:left w:val="nil"/>
+                    <w:bottom w:val="nil"/>
+                    <w:right w:val="nil"/>
+                    <w:between w:val="nil"/>
+                  </w:pBdr>
+                  <w:spacing w:line="240" w:lineRule="auto"/>
+                  <w:jc w:val="center"/>
+                  <w:rPr>
+                    <w:rFonts w:ascii="MS Gothic" w:eastAsia="MS Gothic" w:hAnsi="MS Gothic"/>
+                  </w:rPr>
+                </w:pPr>
+                <w:r>
+                  <w:rPr>
+                    <w:rFonts w:ascii="MS Gothic" w:eastAsia="MS Gothic" w:hAnsi="MS Gothic" w:hint="eastAsia"/>
+                  </w:rPr>
+                  <w:t>☐</w:t>
+                </w:r>
+              </w:p>
+            </w:tc>
+          </w:sdtContent>
+        </w:sdt>
+      </w:tr>
+      <w:tr>
+        <w:tc>
+          <w:tcPr>
+            <w:tcW w:w="2670" w:type="dxa"/>
+            <w:shd w:val="clear" w:color="auto" w:fill="auto"/>
+            <w:tcMar>
+              <w:top w:w="100" w:type="dxa"/>
+              <w:left w:w="100" w:type="dxa"/>
+              <w:bottom w:w="100" w:type="dxa"/>
+              <w:right w:w="100" w:type="dxa"/>
+            </w:tcMar>
+          </w:tcPr>
+          <w:p>
+            <w:pPr>
+              <w:widowControl w:val="0"/>
+              <w:pBdr>
+                <w:top w:val="nil"/>
+                <w:left w:val="nil"/>
+                <w:bottom w:val="nil"/>
+                <w:right w:val="nil"/>
+                <w:between w:val="nil"/>
+              </w:pBdr>
+              <w:spacing w:line="240" w:lineRule="auto"/>
+            </w:pPr>
+            <w:r>
+              <w:t>Martin</w:t>
+            </w:r>
+          </w:p>
+        </w:tc>
+        <w:tc>
+          <w:tcPr>
+            <w:tcW w:w="5330" w:type="dxa"/>
+            <w:shd w:val="clear" w:color="auto" w:fill="auto"/>
+            <w:tcMar>
+              <w:top w:w="100" w:type="dxa"/>
+              <w:left w:w="100" w:type="dxa"/>
+              <w:bottom w:w="100" w:type="dxa"/>
+              <w:right w:w="100" w:type="dxa"/>
+            </w:tcMar>
+          </w:tcPr>
+          <w:p>
+            <w:pPr>
+              <w:widowControl w:val="0"/>
+              <w:pBdr>
+                <w:top w:val="nil"/>
+                <w:left w:val="nil"/>
+                <w:bottom w:val="nil"/>
+                <w:right w:val="nil"/>
+                <w:between w:val="nil"/>
+              </w:pBdr>
+              <w:spacing w:line="240" w:lineRule="auto"/>
+            </w:pPr>
+            <w:r>
+              <w:t>Lobby Screen</w:t>
+            </w:r>
+          </w:p>
+        </w:tc>
+        <w:sdt>
+          <w:sdtPr>
+            <w:rPr>
+              <w:rFonts w:ascii="MS Gothic" w:eastAsia="MS Gothic" w:hAnsi="MS Gothic" w:hint="eastAsia"/>
+            </w:rPr>
+            <w:id w:val="1714917957"/>
+            <w14:checkbox>
+              <w14:checked w14:val="0"/>
+              <w14:checkedState w14:val="2612" w14:font="MS Gothic"/>
+              <w14:uncheckedState w14:val="2610" w14:font="MS Gothic"/>
+            </w14:checkbox>
+          </w:sdtPr>
+          <w:sdtContent>
+            <w:tc>
+              <w:tcPr>
+                <w:tcW w:w="1170" w:type="dxa"/>
+                <w:shd w:val="clear" w:color="auto" w:fill="auto"/>
+                <w:tcMar>
+                  <w:top w:w="100" w:type="dxa"/>
+                  <w:left w:w="100" w:type="dxa"/>
+                  <w:bottom w:w="100" w:type="dxa"/>
+                  <w:right w:w="100" w:type="dxa"/>
+                </w:tcMar>
+              </w:tcPr>
+              <w:p>
+                <w:pPr>
+                  <w:widowControl w:val="0"/>
+                  <w:pBdr>
+                    <w:top w:val="nil"/>
+                    <w:left w:val="nil"/>
+                    <w:bottom w:val="nil"/>
+                    <w:right w:val="nil"/>
+                    <w:between w:val="nil"/>
+                  </w:pBdr>
+                  <w:spacing w:line="240" w:lineRule="auto"/>
+                  <w:jc w:val="center"/>
+                  <w:rPr>
+                    <w:rFonts w:ascii="MS Gothic" w:eastAsia="MS Gothic" w:hAnsi="MS Gothic"/>
+                  </w:rPr>
+                </w:pPr>
+                <w:r>
+                  <w:rPr>
+                    <w:rFonts w:ascii="MS Gothic" w:eastAsia="MS Gothic" w:hAnsi="MS Gothic" w:hint="eastAsia"/>
+                  </w:rPr>
+                  <w:t>☐</w:t>
+                </w:r>
+              </w:p>
+            </w:tc>
+          </w:sdtContent>
+        </w:sdt>
+      </w:tr>
+    </w:tbl>
+    <w:p>
+      <w:pPr>
+        <w:tabs>
+          <w:tab w:val="left" w:pos="7684"/>
+        </w:tabs>
+      </w:pPr>
+    </w:p>
     <w:sectPr>
       <w:pgSz w:w="11909" w:h="16834"/>
       <w:pgMar w:top="1440" w:right="1440" w:bottom="1440" w:left="1440" w:header="720" w:footer="720" w:gutter="0"/>

</xml_diff>

<commit_message>
update meeting protocol 5.12
</commit_message>
<xml_diff>
--- a/doc/project_documentation/SE2 Meetingprotokoll.docx
+++ b/doc/project_documentation/SE2 Meetingprotokoll.docx
@@ -1188,6 +1188,7 @@
               <w:spacing w:line="240" w:lineRule="auto"/>
             </w:pPr>
             <w:r>
+              <w:lastRenderedPageBreak/>
               <w:t xml:space="preserve">Alexandra </w:t>
             </w:r>
             <w:proofErr w:type="spellStart"/>
@@ -2254,7 +2255,6 @@
           <w:sz w:val="22"/>
           <w:szCs w:val="22"/>
         </w:rPr>
-        <w:lastRenderedPageBreak/>
         <w:t>Datum:</w:t>
       </w:r>
       <w:r>
@@ -2754,6 +2754,7 @@
               <w:spacing w:line="240" w:lineRule="auto"/>
             </w:pPr>
             <w:r>
+              <w:lastRenderedPageBreak/>
               <w:t>Nico Ott</w:t>
             </w:r>
           </w:p>
@@ -3631,7 +3632,6 @@
               <w:spacing w:line="240" w:lineRule="auto"/>
             </w:pPr>
             <w:r>
-              <w:lastRenderedPageBreak/>
               <w:t xml:space="preserve">Alexandra </w:t>
             </w:r>
             <w:proofErr w:type="spellStart"/>
@@ -4111,6 +4111,7 @@
         <w:rPr>
           <w:b/>
         </w:rPr>
+        <w:lastRenderedPageBreak/>
         <w:t>ToDos</w:t>
       </w:r>
       <w:proofErr w:type="spellEnd"/>
@@ -5299,6 +5300,7 @@
           <w:sz w:val="22"/>
           <w:szCs w:val="22"/>
         </w:rPr>
+        <w:lastRenderedPageBreak/>
         <w:t>Datum</w:t>
       </w:r>
       <w:r>
@@ -6433,7 +6435,6 @@
               <w:rPr>
                 <w:b/>
               </w:rPr>
-              <w:lastRenderedPageBreak/>
               <w:t>Zuständige(r)</w:t>
             </w:r>
           </w:p>
@@ -6868,6 +6869,7 @@
               <w:spacing w:line="240" w:lineRule="auto"/>
             </w:pPr>
             <w:r>
+              <w:lastRenderedPageBreak/>
               <w:t>Andreas Kogler</w:t>
             </w:r>
           </w:p>
@@ -8066,7 +8068,6 @@
               <w:spacing w:line="240" w:lineRule="auto"/>
             </w:pPr>
             <w:r>
-              <w:lastRenderedPageBreak/>
               <w:t>Andy</w:t>
             </w:r>
           </w:p>
@@ -9375,7 +9376,6 @@
               <w:rPr>
                 <w:bCs/>
               </w:rPr>
-              <w:lastRenderedPageBreak/>
               <w:t>Alle</w:t>
             </w:r>
           </w:p>
@@ -11092,7 +11092,6 @@
               <w:spacing w:line="240" w:lineRule="auto"/>
             </w:pPr>
             <w:r>
-              <w:lastRenderedPageBreak/>
               <w:t>Martin Köfer</w:t>
             </w:r>
           </w:p>
@@ -11612,6 +11611,7 @@
               <w:spacing w:line="240" w:lineRule="auto"/>
             </w:pPr>
             <w:r>
+              <w:lastRenderedPageBreak/>
               <w:t>Alexandra</w:t>
             </w:r>
           </w:p>
@@ -12673,7 +12673,6 @@
         </w:tabs>
       </w:pPr>
       <w:r>
-        <w:lastRenderedPageBreak/>
         <w:tab/>
       </w:r>
     </w:p>
@@ -13001,6 +13000,7 @@
           <w:b/>
           <w:bCs/>
         </w:rPr>
+        <w:lastRenderedPageBreak/>
         <w:t>Ablauf des Meetings</w:t>
       </w:r>
     </w:p>
@@ -13314,6 +13314,7 @@
               <w14:uncheckedState w14:val="2610" w14:font="MS Gothic"/>
             </w14:checkbox>
           </w:sdtPr>
+          <w:sdtEndPr/>
           <w:sdtContent>
             <w:tc>
               <w:tcPr>
@@ -13401,6 +13402,7 @@
               <w14:uncheckedState w14:val="2610" w14:font="MS Gothic"/>
             </w14:checkbox>
           </w:sdtPr>
+          <w:sdtEndPr/>
           <w:sdtContent>
             <w:tc>
               <w:tcPr>
@@ -13484,6 +13486,7 @@
               <w14:uncheckedState w14:val="2610" w14:font="MS Gothic"/>
             </w14:checkbox>
           </w:sdtPr>
+          <w:sdtEndPr/>
           <w:sdtContent>
             <w:tc>
               <w:tcPr>
@@ -13563,6 +13566,7 @@
               <w14:uncheckedState w14:val="2610" w14:font="MS Gothic"/>
             </w14:checkbox>
           </w:sdtPr>
+          <w:sdtEndPr/>
           <w:sdtContent>
             <w:tc>
               <w:tcPr>
@@ -13636,6 +13640,7 @@
               <w14:uncheckedState w14:val="2610" w14:font="MS Gothic"/>
             </w14:checkbox>
           </w:sdtPr>
+          <w:sdtEndPr/>
           <w:sdtContent>
             <w:tc>
               <w:tcPr>
@@ -13709,6 +13714,7 @@
               <w14:uncheckedState w14:val="2610" w14:font="MS Gothic"/>
             </w14:checkbox>
           </w:sdtPr>
+          <w:sdtEndPr/>
           <w:sdtContent>
             <w:tc>
               <w:tcPr>
@@ -13745,8 +13751,6 @@
         </w:sdt>
       </w:tr>
     </w:tbl>
-    <w:p/>
-    <w:p/>
     <w:p/>
     <w:p/>
     <w:p/>
@@ -14668,7 +14672,6 @@
         <w:rPr>
           <w:b/>
         </w:rPr>
-        <w:lastRenderedPageBreak/>
         <w:t>ToDos</w:t>
       </w:r>
       <w:proofErr w:type="spellEnd"/>
@@ -14915,10 +14918,7 @@
               <w:jc w:val="both"/>
             </w:pPr>
             <w:r>
-              <w:t>Responsive Homescreen</w:t>
-            </w:r>
-            <w:r>
-              <w:t xml:space="preserve"> implementieren</w:t>
+              <w:t>Responsive Homescreen implementieren</w:t>
             </w:r>
           </w:p>
         </w:tc>
@@ -15105,6 +15105,2842 @@
       </w:tr>
     </w:tbl>
     <w:p/>
+    <w:p/>
+    <w:p>
+      <w:pPr>
+        <w:pStyle w:val="berschrift2"/>
+        <w:rPr>
+          <w:color w:val="000000" w:themeColor="text1"/>
+          <w:sz w:val="22"/>
+          <w:szCs w:val="22"/>
+        </w:rPr>
+      </w:pPr>
+      <w:r>
+        <w:rPr>
+          <w:b/>
+          <w:bCs/>
+          <w:sz w:val="22"/>
+          <w:szCs w:val="22"/>
+        </w:rPr>
+        <w:t>Datum</w:t>
+      </w:r>
+      <w:r>
+        <w:rPr>
+          <w:sz w:val="22"/>
+          <w:szCs w:val="22"/>
+        </w:rPr>
+        <w:t>:</w:t>
+      </w:r>
+      <w:r>
+        <w:rPr>
+          <w:color w:val="000000" w:themeColor="text1"/>
+          <w:sz w:val="22"/>
+          <w:szCs w:val="22"/>
+        </w:rPr>
+        <w:t xml:space="preserve"> </w:t>
+      </w:r>
+      <w:r>
+        <w:rPr>
+          <w:color w:val="000000" w:themeColor="text1"/>
+          <w:sz w:val="22"/>
+          <w:szCs w:val="22"/>
+        </w:rPr>
+        <w:t>12. Mai 2021 – 18:00</w:t>
+      </w:r>
+    </w:p>
+    <w:p/>
+    <w:tbl>
+      <w:tblPr>
+        <w:tblStyle w:val="a"/>
+        <w:tblW w:w="2600" w:type="dxa"/>
+        <w:tblInd w:w="0" w:type="dxa"/>
+        <w:tblBorders>
+          <w:top w:val="single" w:sz="8" w:space="0" w:color="000000"/>
+          <w:left w:val="single" w:sz="8" w:space="0" w:color="000000"/>
+          <w:bottom w:val="single" w:sz="8" w:space="0" w:color="000000"/>
+          <w:right w:val="single" w:sz="8" w:space="0" w:color="000000"/>
+          <w:insideH w:val="single" w:sz="8" w:space="0" w:color="000000"/>
+          <w:insideV w:val="single" w:sz="8" w:space="0" w:color="000000"/>
+        </w:tblBorders>
+        <w:tblLayout w:type="fixed"/>
+        <w:tblLook w:val="0600" w:firstRow="0" w:lastRow="0" w:firstColumn="0" w:lastColumn="0" w:noHBand="1" w:noVBand="1"/>
+      </w:tblPr>
+      <w:tblGrid>
+        <w:gridCol w:w="2150"/>
+        <w:gridCol w:w="450"/>
+      </w:tblGrid>
+      <w:tr>
+        <w:tc>
+          <w:tcPr>
+            <w:tcW w:w="2150" w:type="dxa"/>
+            <w:shd w:val="clear" w:color="auto" w:fill="auto"/>
+            <w:tcMar>
+              <w:top w:w="100" w:type="dxa"/>
+              <w:left w:w="100" w:type="dxa"/>
+              <w:bottom w:w="100" w:type="dxa"/>
+              <w:right w:w="100" w:type="dxa"/>
+            </w:tcMar>
+          </w:tcPr>
+          <w:p>
+            <w:pPr>
+              <w:widowControl w:val="0"/>
+              <w:pBdr>
+                <w:top w:val="nil"/>
+                <w:left w:val="nil"/>
+                <w:bottom w:val="nil"/>
+                <w:right w:val="nil"/>
+                <w:between w:val="nil"/>
+              </w:pBdr>
+              <w:spacing w:line="240" w:lineRule="auto"/>
+            </w:pPr>
+            <w:r>
+              <w:t xml:space="preserve">Alexandra </w:t>
+            </w:r>
+            <w:proofErr w:type="spellStart"/>
+            <w:r>
+              <w:t>Baciu</w:t>
+            </w:r>
+            <w:proofErr w:type="spellEnd"/>
+          </w:p>
+        </w:tc>
+        <w:sdt>
+          <w:sdtPr>
+            <w:rPr>
+              <w:rFonts w:ascii="MS Gothic" w:eastAsia="MS Gothic" w:hAnsi="MS Gothic"/>
+              <w:sz w:val="24"/>
+              <w:szCs w:val="24"/>
+            </w:rPr>
+            <w:id w:val="-973221123"/>
+            <w14:checkbox>
+              <w14:checked w14:val="1"/>
+              <w14:checkedState w14:val="2612" w14:font="MS Gothic"/>
+              <w14:uncheckedState w14:val="2610" w14:font="MS Gothic"/>
+            </w14:checkbox>
+          </w:sdtPr>
+          <w:sdtContent>
+            <w:tc>
+              <w:tcPr>
+                <w:tcW w:w="450" w:type="dxa"/>
+                <w:shd w:val="clear" w:color="auto" w:fill="auto"/>
+                <w:tcMar>
+                  <w:top w:w="100" w:type="dxa"/>
+                  <w:left w:w="100" w:type="dxa"/>
+                  <w:bottom w:w="100" w:type="dxa"/>
+                  <w:right w:w="100" w:type="dxa"/>
+                </w:tcMar>
+              </w:tcPr>
+              <w:p>
+                <w:pPr>
+                  <w:widowControl w:val="0"/>
+                  <w:pBdr>
+                    <w:top w:val="nil"/>
+                    <w:left w:val="nil"/>
+                    <w:bottom w:val="nil"/>
+                    <w:right w:val="nil"/>
+                    <w:between w:val="nil"/>
+                  </w:pBdr>
+                  <w:spacing w:line="240" w:lineRule="auto"/>
+                  <w:jc w:val="both"/>
+                  <w:rPr>
+                    <w:sz w:val="24"/>
+                    <w:szCs w:val="24"/>
+                  </w:rPr>
+                </w:pPr>
+                <w:r>
+                  <w:rPr>
+                    <w:rFonts w:ascii="MS Gothic" w:eastAsia="MS Gothic" w:hAnsi="MS Gothic" w:hint="eastAsia"/>
+                    <w:sz w:val="24"/>
+                    <w:szCs w:val="24"/>
+                  </w:rPr>
+                  <w:t>☒</w:t>
+                </w:r>
+              </w:p>
+            </w:tc>
+          </w:sdtContent>
+        </w:sdt>
+      </w:tr>
+      <w:tr>
+        <w:trPr>
+          <w:trHeight w:val="132"/>
+        </w:trPr>
+        <w:tc>
+          <w:tcPr>
+            <w:tcW w:w="2150" w:type="dxa"/>
+            <w:shd w:val="clear" w:color="auto" w:fill="auto"/>
+            <w:tcMar>
+              <w:top w:w="100" w:type="dxa"/>
+              <w:left w:w="100" w:type="dxa"/>
+              <w:bottom w:w="100" w:type="dxa"/>
+              <w:right w:w="100" w:type="dxa"/>
+            </w:tcMar>
+          </w:tcPr>
+          <w:p>
+            <w:pPr>
+              <w:widowControl w:val="0"/>
+              <w:pBdr>
+                <w:top w:val="nil"/>
+                <w:left w:val="nil"/>
+                <w:bottom w:val="nil"/>
+                <w:right w:val="nil"/>
+                <w:between w:val="nil"/>
+              </w:pBdr>
+              <w:spacing w:line="240" w:lineRule="auto"/>
+            </w:pPr>
+            <w:r>
+              <w:t>Andreas Kogler</w:t>
+            </w:r>
+          </w:p>
+        </w:tc>
+        <w:sdt>
+          <w:sdtPr>
+            <w:rPr>
+              <w:sz w:val="24"/>
+              <w:szCs w:val="24"/>
+            </w:rPr>
+            <w:id w:val="-1888862504"/>
+            <w14:checkbox>
+              <w14:checked w14:val="1"/>
+              <w14:checkedState w14:val="2612" w14:font="MS Gothic"/>
+              <w14:uncheckedState w14:val="2610" w14:font="MS Gothic"/>
+            </w14:checkbox>
+          </w:sdtPr>
+          <w:sdtContent>
+            <w:tc>
+              <w:tcPr>
+                <w:tcW w:w="450" w:type="dxa"/>
+                <w:shd w:val="clear" w:color="auto" w:fill="auto"/>
+                <w:tcMar>
+                  <w:top w:w="100" w:type="dxa"/>
+                  <w:left w:w="100" w:type="dxa"/>
+                  <w:bottom w:w="100" w:type="dxa"/>
+                  <w:right w:w="100" w:type="dxa"/>
+                </w:tcMar>
+              </w:tcPr>
+              <w:p>
+                <w:pPr>
+                  <w:widowControl w:val="0"/>
+                  <w:pBdr>
+                    <w:top w:val="nil"/>
+                    <w:left w:val="nil"/>
+                    <w:bottom w:val="nil"/>
+                    <w:right w:val="nil"/>
+                    <w:between w:val="nil"/>
+                  </w:pBdr>
+                  <w:spacing w:line="240" w:lineRule="auto"/>
+                  <w:rPr>
+                    <w:sz w:val="24"/>
+                    <w:szCs w:val="24"/>
+                  </w:rPr>
+                </w:pPr>
+                <w:r>
+                  <w:rPr>
+                    <w:rFonts w:ascii="MS Gothic" w:eastAsia="MS Gothic" w:hAnsi="MS Gothic" w:hint="eastAsia"/>
+                    <w:sz w:val="24"/>
+                    <w:szCs w:val="24"/>
+                  </w:rPr>
+                  <w:t>☒</w:t>
+                </w:r>
+              </w:p>
+            </w:tc>
+          </w:sdtContent>
+        </w:sdt>
+      </w:tr>
+      <w:tr>
+        <w:tc>
+          <w:tcPr>
+            <w:tcW w:w="2150" w:type="dxa"/>
+            <w:shd w:val="clear" w:color="auto" w:fill="auto"/>
+            <w:tcMar>
+              <w:top w:w="100" w:type="dxa"/>
+              <w:left w:w="100" w:type="dxa"/>
+              <w:bottom w:w="100" w:type="dxa"/>
+              <w:right w:w="100" w:type="dxa"/>
+            </w:tcMar>
+          </w:tcPr>
+          <w:p>
+            <w:pPr>
+              <w:widowControl w:val="0"/>
+              <w:pBdr>
+                <w:top w:val="nil"/>
+                <w:left w:val="nil"/>
+                <w:bottom w:val="nil"/>
+                <w:right w:val="nil"/>
+                <w:between w:val="nil"/>
+              </w:pBdr>
+              <w:spacing w:line="240" w:lineRule="auto"/>
+            </w:pPr>
+            <w:r>
+              <w:t>Florian Lanz</w:t>
+            </w:r>
+          </w:p>
+        </w:tc>
+        <w:sdt>
+          <w:sdtPr>
+            <w:rPr>
+              <w:sz w:val="24"/>
+              <w:szCs w:val="24"/>
+            </w:rPr>
+            <w:id w:val="616648122"/>
+            <w14:checkbox>
+              <w14:checked w14:val="1"/>
+              <w14:checkedState w14:val="2612" w14:font="MS Gothic"/>
+              <w14:uncheckedState w14:val="2610" w14:font="MS Gothic"/>
+            </w14:checkbox>
+          </w:sdtPr>
+          <w:sdtContent>
+            <w:tc>
+              <w:tcPr>
+                <w:tcW w:w="450" w:type="dxa"/>
+                <w:shd w:val="clear" w:color="auto" w:fill="auto"/>
+                <w:tcMar>
+                  <w:top w:w="100" w:type="dxa"/>
+                  <w:left w:w="100" w:type="dxa"/>
+                  <w:bottom w:w="100" w:type="dxa"/>
+                  <w:right w:w="100" w:type="dxa"/>
+                </w:tcMar>
+              </w:tcPr>
+              <w:p>
+                <w:pPr>
+                  <w:widowControl w:val="0"/>
+                  <w:pBdr>
+                    <w:top w:val="nil"/>
+                    <w:left w:val="nil"/>
+                    <w:bottom w:val="nil"/>
+                    <w:right w:val="nil"/>
+                    <w:between w:val="nil"/>
+                  </w:pBdr>
+                  <w:spacing w:line="240" w:lineRule="auto"/>
+                  <w:rPr>
+                    <w:sz w:val="24"/>
+                    <w:szCs w:val="24"/>
+                  </w:rPr>
+                </w:pPr>
+                <w:r>
+                  <w:rPr>
+                    <w:rFonts w:ascii="MS Gothic" w:eastAsia="MS Gothic" w:hAnsi="MS Gothic" w:hint="eastAsia"/>
+                    <w:sz w:val="24"/>
+                    <w:szCs w:val="24"/>
+                  </w:rPr>
+                  <w:t>☒</w:t>
+                </w:r>
+              </w:p>
+            </w:tc>
+          </w:sdtContent>
+        </w:sdt>
+      </w:tr>
+      <w:tr>
+        <w:tc>
+          <w:tcPr>
+            <w:tcW w:w="2150" w:type="dxa"/>
+            <w:shd w:val="clear" w:color="auto" w:fill="auto"/>
+            <w:tcMar>
+              <w:top w:w="100" w:type="dxa"/>
+              <w:left w:w="100" w:type="dxa"/>
+              <w:bottom w:w="100" w:type="dxa"/>
+              <w:right w:w="100" w:type="dxa"/>
+            </w:tcMar>
+          </w:tcPr>
+          <w:p>
+            <w:pPr>
+              <w:widowControl w:val="0"/>
+              <w:pBdr>
+                <w:top w:val="nil"/>
+                <w:left w:val="nil"/>
+                <w:bottom w:val="nil"/>
+                <w:right w:val="nil"/>
+                <w:between w:val="nil"/>
+              </w:pBdr>
+              <w:spacing w:line="240" w:lineRule="auto"/>
+            </w:pPr>
+            <w:r>
+              <w:t>Martin Köfer</w:t>
+            </w:r>
+          </w:p>
+        </w:tc>
+        <w:sdt>
+          <w:sdtPr>
+            <w:id w:val="727581928"/>
+            <w14:checkbox>
+              <w14:checked w14:val="1"/>
+              <w14:checkedState w14:val="2612" w14:font="MS Gothic"/>
+              <w14:uncheckedState w14:val="2610" w14:font="MS Gothic"/>
+            </w14:checkbox>
+          </w:sdtPr>
+          <w:sdtContent>
+            <w:tc>
+              <w:tcPr>
+                <w:tcW w:w="450" w:type="dxa"/>
+                <w:shd w:val="clear" w:color="auto" w:fill="auto"/>
+                <w:tcMar>
+                  <w:top w:w="100" w:type="dxa"/>
+                  <w:left w:w="100" w:type="dxa"/>
+                  <w:bottom w:w="100" w:type="dxa"/>
+                  <w:right w:w="100" w:type="dxa"/>
+                </w:tcMar>
+              </w:tcPr>
+              <w:p>
+                <w:pPr>
+                  <w:widowControl w:val="0"/>
+                  <w:pBdr>
+                    <w:top w:val="nil"/>
+                    <w:left w:val="nil"/>
+                    <w:bottom w:val="nil"/>
+                    <w:right w:val="nil"/>
+                    <w:between w:val="nil"/>
+                  </w:pBdr>
+                  <w:spacing w:line="240" w:lineRule="auto"/>
+                </w:pPr>
+                <w:r>
+                  <w:rPr>
+                    <w:rFonts w:ascii="MS Gothic" w:eastAsia="MS Gothic" w:hAnsi="MS Gothic" w:hint="eastAsia"/>
+                  </w:rPr>
+                  <w:t>☒</w:t>
+                </w:r>
+              </w:p>
+            </w:tc>
+          </w:sdtContent>
+        </w:sdt>
+      </w:tr>
+      <w:tr>
+        <w:tc>
+          <w:tcPr>
+            <w:tcW w:w="2150" w:type="dxa"/>
+            <w:shd w:val="clear" w:color="auto" w:fill="auto"/>
+            <w:tcMar>
+              <w:top w:w="100" w:type="dxa"/>
+              <w:left w:w="100" w:type="dxa"/>
+              <w:bottom w:w="100" w:type="dxa"/>
+              <w:right w:w="100" w:type="dxa"/>
+            </w:tcMar>
+          </w:tcPr>
+          <w:p>
+            <w:pPr>
+              <w:widowControl w:val="0"/>
+              <w:pBdr>
+                <w:top w:val="nil"/>
+                <w:left w:val="nil"/>
+                <w:bottom w:val="nil"/>
+                <w:right w:val="nil"/>
+                <w:between w:val="nil"/>
+              </w:pBdr>
+              <w:spacing w:line="240" w:lineRule="auto"/>
+            </w:pPr>
+            <w:r>
+              <w:t xml:space="preserve">Nicola </w:t>
+            </w:r>
+            <w:proofErr w:type="spellStart"/>
+            <w:r>
+              <w:t>Dirr</w:t>
+            </w:r>
+            <w:proofErr w:type="spellEnd"/>
+          </w:p>
+        </w:tc>
+        <w:sdt>
+          <w:sdtPr>
+            <w:id w:val="-2018384855"/>
+            <w14:checkbox>
+              <w14:checked w14:val="1"/>
+              <w14:checkedState w14:val="2612" w14:font="MS Gothic"/>
+              <w14:uncheckedState w14:val="2610" w14:font="MS Gothic"/>
+            </w14:checkbox>
+          </w:sdtPr>
+          <w:sdtContent>
+            <w:tc>
+              <w:tcPr>
+                <w:tcW w:w="450" w:type="dxa"/>
+                <w:shd w:val="clear" w:color="auto" w:fill="auto"/>
+                <w:tcMar>
+                  <w:top w:w="100" w:type="dxa"/>
+                  <w:left w:w="100" w:type="dxa"/>
+                  <w:bottom w:w="100" w:type="dxa"/>
+                  <w:right w:w="100" w:type="dxa"/>
+                </w:tcMar>
+              </w:tcPr>
+              <w:p>
+                <w:pPr>
+                  <w:widowControl w:val="0"/>
+                  <w:pBdr>
+                    <w:top w:val="nil"/>
+                    <w:left w:val="nil"/>
+                    <w:bottom w:val="nil"/>
+                    <w:right w:val="nil"/>
+                    <w:between w:val="nil"/>
+                  </w:pBdr>
+                  <w:spacing w:line="240" w:lineRule="auto"/>
+                </w:pPr>
+                <w:r>
+                  <w:rPr>
+                    <w:rFonts w:ascii="MS Gothic" w:eastAsia="MS Gothic" w:hAnsi="MS Gothic" w:hint="eastAsia"/>
+                  </w:rPr>
+                  <w:t>☒</w:t>
+                </w:r>
+              </w:p>
+            </w:tc>
+          </w:sdtContent>
+        </w:sdt>
+      </w:tr>
+      <w:tr>
+        <w:tc>
+          <w:tcPr>
+            <w:tcW w:w="2150" w:type="dxa"/>
+            <w:shd w:val="clear" w:color="auto" w:fill="auto"/>
+            <w:tcMar>
+              <w:top w:w="100" w:type="dxa"/>
+              <w:left w:w="100" w:type="dxa"/>
+              <w:bottom w:w="100" w:type="dxa"/>
+              <w:right w:w="100" w:type="dxa"/>
+            </w:tcMar>
+          </w:tcPr>
+          <w:p>
+            <w:pPr>
+              <w:widowControl w:val="0"/>
+              <w:pBdr>
+                <w:top w:val="nil"/>
+                <w:left w:val="nil"/>
+                <w:bottom w:val="nil"/>
+                <w:right w:val="nil"/>
+                <w:between w:val="nil"/>
+              </w:pBdr>
+              <w:spacing w:line="240" w:lineRule="auto"/>
+            </w:pPr>
+            <w:r>
+              <w:t>Nico Ott</w:t>
+            </w:r>
+          </w:p>
+        </w:tc>
+        <w:sdt>
+          <w:sdtPr>
+            <w:id w:val="1726875140"/>
+            <w14:checkbox>
+              <w14:checked w14:val="1"/>
+              <w14:checkedState w14:val="2612" w14:font="MS Gothic"/>
+              <w14:uncheckedState w14:val="2610" w14:font="MS Gothic"/>
+            </w14:checkbox>
+          </w:sdtPr>
+          <w:sdtContent>
+            <w:tc>
+              <w:tcPr>
+                <w:tcW w:w="450" w:type="dxa"/>
+                <w:shd w:val="clear" w:color="auto" w:fill="auto"/>
+                <w:tcMar>
+                  <w:top w:w="100" w:type="dxa"/>
+                  <w:left w:w="100" w:type="dxa"/>
+                  <w:bottom w:w="100" w:type="dxa"/>
+                  <w:right w:w="100" w:type="dxa"/>
+                </w:tcMar>
+              </w:tcPr>
+              <w:p>
+                <w:pPr>
+                  <w:widowControl w:val="0"/>
+                  <w:pBdr>
+                    <w:top w:val="nil"/>
+                    <w:left w:val="nil"/>
+                    <w:bottom w:val="nil"/>
+                    <w:right w:val="nil"/>
+                    <w:between w:val="nil"/>
+                  </w:pBdr>
+                  <w:spacing w:line="240" w:lineRule="auto"/>
+                </w:pPr>
+                <w:r>
+                  <w:rPr>
+                    <w:rFonts w:ascii="MS Gothic" w:eastAsia="MS Gothic" w:hAnsi="MS Gothic" w:hint="eastAsia"/>
+                  </w:rPr>
+                  <w:t>☒</w:t>
+                </w:r>
+              </w:p>
+            </w:tc>
+          </w:sdtContent>
+        </w:sdt>
+      </w:tr>
+    </w:tbl>
+    <w:p/>
+    <w:p/>
+    <w:p>
+      <w:pPr>
+        <w:rPr>
+          <w:b/>
+        </w:rPr>
+      </w:pPr>
+      <w:proofErr w:type="spellStart"/>
+      <w:r>
+        <w:rPr>
+          <w:b/>
+        </w:rPr>
+        <w:t>ToDos</w:t>
+      </w:r>
+      <w:proofErr w:type="spellEnd"/>
+      <w:r>
+        <w:rPr>
+          <w:b/>
+        </w:rPr>
+        <w:t xml:space="preserve"> bis heute:</w:t>
+      </w:r>
+    </w:p>
+    <w:p/>
+    <w:tbl>
+      <w:tblPr>
+        <w:tblStyle w:val="a0"/>
+        <w:tblW w:w="9170" w:type="dxa"/>
+        <w:tblInd w:w="0" w:type="dxa"/>
+        <w:tblBorders>
+          <w:top w:val="single" w:sz="8" w:space="0" w:color="000000"/>
+          <w:left w:val="single" w:sz="8" w:space="0" w:color="000000"/>
+          <w:bottom w:val="single" w:sz="8" w:space="0" w:color="000000"/>
+          <w:right w:val="single" w:sz="8" w:space="0" w:color="000000"/>
+          <w:insideH w:val="single" w:sz="8" w:space="0" w:color="000000"/>
+          <w:insideV w:val="single" w:sz="8" w:space="0" w:color="000000"/>
+        </w:tblBorders>
+        <w:tblLayout w:type="fixed"/>
+        <w:tblLook w:val="0600" w:firstRow="0" w:lastRow="0" w:firstColumn="0" w:lastColumn="0" w:noHBand="1" w:noVBand="1"/>
+      </w:tblPr>
+      <w:tblGrid>
+        <w:gridCol w:w="2670"/>
+        <w:gridCol w:w="5330"/>
+        <w:gridCol w:w="1170"/>
+      </w:tblGrid>
+      <w:tr>
+        <w:tc>
+          <w:tcPr>
+            <w:tcW w:w="2670" w:type="dxa"/>
+            <w:shd w:val="clear" w:color="auto" w:fill="auto"/>
+            <w:tcMar>
+              <w:top w:w="100" w:type="dxa"/>
+              <w:left w:w="100" w:type="dxa"/>
+              <w:bottom w:w="100" w:type="dxa"/>
+              <w:right w:w="100" w:type="dxa"/>
+            </w:tcMar>
+          </w:tcPr>
+          <w:p>
+            <w:pPr>
+              <w:widowControl w:val="0"/>
+              <w:pBdr>
+                <w:top w:val="nil"/>
+                <w:left w:val="nil"/>
+                <w:bottom w:val="nil"/>
+                <w:right w:val="nil"/>
+                <w:between w:val="nil"/>
+              </w:pBdr>
+              <w:spacing w:line="240" w:lineRule="auto"/>
+              <w:rPr>
+                <w:b/>
+              </w:rPr>
+            </w:pPr>
+            <w:r>
+              <w:rPr>
+                <w:b/>
+              </w:rPr>
+              <w:t>Zuständige(r)</w:t>
+            </w:r>
+          </w:p>
+        </w:tc>
+        <w:tc>
+          <w:tcPr>
+            <w:tcW w:w="5330" w:type="dxa"/>
+            <w:shd w:val="clear" w:color="auto" w:fill="auto"/>
+            <w:tcMar>
+              <w:top w:w="100" w:type="dxa"/>
+              <w:left w:w="100" w:type="dxa"/>
+              <w:bottom w:w="100" w:type="dxa"/>
+              <w:right w:w="100" w:type="dxa"/>
+            </w:tcMar>
+          </w:tcPr>
+          <w:p>
+            <w:pPr>
+              <w:widowControl w:val="0"/>
+              <w:pBdr>
+                <w:top w:val="nil"/>
+                <w:left w:val="nil"/>
+                <w:bottom w:val="nil"/>
+                <w:right w:val="nil"/>
+                <w:between w:val="nil"/>
+              </w:pBdr>
+              <w:spacing w:line="240" w:lineRule="auto"/>
+              <w:rPr>
+                <w:b/>
+              </w:rPr>
+            </w:pPr>
+            <w:r>
+              <w:rPr>
+                <w:b/>
+              </w:rPr>
+              <w:t>Task</w:t>
+            </w:r>
+          </w:p>
+        </w:tc>
+        <w:tc>
+          <w:tcPr>
+            <w:tcW w:w="1170" w:type="dxa"/>
+            <w:shd w:val="clear" w:color="auto" w:fill="auto"/>
+            <w:tcMar>
+              <w:top w:w="100" w:type="dxa"/>
+              <w:left w:w="100" w:type="dxa"/>
+              <w:bottom w:w="100" w:type="dxa"/>
+              <w:right w:w="100" w:type="dxa"/>
+            </w:tcMar>
+          </w:tcPr>
+          <w:p>
+            <w:pPr>
+              <w:widowControl w:val="0"/>
+              <w:pBdr>
+                <w:top w:val="nil"/>
+                <w:left w:val="nil"/>
+                <w:bottom w:val="nil"/>
+                <w:right w:val="nil"/>
+                <w:between w:val="nil"/>
+              </w:pBdr>
+              <w:spacing w:line="240" w:lineRule="auto"/>
+              <w:jc w:val="center"/>
+              <w:rPr>
+                <w:b/>
+              </w:rPr>
+            </w:pPr>
+            <w:proofErr w:type="spellStart"/>
+            <w:r>
+              <w:rPr>
+                <w:b/>
+              </w:rPr>
+              <w:t>Done</w:t>
+            </w:r>
+            <w:proofErr w:type="spellEnd"/>
+          </w:p>
+        </w:tc>
+      </w:tr>
+      <w:tr>
+        <w:tc>
+          <w:tcPr>
+            <w:tcW w:w="2670" w:type="dxa"/>
+            <w:shd w:val="clear" w:color="auto" w:fill="auto"/>
+            <w:tcMar>
+              <w:top w:w="100" w:type="dxa"/>
+              <w:left w:w="100" w:type="dxa"/>
+              <w:bottom w:w="100" w:type="dxa"/>
+              <w:right w:w="100" w:type="dxa"/>
+            </w:tcMar>
+          </w:tcPr>
+          <w:p>
+            <w:pPr>
+              <w:widowControl w:val="0"/>
+              <w:pBdr>
+                <w:top w:val="nil"/>
+                <w:left w:val="nil"/>
+                <w:bottom w:val="nil"/>
+                <w:right w:val="nil"/>
+                <w:between w:val="nil"/>
+              </w:pBdr>
+              <w:spacing w:line="240" w:lineRule="auto"/>
+            </w:pPr>
+            <w:r>
+              <w:rPr>
+                <w:bCs/>
+              </w:rPr>
+              <w:t>Andy Nicola Nico</w:t>
+            </w:r>
+          </w:p>
+        </w:tc>
+        <w:tc>
+          <w:tcPr>
+            <w:tcW w:w="5330" w:type="dxa"/>
+            <w:shd w:val="clear" w:color="auto" w:fill="auto"/>
+            <w:tcMar>
+              <w:top w:w="100" w:type="dxa"/>
+              <w:left w:w="100" w:type="dxa"/>
+              <w:bottom w:w="100" w:type="dxa"/>
+              <w:right w:w="100" w:type="dxa"/>
+            </w:tcMar>
+          </w:tcPr>
+          <w:p>
+            <w:pPr>
+              <w:widowControl w:val="0"/>
+              <w:pBdr>
+                <w:top w:val="nil"/>
+                <w:left w:val="nil"/>
+                <w:bottom w:val="nil"/>
+                <w:right w:val="nil"/>
+                <w:between w:val="nil"/>
+              </w:pBdr>
+              <w:spacing w:line="240" w:lineRule="auto"/>
+            </w:pPr>
+            <w:proofErr w:type="spellStart"/>
+            <w:r>
+              <w:rPr>
+                <w:bCs/>
+              </w:rPr>
+              <w:t>Tile</w:t>
+            </w:r>
+            <w:proofErr w:type="spellEnd"/>
+            <w:r>
+              <w:rPr>
+                <w:bCs/>
+              </w:rPr>
+              <w:t xml:space="preserve"> Rotation</w:t>
+            </w:r>
+          </w:p>
+        </w:tc>
+        <w:sdt>
+          <w:sdtPr>
+            <w:id w:val="-980383435"/>
+            <w14:checkbox>
+              <w14:checked w14:val="1"/>
+              <w14:checkedState w14:val="2612" w14:font="MS Gothic"/>
+              <w14:uncheckedState w14:val="2610" w14:font="MS Gothic"/>
+            </w14:checkbox>
+          </w:sdtPr>
+          <w:sdtEndPr/>
+          <w:sdtContent>
+            <w:tc>
+              <w:tcPr>
+                <w:tcW w:w="1170" w:type="dxa"/>
+                <w:shd w:val="clear" w:color="auto" w:fill="auto"/>
+                <w:tcMar>
+                  <w:top w:w="100" w:type="dxa"/>
+                  <w:left w:w="100" w:type="dxa"/>
+                  <w:bottom w:w="100" w:type="dxa"/>
+                  <w:right w:w="100" w:type="dxa"/>
+                </w:tcMar>
+              </w:tcPr>
+              <w:p>
+                <w:pPr>
+                  <w:widowControl w:val="0"/>
+                  <w:pBdr>
+                    <w:top w:val="nil"/>
+                    <w:left w:val="nil"/>
+                    <w:bottom w:val="nil"/>
+                    <w:right w:val="nil"/>
+                    <w:between w:val="nil"/>
+                  </w:pBdr>
+                  <w:spacing w:line="240" w:lineRule="auto"/>
+                  <w:jc w:val="center"/>
+                </w:pPr>
+                <w:r>
+                  <w:rPr>
+                    <w:rFonts w:ascii="MS Gothic" w:eastAsia="MS Gothic" w:hAnsi="MS Gothic" w:hint="eastAsia"/>
+                  </w:rPr>
+                  <w:t>☒</w:t>
+                </w:r>
+              </w:p>
+            </w:tc>
+          </w:sdtContent>
+        </w:sdt>
+      </w:tr>
+      <w:tr>
+        <w:tc>
+          <w:tcPr>
+            <w:tcW w:w="2670" w:type="dxa"/>
+            <w:shd w:val="clear" w:color="auto" w:fill="auto"/>
+            <w:tcMar>
+              <w:top w:w="100" w:type="dxa"/>
+              <w:left w:w="100" w:type="dxa"/>
+              <w:bottom w:w="100" w:type="dxa"/>
+              <w:right w:w="100" w:type="dxa"/>
+            </w:tcMar>
+          </w:tcPr>
+          <w:p>
+            <w:pPr>
+              <w:widowControl w:val="0"/>
+              <w:pBdr>
+                <w:top w:val="nil"/>
+                <w:left w:val="nil"/>
+                <w:bottom w:val="nil"/>
+                <w:right w:val="nil"/>
+                <w:between w:val="nil"/>
+              </w:pBdr>
+              <w:spacing w:line="240" w:lineRule="auto"/>
+            </w:pPr>
+            <w:r>
+              <w:t>Alexandra</w:t>
+            </w:r>
+          </w:p>
+        </w:tc>
+        <w:tc>
+          <w:tcPr>
+            <w:tcW w:w="5330" w:type="dxa"/>
+            <w:shd w:val="clear" w:color="auto" w:fill="auto"/>
+            <w:tcMar>
+              <w:top w:w="100" w:type="dxa"/>
+              <w:left w:w="100" w:type="dxa"/>
+              <w:bottom w:w="100" w:type="dxa"/>
+              <w:right w:w="100" w:type="dxa"/>
+            </w:tcMar>
+          </w:tcPr>
+          <w:p>
+            <w:pPr>
+              <w:widowControl w:val="0"/>
+              <w:pBdr>
+                <w:top w:val="nil"/>
+                <w:left w:val="nil"/>
+                <w:bottom w:val="nil"/>
+                <w:right w:val="nil"/>
+                <w:between w:val="nil"/>
+              </w:pBdr>
+              <w:spacing w:line="240" w:lineRule="auto"/>
+              <w:rPr>
+                <w:lang w:val="en-US"/>
+              </w:rPr>
+            </w:pPr>
+            <w:r>
+              <w:rPr>
+                <w:lang w:val="en-US"/>
+              </w:rPr>
+              <w:t>Loading Screen</w:t>
+            </w:r>
+          </w:p>
+        </w:tc>
+        <w:sdt>
+          <w:sdtPr>
+            <w:id w:val="100929509"/>
+            <w14:checkbox>
+              <w14:checked w14:val="1"/>
+              <w14:checkedState w14:val="2612" w14:font="MS Gothic"/>
+              <w14:uncheckedState w14:val="2610" w14:font="MS Gothic"/>
+            </w14:checkbox>
+          </w:sdtPr>
+          <w:sdtEndPr/>
+          <w:sdtContent>
+            <w:tc>
+              <w:tcPr>
+                <w:tcW w:w="1170" w:type="dxa"/>
+                <w:shd w:val="clear" w:color="auto" w:fill="auto"/>
+                <w:tcMar>
+                  <w:top w:w="100" w:type="dxa"/>
+                  <w:left w:w="100" w:type="dxa"/>
+                  <w:bottom w:w="100" w:type="dxa"/>
+                  <w:right w:w="100" w:type="dxa"/>
+                </w:tcMar>
+              </w:tcPr>
+              <w:p>
+                <w:pPr>
+                  <w:widowControl w:val="0"/>
+                  <w:pBdr>
+                    <w:top w:val="nil"/>
+                    <w:left w:val="nil"/>
+                    <w:bottom w:val="nil"/>
+                    <w:right w:val="nil"/>
+                    <w:between w:val="nil"/>
+                  </w:pBdr>
+                  <w:spacing w:line="240" w:lineRule="auto"/>
+                  <w:jc w:val="center"/>
+                </w:pPr>
+                <w:r>
+                  <w:rPr>
+                    <w:rFonts w:ascii="MS Gothic" w:eastAsia="MS Gothic" w:hAnsi="MS Gothic" w:hint="eastAsia"/>
+                  </w:rPr>
+                  <w:t>☒</w:t>
+                </w:r>
+              </w:p>
+            </w:tc>
+          </w:sdtContent>
+        </w:sdt>
+      </w:tr>
+      <w:tr>
+        <w:tc>
+          <w:tcPr>
+            <w:tcW w:w="2670" w:type="dxa"/>
+            <w:shd w:val="clear" w:color="auto" w:fill="auto"/>
+            <w:tcMar>
+              <w:top w:w="100" w:type="dxa"/>
+              <w:left w:w="100" w:type="dxa"/>
+              <w:bottom w:w="100" w:type="dxa"/>
+              <w:right w:w="100" w:type="dxa"/>
+            </w:tcMar>
+          </w:tcPr>
+          <w:p>
+            <w:pPr>
+              <w:widowControl w:val="0"/>
+              <w:pBdr>
+                <w:top w:val="nil"/>
+                <w:left w:val="nil"/>
+                <w:bottom w:val="nil"/>
+                <w:right w:val="nil"/>
+                <w:between w:val="nil"/>
+              </w:pBdr>
+              <w:spacing w:line="240" w:lineRule="auto"/>
+            </w:pPr>
+            <w:r>
+              <w:t>Andy</w:t>
+            </w:r>
+          </w:p>
+        </w:tc>
+        <w:tc>
+          <w:tcPr>
+            <w:tcW w:w="5330" w:type="dxa"/>
+            <w:shd w:val="clear" w:color="auto" w:fill="auto"/>
+            <w:tcMar>
+              <w:top w:w="100" w:type="dxa"/>
+              <w:left w:w="100" w:type="dxa"/>
+              <w:bottom w:w="100" w:type="dxa"/>
+              <w:right w:w="100" w:type="dxa"/>
+            </w:tcMar>
+          </w:tcPr>
+          <w:p>
+            <w:pPr>
+              <w:widowControl w:val="0"/>
+              <w:pBdr>
+                <w:top w:val="nil"/>
+                <w:left w:val="nil"/>
+                <w:bottom w:val="nil"/>
+                <w:right w:val="nil"/>
+                <w:between w:val="nil"/>
+              </w:pBdr>
+              <w:spacing w:line="240" w:lineRule="auto"/>
+            </w:pPr>
+            <w:r>
+              <w:t>Responsive Homescreen implementieren</w:t>
+            </w:r>
+          </w:p>
+        </w:tc>
+        <w:sdt>
+          <w:sdtPr>
+            <w:id w:val="443124209"/>
+            <w14:checkbox>
+              <w14:checked w14:val="1"/>
+              <w14:checkedState w14:val="2612" w14:font="MS Gothic"/>
+              <w14:uncheckedState w14:val="2610" w14:font="MS Gothic"/>
+            </w14:checkbox>
+          </w:sdtPr>
+          <w:sdtEndPr/>
+          <w:sdtContent>
+            <w:tc>
+              <w:tcPr>
+                <w:tcW w:w="1170" w:type="dxa"/>
+                <w:shd w:val="clear" w:color="auto" w:fill="auto"/>
+                <w:tcMar>
+                  <w:top w:w="100" w:type="dxa"/>
+                  <w:left w:w="100" w:type="dxa"/>
+                  <w:bottom w:w="100" w:type="dxa"/>
+                  <w:right w:w="100" w:type="dxa"/>
+                </w:tcMar>
+              </w:tcPr>
+              <w:p>
+                <w:pPr>
+                  <w:widowControl w:val="0"/>
+                  <w:pBdr>
+                    <w:top w:val="nil"/>
+                    <w:left w:val="nil"/>
+                    <w:bottom w:val="nil"/>
+                    <w:right w:val="nil"/>
+                    <w:between w:val="nil"/>
+                  </w:pBdr>
+                  <w:spacing w:line="240" w:lineRule="auto"/>
+                  <w:jc w:val="center"/>
+                </w:pPr>
+                <w:r>
+                  <w:rPr>
+                    <w:rFonts w:ascii="MS Gothic" w:eastAsia="MS Gothic" w:hAnsi="MS Gothic" w:hint="eastAsia"/>
+                  </w:rPr>
+                  <w:t>☒</w:t>
+                </w:r>
+              </w:p>
+            </w:tc>
+          </w:sdtContent>
+        </w:sdt>
+      </w:tr>
+      <w:tr>
+        <w:tc>
+          <w:tcPr>
+            <w:tcW w:w="2670" w:type="dxa"/>
+            <w:shd w:val="clear" w:color="auto" w:fill="auto"/>
+            <w:tcMar>
+              <w:top w:w="100" w:type="dxa"/>
+              <w:left w:w="100" w:type="dxa"/>
+              <w:bottom w:w="100" w:type="dxa"/>
+              <w:right w:w="100" w:type="dxa"/>
+            </w:tcMar>
+          </w:tcPr>
+          <w:p>
+            <w:pPr>
+              <w:widowControl w:val="0"/>
+              <w:pBdr>
+                <w:top w:val="nil"/>
+                <w:left w:val="nil"/>
+                <w:bottom w:val="nil"/>
+                <w:right w:val="nil"/>
+                <w:between w:val="nil"/>
+              </w:pBdr>
+              <w:spacing w:line="240" w:lineRule="auto"/>
+            </w:pPr>
+            <w:r>
+              <w:lastRenderedPageBreak/>
+              <w:t>Andy</w:t>
+            </w:r>
+          </w:p>
+        </w:tc>
+        <w:tc>
+          <w:tcPr>
+            <w:tcW w:w="5330" w:type="dxa"/>
+            <w:shd w:val="clear" w:color="auto" w:fill="auto"/>
+            <w:tcMar>
+              <w:top w:w="100" w:type="dxa"/>
+              <w:left w:w="100" w:type="dxa"/>
+              <w:bottom w:w="100" w:type="dxa"/>
+              <w:right w:w="100" w:type="dxa"/>
+            </w:tcMar>
+          </w:tcPr>
+          <w:p>
+            <w:pPr>
+              <w:widowControl w:val="0"/>
+              <w:pBdr>
+                <w:top w:val="nil"/>
+                <w:left w:val="nil"/>
+                <w:bottom w:val="nil"/>
+                <w:right w:val="nil"/>
+                <w:between w:val="nil"/>
+              </w:pBdr>
+              <w:spacing w:line="240" w:lineRule="auto"/>
+            </w:pPr>
+            <w:r>
+              <w:t>Network Client Message</w:t>
+            </w:r>
+          </w:p>
+        </w:tc>
+        <w:sdt>
+          <w:sdtPr>
+            <w:rPr>
+              <w:rFonts w:ascii="MS Gothic" w:eastAsia="MS Gothic" w:hAnsi="MS Gothic" w:hint="eastAsia"/>
+            </w:rPr>
+            <w:id w:val="784241038"/>
+            <w14:checkbox>
+              <w14:checked w14:val="1"/>
+              <w14:checkedState w14:val="2612" w14:font="MS Gothic"/>
+              <w14:uncheckedState w14:val="2610" w14:font="MS Gothic"/>
+            </w14:checkbox>
+          </w:sdtPr>
+          <w:sdtEndPr/>
+          <w:sdtContent>
+            <w:tc>
+              <w:tcPr>
+                <w:tcW w:w="1170" w:type="dxa"/>
+                <w:shd w:val="clear" w:color="auto" w:fill="auto"/>
+                <w:tcMar>
+                  <w:top w:w="100" w:type="dxa"/>
+                  <w:left w:w="100" w:type="dxa"/>
+                  <w:bottom w:w="100" w:type="dxa"/>
+                  <w:right w:w="100" w:type="dxa"/>
+                </w:tcMar>
+              </w:tcPr>
+              <w:p>
+                <w:pPr>
+                  <w:widowControl w:val="0"/>
+                  <w:pBdr>
+                    <w:top w:val="nil"/>
+                    <w:left w:val="nil"/>
+                    <w:bottom w:val="nil"/>
+                    <w:right w:val="nil"/>
+                    <w:between w:val="nil"/>
+                  </w:pBdr>
+                  <w:spacing w:line="240" w:lineRule="auto"/>
+                  <w:jc w:val="center"/>
+                  <w:rPr>
+                    <w:rFonts w:ascii="MS Gothic" w:eastAsia="MS Gothic" w:hAnsi="MS Gothic"/>
+                  </w:rPr>
+                </w:pPr>
+                <w:r>
+                  <w:rPr>
+                    <w:rFonts w:ascii="MS Gothic" w:eastAsia="MS Gothic" w:hAnsi="MS Gothic" w:hint="eastAsia"/>
+                  </w:rPr>
+                  <w:t>☒</w:t>
+                </w:r>
+              </w:p>
+            </w:tc>
+          </w:sdtContent>
+        </w:sdt>
+      </w:tr>
+      <w:tr>
+        <w:tc>
+          <w:tcPr>
+            <w:tcW w:w="2670" w:type="dxa"/>
+            <w:shd w:val="clear" w:color="auto" w:fill="auto"/>
+            <w:tcMar>
+              <w:top w:w="100" w:type="dxa"/>
+              <w:left w:w="100" w:type="dxa"/>
+              <w:bottom w:w="100" w:type="dxa"/>
+              <w:right w:w="100" w:type="dxa"/>
+            </w:tcMar>
+          </w:tcPr>
+          <w:p>
+            <w:pPr>
+              <w:widowControl w:val="0"/>
+              <w:pBdr>
+                <w:top w:val="nil"/>
+                <w:left w:val="nil"/>
+                <w:bottom w:val="nil"/>
+                <w:right w:val="nil"/>
+                <w:between w:val="nil"/>
+              </w:pBdr>
+              <w:spacing w:line="240" w:lineRule="auto"/>
+            </w:pPr>
+            <w:r>
+              <w:t>Flo</w:t>
+            </w:r>
+          </w:p>
+        </w:tc>
+        <w:tc>
+          <w:tcPr>
+            <w:tcW w:w="5330" w:type="dxa"/>
+            <w:shd w:val="clear" w:color="auto" w:fill="auto"/>
+            <w:tcMar>
+              <w:top w:w="100" w:type="dxa"/>
+              <w:left w:w="100" w:type="dxa"/>
+              <w:bottom w:w="100" w:type="dxa"/>
+              <w:right w:w="100" w:type="dxa"/>
+            </w:tcMar>
+          </w:tcPr>
+          <w:p>
+            <w:pPr>
+              <w:widowControl w:val="0"/>
+              <w:pBdr>
+                <w:top w:val="nil"/>
+                <w:left w:val="nil"/>
+                <w:bottom w:val="nil"/>
+                <w:right w:val="nil"/>
+                <w:between w:val="nil"/>
+              </w:pBdr>
+              <w:spacing w:line="240" w:lineRule="auto"/>
+            </w:pPr>
+            <w:r>
+              <w:t>Spielregeln</w:t>
+            </w:r>
+          </w:p>
+        </w:tc>
+        <w:sdt>
+          <w:sdtPr>
+            <w:rPr>
+              <w:rFonts w:ascii="MS Gothic" w:eastAsia="MS Gothic" w:hAnsi="MS Gothic" w:hint="eastAsia"/>
+            </w:rPr>
+            <w:id w:val="1121346835"/>
+            <w14:checkbox>
+              <w14:checked w14:val="0"/>
+              <w14:checkedState w14:val="2612" w14:font="MS Gothic"/>
+              <w14:uncheckedState w14:val="2610" w14:font="MS Gothic"/>
+            </w14:checkbox>
+          </w:sdtPr>
+          <w:sdtEndPr/>
+          <w:sdtContent>
+            <w:tc>
+              <w:tcPr>
+                <w:tcW w:w="1170" w:type="dxa"/>
+                <w:shd w:val="clear" w:color="auto" w:fill="auto"/>
+                <w:tcMar>
+                  <w:top w:w="100" w:type="dxa"/>
+                  <w:left w:w="100" w:type="dxa"/>
+                  <w:bottom w:w="100" w:type="dxa"/>
+                  <w:right w:w="100" w:type="dxa"/>
+                </w:tcMar>
+              </w:tcPr>
+              <w:p>
+                <w:pPr>
+                  <w:widowControl w:val="0"/>
+                  <w:pBdr>
+                    <w:top w:val="nil"/>
+                    <w:left w:val="nil"/>
+                    <w:bottom w:val="nil"/>
+                    <w:right w:val="nil"/>
+                    <w:between w:val="nil"/>
+                  </w:pBdr>
+                  <w:spacing w:line="240" w:lineRule="auto"/>
+                  <w:jc w:val="center"/>
+                  <w:rPr>
+                    <w:rFonts w:ascii="MS Gothic" w:eastAsia="MS Gothic" w:hAnsi="MS Gothic"/>
+                  </w:rPr>
+                </w:pPr>
+                <w:r>
+                  <w:rPr>
+                    <w:rFonts w:ascii="MS Gothic" w:eastAsia="MS Gothic" w:hAnsi="MS Gothic" w:hint="eastAsia"/>
+                  </w:rPr>
+                  <w:t>☐</w:t>
+                </w:r>
+              </w:p>
+            </w:tc>
+          </w:sdtContent>
+        </w:sdt>
+      </w:tr>
+      <w:tr>
+        <w:tc>
+          <w:tcPr>
+            <w:tcW w:w="2670" w:type="dxa"/>
+            <w:shd w:val="clear" w:color="auto" w:fill="auto"/>
+            <w:tcMar>
+              <w:top w:w="100" w:type="dxa"/>
+              <w:left w:w="100" w:type="dxa"/>
+              <w:bottom w:w="100" w:type="dxa"/>
+              <w:right w:w="100" w:type="dxa"/>
+            </w:tcMar>
+          </w:tcPr>
+          <w:p>
+            <w:pPr>
+              <w:widowControl w:val="0"/>
+              <w:pBdr>
+                <w:top w:val="nil"/>
+                <w:left w:val="nil"/>
+                <w:bottom w:val="nil"/>
+                <w:right w:val="nil"/>
+                <w:between w:val="nil"/>
+              </w:pBdr>
+              <w:spacing w:line="240" w:lineRule="auto"/>
+            </w:pPr>
+            <w:r>
+              <w:t>Nico</w:t>
+            </w:r>
+          </w:p>
+        </w:tc>
+        <w:tc>
+          <w:tcPr>
+            <w:tcW w:w="5330" w:type="dxa"/>
+            <w:shd w:val="clear" w:color="auto" w:fill="auto"/>
+            <w:tcMar>
+              <w:top w:w="100" w:type="dxa"/>
+              <w:left w:w="100" w:type="dxa"/>
+              <w:bottom w:w="100" w:type="dxa"/>
+              <w:right w:w="100" w:type="dxa"/>
+            </w:tcMar>
+          </w:tcPr>
+          <w:p>
+            <w:pPr>
+              <w:widowControl w:val="0"/>
+              <w:pBdr>
+                <w:top w:val="nil"/>
+                <w:left w:val="nil"/>
+                <w:bottom w:val="nil"/>
+                <w:right w:val="nil"/>
+                <w:between w:val="nil"/>
+              </w:pBdr>
+              <w:spacing w:line="240" w:lineRule="auto"/>
+            </w:pPr>
+            <w:r>
+              <w:t>Teststrategie</w:t>
+            </w:r>
+          </w:p>
+        </w:tc>
+        <w:sdt>
+          <w:sdtPr>
+            <w:rPr>
+              <w:rFonts w:ascii="MS Gothic" w:eastAsia="MS Gothic" w:hAnsi="MS Gothic" w:hint="eastAsia"/>
+            </w:rPr>
+            <w:id w:val="-405991281"/>
+            <w14:checkbox>
+              <w14:checked w14:val="0"/>
+              <w14:checkedState w14:val="2612" w14:font="MS Gothic"/>
+              <w14:uncheckedState w14:val="2610" w14:font="MS Gothic"/>
+            </w14:checkbox>
+          </w:sdtPr>
+          <w:sdtEndPr/>
+          <w:sdtContent>
+            <w:tc>
+              <w:tcPr>
+                <w:tcW w:w="1170" w:type="dxa"/>
+                <w:shd w:val="clear" w:color="auto" w:fill="auto"/>
+                <w:tcMar>
+                  <w:top w:w="100" w:type="dxa"/>
+                  <w:left w:w="100" w:type="dxa"/>
+                  <w:bottom w:w="100" w:type="dxa"/>
+                  <w:right w:w="100" w:type="dxa"/>
+                </w:tcMar>
+              </w:tcPr>
+              <w:p>
+                <w:pPr>
+                  <w:widowControl w:val="0"/>
+                  <w:pBdr>
+                    <w:top w:val="nil"/>
+                    <w:left w:val="nil"/>
+                    <w:bottom w:val="nil"/>
+                    <w:right w:val="nil"/>
+                    <w:between w:val="nil"/>
+                  </w:pBdr>
+                  <w:spacing w:line="240" w:lineRule="auto"/>
+                  <w:jc w:val="center"/>
+                  <w:rPr>
+                    <w:rFonts w:ascii="MS Gothic" w:eastAsia="MS Gothic" w:hAnsi="MS Gothic"/>
+                  </w:rPr>
+                </w:pPr>
+                <w:r>
+                  <w:rPr>
+                    <w:rFonts w:ascii="MS Gothic" w:eastAsia="MS Gothic" w:hAnsi="MS Gothic" w:hint="eastAsia"/>
+                  </w:rPr>
+                  <w:t>☐</w:t>
+                </w:r>
+              </w:p>
+            </w:tc>
+          </w:sdtContent>
+        </w:sdt>
+      </w:tr>
+      <w:tr>
+        <w:tc>
+          <w:tcPr>
+            <w:tcW w:w="2670" w:type="dxa"/>
+            <w:shd w:val="clear" w:color="auto" w:fill="auto"/>
+            <w:tcMar>
+              <w:top w:w="100" w:type="dxa"/>
+              <w:left w:w="100" w:type="dxa"/>
+              <w:bottom w:w="100" w:type="dxa"/>
+              <w:right w:w="100" w:type="dxa"/>
+            </w:tcMar>
+          </w:tcPr>
+          <w:p>
+            <w:pPr>
+              <w:widowControl w:val="0"/>
+              <w:pBdr>
+                <w:top w:val="nil"/>
+                <w:left w:val="nil"/>
+                <w:bottom w:val="nil"/>
+                <w:right w:val="nil"/>
+                <w:between w:val="nil"/>
+              </w:pBdr>
+              <w:spacing w:line="240" w:lineRule="auto"/>
+            </w:pPr>
+            <w:r>
+              <w:t>Martin</w:t>
+            </w:r>
+          </w:p>
+        </w:tc>
+        <w:tc>
+          <w:tcPr>
+            <w:tcW w:w="5330" w:type="dxa"/>
+            <w:shd w:val="clear" w:color="auto" w:fill="auto"/>
+            <w:tcMar>
+              <w:top w:w="100" w:type="dxa"/>
+              <w:left w:w="100" w:type="dxa"/>
+              <w:bottom w:w="100" w:type="dxa"/>
+              <w:right w:w="100" w:type="dxa"/>
+            </w:tcMar>
+          </w:tcPr>
+          <w:p>
+            <w:pPr>
+              <w:widowControl w:val="0"/>
+              <w:pBdr>
+                <w:top w:val="nil"/>
+                <w:left w:val="nil"/>
+                <w:bottom w:val="nil"/>
+                <w:right w:val="nil"/>
+                <w:between w:val="nil"/>
+              </w:pBdr>
+              <w:spacing w:line="240" w:lineRule="auto"/>
+            </w:pPr>
+            <w:r>
+              <w:t>Lobby Screen Funktionalität</w:t>
+            </w:r>
+          </w:p>
+        </w:tc>
+        <w:sdt>
+          <w:sdtPr>
+            <w:rPr>
+              <w:rFonts w:ascii="MS Gothic" w:eastAsia="MS Gothic" w:hAnsi="MS Gothic" w:hint="eastAsia"/>
+            </w:rPr>
+            <w:id w:val="-796978909"/>
+            <w14:checkbox>
+              <w14:checked w14:val="1"/>
+              <w14:checkedState w14:val="2612" w14:font="MS Gothic"/>
+              <w14:uncheckedState w14:val="2610" w14:font="MS Gothic"/>
+            </w14:checkbox>
+          </w:sdtPr>
+          <w:sdtEndPr/>
+          <w:sdtContent>
+            <w:tc>
+              <w:tcPr>
+                <w:tcW w:w="1170" w:type="dxa"/>
+                <w:shd w:val="clear" w:color="auto" w:fill="auto"/>
+                <w:tcMar>
+                  <w:top w:w="100" w:type="dxa"/>
+                  <w:left w:w="100" w:type="dxa"/>
+                  <w:bottom w:w="100" w:type="dxa"/>
+                  <w:right w:w="100" w:type="dxa"/>
+                </w:tcMar>
+              </w:tcPr>
+              <w:p>
+                <w:pPr>
+                  <w:widowControl w:val="0"/>
+                  <w:pBdr>
+                    <w:top w:val="nil"/>
+                    <w:left w:val="nil"/>
+                    <w:bottom w:val="nil"/>
+                    <w:right w:val="nil"/>
+                    <w:between w:val="nil"/>
+                  </w:pBdr>
+                  <w:spacing w:line="240" w:lineRule="auto"/>
+                  <w:jc w:val="center"/>
+                  <w:rPr>
+                    <w:rFonts w:ascii="MS Gothic" w:eastAsia="MS Gothic" w:hAnsi="MS Gothic"/>
+                  </w:rPr>
+                </w:pPr>
+                <w:r>
+                  <w:rPr>
+                    <w:rFonts w:ascii="MS Gothic" w:eastAsia="MS Gothic" w:hAnsi="MS Gothic" w:hint="eastAsia"/>
+                  </w:rPr>
+                  <w:t>☒</w:t>
+                </w:r>
+              </w:p>
+            </w:tc>
+          </w:sdtContent>
+        </w:sdt>
+      </w:tr>
+    </w:tbl>
+    <w:p>
+      <w:pPr>
+        <w:tabs>
+          <w:tab w:val="left" w:pos="7684"/>
+        </w:tabs>
+      </w:pPr>
+    </w:p>
+    <w:p>
+      <w:pPr>
+        <w:rPr>
+          <w:b/>
+          <w:bCs/>
+        </w:rPr>
+      </w:pPr>
+      <w:r>
+        <w:rPr>
+          <w:b/>
+          <w:bCs/>
+        </w:rPr>
+        <w:t>Ablauf des Meetings</w:t>
+      </w:r>
+    </w:p>
+    <w:p>
+      <w:pPr>
+        <w:rPr>
+          <w:b/>
+          <w:bCs/>
+        </w:rPr>
+      </w:pPr>
+    </w:p>
+    <w:p>
+      <w:pPr>
+        <w:pStyle w:val="Listenabsatz"/>
+        <w:numPr>
+          <w:ilvl w:val="0"/>
+          <w:numId w:val="5"/>
+        </w:numPr>
+        <w:ind w:left="360"/>
+      </w:pPr>
+      <w:r>
+        <w:t xml:space="preserve">“Items“ werden auf Gameboard verteilt mit Array </w:t>
+      </w:r>
+      <w:proofErr w:type="spellStart"/>
+      <w:r>
+        <w:t>shufflen</w:t>
+      </w:r>
+      <w:proofErr w:type="spellEnd"/>
+    </w:p>
+    <w:p>
+      <w:pPr>
+        <w:pStyle w:val="Listenabsatz"/>
+        <w:numPr>
+          <w:ilvl w:val="0"/>
+          <w:numId w:val="5"/>
+        </w:numPr>
+        <w:ind w:left="360"/>
+      </w:pPr>
+      <w:r>
+        <w:t>Mit Unit Tests anfangen</w:t>
+      </w:r>
+    </w:p>
+    <w:p>
+      <w:pPr>
+        <w:pStyle w:val="Listenabsatz"/>
+        <w:numPr>
+          <w:ilvl w:val="0"/>
+          <w:numId w:val="5"/>
+        </w:numPr>
+        <w:ind w:left="360"/>
+        <w:rPr>
+          <w:lang w:val="de-DE"/>
+        </w:rPr>
+      </w:pPr>
+      <w:r>
+        <w:rPr>
+          <w:lang w:val="de-DE"/>
+        </w:rPr>
+        <w:t xml:space="preserve">Ecken </w:t>
+      </w:r>
+      <w:r>
+        <w:rPr>
+          <w:lang w:val="de-DE"/>
+        </w:rPr>
+        <w:t>sind</w:t>
+      </w:r>
+      <w:r>
+        <w:rPr>
+          <w:lang w:val="de-DE"/>
+        </w:rPr>
+        <w:t xml:space="preserve"> extra implementiert, </w:t>
+      </w:r>
+      <w:r>
+        <w:rPr>
+          <w:lang w:val="de-DE"/>
+        </w:rPr>
+        <w:t>Ar</w:t>
+      </w:r>
+      <w:r>
+        <w:rPr>
+          <w:lang w:val="de-DE"/>
+        </w:rPr>
+        <w:t xml:space="preserve">ray ist </w:t>
+      </w:r>
+      <w:r>
+        <w:rPr>
+          <w:lang w:val="de-DE"/>
+        </w:rPr>
+        <w:t xml:space="preserve">umgekehrt von der </w:t>
+      </w:r>
+      <w:r>
+        <w:rPr>
+          <w:lang w:val="de-DE"/>
+        </w:rPr>
+        <w:t>M</w:t>
+      </w:r>
+      <w:r>
+        <w:rPr>
+          <w:lang w:val="de-DE"/>
+        </w:rPr>
+        <w:t>atrix.</w:t>
+      </w:r>
+    </w:p>
+    <w:p>
+      <w:pPr>
+        <w:pStyle w:val="Listenabsatz"/>
+        <w:rPr>
+          <w:lang w:val="de-DE"/>
+        </w:rPr>
+      </w:pPr>
+    </w:p>
+    <w:tbl>
+      <w:tblPr>
+        <w:tblStyle w:val="a1"/>
+        <w:tblW w:w="9170" w:type="dxa"/>
+        <w:tblInd w:w="0" w:type="dxa"/>
+        <w:tblBorders>
+          <w:top w:val="single" w:sz="8" w:space="0" w:color="000000"/>
+          <w:left w:val="single" w:sz="8" w:space="0" w:color="000000"/>
+          <w:bottom w:val="single" w:sz="8" w:space="0" w:color="000000"/>
+          <w:right w:val="single" w:sz="8" w:space="0" w:color="000000"/>
+          <w:insideH w:val="single" w:sz="8" w:space="0" w:color="000000"/>
+          <w:insideV w:val="single" w:sz="8" w:space="0" w:color="000000"/>
+        </w:tblBorders>
+        <w:tblLayout w:type="fixed"/>
+        <w:tblLook w:val="0600" w:firstRow="0" w:lastRow="0" w:firstColumn="0" w:lastColumn="0" w:noHBand="1" w:noVBand="1"/>
+      </w:tblPr>
+      <w:tblGrid>
+        <w:gridCol w:w="2670"/>
+        <w:gridCol w:w="6500"/>
+      </w:tblGrid>
+      <w:tr>
+        <w:tc>
+          <w:tcPr>
+            <w:tcW w:w="2670" w:type="dxa"/>
+            <w:shd w:val="clear" w:color="auto" w:fill="auto"/>
+            <w:tcMar>
+              <w:top w:w="100" w:type="dxa"/>
+              <w:left w:w="100" w:type="dxa"/>
+              <w:bottom w:w="100" w:type="dxa"/>
+              <w:right w:w="100" w:type="dxa"/>
+            </w:tcMar>
+          </w:tcPr>
+          <w:p>
+            <w:pPr>
+              <w:widowControl w:val="0"/>
+              <w:spacing w:line="240" w:lineRule="auto"/>
+              <w:rPr>
+                <w:b/>
+              </w:rPr>
+            </w:pPr>
+            <w:r>
+              <w:rPr>
+                <w:b/>
+              </w:rPr>
+              <w:t>Zuständige/r</w:t>
+            </w:r>
+          </w:p>
+        </w:tc>
+        <w:tc>
+          <w:tcPr>
+            <w:tcW w:w="6500" w:type="dxa"/>
+            <w:shd w:val="clear" w:color="auto" w:fill="auto"/>
+            <w:tcMar>
+              <w:top w:w="100" w:type="dxa"/>
+              <w:left w:w="100" w:type="dxa"/>
+              <w:bottom w:w="100" w:type="dxa"/>
+              <w:right w:w="100" w:type="dxa"/>
+            </w:tcMar>
+          </w:tcPr>
+          <w:p>
+            <w:pPr>
+              <w:widowControl w:val="0"/>
+              <w:spacing w:line="240" w:lineRule="auto"/>
+              <w:rPr>
+                <w:b/>
+              </w:rPr>
+            </w:pPr>
+            <w:r>
+              <w:rPr>
+                <w:b/>
+              </w:rPr>
+              <w:t>Task</w:t>
+            </w:r>
+          </w:p>
+        </w:tc>
+      </w:tr>
+      <w:tr>
+        <w:tc>
+          <w:tcPr>
+            <w:tcW w:w="2670" w:type="dxa"/>
+            <w:shd w:val="clear" w:color="auto" w:fill="auto"/>
+            <w:tcMar>
+              <w:top w:w="100" w:type="dxa"/>
+              <w:left w:w="100" w:type="dxa"/>
+              <w:bottom w:w="100" w:type="dxa"/>
+              <w:right w:w="100" w:type="dxa"/>
+            </w:tcMar>
+          </w:tcPr>
+          <w:p>
+            <w:pPr>
+              <w:widowControl w:val="0"/>
+              <w:spacing w:line="240" w:lineRule="auto"/>
+              <w:rPr>
+                <w:bCs/>
+              </w:rPr>
+            </w:pPr>
+            <w:r>
+              <w:t>Flo</w:t>
+            </w:r>
+          </w:p>
+        </w:tc>
+        <w:tc>
+          <w:tcPr>
+            <w:tcW w:w="6500" w:type="dxa"/>
+            <w:shd w:val="clear" w:color="auto" w:fill="auto"/>
+            <w:tcMar>
+              <w:top w:w="100" w:type="dxa"/>
+              <w:left w:w="100" w:type="dxa"/>
+              <w:bottom w:w="100" w:type="dxa"/>
+              <w:right w:w="100" w:type="dxa"/>
+            </w:tcMar>
+          </w:tcPr>
+          <w:p>
+            <w:pPr>
+              <w:widowControl w:val="0"/>
+              <w:spacing w:line="240" w:lineRule="auto"/>
+              <w:jc w:val="both"/>
+              <w:rPr>
+                <w:bCs/>
+              </w:rPr>
+            </w:pPr>
+            <w:r>
+              <w:t>Spielregeln</w:t>
+            </w:r>
+          </w:p>
+        </w:tc>
+      </w:tr>
+      <w:tr>
+        <w:tc>
+          <w:tcPr>
+            <w:tcW w:w="2670" w:type="dxa"/>
+            <w:shd w:val="clear" w:color="auto" w:fill="auto"/>
+            <w:tcMar>
+              <w:top w:w="100" w:type="dxa"/>
+              <w:left w:w="100" w:type="dxa"/>
+              <w:bottom w:w="100" w:type="dxa"/>
+              <w:right w:w="100" w:type="dxa"/>
+            </w:tcMar>
+          </w:tcPr>
+          <w:p>
+            <w:pPr>
+              <w:widowControl w:val="0"/>
+              <w:spacing w:line="240" w:lineRule="auto"/>
+            </w:pPr>
+            <w:r>
+              <w:t>Nico</w:t>
+            </w:r>
+            <w:r>
+              <w:t>, Andy</w:t>
+            </w:r>
+          </w:p>
+        </w:tc>
+        <w:tc>
+          <w:tcPr>
+            <w:tcW w:w="6500" w:type="dxa"/>
+            <w:shd w:val="clear" w:color="auto" w:fill="auto"/>
+            <w:tcMar>
+              <w:top w:w="100" w:type="dxa"/>
+              <w:left w:w="100" w:type="dxa"/>
+              <w:bottom w:w="100" w:type="dxa"/>
+              <w:right w:w="100" w:type="dxa"/>
+            </w:tcMar>
+          </w:tcPr>
+          <w:p>
+            <w:pPr>
+              <w:widowControl w:val="0"/>
+              <w:spacing w:line="240" w:lineRule="auto"/>
+              <w:jc w:val="both"/>
+              <w:rPr>
+                <w:lang w:val="en-US"/>
+              </w:rPr>
+            </w:pPr>
+            <w:r>
+              <w:t>Teststrategie</w:t>
+            </w:r>
+          </w:p>
+        </w:tc>
+      </w:tr>
+      <w:tr>
+        <w:tc>
+          <w:tcPr>
+            <w:tcW w:w="2670" w:type="dxa"/>
+            <w:shd w:val="clear" w:color="auto" w:fill="auto"/>
+            <w:tcMar>
+              <w:top w:w="100" w:type="dxa"/>
+              <w:left w:w="100" w:type="dxa"/>
+              <w:bottom w:w="100" w:type="dxa"/>
+              <w:right w:w="100" w:type="dxa"/>
+            </w:tcMar>
+          </w:tcPr>
+          <w:p>
+            <w:pPr>
+              <w:widowControl w:val="0"/>
+              <w:spacing w:line="240" w:lineRule="auto"/>
+            </w:pPr>
+            <w:r>
+              <w:t>Martin</w:t>
+            </w:r>
+          </w:p>
+        </w:tc>
+        <w:tc>
+          <w:tcPr>
+            <w:tcW w:w="6500" w:type="dxa"/>
+            <w:shd w:val="clear" w:color="auto" w:fill="auto"/>
+            <w:tcMar>
+              <w:top w:w="100" w:type="dxa"/>
+              <w:left w:w="100" w:type="dxa"/>
+              <w:bottom w:w="100" w:type="dxa"/>
+              <w:right w:w="100" w:type="dxa"/>
+            </w:tcMar>
+          </w:tcPr>
+          <w:p>
+            <w:pPr>
+              <w:widowControl w:val="0"/>
+              <w:spacing w:line="240" w:lineRule="auto"/>
+              <w:jc w:val="both"/>
+            </w:pPr>
+            <w:r>
+              <w:t>Lobby mit Server verbinden</w:t>
+            </w:r>
+          </w:p>
+        </w:tc>
+      </w:tr>
+      <w:tr>
+        <w:tc>
+          <w:tcPr>
+            <w:tcW w:w="2670" w:type="dxa"/>
+            <w:shd w:val="clear" w:color="auto" w:fill="auto"/>
+            <w:tcMar>
+              <w:top w:w="100" w:type="dxa"/>
+              <w:left w:w="100" w:type="dxa"/>
+              <w:bottom w:w="100" w:type="dxa"/>
+              <w:right w:w="100" w:type="dxa"/>
+            </w:tcMar>
+          </w:tcPr>
+          <w:p>
+            <w:pPr>
+              <w:widowControl w:val="0"/>
+              <w:spacing w:line="240" w:lineRule="auto"/>
+            </w:pPr>
+            <w:r>
+              <w:t>Nicola</w:t>
+            </w:r>
+          </w:p>
+        </w:tc>
+        <w:tc>
+          <w:tcPr>
+            <w:tcW w:w="6500" w:type="dxa"/>
+            <w:shd w:val="clear" w:color="auto" w:fill="auto"/>
+            <w:tcMar>
+              <w:top w:w="100" w:type="dxa"/>
+              <w:left w:w="100" w:type="dxa"/>
+              <w:bottom w:w="100" w:type="dxa"/>
+              <w:right w:w="100" w:type="dxa"/>
+            </w:tcMar>
+          </w:tcPr>
+          <w:p>
+            <w:pPr>
+              <w:widowControl w:val="0"/>
+              <w:spacing w:line="240" w:lineRule="auto"/>
+              <w:jc w:val="both"/>
+            </w:pPr>
+            <w:r>
+              <w:t>Player Eckfelder implementieren</w:t>
+            </w:r>
+          </w:p>
+        </w:tc>
+      </w:tr>
+      <w:tr>
+        <w:tc>
+          <w:tcPr>
+            <w:tcW w:w="2670" w:type="dxa"/>
+            <w:shd w:val="clear" w:color="auto" w:fill="auto"/>
+            <w:tcMar>
+              <w:top w:w="100" w:type="dxa"/>
+              <w:left w:w="100" w:type="dxa"/>
+              <w:bottom w:w="100" w:type="dxa"/>
+              <w:right w:w="100" w:type="dxa"/>
+            </w:tcMar>
+          </w:tcPr>
+          <w:p>
+            <w:pPr>
+              <w:widowControl w:val="0"/>
+              <w:spacing w:line="240" w:lineRule="auto"/>
+            </w:pPr>
+            <w:r>
+              <w:t>Alexandra</w:t>
+            </w:r>
+          </w:p>
+        </w:tc>
+        <w:tc>
+          <w:tcPr>
+            <w:tcW w:w="6500" w:type="dxa"/>
+            <w:shd w:val="clear" w:color="auto" w:fill="auto"/>
+            <w:tcMar>
+              <w:top w:w="100" w:type="dxa"/>
+              <w:left w:w="100" w:type="dxa"/>
+              <w:bottom w:w="100" w:type="dxa"/>
+              <w:right w:w="100" w:type="dxa"/>
+            </w:tcMar>
+          </w:tcPr>
+          <w:p>
+            <w:pPr>
+              <w:widowControl w:val="0"/>
+              <w:spacing w:line="240" w:lineRule="auto"/>
+              <w:jc w:val="both"/>
+            </w:pPr>
+            <w:r>
+              <w:t>Aktive Karte mit Item anzeigen</w:t>
+            </w:r>
+          </w:p>
+        </w:tc>
+      </w:tr>
+      <w:tr>
+        <w:tc>
+          <w:tcPr>
+            <w:tcW w:w="2670" w:type="dxa"/>
+            <w:shd w:val="clear" w:color="auto" w:fill="auto"/>
+            <w:tcMar>
+              <w:top w:w="100" w:type="dxa"/>
+              <w:left w:w="100" w:type="dxa"/>
+              <w:bottom w:w="100" w:type="dxa"/>
+              <w:right w:w="100" w:type="dxa"/>
+            </w:tcMar>
+          </w:tcPr>
+          <w:p>
+            <w:pPr>
+              <w:widowControl w:val="0"/>
+              <w:spacing w:line="240" w:lineRule="auto"/>
+            </w:pPr>
+            <w:r>
+              <w:t>Andy</w:t>
+            </w:r>
+          </w:p>
+        </w:tc>
+        <w:tc>
+          <w:tcPr>
+            <w:tcW w:w="6500" w:type="dxa"/>
+            <w:shd w:val="clear" w:color="auto" w:fill="auto"/>
+            <w:tcMar>
+              <w:top w:w="100" w:type="dxa"/>
+              <w:left w:w="100" w:type="dxa"/>
+              <w:bottom w:w="100" w:type="dxa"/>
+              <w:right w:w="100" w:type="dxa"/>
+            </w:tcMar>
+          </w:tcPr>
+          <w:p>
+            <w:pPr>
+              <w:widowControl w:val="0"/>
+              <w:spacing w:line="240" w:lineRule="auto"/>
+              <w:jc w:val="both"/>
+            </w:pPr>
+            <w:r>
+              <w:t xml:space="preserve">Gameboard zum </w:t>
+            </w:r>
+            <w:proofErr w:type="spellStart"/>
+            <w:r>
+              <w:t>GameStateHandler</w:t>
+            </w:r>
+            <w:proofErr w:type="spellEnd"/>
+            <w:r>
+              <w:t xml:space="preserve"> migrieren</w:t>
+            </w:r>
+          </w:p>
+        </w:tc>
+      </w:tr>
+    </w:tbl>
+    <w:p>
+      <w:pPr>
+        <w:tabs>
+          <w:tab w:val="left" w:pos="7684"/>
+        </w:tabs>
+      </w:pPr>
+    </w:p>
+    <w:p>
+      <w:pPr>
+        <w:pStyle w:val="berschrift2"/>
+        <w:rPr>
+          <w:color w:val="FF0000"/>
+          <w:sz w:val="22"/>
+          <w:szCs w:val="22"/>
+        </w:rPr>
+      </w:pPr>
+      <w:r>
+        <w:rPr>
+          <w:b/>
+          <w:bCs/>
+          <w:sz w:val="22"/>
+          <w:szCs w:val="22"/>
+        </w:rPr>
+        <w:t>Datum</w:t>
+      </w:r>
+      <w:r>
+        <w:rPr>
+          <w:sz w:val="22"/>
+          <w:szCs w:val="22"/>
+        </w:rPr>
+        <w:t>:</w:t>
+      </w:r>
+      <w:r>
+        <w:rPr>
+          <w:color w:val="000000" w:themeColor="text1"/>
+          <w:sz w:val="22"/>
+          <w:szCs w:val="22"/>
+        </w:rPr>
+        <w:t xml:space="preserve"> </w:t>
+      </w:r>
+      <w:r>
+        <w:rPr>
+          <w:color w:val="000000" w:themeColor="text1"/>
+          <w:sz w:val="22"/>
+          <w:szCs w:val="22"/>
+        </w:rPr>
+        <w:t>14.</w:t>
+      </w:r>
+      <w:r>
+        <w:rPr>
+          <w:color w:val="000000" w:themeColor="text1"/>
+          <w:sz w:val="22"/>
+          <w:szCs w:val="22"/>
+        </w:rPr>
+        <w:t xml:space="preserve"> Mai 2021 – 1</w:t>
+      </w:r>
+      <w:r>
+        <w:rPr>
+          <w:color w:val="000000" w:themeColor="text1"/>
+          <w:sz w:val="22"/>
+          <w:szCs w:val="22"/>
+        </w:rPr>
+        <w:t>9</w:t>
+      </w:r>
+      <w:r>
+        <w:rPr>
+          <w:color w:val="000000" w:themeColor="text1"/>
+          <w:sz w:val="22"/>
+          <w:szCs w:val="22"/>
+        </w:rPr>
+        <w:t>:00</w:t>
+      </w:r>
+    </w:p>
+    <w:p>
+      <w:pPr>
+        <w:tabs>
+          <w:tab w:val="left" w:pos="7684"/>
+        </w:tabs>
+      </w:pPr>
+    </w:p>
+    <w:p>
+      <w:pPr>
+        <w:rPr>
+          <w:b/>
+        </w:rPr>
+      </w:pPr>
+      <w:proofErr w:type="spellStart"/>
+      <w:r>
+        <w:rPr>
+          <w:b/>
+        </w:rPr>
+        <w:t>ToDos</w:t>
+      </w:r>
+      <w:proofErr w:type="spellEnd"/>
+      <w:r>
+        <w:rPr>
+          <w:b/>
+        </w:rPr>
+        <w:t xml:space="preserve"> bis heute:</w:t>
+      </w:r>
+    </w:p>
+    <w:p/>
+    <w:tbl>
+      <w:tblPr>
+        <w:tblStyle w:val="a0"/>
+        <w:tblW w:w="9170" w:type="dxa"/>
+        <w:tblInd w:w="0" w:type="dxa"/>
+        <w:tblBorders>
+          <w:top w:val="single" w:sz="8" w:space="0" w:color="000000"/>
+          <w:left w:val="single" w:sz="8" w:space="0" w:color="000000"/>
+          <w:bottom w:val="single" w:sz="8" w:space="0" w:color="000000"/>
+          <w:right w:val="single" w:sz="8" w:space="0" w:color="000000"/>
+          <w:insideH w:val="single" w:sz="8" w:space="0" w:color="000000"/>
+          <w:insideV w:val="single" w:sz="8" w:space="0" w:color="000000"/>
+        </w:tblBorders>
+        <w:tblLayout w:type="fixed"/>
+        <w:tblLook w:val="0600" w:firstRow="0" w:lastRow="0" w:firstColumn="0" w:lastColumn="0" w:noHBand="1" w:noVBand="1"/>
+      </w:tblPr>
+      <w:tblGrid>
+        <w:gridCol w:w="2670"/>
+        <w:gridCol w:w="5330"/>
+        <w:gridCol w:w="1170"/>
+      </w:tblGrid>
+      <w:tr>
+        <w:tc>
+          <w:tcPr>
+            <w:tcW w:w="2670" w:type="dxa"/>
+            <w:shd w:val="clear" w:color="auto" w:fill="auto"/>
+            <w:tcMar>
+              <w:top w:w="100" w:type="dxa"/>
+              <w:left w:w="100" w:type="dxa"/>
+              <w:bottom w:w="100" w:type="dxa"/>
+              <w:right w:w="100" w:type="dxa"/>
+            </w:tcMar>
+          </w:tcPr>
+          <w:p>
+            <w:pPr>
+              <w:widowControl w:val="0"/>
+              <w:pBdr>
+                <w:top w:val="nil"/>
+                <w:left w:val="nil"/>
+                <w:bottom w:val="nil"/>
+                <w:right w:val="nil"/>
+                <w:between w:val="nil"/>
+              </w:pBdr>
+              <w:spacing w:line="240" w:lineRule="auto"/>
+              <w:rPr>
+                <w:b/>
+              </w:rPr>
+            </w:pPr>
+            <w:r>
+              <w:rPr>
+                <w:b/>
+              </w:rPr>
+              <w:t>Zuständige(r)</w:t>
+            </w:r>
+          </w:p>
+        </w:tc>
+        <w:tc>
+          <w:tcPr>
+            <w:tcW w:w="5330" w:type="dxa"/>
+            <w:shd w:val="clear" w:color="auto" w:fill="auto"/>
+            <w:tcMar>
+              <w:top w:w="100" w:type="dxa"/>
+              <w:left w:w="100" w:type="dxa"/>
+              <w:bottom w:w="100" w:type="dxa"/>
+              <w:right w:w="100" w:type="dxa"/>
+            </w:tcMar>
+          </w:tcPr>
+          <w:p>
+            <w:pPr>
+              <w:widowControl w:val="0"/>
+              <w:pBdr>
+                <w:top w:val="nil"/>
+                <w:left w:val="nil"/>
+                <w:bottom w:val="nil"/>
+                <w:right w:val="nil"/>
+                <w:between w:val="nil"/>
+              </w:pBdr>
+              <w:spacing w:line="240" w:lineRule="auto"/>
+              <w:rPr>
+                <w:b/>
+              </w:rPr>
+            </w:pPr>
+            <w:r>
+              <w:rPr>
+                <w:b/>
+              </w:rPr>
+              <w:t>Task</w:t>
+            </w:r>
+          </w:p>
+        </w:tc>
+        <w:tc>
+          <w:tcPr>
+            <w:tcW w:w="1170" w:type="dxa"/>
+            <w:shd w:val="clear" w:color="auto" w:fill="auto"/>
+            <w:tcMar>
+              <w:top w:w="100" w:type="dxa"/>
+              <w:left w:w="100" w:type="dxa"/>
+              <w:bottom w:w="100" w:type="dxa"/>
+              <w:right w:w="100" w:type="dxa"/>
+            </w:tcMar>
+          </w:tcPr>
+          <w:p>
+            <w:pPr>
+              <w:widowControl w:val="0"/>
+              <w:pBdr>
+                <w:top w:val="nil"/>
+                <w:left w:val="nil"/>
+                <w:bottom w:val="nil"/>
+                <w:right w:val="nil"/>
+                <w:between w:val="nil"/>
+              </w:pBdr>
+              <w:spacing w:line="240" w:lineRule="auto"/>
+              <w:jc w:val="center"/>
+              <w:rPr>
+                <w:b/>
+              </w:rPr>
+            </w:pPr>
+            <w:proofErr w:type="spellStart"/>
+            <w:r>
+              <w:rPr>
+                <w:b/>
+              </w:rPr>
+              <w:t>Done</w:t>
+            </w:r>
+            <w:proofErr w:type="spellEnd"/>
+          </w:p>
+        </w:tc>
+      </w:tr>
+      <w:tr>
+        <w:tc>
+          <w:tcPr>
+            <w:tcW w:w="2670" w:type="dxa"/>
+            <w:shd w:val="clear" w:color="auto" w:fill="auto"/>
+            <w:tcMar>
+              <w:top w:w="100" w:type="dxa"/>
+              <w:left w:w="100" w:type="dxa"/>
+              <w:bottom w:w="100" w:type="dxa"/>
+              <w:right w:w="100" w:type="dxa"/>
+            </w:tcMar>
+          </w:tcPr>
+          <w:p>
+            <w:pPr>
+              <w:widowControl w:val="0"/>
+              <w:pBdr>
+                <w:top w:val="nil"/>
+                <w:left w:val="nil"/>
+                <w:bottom w:val="nil"/>
+                <w:right w:val="nil"/>
+                <w:between w:val="nil"/>
+              </w:pBdr>
+              <w:spacing w:line="240" w:lineRule="auto"/>
+            </w:pPr>
+            <w:r>
+              <w:t>Flo</w:t>
+            </w:r>
+          </w:p>
+        </w:tc>
+        <w:tc>
+          <w:tcPr>
+            <w:tcW w:w="5330" w:type="dxa"/>
+            <w:shd w:val="clear" w:color="auto" w:fill="auto"/>
+            <w:tcMar>
+              <w:top w:w="100" w:type="dxa"/>
+              <w:left w:w="100" w:type="dxa"/>
+              <w:bottom w:w="100" w:type="dxa"/>
+              <w:right w:w="100" w:type="dxa"/>
+            </w:tcMar>
+          </w:tcPr>
+          <w:p>
+            <w:pPr>
+              <w:widowControl w:val="0"/>
+              <w:pBdr>
+                <w:top w:val="nil"/>
+                <w:left w:val="nil"/>
+                <w:bottom w:val="nil"/>
+                <w:right w:val="nil"/>
+                <w:between w:val="nil"/>
+              </w:pBdr>
+              <w:spacing w:line="240" w:lineRule="auto"/>
+            </w:pPr>
+            <w:r>
+              <w:t>Spielregeln</w:t>
+            </w:r>
+          </w:p>
+        </w:tc>
+        <w:sdt>
+          <w:sdtPr>
+            <w:id w:val="1435547729"/>
+            <w14:checkbox>
+              <w14:checked w14:val="0"/>
+              <w14:checkedState w14:val="2612" w14:font="MS Gothic"/>
+              <w14:uncheckedState w14:val="2610" w14:font="MS Gothic"/>
+            </w14:checkbox>
+          </w:sdtPr>
+          <w:sdtContent>
+            <w:tc>
+              <w:tcPr>
+                <w:tcW w:w="1170" w:type="dxa"/>
+                <w:shd w:val="clear" w:color="auto" w:fill="auto"/>
+                <w:tcMar>
+                  <w:top w:w="100" w:type="dxa"/>
+                  <w:left w:w="100" w:type="dxa"/>
+                  <w:bottom w:w="100" w:type="dxa"/>
+                  <w:right w:w="100" w:type="dxa"/>
+                </w:tcMar>
+              </w:tcPr>
+              <w:p>
+                <w:pPr>
+                  <w:widowControl w:val="0"/>
+                  <w:pBdr>
+                    <w:top w:val="nil"/>
+                    <w:left w:val="nil"/>
+                    <w:bottom w:val="nil"/>
+                    <w:right w:val="nil"/>
+                    <w:between w:val="nil"/>
+                  </w:pBdr>
+                  <w:spacing w:line="240" w:lineRule="auto"/>
+                  <w:jc w:val="center"/>
+                </w:pPr>
+                <w:r>
+                  <w:rPr>
+                    <w:rFonts w:ascii="MS Gothic" w:eastAsia="MS Gothic" w:hAnsi="MS Gothic" w:hint="eastAsia"/>
+                  </w:rPr>
+                  <w:t>☐</w:t>
+                </w:r>
+              </w:p>
+            </w:tc>
+          </w:sdtContent>
+        </w:sdt>
+      </w:tr>
+      <w:tr>
+        <w:tc>
+          <w:tcPr>
+            <w:tcW w:w="2670" w:type="dxa"/>
+            <w:shd w:val="clear" w:color="auto" w:fill="auto"/>
+            <w:tcMar>
+              <w:top w:w="100" w:type="dxa"/>
+              <w:left w:w="100" w:type="dxa"/>
+              <w:bottom w:w="100" w:type="dxa"/>
+              <w:right w:w="100" w:type="dxa"/>
+            </w:tcMar>
+          </w:tcPr>
+          <w:p>
+            <w:pPr>
+              <w:widowControl w:val="0"/>
+              <w:pBdr>
+                <w:top w:val="nil"/>
+                <w:left w:val="nil"/>
+                <w:bottom w:val="nil"/>
+                <w:right w:val="nil"/>
+                <w:between w:val="nil"/>
+              </w:pBdr>
+              <w:spacing w:line="240" w:lineRule="auto"/>
+            </w:pPr>
+            <w:r>
+              <w:t>Nico, Andy</w:t>
+            </w:r>
+          </w:p>
+        </w:tc>
+        <w:tc>
+          <w:tcPr>
+            <w:tcW w:w="5330" w:type="dxa"/>
+            <w:shd w:val="clear" w:color="auto" w:fill="auto"/>
+            <w:tcMar>
+              <w:top w:w="100" w:type="dxa"/>
+              <w:left w:w="100" w:type="dxa"/>
+              <w:bottom w:w="100" w:type="dxa"/>
+              <w:right w:w="100" w:type="dxa"/>
+            </w:tcMar>
+          </w:tcPr>
+          <w:p>
+            <w:pPr>
+              <w:widowControl w:val="0"/>
+              <w:pBdr>
+                <w:top w:val="nil"/>
+                <w:left w:val="nil"/>
+                <w:bottom w:val="nil"/>
+                <w:right w:val="nil"/>
+                <w:between w:val="nil"/>
+              </w:pBdr>
+              <w:spacing w:line="240" w:lineRule="auto"/>
+              <w:rPr>
+                <w:lang w:val="en-US"/>
+              </w:rPr>
+            </w:pPr>
+            <w:r>
+              <w:t>Teststrategie</w:t>
+            </w:r>
+          </w:p>
+        </w:tc>
+        <w:sdt>
+          <w:sdtPr>
+            <w:id w:val="1845974782"/>
+            <w14:checkbox>
+              <w14:checked w14:val="0"/>
+              <w14:checkedState w14:val="2612" w14:font="MS Gothic"/>
+              <w14:uncheckedState w14:val="2610" w14:font="MS Gothic"/>
+            </w14:checkbox>
+          </w:sdtPr>
+          <w:sdtContent>
+            <w:tc>
+              <w:tcPr>
+                <w:tcW w:w="1170" w:type="dxa"/>
+                <w:shd w:val="clear" w:color="auto" w:fill="auto"/>
+                <w:tcMar>
+                  <w:top w:w="100" w:type="dxa"/>
+                  <w:left w:w="100" w:type="dxa"/>
+                  <w:bottom w:w="100" w:type="dxa"/>
+                  <w:right w:w="100" w:type="dxa"/>
+                </w:tcMar>
+              </w:tcPr>
+              <w:p>
+                <w:pPr>
+                  <w:widowControl w:val="0"/>
+                  <w:pBdr>
+                    <w:top w:val="nil"/>
+                    <w:left w:val="nil"/>
+                    <w:bottom w:val="nil"/>
+                    <w:right w:val="nil"/>
+                    <w:between w:val="nil"/>
+                  </w:pBdr>
+                  <w:spacing w:line="240" w:lineRule="auto"/>
+                  <w:jc w:val="center"/>
+                </w:pPr>
+                <w:r>
+                  <w:rPr>
+                    <w:rFonts w:ascii="MS Gothic" w:eastAsia="MS Gothic" w:hAnsi="MS Gothic" w:hint="eastAsia"/>
+                  </w:rPr>
+                  <w:t>☐</w:t>
+                </w:r>
+              </w:p>
+            </w:tc>
+          </w:sdtContent>
+        </w:sdt>
+      </w:tr>
+      <w:tr>
+        <w:tc>
+          <w:tcPr>
+            <w:tcW w:w="2670" w:type="dxa"/>
+            <w:shd w:val="clear" w:color="auto" w:fill="auto"/>
+            <w:tcMar>
+              <w:top w:w="100" w:type="dxa"/>
+              <w:left w:w="100" w:type="dxa"/>
+              <w:bottom w:w="100" w:type="dxa"/>
+              <w:right w:w="100" w:type="dxa"/>
+            </w:tcMar>
+          </w:tcPr>
+          <w:p>
+            <w:pPr>
+              <w:widowControl w:val="0"/>
+              <w:pBdr>
+                <w:top w:val="nil"/>
+                <w:left w:val="nil"/>
+                <w:bottom w:val="nil"/>
+                <w:right w:val="nil"/>
+                <w:between w:val="nil"/>
+              </w:pBdr>
+              <w:spacing w:line="240" w:lineRule="auto"/>
+            </w:pPr>
+            <w:r>
+              <w:t>Martin</w:t>
+            </w:r>
+          </w:p>
+        </w:tc>
+        <w:tc>
+          <w:tcPr>
+            <w:tcW w:w="5330" w:type="dxa"/>
+            <w:shd w:val="clear" w:color="auto" w:fill="auto"/>
+            <w:tcMar>
+              <w:top w:w="100" w:type="dxa"/>
+              <w:left w:w="100" w:type="dxa"/>
+              <w:bottom w:w="100" w:type="dxa"/>
+              <w:right w:w="100" w:type="dxa"/>
+            </w:tcMar>
+          </w:tcPr>
+          <w:p>
+            <w:pPr>
+              <w:widowControl w:val="0"/>
+              <w:pBdr>
+                <w:top w:val="nil"/>
+                <w:left w:val="nil"/>
+                <w:bottom w:val="nil"/>
+                <w:right w:val="nil"/>
+                <w:between w:val="nil"/>
+              </w:pBdr>
+              <w:spacing w:line="240" w:lineRule="auto"/>
+            </w:pPr>
+            <w:r>
+              <w:t>Lobby mit Server verbinden</w:t>
+            </w:r>
+          </w:p>
+        </w:tc>
+        <w:sdt>
+          <w:sdtPr>
+            <w:id w:val="-1337304715"/>
+            <w14:checkbox>
+              <w14:checked w14:val="0"/>
+              <w14:checkedState w14:val="2612" w14:font="MS Gothic"/>
+              <w14:uncheckedState w14:val="2610" w14:font="MS Gothic"/>
+            </w14:checkbox>
+          </w:sdtPr>
+          <w:sdtContent>
+            <w:tc>
+              <w:tcPr>
+                <w:tcW w:w="1170" w:type="dxa"/>
+                <w:shd w:val="clear" w:color="auto" w:fill="auto"/>
+                <w:tcMar>
+                  <w:top w:w="100" w:type="dxa"/>
+                  <w:left w:w="100" w:type="dxa"/>
+                  <w:bottom w:w="100" w:type="dxa"/>
+                  <w:right w:w="100" w:type="dxa"/>
+                </w:tcMar>
+              </w:tcPr>
+              <w:p>
+                <w:pPr>
+                  <w:widowControl w:val="0"/>
+                  <w:pBdr>
+                    <w:top w:val="nil"/>
+                    <w:left w:val="nil"/>
+                    <w:bottom w:val="nil"/>
+                    <w:right w:val="nil"/>
+                    <w:between w:val="nil"/>
+                  </w:pBdr>
+                  <w:spacing w:line="240" w:lineRule="auto"/>
+                  <w:jc w:val="center"/>
+                </w:pPr>
+                <w:r>
+                  <w:rPr>
+                    <w:rFonts w:ascii="MS Gothic" w:eastAsia="MS Gothic" w:hAnsi="MS Gothic" w:hint="eastAsia"/>
+                  </w:rPr>
+                  <w:t>☐</w:t>
+                </w:r>
+              </w:p>
+            </w:tc>
+          </w:sdtContent>
+        </w:sdt>
+      </w:tr>
+      <w:tr>
+        <w:tc>
+          <w:tcPr>
+            <w:tcW w:w="2670" w:type="dxa"/>
+            <w:shd w:val="clear" w:color="auto" w:fill="auto"/>
+            <w:tcMar>
+              <w:top w:w="100" w:type="dxa"/>
+              <w:left w:w="100" w:type="dxa"/>
+              <w:bottom w:w="100" w:type="dxa"/>
+              <w:right w:w="100" w:type="dxa"/>
+            </w:tcMar>
+          </w:tcPr>
+          <w:p>
+            <w:pPr>
+              <w:widowControl w:val="0"/>
+              <w:pBdr>
+                <w:top w:val="nil"/>
+                <w:left w:val="nil"/>
+                <w:bottom w:val="nil"/>
+                <w:right w:val="nil"/>
+                <w:between w:val="nil"/>
+              </w:pBdr>
+              <w:spacing w:line="240" w:lineRule="auto"/>
+            </w:pPr>
+            <w:r>
+              <w:t>Nicola</w:t>
+            </w:r>
+          </w:p>
+        </w:tc>
+        <w:tc>
+          <w:tcPr>
+            <w:tcW w:w="5330" w:type="dxa"/>
+            <w:shd w:val="clear" w:color="auto" w:fill="auto"/>
+            <w:tcMar>
+              <w:top w:w="100" w:type="dxa"/>
+              <w:left w:w="100" w:type="dxa"/>
+              <w:bottom w:w="100" w:type="dxa"/>
+              <w:right w:w="100" w:type="dxa"/>
+            </w:tcMar>
+          </w:tcPr>
+          <w:p>
+            <w:pPr>
+              <w:widowControl w:val="0"/>
+              <w:pBdr>
+                <w:top w:val="nil"/>
+                <w:left w:val="nil"/>
+                <w:bottom w:val="nil"/>
+                <w:right w:val="nil"/>
+                <w:between w:val="nil"/>
+              </w:pBdr>
+              <w:spacing w:line="240" w:lineRule="auto"/>
+            </w:pPr>
+            <w:r>
+              <w:t>Player Eckfelder implementieren</w:t>
+            </w:r>
+          </w:p>
+        </w:tc>
+        <w:sdt>
+          <w:sdtPr>
+            <w:rPr>
+              <w:rFonts w:ascii="MS Gothic" w:eastAsia="MS Gothic" w:hAnsi="MS Gothic" w:hint="eastAsia"/>
+            </w:rPr>
+            <w:id w:val="1168983282"/>
+            <w14:checkbox>
+              <w14:checked w14:val="0"/>
+              <w14:checkedState w14:val="2612" w14:font="MS Gothic"/>
+              <w14:uncheckedState w14:val="2610" w14:font="MS Gothic"/>
+            </w14:checkbox>
+          </w:sdtPr>
+          <w:sdtContent>
+            <w:tc>
+              <w:tcPr>
+                <w:tcW w:w="1170" w:type="dxa"/>
+                <w:shd w:val="clear" w:color="auto" w:fill="auto"/>
+                <w:tcMar>
+                  <w:top w:w="100" w:type="dxa"/>
+                  <w:left w:w="100" w:type="dxa"/>
+                  <w:bottom w:w="100" w:type="dxa"/>
+                  <w:right w:w="100" w:type="dxa"/>
+                </w:tcMar>
+              </w:tcPr>
+              <w:p>
+                <w:pPr>
+                  <w:widowControl w:val="0"/>
+                  <w:pBdr>
+                    <w:top w:val="nil"/>
+                    <w:left w:val="nil"/>
+                    <w:bottom w:val="nil"/>
+                    <w:right w:val="nil"/>
+                    <w:between w:val="nil"/>
+                  </w:pBdr>
+                  <w:spacing w:line="240" w:lineRule="auto"/>
+                  <w:jc w:val="center"/>
+                  <w:rPr>
+                    <w:rFonts w:ascii="MS Gothic" w:eastAsia="MS Gothic" w:hAnsi="MS Gothic"/>
+                  </w:rPr>
+                </w:pPr>
+                <w:r>
+                  <w:rPr>
+                    <w:rFonts w:ascii="MS Gothic" w:eastAsia="MS Gothic" w:hAnsi="MS Gothic" w:hint="eastAsia"/>
+                  </w:rPr>
+                  <w:t>☐</w:t>
+                </w:r>
+              </w:p>
+            </w:tc>
+          </w:sdtContent>
+        </w:sdt>
+      </w:tr>
+      <w:tr>
+        <w:tc>
+          <w:tcPr>
+            <w:tcW w:w="2670" w:type="dxa"/>
+            <w:shd w:val="clear" w:color="auto" w:fill="auto"/>
+            <w:tcMar>
+              <w:top w:w="100" w:type="dxa"/>
+              <w:left w:w="100" w:type="dxa"/>
+              <w:bottom w:w="100" w:type="dxa"/>
+              <w:right w:w="100" w:type="dxa"/>
+            </w:tcMar>
+          </w:tcPr>
+          <w:p>
+            <w:pPr>
+              <w:widowControl w:val="0"/>
+              <w:pBdr>
+                <w:top w:val="nil"/>
+                <w:left w:val="nil"/>
+                <w:bottom w:val="nil"/>
+                <w:right w:val="nil"/>
+                <w:between w:val="nil"/>
+              </w:pBdr>
+              <w:spacing w:line="240" w:lineRule="auto"/>
+            </w:pPr>
+            <w:r>
+              <w:t>Alexandra</w:t>
+            </w:r>
+          </w:p>
+        </w:tc>
+        <w:tc>
+          <w:tcPr>
+            <w:tcW w:w="5330" w:type="dxa"/>
+            <w:shd w:val="clear" w:color="auto" w:fill="auto"/>
+            <w:tcMar>
+              <w:top w:w="100" w:type="dxa"/>
+              <w:left w:w="100" w:type="dxa"/>
+              <w:bottom w:w="100" w:type="dxa"/>
+              <w:right w:w="100" w:type="dxa"/>
+            </w:tcMar>
+          </w:tcPr>
+          <w:p>
+            <w:pPr>
+              <w:widowControl w:val="0"/>
+              <w:pBdr>
+                <w:top w:val="nil"/>
+                <w:left w:val="nil"/>
+                <w:bottom w:val="nil"/>
+                <w:right w:val="nil"/>
+                <w:between w:val="nil"/>
+              </w:pBdr>
+              <w:spacing w:line="240" w:lineRule="auto"/>
+            </w:pPr>
+            <w:r>
+              <w:t>Aktive Karte mit Item anzeigen</w:t>
+            </w:r>
+          </w:p>
+        </w:tc>
+        <w:sdt>
+          <w:sdtPr>
+            <w:rPr>
+              <w:rFonts w:ascii="MS Gothic" w:eastAsia="MS Gothic" w:hAnsi="MS Gothic" w:hint="eastAsia"/>
+            </w:rPr>
+            <w:id w:val="1514037222"/>
+            <w14:checkbox>
+              <w14:checked w14:val="0"/>
+              <w14:checkedState w14:val="2612" w14:font="MS Gothic"/>
+              <w14:uncheckedState w14:val="2610" w14:font="MS Gothic"/>
+            </w14:checkbox>
+          </w:sdtPr>
+          <w:sdtContent>
+            <w:tc>
+              <w:tcPr>
+                <w:tcW w:w="1170" w:type="dxa"/>
+                <w:shd w:val="clear" w:color="auto" w:fill="auto"/>
+                <w:tcMar>
+                  <w:top w:w="100" w:type="dxa"/>
+                  <w:left w:w="100" w:type="dxa"/>
+                  <w:bottom w:w="100" w:type="dxa"/>
+                  <w:right w:w="100" w:type="dxa"/>
+                </w:tcMar>
+              </w:tcPr>
+              <w:p>
+                <w:pPr>
+                  <w:widowControl w:val="0"/>
+                  <w:pBdr>
+                    <w:top w:val="nil"/>
+                    <w:left w:val="nil"/>
+                    <w:bottom w:val="nil"/>
+                    <w:right w:val="nil"/>
+                    <w:between w:val="nil"/>
+                  </w:pBdr>
+                  <w:spacing w:line="240" w:lineRule="auto"/>
+                  <w:jc w:val="center"/>
+                  <w:rPr>
+                    <w:rFonts w:ascii="MS Gothic" w:eastAsia="MS Gothic" w:hAnsi="MS Gothic"/>
+                  </w:rPr>
+                </w:pPr>
+                <w:r>
+                  <w:rPr>
+                    <w:rFonts w:ascii="MS Gothic" w:eastAsia="MS Gothic" w:hAnsi="MS Gothic" w:hint="eastAsia"/>
+                  </w:rPr>
+                  <w:t>☐</w:t>
+                </w:r>
+              </w:p>
+            </w:tc>
+          </w:sdtContent>
+        </w:sdt>
+      </w:tr>
+      <w:tr>
+        <w:tc>
+          <w:tcPr>
+            <w:tcW w:w="2670" w:type="dxa"/>
+            <w:shd w:val="clear" w:color="auto" w:fill="auto"/>
+            <w:tcMar>
+              <w:top w:w="100" w:type="dxa"/>
+              <w:left w:w="100" w:type="dxa"/>
+              <w:bottom w:w="100" w:type="dxa"/>
+              <w:right w:w="100" w:type="dxa"/>
+            </w:tcMar>
+          </w:tcPr>
+          <w:p>
+            <w:pPr>
+              <w:widowControl w:val="0"/>
+              <w:pBdr>
+                <w:top w:val="nil"/>
+                <w:left w:val="nil"/>
+                <w:bottom w:val="nil"/>
+                <w:right w:val="nil"/>
+                <w:between w:val="nil"/>
+              </w:pBdr>
+              <w:spacing w:line="240" w:lineRule="auto"/>
+            </w:pPr>
+            <w:r>
+              <w:t>Andy</w:t>
+            </w:r>
+          </w:p>
+        </w:tc>
+        <w:tc>
+          <w:tcPr>
+            <w:tcW w:w="5330" w:type="dxa"/>
+            <w:shd w:val="clear" w:color="auto" w:fill="auto"/>
+            <w:tcMar>
+              <w:top w:w="100" w:type="dxa"/>
+              <w:left w:w="100" w:type="dxa"/>
+              <w:bottom w:w="100" w:type="dxa"/>
+              <w:right w:w="100" w:type="dxa"/>
+            </w:tcMar>
+          </w:tcPr>
+          <w:p>
+            <w:pPr>
+              <w:widowControl w:val="0"/>
+              <w:pBdr>
+                <w:top w:val="nil"/>
+                <w:left w:val="nil"/>
+                <w:bottom w:val="nil"/>
+                <w:right w:val="nil"/>
+                <w:between w:val="nil"/>
+              </w:pBdr>
+              <w:spacing w:line="240" w:lineRule="auto"/>
+            </w:pPr>
+            <w:r>
+              <w:t xml:space="preserve">Gameboard zum </w:t>
+            </w:r>
+            <w:proofErr w:type="spellStart"/>
+            <w:r>
+              <w:t>GameStateHandler</w:t>
+            </w:r>
+            <w:proofErr w:type="spellEnd"/>
+            <w:r>
+              <w:t xml:space="preserve"> migrieren</w:t>
+            </w:r>
+          </w:p>
+        </w:tc>
+        <w:sdt>
+          <w:sdtPr>
+            <w:rPr>
+              <w:rFonts w:ascii="MS Gothic" w:eastAsia="MS Gothic" w:hAnsi="MS Gothic" w:hint="eastAsia"/>
+            </w:rPr>
+            <w:id w:val="1118720475"/>
+            <w14:checkbox>
+              <w14:checked w14:val="0"/>
+              <w14:checkedState w14:val="2612" w14:font="MS Gothic"/>
+              <w14:uncheckedState w14:val="2610" w14:font="MS Gothic"/>
+            </w14:checkbox>
+          </w:sdtPr>
+          <w:sdtContent>
+            <w:tc>
+              <w:tcPr>
+                <w:tcW w:w="1170" w:type="dxa"/>
+                <w:shd w:val="clear" w:color="auto" w:fill="auto"/>
+                <w:tcMar>
+                  <w:top w:w="100" w:type="dxa"/>
+                  <w:left w:w="100" w:type="dxa"/>
+                  <w:bottom w:w="100" w:type="dxa"/>
+                  <w:right w:w="100" w:type="dxa"/>
+                </w:tcMar>
+              </w:tcPr>
+              <w:p>
+                <w:pPr>
+                  <w:widowControl w:val="0"/>
+                  <w:pBdr>
+                    <w:top w:val="nil"/>
+                    <w:left w:val="nil"/>
+                    <w:bottom w:val="nil"/>
+                    <w:right w:val="nil"/>
+                    <w:between w:val="nil"/>
+                  </w:pBdr>
+                  <w:spacing w:line="240" w:lineRule="auto"/>
+                  <w:jc w:val="center"/>
+                  <w:rPr>
+                    <w:rFonts w:ascii="MS Gothic" w:eastAsia="MS Gothic" w:hAnsi="MS Gothic"/>
+                  </w:rPr>
+                </w:pPr>
+                <w:r>
+                  <w:rPr>
+                    <w:rFonts w:ascii="MS Gothic" w:eastAsia="MS Gothic" w:hAnsi="MS Gothic" w:hint="eastAsia"/>
+                  </w:rPr>
+                  <w:t>☐</w:t>
+                </w:r>
+              </w:p>
+            </w:tc>
+          </w:sdtContent>
+        </w:sdt>
+      </w:tr>
+    </w:tbl>
     <w:p>
       <w:pPr>
         <w:tabs>

</xml_diff>

<commit_message>
update meeting protocol 14.5
</commit_message>
<xml_diff>
--- a/doc/project_documentation/SE2 Meetingprotokoll.docx
+++ b/doc/project_documentation/SE2 Meetingprotokoll.docx
@@ -1188,7 +1188,6 @@
               <w:spacing w:line="240" w:lineRule="auto"/>
             </w:pPr>
             <w:r>
-              <w:lastRenderedPageBreak/>
               <w:t xml:space="preserve">Alexandra </w:t>
             </w:r>
             <w:proofErr w:type="spellStart"/>
@@ -2754,7 +2753,6 @@
               <w:spacing w:line="240" w:lineRule="auto"/>
             </w:pPr>
             <w:r>
-              <w:lastRenderedPageBreak/>
               <w:t>Nico Ott</w:t>
             </w:r>
           </w:p>
@@ -3311,7 +3309,7 @@
       <w:r>
         <w:t xml:space="preserve">Rollenverteilung (siehe </w:t>
       </w:r>
-      <w:hyperlink r:id="rId5" w:anchor="gid=0" w:history="1">
+      <w:hyperlink r:id="rId7" w:anchor="gid=0" w:history="1">
         <w:r>
           <w:rPr>
             <w:rStyle w:val="Hyperlink"/>
@@ -4111,7 +4109,6 @@
         <w:rPr>
           <w:b/>
         </w:rPr>
-        <w:lastRenderedPageBreak/>
         <w:t>ToDos</w:t>
       </w:r>
       <w:proofErr w:type="spellEnd"/>
@@ -5041,7 +5038,7 @@
           <w:lang w:val="de-DE"/>
         </w:rPr>
       </w:pPr>
-      <w:hyperlink r:id="rId6" w:history="1">
+      <w:hyperlink r:id="rId8" w:history="1">
         <w:r>
           <w:rPr>
             <w:rStyle w:val="Hyperlink"/>
@@ -5300,7 +5297,6 @@
           <w:sz w:val="22"/>
           <w:szCs w:val="22"/>
         </w:rPr>
-        <w:lastRenderedPageBreak/>
         <w:t>Datum</w:t>
       </w:r>
       <w:r>
@@ -6349,7 +6345,7 @@
       <w:r>
         <w:t>Excel-</w:t>
       </w:r>
-      <w:hyperlink r:id="rId7" w:history="1">
+      <w:hyperlink r:id="rId9" w:history="1">
         <w:r>
           <w:rPr>
             <w:rStyle w:val="Hyperlink"/>
@@ -6869,7 +6865,6 @@
               <w:spacing w:line="240" w:lineRule="auto"/>
             </w:pPr>
             <w:r>
-              <w:lastRenderedPageBreak/>
               <w:t>Andreas Kogler</w:t>
             </w:r>
           </w:p>
@@ -11611,7 +11606,6 @@
               <w:spacing w:line="240" w:lineRule="auto"/>
             </w:pPr>
             <w:r>
-              <w:lastRenderedPageBreak/>
               <w:t>Alexandra</w:t>
             </w:r>
           </w:p>
@@ -13000,7 +12994,6 @@
           <w:b/>
           <w:bCs/>
         </w:rPr>
-        <w:lastRenderedPageBreak/>
         <w:t>Ablauf des Meetings</w:t>
       </w:r>
     </w:p>
@@ -15217,6 +15210,7 @@
               <w14:uncheckedState w14:val="2610" w14:font="MS Gothic"/>
             </w14:checkbox>
           </w:sdtPr>
+          <w:sdtEndPr/>
           <w:sdtContent>
             <w:tc>
               <w:tcPr>
@@ -15304,6 +15298,7 @@
               <w14:uncheckedState w14:val="2610" w14:font="MS Gothic"/>
             </w14:checkbox>
           </w:sdtPr>
+          <w:sdtEndPr/>
           <w:sdtContent>
             <w:tc>
               <w:tcPr>
@@ -15387,6 +15382,7 @@
               <w14:uncheckedState w14:val="2610" w14:font="MS Gothic"/>
             </w14:checkbox>
           </w:sdtPr>
+          <w:sdtEndPr/>
           <w:sdtContent>
             <w:tc>
               <w:tcPr>
@@ -15466,6 +15462,7 @@
               <w14:uncheckedState w14:val="2610" w14:font="MS Gothic"/>
             </w14:checkbox>
           </w:sdtPr>
+          <w:sdtEndPr/>
           <w:sdtContent>
             <w:tc>
               <w:tcPr>
@@ -15526,13 +15523,9 @@
               <w:spacing w:line="240" w:lineRule="auto"/>
             </w:pPr>
             <w:r>
-              <w:t xml:space="preserve">Nicola </w:t>
-            </w:r>
-            <w:proofErr w:type="spellStart"/>
-            <w:r>
-              <w:t>Dirr</w:t>
-            </w:r>
-            <w:proofErr w:type="spellEnd"/>
+              <w:lastRenderedPageBreak/>
+              <w:t>Nicola Dirr</w:t>
+            </w:r>
           </w:p>
         </w:tc>
         <w:sdt>
@@ -15544,6 +15537,7 @@
               <w14:uncheckedState w14:val="2610" w14:font="MS Gothic"/>
             </w14:checkbox>
           </w:sdtPr>
+          <w:sdtEndPr/>
           <w:sdtContent>
             <w:tc>
               <w:tcPr>
@@ -15617,6 +15611,7 @@
               <w14:uncheckedState w14:val="2610" w14:font="MS Gothic"/>
             </w14:checkbox>
           </w:sdtPr>
+          <w:sdtEndPr/>
           <w:sdtContent>
             <w:tc>
               <w:tcPr>
@@ -16159,7 +16154,6 @@
               <w:spacing w:line="240" w:lineRule="auto"/>
             </w:pPr>
             <w:r>
-              <w:lastRenderedPageBreak/>
               <w:t>Andy</w:t>
             </w:r>
           </w:p>
@@ -16696,12 +16690,38 @@
     </w:p>
     <w:p>
       <w:pPr>
-        <w:pStyle w:val="Listenabsatz"/>
         <w:rPr>
           <w:lang w:val="de-DE"/>
         </w:rPr>
       </w:pPr>
     </w:p>
+    <w:p>
+      <w:pPr>
+        <w:rPr>
+          <w:b/>
+        </w:rPr>
+      </w:pPr>
+    </w:p>
+    <w:p>
+      <w:proofErr w:type="spellStart"/>
+      <w:r>
+        <w:rPr>
+          <w:b/>
+        </w:rPr>
+        <w:t>ToDos</w:t>
+      </w:r>
+      <w:proofErr w:type="spellEnd"/>
+      <w:r>
+        <w:rPr>
+          <w:b/>
+        </w:rPr>
+        <w:t xml:space="preserve"> bis zum nächsten Mal:</w:t>
+      </w:r>
+      <w:r>
+        <w:t xml:space="preserve"> </w:t>
+      </w:r>
+    </w:p>
+    <w:p/>
     <w:tbl>
       <w:tblPr>
         <w:tblStyle w:val="a1"/>
@@ -17107,7 +17127,7 @@
           <w:sz w:val="22"/>
           <w:szCs w:val="22"/>
         </w:rPr>
-        <w:t xml:space="preserve"> </w:t>
+        <w:t xml:space="preserve"> 14.</w:t>
       </w:r>
       <w:r>
         <w:rPr>
@@ -17115,7 +17135,7 @@
           <w:sz w:val="22"/>
           <w:szCs w:val="22"/>
         </w:rPr>
-        <w:t>14.</w:t>
+        <w:t xml:space="preserve"> Mai 2021 – 1</w:t>
       </w:r>
       <w:r>
         <w:rPr>
@@ -17123,7 +17143,7 @@
           <w:sz w:val="22"/>
           <w:szCs w:val="22"/>
         </w:rPr>
-        <w:t xml:space="preserve"> Mai 2021 – 1</w:t>
+        <w:t>9</w:t>
       </w:r>
       <w:r>
         <w:rPr>
@@ -17131,22 +17151,527 @@
           <w:sz w:val="22"/>
           <w:szCs w:val="22"/>
         </w:rPr>
-        <w:t>9</w:t>
-      </w:r>
-      <w:r>
-        <w:rPr>
-          <w:color w:val="000000" w:themeColor="text1"/>
-          <w:sz w:val="22"/>
-          <w:szCs w:val="22"/>
-        </w:rPr>
         <w:t>:00</w:t>
       </w:r>
     </w:p>
     <w:p>
       <w:pPr>
-        <w:tabs>
-          <w:tab w:val="left" w:pos="7684"/>
-        </w:tabs>
+        <w:rPr>
+          <w:b/>
+        </w:rPr>
+      </w:pPr>
+      <w:r>
+        <w:rPr>
+          <w:b/>
+        </w:rPr>
+        <w:br w:type="page"/>
+      </w:r>
+    </w:p>
+    <w:tbl>
+      <w:tblPr>
+        <w:tblStyle w:val="a"/>
+        <w:tblW w:w="2600" w:type="dxa"/>
+        <w:tblInd w:w="0" w:type="dxa"/>
+        <w:tblBorders>
+          <w:top w:val="single" w:sz="8" w:space="0" w:color="000000"/>
+          <w:left w:val="single" w:sz="8" w:space="0" w:color="000000"/>
+          <w:bottom w:val="single" w:sz="8" w:space="0" w:color="000000"/>
+          <w:right w:val="single" w:sz="8" w:space="0" w:color="000000"/>
+          <w:insideH w:val="single" w:sz="8" w:space="0" w:color="000000"/>
+          <w:insideV w:val="single" w:sz="8" w:space="0" w:color="000000"/>
+        </w:tblBorders>
+        <w:tblLayout w:type="fixed"/>
+        <w:tblLook w:val="0600" w:firstRow="0" w:lastRow="0" w:firstColumn="0" w:lastColumn="0" w:noHBand="1" w:noVBand="1"/>
+      </w:tblPr>
+      <w:tblGrid>
+        <w:gridCol w:w="2150"/>
+        <w:gridCol w:w="450"/>
+      </w:tblGrid>
+      <w:tr>
+        <w:tc>
+          <w:tcPr>
+            <w:tcW w:w="2150" w:type="dxa"/>
+            <w:shd w:val="clear" w:color="auto" w:fill="auto"/>
+            <w:tcMar>
+              <w:top w:w="100" w:type="dxa"/>
+              <w:left w:w="100" w:type="dxa"/>
+              <w:bottom w:w="100" w:type="dxa"/>
+              <w:right w:w="100" w:type="dxa"/>
+            </w:tcMar>
+          </w:tcPr>
+          <w:p>
+            <w:pPr>
+              <w:widowControl w:val="0"/>
+              <w:pBdr>
+                <w:top w:val="nil"/>
+                <w:left w:val="nil"/>
+                <w:bottom w:val="nil"/>
+                <w:right w:val="nil"/>
+                <w:between w:val="nil"/>
+              </w:pBdr>
+              <w:spacing w:line="240" w:lineRule="auto"/>
+            </w:pPr>
+            <w:r>
+              <w:lastRenderedPageBreak/>
+              <w:t xml:space="preserve">Alexandra </w:t>
+            </w:r>
+            <w:proofErr w:type="spellStart"/>
+            <w:r>
+              <w:t>Baciu</w:t>
+            </w:r>
+            <w:proofErr w:type="spellEnd"/>
+          </w:p>
+        </w:tc>
+        <w:sdt>
+          <w:sdtPr>
+            <w:rPr>
+              <w:rFonts w:ascii="MS Gothic" w:eastAsia="MS Gothic" w:hAnsi="MS Gothic"/>
+              <w:sz w:val="24"/>
+              <w:szCs w:val="24"/>
+            </w:rPr>
+            <w:id w:val="-380404127"/>
+            <w14:checkbox>
+              <w14:checked w14:val="0"/>
+              <w14:checkedState w14:val="2612" w14:font="MS Gothic"/>
+              <w14:uncheckedState w14:val="2610" w14:font="MS Gothic"/>
+            </w14:checkbox>
+          </w:sdtPr>
+          <w:sdtContent>
+            <w:tc>
+              <w:tcPr>
+                <w:tcW w:w="450" w:type="dxa"/>
+                <w:shd w:val="clear" w:color="auto" w:fill="auto"/>
+                <w:tcMar>
+                  <w:top w:w="100" w:type="dxa"/>
+                  <w:left w:w="100" w:type="dxa"/>
+                  <w:bottom w:w="100" w:type="dxa"/>
+                  <w:right w:w="100" w:type="dxa"/>
+                </w:tcMar>
+              </w:tcPr>
+              <w:p>
+                <w:pPr>
+                  <w:widowControl w:val="0"/>
+                  <w:pBdr>
+                    <w:top w:val="nil"/>
+                    <w:left w:val="nil"/>
+                    <w:bottom w:val="nil"/>
+                    <w:right w:val="nil"/>
+                    <w:between w:val="nil"/>
+                  </w:pBdr>
+                  <w:spacing w:line="240" w:lineRule="auto"/>
+                  <w:jc w:val="both"/>
+                  <w:rPr>
+                    <w:sz w:val="24"/>
+                    <w:szCs w:val="24"/>
+                  </w:rPr>
+                </w:pPr>
+                <w:r>
+                  <w:rPr>
+                    <w:rFonts w:ascii="MS Gothic" w:eastAsia="MS Gothic" w:hAnsi="MS Gothic" w:hint="eastAsia"/>
+                    <w:sz w:val="24"/>
+                    <w:szCs w:val="24"/>
+                  </w:rPr>
+                  <w:t>☐</w:t>
+                </w:r>
+              </w:p>
+            </w:tc>
+          </w:sdtContent>
+        </w:sdt>
+      </w:tr>
+      <w:tr>
+        <w:trPr>
+          <w:trHeight w:val="132"/>
+        </w:trPr>
+        <w:tc>
+          <w:tcPr>
+            <w:tcW w:w="2150" w:type="dxa"/>
+            <w:shd w:val="clear" w:color="auto" w:fill="auto"/>
+            <w:tcMar>
+              <w:top w:w="100" w:type="dxa"/>
+              <w:left w:w="100" w:type="dxa"/>
+              <w:bottom w:w="100" w:type="dxa"/>
+              <w:right w:w="100" w:type="dxa"/>
+            </w:tcMar>
+          </w:tcPr>
+          <w:p>
+            <w:pPr>
+              <w:widowControl w:val="0"/>
+              <w:pBdr>
+                <w:top w:val="nil"/>
+                <w:left w:val="nil"/>
+                <w:bottom w:val="nil"/>
+                <w:right w:val="nil"/>
+                <w:between w:val="nil"/>
+              </w:pBdr>
+              <w:spacing w:line="240" w:lineRule="auto"/>
+            </w:pPr>
+            <w:r>
+              <w:t>Andreas Kogler</w:t>
+            </w:r>
+          </w:p>
+        </w:tc>
+        <w:sdt>
+          <w:sdtPr>
+            <w:rPr>
+              <w:sz w:val="24"/>
+              <w:szCs w:val="24"/>
+            </w:rPr>
+            <w:id w:val="-1406141302"/>
+            <w14:checkbox>
+              <w14:checked w14:val="1"/>
+              <w14:checkedState w14:val="2612" w14:font="MS Gothic"/>
+              <w14:uncheckedState w14:val="2610" w14:font="MS Gothic"/>
+            </w14:checkbox>
+          </w:sdtPr>
+          <w:sdtContent>
+            <w:tc>
+              <w:tcPr>
+                <w:tcW w:w="450" w:type="dxa"/>
+                <w:shd w:val="clear" w:color="auto" w:fill="auto"/>
+                <w:tcMar>
+                  <w:top w:w="100" w:type="dxa"/>
+                  <w:left w:w="100" w:type="dxa"/>
+                  <w:bottom w:w="100" w:type="dxa"/>
+                  <w:right w:w="100" w:type="dxa"/>
+                </w:tcMar>
+              </w:tcPr>
+              <w:p>
+                <w:pPr>
+                  <w:widowControl w:val="0"/>
+                  <w:pBdr>
+                    <w:top w:val="nil"/>
+                    <w:left w:val="nil"/>
+                    <w:bottom w:val="nil"/>
+                    <w:right w:val="nil"/>
+                    <w:between w:val="nil"/>
+                  </w:pBdr>
+                  <w:spacing w:line="240" w:lineRule="auto"/>
+                  <w:rPr>
+                    <w:sz w:val="24"/>
+                    <w:szCs w:val="24"/>
+                  </w:rPr>
+                </w:pPr>
+                <w:r>
+                  <w:rPr>
+                    <w:rFonts w:ascii="MS Gothic" w:eastAsia="MS Gothic" w:hAnsi="MS Gothic" w:hint="eastAsia"/>
+                    <w:sz w:val="24"/>
+                    <w:szCs w:val="24"/>
+                  </w:rPr>
+                  <w:t>☒</w:t>
+                </w:r>
+              </w:p>
+            </w:tc>
+          </w:sdtContent>
+        </w:sdt>
+      </w:tr>
+      <w:tr>
+        <w:tc>
+          <w:tcPr>
+            <w:tcW w:w="2150" w:type="dxa"/>
+            <w:shd w:val="clear" w:color="auto" w:fill="auto"/>
+            <w:tcMar>
+              <w:top w:w="100" w:type="dxa"/>
+              <w:left w:w="100" w:type="dxa"/>
+              <w:bottom w:w="100" w:type="dxa"/>
+              <w:right w:w="100" w:type="dxa"/>
+            </w:tcMar>
+          </w:tcPr>
+          <w:p>
+            <w:pPr>
+              <w:widowControl w:val="0"/>
+              <w:pBdr>
+                <w:top w:val="nil"/>
+                <w:left w:val="nil"/>
+                <w:bottom w:val="nil"/>
+                <w:right w:val="nil"/>
+                <w:between w:val="nil"/>
+              </w:pBdr>
+              <w:spacing w:line="240" w:lineRule="auto"/>
+            </w:pPr>
+            <w:r>
+              <w:t>Florian Lanz</w:t>
+            </w:r>
+          </w:p>
+        </w:tc>
+        <w:sdt>
+          <w:sdtPr>
+            <w:rPr>
+              <w:sz w:val="24"/>
+              <w:szCs w:val="24"/>
+            </w:rPr>
+            <w:id w:val="-1718579401"/>
+            <w14:checkbox>
+              <w14:checked w14:val="0"/>
+              <w14:checkedState w14:val="2612" w14:font="MS Gothic"/>
+              <w14:uncheckedState w14:val="2610" w14:font="MS Gothic"/>
+            </w14:checkbox>
+          </w:sdtPr>
+          <w:sdtContent>
+            <w:tc>
+              <w:tcPr>
+                <w:tcW w:w="450" w:type="dxa"/>
+                <w:shd w:val="clear" w:color="auto" w:fill="auto"/>
+                <w:tcMar>
+                  <w:top w:w="100" w:type="dxa"/>
+                  <w:left w:w="100" w:type="dxa"/>
+                  <w:bottom w:w="100" w:type="dxa"/>
+                  <w:right w:w="100" w:type="dxa"/>
+                </w:tcMar>
+              </w:tcPr>
+              <w:p>
+                <w:pPr>
+                  <w:widowControl w:val="0"/>
+                  <w:pBdr>
+                    <w:top w:val="nil"/>
+                    <w:left w:val="nil"/>
+                    <w:bottom w:val="nil"/>
+                    <w:right w:val="nil"/>
+                    <w:between w:val="nil"/>
+                  </w:pBdr>
+                  <w:spacing w:line="240" w:lineRule="auto"/>
+                  <w:rPr>
+                    <w:sz w:val="24"/>
+                    <w:szCs w:val="24"/>
+                  </w:rPr>
+                </w:pPr>
+                <w:r>
+                  <w:rPr>
+                    <w:rFonts w:ascii="MS Gothic" w:eastAsia="MS Gothic" w:hAnsi="MS Gothic" w:hint="eastAsia"/>
+                    <w:sz w:val="24"/>
+                    <w:szCs w:val="24"/>
+                  </w:rPr>
+                  <w:t>☐</w:t>
+                </w:r>
+              </w:p>
+            </w:tc>
+          </w:sdtContent>
+        </w:sdt>
+      </w:tr>
+      <w:tr>
+        <w:tc>
+          <w:tcPr>
+            <w:tcW w:w="2150" w:type="dxa"/>
+            <w:shd w:val="clear" w:color="auto" w:fill="auto"/>
+            <w:tcMar>
+              <w:top w:w="100" w:type="dxa"/>
+              <w:left w:w="100" w:type="dxa"/>
+              <w:bottom w:w="100" w:type="dxa"/>
+              <w:right w:w="100" w:type="dxa"/>
+            </w:tcMar>
+          </w:tcPr>
+          <w:p>
+            <w:pPr>
+              <w:widowControl w:val="0"/>
+              <w:pBdr>
+                <w:top w:val="nil"/>
+                <w:left w:val="nil"/>
+                <w:bottom w:val="nil"/>
+                <w:right w:val="nil"/>
+                <w:between w:val="nil"/>
+              </w:pBdr>
+              <w:spacing w:line="240" w:lineRule="auto"/>
+            </w:pPr>
+            <w:r>
+              <w:t>Martin Köfer</w:t>
+            </w:r>
+          </w:p>
+        </w:tc>
+        <w:sdt>
+          <w:sdtPr>
+            <w:id w:val="-1571113667"/>
+            <w14:checkbox>
+              <w14:checked w14:val="1"/>
+              <w14:checkedState w14:val="2612" w14:font="MS Gothic"/>
+              <w14:uncheckedState w14:val="2610" w14:font="MS Gothic"/>
+            </w14:checkbox>
+          </w:sdtPr>
+          <w:sdtContent>
+            <w:tc>
+              <w:tcPr>
+                <w:tcW w:w="450" w:type="dxa"/>
+                <w:shd w:val="clear" w:color="auto" w:fill="auto"/>
+                <w:tcMar>
+                  <w:top w:w="100" w:type="dxa"/>
+                  <w:left w:w="100" w:type="dxa"/>
+                  <w:bottom w:w="100" w:type="dxa"/>
+                  <w:right w:w="100" w:type="dxa"/>
+                </w:tcMar>
+              </w:tcPr>
+              <w:p>
+                <w:pPr>
+                  <w:widowControl w:val="0"/>
+                  <w:pBdr>
+                    <w:top w:val="nil"/>
+                    <w:left w:val="nil"/>
+                    <w:bottom w:val="nil"/>
+                    <w:right w:val="nil"/>
+                    <w:between w:val="nil"/>
+                  </w:pBdr>
+                  <w:spacing w:line="240" w:lineRule="auto"/>
+                </w:pPr>
+                <w:r>
+                  <w:rPr>
+                    <w:rFonts w:ascii="MS Gothic" w:eastAsia="MS Gothic" w:hAnsi="MS Gothic" w:hint="eastAsia"/>
+                  </w:rPr>
+                  <w:t>☒</w:t>
+                </w:r>
+              </w:p>
+            </w:tc>
+          </w:sdtContent>
+        </w:sdt>
+      </w:tr>
+      <w:tr>
+        <w:tc>
+          <w:tcPr>
+            <w:tcW w:w="2150" w:type="dxa"/>
+            <w:shd w:val="clear" w:color="auto" w:fill="auto"/>
+            <w:tcMar>
+              <w:top w:w="100" w:type="dxa"/>
+              <w:left w:w="100" w:type="dxa"/>
+              <w:bottom w:w="100" w:type="dxa"/>
+              <w:right w:w="100" w:type="dxa"/>
+            </w:tcMar>
+          </w:tcPr>
+          <w:p>
+            <w:pPr>
+              <w:widowControl w:val="0"/>
+              <w:pBdr>
+                <w:top w:val="nil"/>
+                <w:left w:val="nil"/>
+                <w:bottom w:val="nil"/>
+                <w:right w:val="nil"/>
+                <w:between w:val="nil"/>
+              </w:pBdr>
+              <w:spacing w:line="240" w:lineRule="auto"/>
+            </w:pPr>
+            <w:r>
+              <w:t>Nicola Dirr</w:t>
+            </w:r>
+          </w:p>
+        </w:tc>
+        <w:sdt>
+          <w:sdtPr>
+            <w:id w:val="1505862823"/>
+            <w14:checkbox>
+              <w14:checked w14:val="1"/>
+              <w14:checkedState w14:val="2612" w14:font="MS Gothic"/>
+              <w14:uncheckedState w14:val="2610" w14:font="MS Gothic"/>
+            </w14:checkbox>
+          </w:sdtPr>
+          <w:sdtContent>
+            <w:tc>
+              <w:tcPr>
+                <w:tcW w:w="450" w:type="dxa"/>
+                <w:shd w:val="clear" w:color="auto" w:fill="auto"/>
+                <w:tcMar>
+                  <w:top w:w="100" w:type="dxa"/>
+                  <w:left w:w="100" w:type="dxa"/>
+                  <w:bottom w:w="100" w:type="dxa"/>
+                  <w:right w:w="100" w:type="dxa"/>
+                </w:tcMar>
+              </w:tcPr>
+              <w:p>
+                <w:pPr>
+                  <w:widowControl w:val="0"/>
+                  <w:pBdr>
+                    <w:top w:val="nil"/>
+                    <w:left w:val="nil"/>
+                    <w:bottom w:val="nil"/>
+                    <w:right w:val="nil"/>
+                    <w:between w:val="nil"/>
+                  </w:pBdr>
+                  <w:spacing w:line="240" w:lineRule="auto"/>
+                </w:pPr>
+                <w:r>
+                  <w:rPr>
+                    <w:rFonts w:ascii="MS Gothic" w:eastAsia="MS Gothic" w:hAnsi="MS Gothic" w:hint="eastAsia"/>
+                  </w:rPr>
+                  <w:t>☒</w:t>
+                </w:r>
+              </w:p>
+            </w:tc>
+          </w:sdtContent>
+        </w:sdt>
+      </w:tr>
+      <w:tr>
+        <w:tc>
+          <w:tcPr>
+            <w:tcW w:w="2150" w:type="dxa"/>
+            <w:shd w:val="clear" w:color="auto" w:fill="auto"/>
+            <w:tcMar>
+              <w:top w:w="100" w:type="dxa"/>
+              <w:left w:w="100" w:type="dxa"/>
+              <w:bottom w:w="100" w:type="dxa"/>
+              <w:right w:w="100" w:type="dxa"/>
+            </w:tcMar>
+          </w:tcPr>
+          <w:p>
+            <w:pPr>
+              <w:widowControl w:val="0"/>
+              <w:pBdr>
+                <w:top w:val="nil"/>
+                <w:left w:val="nil"/>
+                <w:bottom w:val="nil"/>
+                <w:right w:val="nil"/>
+                <w:between w:val="nil"/>
+              </w:pBdr>
+              <w:spacing w:line="240" w:lineRule="auto"/>
+            </w:pPr>
+            <w:r>
+              <w:t>Nico Ott</w:t>
+            </w:r>
+          </w:p>
+        </w:tc>
+        <w:sdt>
+          <w:sdtPr>
+            <w:id w:val="-175660085"/>
+            <w14:checkbox>
+              <w14:checked w14:val="1"/>
+              <w14:checkedState w14:val="2612" w14:font="MS Gothic"/>
+              <w14:uncheckedState w14:val="2610" w14:font="MS Gothic"/>
+            </w14:checkbox>
+          </w:sdtPr>
+          <w:sdtContent>
+            <w:tc>
+              <w:tcPr>
+                <w:tcW w:w="450" w:type="dxa"/>
+                <w:shd w:val="clear" w:color="auto" w:fill="auto"/>
+                <w:tcMar>
+                  <w:top w:w="100" w:type="dxa"/>
+                  <w:left w:w="100" w:type="dxa"/>
+                  <w:bottom w:w="100" w:type="dxa"/>
+                  <w:right w:w="100" w:type="dxa"/>
+                </w:tcMar>
+              </w:tcPr>
+              <w:p>
+                <w:pPr>
+                  <w:widowControl w:val="0"/>
+                  <w:pBdr>
+                    <w:top w:val="nil"/>
+                    <w:left w:val="nil"/>
+                    <w:bottom w:val="nil"/>
+                    <w:right w:val="nil"/>
+                    <w:between w:val="nil"/>
+                  </w:pBdr>
+                  <w:spacing w:line="240" w:lineRule="auto"/>
+                </w:pPr>
+                <w:r>
+                  <w:rPr>
+                    <w:rFonts w:ascii="MS Gothic" w:eastAsia="MS Gothic" w:hAnsi="MS Gothic" w:hint="eastAsia"/>
+                  </w:rPr>
+                  <w:t>☒</w:t>
+                </w:r>
+              </w:p>
+            </w:tc>
+          </w:sdtContent>
+        </w:sdt>
+      </w:tr>
+    </w:tbl>
+    <w:p>
+      <w:pPr>
+        <w:rPr>
+          <w:b/>
+        </w:rPr>
       </w:pPr>
     </w:p>
     <w:p>
@@ -17155,6 +17680,13 @@
           <w:b/>
         </w:rPr>
       </w:pPr>
+    </w:p>
+    <w:p>
+      <w:pPr>
+        <w:rPr>
+          <w:b/>
+        </w:rPr>
+      </w:pPr>
       <w:proofErr w:type="spellStart"/>
       <w:r>
         <w:rPr>
@@ -17169,6 +17701,13 @@
         </w:rPr>
         <w:t xml:space="preserve"> bis heute:</w:t>
       </w:r>
+    </w:p>
+    <w:p>
+      <w:pPr>
+        <w:rPr>
+          <w:b/>
+        </w:rPr>
+      </w:pPr>
     </w:p>
     <w:p/>
     <w:tbl>
@@ -17359,6 +17898,1394 @@
         <w:sdt>
           <w:sdtPr>
             <w:id w:val="1435547729"/>
+            <w14:checkbox>
+              <w14:checked w14:val="0"/>
+              <w14:checkedState w14:val="2612" w14:font="MS Gothic"/>
+              <w14:uncheckedState w14:val="2610" w14:font="MS Gothic"/>
+            </w14:checkbox>
+          </w:sdtPr>
+          <w:sdtEndPr/>
+          <w:sdtContent>
+            <w:tc>
+              <w:tcPr>
+                <w:tcW w:w="1170" w:type="dxa"/>
+                <w:shd w:val="clear" w:color="auto" w:fill="auto"/>
+                <w:tcMar>
+                  <w:top w:w="100" w:type="dxa"/>
+                  <w:left w:w="100" w:type="dxa"/>
+                  <w:bottom w:w="100" w:type="dxa"/>
+                  <w:right w:w="100" w:type="dxa"/>
+                </w:tcMar>
+              </w:tcPr>
+              <w:p>
+                <w:pPr>
+                  <w:widowControl w:val="0"/>
+                  <w:pBdr>
+                    <w:top w:val="nil"/>
+                    <w:left w:val="nil"/>
+                    <w:bottom w:val="nil"/>
+                    <w:right w:val="nil"/>
+                    <w:between w:val="nil"/>
+                  </w:pBdr>
+                  <w:spacing w:line="240" w:lineRule="auto"/>
+                  <w:jc w:val="center"/>
+                </w:pPr>
+                <w:r>
+                  <w:rPr>
+                    <w:rFonts w:ascii="MS Gothic" w:eastAsia="MS Gothic" w:hAnsi="MS Gothic" w:hint="eastAsia"/>
+                  </w:rPr>
+                  <w:t>☐</w:t>
+                </w:r>
+              </w:p>
+            </w:tc>
+          </w:sdtContent>
+        </w:sdt>
+      </w:tr>
+      <w:tr>
+        <w:tc>
+          <w:tcPr>
+            <w:tcW w:w="2670" w:type="dxa"/>
+            <w:shd w:val="clear" w:color="auto" w:fill="auto"/>
+            <w:tcMar>
+              <w:top w:w="100" w:type="dxa"/>
+              <w:left w:w="100" w:type="dxa"/>
+              <w:bottom w:w="100" w:type="dxa"/>
+              <w:right w:w="100" w:type="dxa"/>
+            </w:tcMar>
+          </w:tcPr>
+          <w:p>
+            <w:pPr>
+              <w:widowControl w:val="0"/>
+              <w:pBdr>
+                <w:top w:val="nil"/>
+                <w:left w:val="nil"/>
+                <w:bottom w:val="nil"/>
+                <w:right w:val="nil"/>
+                <w:between w:val="nil"/>
+              </w:pBdr>
+              <w:spacing w:line="240" w:lineRule="auto"/>
+            </w:pPr>
+            <w:r>
+              <w:t>Nico, Andy</w:t>
+            </w:r>
+          </w:p>
+        </w:tc>
+        <w:tc>
+          <w:tcPr>
+            <w:tcW w:w="5330" w:type="dxa"/>
+            <w:shd w:val="clear" w:color="auto" w:fill="auto"/>
+            <w:tcMar>
+              <w:top w:w="100" w:type="dxa"/>
+              <w:left w:w="100" w:type="dxa"/>
+              <w:bottom w:w="100" w:type="dxa"/>
+              <w:right w:w="100" w:type="dxa"/>
+            </w:tcMar>
+          </w:tcPr>
+          <w:p>
+            <w:pPr>
+              <w:widowControl w:val="0"/>
+              <w:pBdr>
+                <w:top w:val="nil"/>
+                <w:left w:val="nil"/>
+                <w:bottom w:val="nil"/>
+                <w:right w:val="nil"/>
+                <w:between w:val="nil"/>
+              </w:pBdr>
+              <w:spacing w:line="240" w:lineRule="auto"/>
+              <w:rPr>
+                <w:lang w:val="en-US"/>
+              </w:rPr>
+            </w:pPr>
+            <w:r>
+              <w:t>Teststrategie</w:t>
+            </w:r>
+          </w:p>
+        </w:tc>
+        <w:sdt>
+          <w:sdtPr>
+            <w:id w:val="1845974782"/>
+            <w14:checkbox>
+              <w14:checked w14:val="1"/>
+              <w14:checkedState w14:val="2612" w14:font="MS Gothic"/>
+              <w14:uncheckedState w14:val="2610" w14:font="MS Gothic"/>
+            </w14:checkbox>
+          </w:sdtPr>
+          <w:sdtEndPr/>
+          <w:sdtContent>
+            <w:tc>
+              <w:tcPr>
+                <w:tcW w:w="1170" w:type="dxa"/>
+                <w:shd w:val="clear" w:color="auto" w:fill="auto"/>
+                <w:tcMar>
+                  <w:top w:w="100" w:type="dxa"/>
+                  <w:left w:w="100" w:type="dxa"/>
+                  <w:bottom w:w="100" w:type="dxa"/>
+                  <w:right w:w="100" w:type="dxa"/>
+                </w:tcMar>
+              </w:tcPr>
+              <w:p>
+                <w:pPr>
+                  <w:widowControl w:val="0"/>
+                  <w:pBdr>
+                    <w:top w:val="nil"/>
+                    <w:left w:val="nil"/>
+                    <w:bottom w:val="nil"/>
+                    <w:right w:val="nil"/>
+                    <w:between w:val="nil"/>
+                  </w:pBdr>
+                  <w:spacing w:line="240" w:lineRule="auto"/>
+                  <w:jc w:val="center"/>
+                </w:pPr>
+                <w:r>
+                  <w:rPr>
+                    <w:rFonts w:ascii="MS Gothic" w:eastAsia="MS Gothic" w:hAnsi="MS Gothic" w:hint="eastAsia"/>
+                  </w:rPr>
+                  <w:t>☒</w:t>
+                </w:r>
+              </w:p>
+            </w:tc>
+          </w:sdtContent>
+        </w:sdt>
+      </w:tr>
+      <w:tr>
+        <w:tc>
+          <w:tcPr>
+            <w:tcW w:w="2670" w:type="dxa"/>
+            <w:shd w:val="clear" w:color="auto" w:fill="auto"/>
+            <w:tcMar>
+              <w:top w:w="100" w:type="dxa"/>
+              <w:left w:w="100" w:type="dxa"/>
+              <w:bottom w:w="100" w:type="dxa"/>
+              <w:right w:w="100" w:type="dxa"/>
+            </w:tcMar>
+          </w:tcPr>
+          <w:p>
+            <w:pPr>
+              <w:widowControl w:val="0"/>
+              <w:pBdr>
+                <w:top w:val="nil"/>
+                <w:left w:val="nil"/>
+                <w:bottom w:val="nil"/>
+                <w:right w:val="nil"/>
+                <w:between w:val="nil"/>
+              </w:pBdr>
+              <w:spacing w:line="240" w:lineRule="auto"/>
+            </w:pPr>
+            <w:r>
+              <w:t>Martin</w:t>
+            </w:r>
+          </w:p>
+        </w:tc>
+        <w:tc>
+          <w:tcPr>
+            <w:tcW w:w="5330" w:type="dxa"/>
+            <w:shd w:val="clear" w:color="auto" w:fill="auto"/>
+            <w:tcMar>
+              <w:top w:w="100" w:type="dxa"/>
+              <w:left w:w="100" w:type="dxa"/>
+              <w:bottom w:w="100" w:type="dxa"/>
+              <w:right w:w="100" w:type="dxa"/>
+            </w:tcMar>
+          </w:tcPr>
+          <w:p>
+            <w:pPr>
+              <w:widowControl w:val="0"/>
+              <w:pBdr>
+                <w:top w:val="nil"/>
+                <w:left w:val="nil"/>
+                <w:bottom w:val="nil"/>
+                <w:right w:val="nil"/>
+                <w:between w:val="nil"/>
+              </w:pBdr>
+              <w:spacing w:line="240" w:lineRule="auto"/>
+            </w:pPr>
+            <w:r>
+              <w:t>Lobby mit Server verbinden</w:t>
+            </w:r>
+          </w:p>
+        </w:tc>
+        <w:sdt>
+          <w:sdtPr>
+            <w:id w:val="-1337304715"/>
+            <w14:checkbox>
+              <w14:checked w14:val="0"/>
+              <w14:checkedState w14:val="2612" w14:font="MS Gothic"/>
+              <w14:uncheckedState w14:val="2610" w14:font="MS Gothic"/>
+            </w14:checkbox>
+          </w:sdtPr>
+          <w:sdtEndPr/>
+          <w:sdtContent>
+            <w:tc>
+              <w:tcPr>
+                <w:tcW w:w="1170" w:type="dxa"/>
+                <w:shd w:val="clear" w:color="auto" w:fill="auto"/>
+                <w:tcMar>
+                  <w:top w:w="100" w:type="dxa"/>
+                  <w:left w:w="100" w:type="dxa"/>
+                  <w:bottom w:w="100" w:type="dxa"/>
+                  <w:right w:w="100" w:type="dxa"/>
+                </w:tcMar>
+              </w:tcPr>
+              <w:p>
+                <w:pPr>
+                  <w:widowControl w:val="0"/>
+                  <w:pBdr>
+                    <w:top w:val="nil"/>
+                    <w:left w:val="nil"/>
+                    <w:bottom w:val="nil"/>
+                    <w:right w:val="nil"/>
+                    <w:between w:val="nil"/>
+                  </w:pBdr>
+                  <w:spacing w:line="240" w:lineRule="auto"/>
+                  <w:jc w:val="center"/>
+                </w:pPr>
+                <w:r>
+                  <w:rPr>
+                    <w:rFonts w:ascii="MS Gothic" w:eastAsia="MS Gothic" w:hAnsi="MS Gothic" w:hint="eastAsia"/>
+                  </w:rPr>
+                  <w:t>☐</w:t>
+                </w:r>
+              </w:p>
+            </w:tc>
+          </w:sdtContent>
+        </w:sdt>
+      </w:tr>
+      <w:tr>
+        <w:tc>
+          <w:tcPr>
+            <w:tcW w:w="2670" w:type="dxa"/>
+            <w:shd w:val="clear" w:color="auto" w:fill="auto"/>
+            <w:tcMar>
+              <w:top w:w="100" w:type="dxa"/>
+              <w:left w:w="100" w:type="dxa"/>
+              <w:bottom w:w="100" w:type="dxa"/>
+              <w:right w:w="100" w:type="dxa"/>
+            </w:tcMar>
+          </w:tcPr>
+          <w:p>
+            <w:pPr>
+              <w:widowControl w:val="0"/>
+              <w:pBdr>
+                <w:top w:val="nil"/>
+                <w:left w:val="nil"/>
+                <w:bottom w:val="nil"/>
+                <w:right w:val="nil"/>
+                <w:between w:val="nil"/>
+              </w:pBdr>
+              <w:spacing w:line="240" w:lineRule="auto"/>
+            </w:pPr>
+            <w:r>
+              <w:t>Nicola</w:t>
+            </w:r>
+          </w:p>
+        </w:tc>
+        <w:tc>
+          <w:tcPr>
+            <w:tcW w:w="5330" w:type="dxa"/>
+            <w:shd w:val="clear" w:color="auto" w:fill="auto"/>
+            <w:tcMar>
+              <w:top w:w="100" w:type="dxa"/>
+              <w:left w:w="100" w:type="dxa"/>
+              <w:bottom w:w="100" w:type="dxa"/>
+              <w:right w:w="100" w:type="dxa"/>
+            </w:tcMar>
+          </w:tcPr>
+          <w:p>
+            <w:pPr>
+              <w:widowControl w:val="0"/>
+              <w:pBdr>
+                <w:top w:val="nil"/>
+                <w:left w:val="nil"/>
+                <w:bottom w:val="nil"/>
+                <w:right w:val="nil"/>
+                <w:between w:val="nil"/>
+              </w:pBdr>
+              <w:spacing w:line="240" w:lineRule="auto"/>
+            </w:pPr>
+            <w:r>
+              <w:t>Player Eckfelder implementieren</w:t>
+            </w:r>
+          </w:p>
+        </w:tc>
+        <w:sdt>
+          <w:sdtPr>
+            <w:rPr>
+              <w:rFonts w:ascii="MS Gothic" w:eastAsia="MS Gothic" w:hAnsi="MS Gothic" w:hint="eastAsia"/>
+            </w:rPr>
+            <w:id w:val="1168983282"/>
+            <w14:checkbox>
+              <w14:checked w14:val="0"/>
+              <w14:checkedState w14:val="2612" w14:font="MS Gothic"/>
+              <w14:uncheckedState w14:val="2610" w14:font="MS Gothic"/>
+            </w14:checkbox>
+          </w:sdtPr>
+          <w:sdtEndPr/>
+          <w:sdtContent>
+            <w:tc>
+              <w:tcPr>
+                <w:tcW w:w="1170" w:type="dxa"/>
+                <w:shd w:val="clear" w:color="auto" w:fill="auto"/>
+                <w:tcMar>
+                  <w:top w:w="100" w:type="dxa"/>
+                  <w:left w:w="100" w:type="dxa"/>
+                  <w:bottom w:w="100" w:type="dxa"/>
+                  <w:right w:w="100" w:type="dxa"/>
+                </w:tcMar>
+              </w:tcPr>
+              <w:p>
+                <w:pPr>
+                  <w:widowControl w:val="0"/>
+                  <w:pBdr>
+                    <w:top w:val="nil"/>
+                    <w:left w:val="nil"/>
+                    <w:bottom w:val="nil"/>
+                    <w:right w:val="nil"/>
+                    <w:between w:val="nil"/>
+                  </w:pBdr>
+                  <w:spacing w:line="240" w:lineRule="auto"/>
+                  <w:jc w:val="center"/>
+                  <w:rPr>
+                    <w:rFonts w:ascii="MS Gothic" w:eastAsia="MS Gothic" w:hAnsi="MS Gothic"/>
+                  </w:rPr>
+                </w:pPr>
+                <w:r>
+                  <w:rPr>
+                    <w:rFonts w:ascii="MS Gothic" w:eastAsia="MS Gothic" w:hAnsi="MS Gothic" w:hint="eastAsia"/>
+                  </w:rPr>
+                  <w:t>☐</w:t>
+                </w:r>
+              </w:p>
+            </w:tc>
+          </w:sdtContent>
+        </w:sdt>
+      </w:tr>
+      <w:tr>
+        <w:tc>
+          <w:tcPr>
+            <w:tcW w:w="2670" w:type="dxa"/>
+            <w:shd w:val="clear" w:color="auto" w:fill="auto"/>
+            <w:tcMar>
+              <w:top w:w="100" w:type="dxa"/>
+              <w:left w:w="100" w:type="dxa"/>
+              <w:bottom w:w="100" w:type="dxa"/>
+              <w:right w:w="100" w:type="dxa"/>
+            </w:tcMar>
+          </w:tcPr>
+          <w:p>
+            <w:pPr>
+              <w:widowControl w:val="0"/>
+              <w:pBdr>
+                <w:top w:val="nil"/>
+                <w:left w:val="nil"/>
+                <w:bottom w:val="nil"/>
+                <w:right w:val="nil"/>
+                <w:between w:val="nil"/>
+              </w:pBdr>
+              <w:spacing w:line="240" w:lineRule="auto"/>
+            </w:pPr>
+            <w:r>
+              <w:t>Alexandra</w:t>
+            </w:r>
+          </w:p>
+        </w:tc>
+        <w:tc>
+          <w:tcPr>
+            <w:tcW w:w="5330" w:type="dxa"/>
+            <w:shd w:val="clear" w:color="auto" w:fill="auto"/>
+            <w:tcMar>
+              <w:top w:w="100" w:type="dxa"/>
+              <w:left w:w="100" w:type="dxa"/>
+              <w:bottom w:w="100" w:type="dxa"/>
+              <w:right w:w="100" w:type="dxa"/>
+            </w:tcMar>
+          </w:tcPr>
+          <w:p>
+            <w:pPr>
+              <w:widowControl w:val="0"/>
+              <w:pBdr>
+                <w:top w:val="nil"/>
+                <w:left w:val="nil"/>
+                <w:bottom w:val="nil"/>
+                <w:right w:val="nil"/>
+                <w:between w:val="nil"/>
+              </w:pBdr>
+              <w:spacing w:line="240" w:lineRule="auto"/>
+            </w:pPr>
+            <w:r>
+              <w:t>Aktive Karte mit Item anzeigen</w:t>
+            </w:r>
+          </w:p>
+        </w:tc>
+        <w:sdt>
+          <w:sdtPr>
+            <w:rPr>
+              <w:rFonts w:ascii="MS Gothic" w:eastAsia="MS Gothic" w:hAnsi="MS Gothic" w:hint="eastAsia"/>
+            </w:rPr>
+            <w:id w:val="1514037222"/>
+            <w14:checkbox>
+              <w14:checked w14:val="0"/>
+              <w14:checkedState w14:val="2612" w14:font="MS Gothic"/>
+              <w14:uncheckedState w14:val="2610" w14:font="MS Gothic"/>
+            </w14:checkbox>
+          </w:sdtPr>
+          <w:sdtEndPr/>
+          <w:sdtContent>
+            <w:tc>
+              <w:tcPr>
+                <w:tcW w:w="1170" w:type="dxa"/>
+                <w:shd w:val="clear" w:color="auto" w:fill="auto"/>
+                <w:tcMar>
+                  <w:top w:w="100" w:type="dxa"/>
+                  <w:left w:w="100" w:type="dxa"/>
+                  <w:bottom w:w="100" w:type="dxa"/>
+                  <w:right w:w="100" w:type="dxa"/>
+                </w:tcMar>
+              </w:tcPr>
+              <w:p>
+                <w:pPr>
+                  <w:widowControl w:val="0"/>
+                  <w:pBdr>
+                    <w:top w:val="nil"/>
+                    <w:left w:val="nil"/>
+                    <w:bottom w:val="nil"/>
+                    <w:right w:val="nil"/>
+                    <w:between w:val="nil"/>
+                  </w:pBdr>
+                  <w:spacing w:line="240" w:lineRule="auto"/>
+                  <w:jc w:val="center"/>
+                  <w:rPr>
+                    <w:rFonts w:ascii="MS Gothic" w:eastAsia="MS Gothic" w:hAnsi="MS Gothic"/>
+                  </w:rPr>
+                </w:pPr>
+                <w:r>
+                  <w:rPr>
+                    <w:rFonts w:ascii="MS Gothic" w:eastAsia="MS Gothic" w:hAnsi="MS Gothic" w:hint="eastAsia"/>
+                  </w:rPr>
+                  <w:t>☐</w:t>
+                </w:r>
+              </w:p>
+            </w:tc>
+          </w:sdtContent>
+        </w:sdt>
+      </w:tr>
+      <w:tr>
+        <w:tc>
+          <w:tcPr>
+            <w:tcW w:w="2670" w:type="dxa"/>
+            <w:shd w:val="clear" w:color="auto" w:fill="auto"/>
+            <w:tcMar>
+              <w:top w:w="100" w:type="dxa"/>
+              <w:left w:w="100" w:type="dxa"/>
+              <w:bottom w:w="100" w:type="dxa"/>
+              <w:right w:w="100" w:type="dxa"/>
+            </w:tcMar>
+          </w:tcPr>
+          <w:p>
+            <w:pPr>
+              <w:widowControl w:val="0"/>
+              <w:pBdr>
+                <w:top w:val="nil"/>
+                <w:left w:val="nil"/>
+                <w:bottom w:val="nil"/>
+                <w:right w:val="nil"/>
+                <w:between w:val="nil"/>
+              </w:pBdr>
+              <w:spacing w:line="240" w:lineRule="auto"/>
+            </w:pPr>
+            <w:r>
+              <w:t>Andy</w:t>
+            </w:r>
+          </w:p>
+        </w:tc>
+        <w:tc>
+          <w:tcPr>
+            <w:tcW w:w="5330" w:type="dxa"/>
+            <w:shd w:val="clear" w:color="auto" w:fill="auto"/>
+            <w:tcMar>
+              <w:top w:w="100" w:type="dxa"/>
+              <w:left w:w="100" w:type="dxa"/>
+              <w:bottom w:w="100" w:type="dxa"/>
+              <w:right w:w="100" w:type="dxa"/>
+            </w:tcMar>
+          </w:tcPr>
+          <w:p>
+            <w:pPr>
+              <w:widowControl w:val="0"/>
+              <w:pBdr>
+                <w:top w:val="nil"/>
+                <w:left w:val="nil"/>
+                <w:bottom w:val="nil"/>
+                <w:right w:val="nil"/>
+                <w:between w:val="nil"/>
+              </w:pBdr>
+              <w:spacing w:line="240" w:lineRule="auto"/>
+            </w:pPr>
+            <w:r>
+              <w:t xml:space="preserve">Gameboard zum </w:t>
+            </w:r>
+            <w:proofErr w:type="spellStart"/>
+            <w:r>
+              <w:t>GameStateHandler</w:t>
+            </w:r>
+            <w:proofErr w:type="spellEnd"/>
+            <w:r>
+              <w:t xml:space="preserve"> migrieren</w:t>
+            </w:r>
+          </w:p>
+        </w:tc>
+        <w:sdt>
+          <w:sdtPr>
+            <w:rPr>
+              <w:rFonts w:ascii="MS Gothic" w:eastAsia="MS Gothic" w:hAnsi="MS Gothic" w:hint="eastAsia"/>
+            </w:rPr>
+            <w:id w:val="1118720475"/>
+            <w14:checkbox>
+              <w14:checked w14:val="1"/>
+              <w14:checkedState w14:val="2612" w14:font="MS Gothic"/>
+              <w14:uncheckedState w14:val="2610" w14:font="MS Gothic"/>
+            </w14:checkbox>
+          </w:sdtPr>
+          <w:sdtEndPr/>
+          <w:sdtContent>
+            <w:tc>
+              <w:tcPr>
+                <w:tcW w:w="1170" w:type="dxa"/>
+                <w:shd w:val="clear" w:color="auto" w:fill="auto"/>
+                <w:tcMar>
+                  <w:top w:w="100" w:type="dxa"/>
+                  <w:left w:w="100" w:type="dxa"/>
+                  <w:bottom w:w="100" w:type="dxa"/>
+                  <w:right w:w="100" w:type="dxa"/>
+                </w:tcMar>
+              </w:tcPr>
+              <w:p>
+                <w:pPr>
+                  <w:widowControl w:val="0"/>
+                  <w:pBdr>
+                    <w:top w:val="nil"/>
+                    <w:left w:val="nil"/>
+                    <w:bottom w:val="nil"/>
+                    <w:right w:val="nil"/>
+                    <w:between w:val="nil"/>
+                  </w:pBdr>
+                  <w:spacing w:line="240" w:lineRule="auto"/>
+                  <w:jc w:val="center"/>
+                  <w:rPr>
+                    <w:rFonts w:ascii="MS Gothic" w:eastAsia="MS Gothic" w:hAnsi="MS Gothic"/>
+                  </w:rPr>
+                </w:pPr>
+                <w:r>
+                  <w:rPr>
+                    <w:rFonts w:ascii="MS Gothic" w:eastAsia="MS Gothic" w:hAnsi="MS Gothic" w:hint="eastAsia"/>
+                  </w:rPr>
+                  <w:t>☒</w:t>
+                </w:r>
+              </w:p>
+            </w:tc>
+          </w:sdtContent>
+        </w:sdt>
+      </w:tr>
+    </w:tbl>
+    <w:p>
+      <w:pPr>
+        <w:tabs>
+          <w:tab w:val="left" w:pos="7684"/>
+        </w:tabs>
+      </w:pPr>
+    </w:p>
+    <w:p>
+      <w:pPr>
+        <w:rPr>
+          <w:b/>
+          <w:bCs/>
+        </w:rPr>
+      </w:pPr>
+      <w:r>
+        <w:rPr>
+          <w:b/>
+          <w:bCs/>
+        </w:rPr>
+        <w:t>Ablauf des Meetings</w:t>
+      </w:r>
+    </w:p>
+    <w:p>
+      <w:pPr>
+        <w:rPr>
+          <w:b/>
+          <w:bCs/>
+        </w:rPr>
+      </w:pPr>
+    </w:p>
+    <w:p>
+      <w:pPr>
+        <w:pStyle w:val="Listenabsatz"/>
+        <w:numPr>
+          <w:ilvl w:val="0"/>
+          <w:numId w:val="5"/>
+        </w:numPr>
+        <w:ind w:left="360"/>
+        <w:rPr>
+          <w:lang w:val="de-DE"/>
+        </w:rPr>
+      </w:pPr>
+      <w:proofErr w:type="gramStart"/>
+      <w:r>
+        <w:rPr>
+          <w:lang w:val="de-DE"/>
+        </w:rPr>
+        <w:t>Test Ordner</w:t>
+      </w:r>
+      <w:proofErr w:type="gramEnd"/>
+      <w:r>
+        <w:rPr>
+          <w:lang w:val="de-DE"/>
+        </w:rPr>
+        <w:t xml:space="preserve"> -&gt; </w:t>
+      </w:r>
+      <w:proofErr w:type="spellStart"/>
+      <w:r>
+        <w:rPr>
+          <w:lang w:val="de-DE"/>
+        </w:rPr>
+        <w:t>Mocking</w:t>
+      </w:r>
+      <w:proofErr w:type="spellEnd"/>
+      <w:r>
+        <w:rPr>
+          <w:lang w:val="de-DE"/>
+        </w:rPr>
+        <w:t xml:space="preserve"> Setup erstellen</w:t>
+      </w:r>
+      <w:r>
+        <w:rPr>
+          <w:lang w:val="de-DE"/>
+        </w:rPr>
+        <w:t xml:space="preserve"> (Für abstrakte Klasse)</w:t>
+      </w:r>
+      <w:r>
+        <w:rPr>
+          <w:lang w:val="de-DE"/>
+        </w:rPr>
+        <w:t xml:space="preserve"> M</w:t>
+      </w:r>
+      <w:proofErr w:type="spellStart"/>
+      <w:r>
+        <w:rPr>
+          <w:lang w:val="de-DE"/>
+        </w:rPr>
+        <w:t>ockito</w:t>
+      </w:r>
+      <w:proofErr w:type="spellEnd"/>
+      <w:r>
+        <w:rPr>
+          <w:lang w:val="de-DE"/>
+        </w:rPr>
+        <w:t xml:space="preserve"> in die</w:t>
+      </w:r>
+      <w:r>
+        <w:rPr>
+          <w:lang w:val="de-DE"/>
+        </w:rPr>
+        <w:t xml:space="preserve"> </w:t>
+      </w:r>
+      <w:proofErr w:type="spellStart"/>
+      <w:r>
+        <w:rPr>
+          <w:lang w:val="de-DE"/>
+        </w:rPr>
+        <w:t>Dependencies</w:t>
+      </w:r>
+      <w:proofErr w:type="spellEnd"/>
+      <w:r>
+        <w:rPr>
+          <w:lang w:val="de-DE"/>
+        </w:rPr>
+        <w:t xml:space="preserve">, Pom und XML </w:t>
+      </w:r>
+      <w:proofErr w:type="spellStart"/>
+      <w:r>
+        <w:rPr>
+          <w:lang w:val="de-DE"/>
+        </w:rPr>
+        <w:t>file</w:t>
+      </w:r>
+      <w:proofErr w:type="spellEnd"/>
+      <w:r>
+        <w:rPr>
+          <w:lang w:val="de-DE"/>
+        </w:rPr>
+        <w:t xml:space="preserve"> verändern</w:t>
+      </w:r>
+    </w:p>
+    <w:p>
+      <w:pPr>
+        <w:pStyle w:val="Listenabsatz"/>
+        <w:numPr>
+          <w:ilvl w:val="0"/>
+          <w:numId w:val="5"/>
+        </w:numPr>
+        <w:ind w:left="360"/>
+        <w:rPr>
+          <w:lang w:val="de-DE"/>
+        </w:rPr>
+      </w:pPr>
+      <w:r>
+        <w:rPr>
+          <w:lang w:val="de-DE"/>
+        </w:rPr>
+        <w:t xml:space="preserve">Main Branch </w:t>
+      </w:r>
+      <w:proofErr w:type="gramStart"/>
+      <w:r>
+        <w:rPr>
+          <w:lang w:val="de-DE"/>
+        </w:rPr>
+        <w:t>fixen</w:t>
+      </w:r>
+      <w:proofErr w:type="gramEnd"/>
+    </w:p>
+    <w:p>
+      <w:pPr>
+        <w:pStyle w:val="Listenabsatz"/>
+        <w:ind w:left="360"/>
+        <w:rPr>
+          <w:lang w:val="de-DE"/>
+        </w:rPr>
+      </w:pPr>
+    </w:p>
+    <w:p>
+      <w:pPr>
+        <w:rPr>
+          <w:b/>
+        </w:rPr>
+      </w:pPr>
+    </w:p>
+    <w:p>
+      <w:proofErr w:type="spellStart"/>
+      <w:r>
+        <w:rPr>
+          <w:b/>
+        </w:rPr>
+        <w:t>ToDos</w:t>
+      </w:r>
+      <w:proofErr w:type="spellEnd"/>
+      <w:r>
+        <w:rPr>
+          <w:b/>
+        </w:rPr>
+        <w:t xml:space="preserve"> bis zum nächsten Mal:</w:t>
+      </w:r>
+      <w:r>
+        <w:t xml:space="preserve"> </w:t>
+      </w:r>
+    </w:p>
+    <w:p>
+      <w:pPr>
+        <w:pStyle w:val="Listenabsatz"/>
+        <w:ind w:left="360"/>
+      </w:pPr>
+    </w:p>
+    <w:tbl>
+      <w:tblPr>
+        <w:tblStyle w:val="a1"/>
+        <w:tblW w:w="9170" w:type="dxa"/>
+        <w:tblInd w:w="0" w:type="dxa"/>
+        <w:tblBorders>
+          <w:top w:val="single" w:sz="8" w:space="0" w:color="000000"/>
+          <w:left w:val="single" w:sz="8" w:space="0" w:color="000000"/>
+          <w:bottom w:val="single" w:sz="8" w:space="0" w:color="000000"/>
+          <w:right w:val="single" w:sz="8" w:space="0" w:color="000000"/>
+          <w:insideH w:val="single" w:sz="8" w:space="0" w:color="000000"/>
+          <w:insideV w:val="single" w:sz="8" w:space="0" w:color="000000"/>
+        </w:tblBorders>
+        <w:tblLayout w:type="fixed"/>
+        <w:tblLook w:val="0600" w:firstRow="0" w:lastRow="0" w:firstColumn="0" w:lastColumn="0" w:noHBand="1" w:noVBand="1"/>
+      </w:tblPr>
+      <w:tblGrid>
+        <w:gridCol w:w="2670"/>
+        <w:gridCol w:w="6500"/>
+      </w:tblGrid>
+      <w:tr>
+        <w:tc>
+          <w:tcPr>
+            <w:tcW w:w="2670" w:type="dxa"/>
+            <w:shd w:val="clear" w:color="auto" w:fill="auto"/>
+            <w:tcMar>
+              <w:top w:w="100" w:type="dxa"/>
+              <w:left w:w="100" w:type="dxa"/>
+              <w:bottom w:w="100" w:type="dxa"/>
+              <w:right w:w="100" w:type="dxa"/>
+            </w:tcMar>
+          </w:tcPr>
+          <w:p>
+            <w:pPr>
+              <w:widowControl w:val="0"/>
+              <w:spacing w:line="240" w:lineRule="auto"/>
+              <w:rPr>
+                <w:b/>
+              </w:rPr>
+            </w:pPr>
+            <w:r>
+              <w:rPr>
+                <w:b/>
+              </w:rPr>
+              <w:t>Zuständige/r</w:t>
+            </w:r>
+          </w:p>
+        </w:tc>
+        <w:tc>
+          <w:tcPr>
+            <w:tcW w:w="6500" w:type="dxa"/>
+            <w:shd w:val="clear" w:color="auto" w:fill="auto"/>
+            <w:tcMar>
+              <w:top w:w="100" w:type="dxa"/>
+              <w:left w:w="100" w:type="dxa"/>
+              <w:bottom w:w="100" w:type="dxa"/>
+              <w:right w:w="100" w:type="dxa"/>
+            </w:tcMar>
+          </w:tcPr>
+          <w:p>
+            <w:pPr>
+              <w:widowControl w:val="0"/>
+              <w:spacing w:line="240" w:lineRule="auto"/>
+              <w:rPr>
+                <w:b/>
+              </w:rPr>
+            </w:pPr>
+            <w:r>
+              <w:rPr>
+                <w:b/>
+              </w:rPr>
+              <w:t>Task</w:t>
+            </w:r>
+          </w:p>
+        </w:tc>
+      </w:tr>
+      <w:tr>
+        <w:tc>
+          <w:tcPr>
+            <w:tcW w:w="2670" w:type="dxa"/>
+            <w:shd w:val="clear" w:color="auto" w:fill="auto"/>
+            <w:tcMar>
+              <w:top w:w="100" w:type="dxa"/>
+              <w:left w:w="100" w:type="dxa"/>
+              <w:bottom w:w="100" w:type="dxa"/>
+              <w:right w:w="100" w:type="dxa"/>
+            </w:tcMar>
+          </w:tcPr>
+          <w:p>
+            <w:pPr>
+              <w:widowControl w:val="0"/>
+              <w:spacing w:line="240" w:lineRule="auto"/>
+              <w:rPr>
+                <w:bCs/>
+              </w:rPr>
+            </w:pPr>
+            <w:r>
+              <w:t>Flo</w:t>
+            </w:r>
+          </w:p>
+        </w:tc>
+        <w:tc>
+          <w:tcPr>
+            <w:tcW w:w="6500" w:type="dxa"/>
+            <w:shd w:val="clear" w:color="auto" w:fill="auto"/>
+            <w:tcMar>
+              <w:top w:w="100" w:type="dxa"/>
+              <w:left w:w="100" w:type="dxa"/>
+              <w:bottom w:w="100" w:type="dxa"/>
+              <w:right w:w="100" w:type="dxa"/>
+            </w:tcMar>
+          </w:tcPr>
+          <w:p>
+            <w:pPr>
+              <w:widowControl w:val="0"/>
+              <w:spacing w:line="240" w:lineRule="auto"/>
+              <w:jc w:val="both"/>
+              <w:rPr>
+                <w:bCs/>
+              </w:rPr>
+            </w:pPr>
+            <w:r>
+              <w:t>Spielregeln</w:t>
+            </w:r>
+            <w:r>
+              <w:t xml:space="preserve"> / Main Branch fixen</w:t>
+            </w:r>
+          </w:p>
+        </w:tc>
+      </w:tr>
+      <w:tr>
+        <w:tc>
+          <w:tcPr>
+            <w:tcW w:w="2670" w:type="dxa"/>
+            <w:shd w:val="clear" w:color="auto" w:fill="auto"/>
+            <w:tcMar>
+              <w:top w:w="100" w:type="dxa"/>
+              <w:left w:w="100" w:type="dxa"/>
+              <w:bottom w:w="100" w:type="dxa"/>
+              <w:right w:w="100" w:type="dxa"/>
+            </w:tcMar>
+          </w:tcPr>
+          <w:p>
+            <w:pPr>
+              <w:widowControl w:val="0"/>
+              <w:spacing w:line="240" w:lineRule="auto"/>
+            </w:pPr>
+            <w:r>
+              <w:t>Martin</w:t>
+            </w:r>
+          </w:p>
+        </w:tc>
+        <w:tc>
+          <w:tcPr>
+            <w:tcW w:w="6500" w:type="dxa"/>
+            <w:shd w:val="clear" w:color="auto" w:fill="auto"/>
+            <w:tcMar>
+              <w:top w:w="100" w:type="dxa"/>
+              <w:left w:w="100" w:type="dxa"/>
+              <w:bottom w:w="100" w:type="dxa"/>
+              <w:right w:w="100" w:type="dxa"/>
+            </w:tcMar>
+          </w:tcPr>
+          <w:p>
+            <w:pPr>
+              <w:widowControl w:val="0"/>
+              <w:spacing w:line="240" w:lineRule="auto"/>
+              <w:jc w:val="both"/>
+            </w:pPr>
+            <w:r>
+              <w:t>Lobby mit Server verbinden</w:t>
+            </w:r>
+          </w:p>
+        </w:tc>
+      </w:tr>
+      <w:tr>
+        <w:tc>
+          <w:tcPr>
+            <w:tcW w:w="2670" w:type="dxa"/>
+            <w:shd w:val="clear" w:color="auto" w:fill="auto"/>
+            <w:tcMar>
+              <w:top w:w="100" w:type="dxa"/>
+              <w:left w:w="100" w:type="dxa"/>
+              <w:bottom w:w="100" w:type="dxa"/>
+              <w:right w:w="100" w:type="dxa"/>
+            </w:tcMar>
+          </w:tcPr>
+          <w:p>
+            <w:pPr>
+              <w:widowControl w:val="0"/>
+              <w:spacing w:line="240" w:lineRule="auto"/>
+            </w:pPr>
+            <w:r>
+              <w:t>Nicola</w:t>
+            </w:r>
+          </w:p>
+        </w:tc>
+        <w:tc>
+          <w:tcPr>
+            <w:tcW w:w="6500" w:type="dxa"/>
+            <w:shd w:val="clear" w:color="auto" w:fill="auto"/>
+            <w:tcMar>
+              <w:top w:w="100" w:type="dxa"/>
+              <w:left w:w="100" w:type="dxa"/>
+              <w:bottom w:w="100" w:type="dxa"/>
+              <w:right w:w="100" w:type="dxa"/>
+            </w:tcMar>
+          </w:tcPr>
+          <w:p>
+            <w:pPr>
+              <w:widowControl w:val="0"/>
+              <w:spacing w:line="240" w:lineRule="auto"/>
+              <w:jc w:val="both"/>
+            </w:pPr>
+            <w:r>
+              <w:t>Player Eckfelder implementieren</w:t>
+            </w:r>
+          </w:p>
+        </w:tc>
+      </w:tr>
+      <w:tr>
+        <w:tc>
+          <w:tcPr>
+            <w:tcW w:w="2670" w:type="dxa"/>
+            <w:shd w:val="clear" w:color="auto" w:fill="auto"/>
+            <w:tcMar>
+              <w:top w:w="100" w:type="dxa"/>
+              <w:left w:w="100" w:type="dxa"/>
+              <w:bottom w:w="100" w:type="dxa"/>
+              <w:right w:w="100" w:type="dxa"/>
+            </w:tcMar>
+          </w:tcPr>
+          <w:p>
+            <w:pPr>
+              <w:widowControl w:val="0"/>
+              <w:spacing w:line="240" w:lineRule="auto"/>
+            </w:pPr>
+            <w:r>
+              <w:t>Alexandra</w:t>
+            </w:r>
+          </w:p>
+        </w:tc>
+        <w:tc>
+          <w:tcPr>
+            <w:tcW w:w="6500" w:type="dxa"/>
+            <w:shd w:val="clear" w:color="auto" w:fill="auto"/>
+            <w:tcMar>
+              <w:top w:w="100" w:type="dxa"/>
+              <w:left w:w="100" w:type="dxa"/>
+              <w:bottom w:w="100" w:type="dxa"/>
+              <w:right w:w="100" w:type="dxa"/>
+            </w:tcMar>
+          </w:tcPr>
+          <w:p>
+            <w:pPr>
+              <w:widowControl w:val="0"/>
+              <w:spacing w:line="240" w:lineRule="auto"/>
+              <w:jc w:val="both"/>
+            </w:pPr>
+            <w:r>
+              <w:t>Aktive Karte mit Item anzeigen</w:t>
+            </w:r>
+          </w:p>
+        </w:tc>
+      </w:tr>
+      <w:tr>
+        <w:tc>
+          <w:tcPr>
+            <w:tcW w:w="2670" w:type="dxa"/>
+            <w:shd w:val="clear" w:color="auto" w:fill="auto"/>
+            <w:tcMar>
+              <w:top w:w="100" w:type="dxa"/>
+              <w:left w:w="100" w:type="dxa"/>
+              <w:bottom w:w="100" w:type="dxa"/>
+              <w:right w:w="100" w:type="dxa"/>
+            </w:tcMar>
+          </w:tcPr>
+          <w:p>
+            <w:pPr>
+              <w:widowControl w:val="0"/>
+              <w:spacing w:line="240" w:lineRule="auto"/>
+            </w:pPr>
+            <w:r>
+              <w:t>Andy</w:t>
+            </w:r>
+          </w:p>
+        </w:tc>
+        <w:tc>
+          <w:tcPr>
+            <w:tcW w:w="6500" w:type="dxa"/>
+            <w:shd w:val="clear" w:color="auto" w:fill="auto"/>
+            <w:tcMar>
+              <w:top w:w="100" w:type="dxa"/>
+              <w:left w:w="100" w:type="dxa"/>
+              <w:bottom w:w="100" w:type="dxa"/>
+              <w:right w:w="100" w:type="dxa"/>
+            </w:tcMar>
+          </w:tcPr>
+          <w:p>
+            <w:pPr>
+              <w:widowControl w:val="0"/>
+              <w:spacing w:line="240" w:lineRule="auto"/>
+              <w:jc w:val="both"/>
+            </w:pPr>
+            <w:proofErr w:type="spellStart"/>
+            <w:r>
+              <w:t>Tile</w:t>
+            </w:r>
+            <w:proofErr w:type="spellEnd"/>
+            <w:r>
+              <w:t xml:space="preserve"> Bug beheben</w:t>
+            </w:r>
+          </w:p>
+        </w:tc>
+      </w:tr>
+    </w:tbl>
+    <w:p>
+      <w:pPr>
+        <w:tabs>
+          <w:tab w:val="left" w:pos="7684"/>
+        </w:tabs>
+      </w:pPr>
+    </w:p>
+    <w:p>
+      <w:pPr>
+        <w:pStyle w:val="berschrift2"/>
+        <w:rPr>
+          <w:color w:val="FF0000"/>
+          <w:sz w:val="22"/>
+          <w:szCs w:val="22"/>
+        </w:rPr>
+      </w:pPr>
+      <w:r>
+        <w:rPr>
+          <w:b/>
+          <w:bCs/>
+          <w:sz w:val="22"/>
+          <w:szCs w:val="22"/>
+        </w:rPr>
+        <w:t>Datum</w:t>
+      </w:r>
+      <w:r>
+        <w:rPr>
+          <w:sz w:val="22"/>
+          <w:szCs w:val="22"/>
+        </w:rPr>
+        <w:t>:</w:t>
+      </w:r>
+      <w:r>
+        <w:rPr>
+          <w:color w:val="000000" w:themeColor="text1"/>
+          <w:sz w:val="22"/>
+          <w:szCs w:val="22"/>
+        </w:rPr>
+        <w:t xml:space="preserve"> </w:t>
+      </w:r>
+      <w:r>
+        <w:rPr>
+          <w:color w:val="FF0000"/>
+          <w:sz w:val="22"/>
+          <w:szCs w:val="22"/>
+        </w:rPr>
+        <w:t>1</w:t>
+      </w:r>
+      <w:r>
+        <w:rPr>
+          <w:color w:val="FF0000"/>
+          <w:sz w:val="22"/>
+          <w:szCs w:val="22"/>
+        </w:rPr>
+        <w:t>7</w:t>
+      </w:r>
+      <w:r>
+        <w:rPr>
+          <w:color w:val="FF0000"/>
+          <w:sz w:val="22"/>
+          <w:szCs w:val="22"/>
+        </w:rPr>
+        <w:t>. Mai 2021 – 19:00</w:t>
+      </w:r>
+    </w:p>
+    <w:p/>
+    <w:p>
+      <w:pPr>
+        <w:rPr>
+          <w:b/>
+        </w:rPr>
+      </w:pPr>
+      <w:proofErr w:type="spellStart"/>
+      <w:r>
+        <w:rPr>
+          <w:b/>
+        </w:rPr>
+        <w:t>ToDos</w:t>
+      </w:r>
+      <w:proofErr w:type="spellEnd"/>
+      <w:r>
+        <w:rPr>
+          <w:b/>
+        </w:rPr>
+        <w:t xml:space="preserve"> bis heute:</w:t>
+      </w:r>
+    </w:p>
+    <w:p>
+      <w:pPr>
+        <w:rPr>
+          <w:b/>
+        </w:rPr>
+      </w:pPr>
+    </w:p>
+    <w:p/>
+    <w:tbl>
+      <w:tblPr>
+        <w:tblStyle w:val="a0"/>
+        <w:tblW w:w="9170" w:type="dxa"/>
+        <w:tblInd w:w="0" w:type="dxa"/>
+        <w:tblBorders>
+          <w:top w:val="single" w:sz="8" w:space="0" w:color="000000"/>
+          <w:left w:val="single" w:sz="8" w:space="0" w:color="000000"/>
+          <w:bottom w:val="single" w:sz="8" w:space="0" w:color="000000"/>
+          <w:right w:val="single" w:sz="8" w:space="0" w:color="000000"/>
+          <w:insideH w:val="single" w:sz="8" w:space="0" w:color="000000"/>
+          <w:insideV w:val="single" w:sz="8" w:space="0" w:color="000000"/>
+        </w:tblBorders>
+        <w:tblLayout w:type="fixed"/>
+        <w:tblLook w:val="0600" w:firstRow="0" w:lastRow="0" w:firstColumn="0" w:lastColumn="0" w:noHBand="1" w:noVBand="1"/>
+      </w:tblPr>
+      <w:tblGrid>
+        <w:gridCol w:w="2670"/>
+        <w:gridCol w:w="5330"/>
+        <w:gridCol w:w="1170"/>
+      </w:tblGrid>
+      <w:tr>
+        <w:tc>
+          <w:tcPr>
+            <w:tcW w:w="2670" w:type="dxa"/>
+            <w:shd w:val="clear" w:color="auto" w:fill="auto"/>
+            <w:tcMar>
+              <w:top w:w="100" w:type="dxa"/>
+              <w:left w:w="100" w:type="dxa"/>
+              <w:bottom w:w="100" w:type="dxa"/>
+              <w:right w:w="100" w:type="dxa"/>
+            </w:tcMar>
+          </w:tcPr>
+          <w:p>
+            <w:pPr>
+              <w:widowControl w:val="0"/>
+              <w:pBdr>
+                <w:top w:val="nil"/>
+                <w:left w:val="nil"/>
+                <w:bottom w:val="nil"/>
+                <w:right w:val="nil"/>
+                <w:between w:val="nil"/>
+              </w:pBdr>
+              <w:spacing w:line="240" w:lineRule="auto"/>
+              <w:rPr>
+                <w:b/>
+              </w:rPr>
+            </w:pPr>
+            <w:r>
+              <w:rPr>
+                <w:b/>
+              </w:rPr>
+              <w:t>Zuständige(r)</w:t>
+            </w:r>
+          </w:p>
+        </w:tc>
+        <w:tc>
+          <w:tcPr>
+            <w:tcW w:w="5330" w:type="dxa"/>
+            <w:shd w:val="clear" w:color="auto" w:fill="auto"/>
+            <w:tcMar>
+              <w:top w:w="100" w:type="dxa"/>
+              <w:left w:w="100" w:type="dxa"/>
+              <w:bottom w:w="100" w:type="dxa"/>
+              <w:right w:w="100" w:type="dxa"/>
+            </w:tcMar>
+          </w:tcPr>
+          <w:p>
+            <w:pPr>
+              <w:widowControl w:val="0"/>
+              <w:pBdr>
+                <w:top w:val="nil"/>
+                <w:left w:val="nil"/>
+                <w:bottom w:val="nil"/>
+                <w:right w:val="nil"/>
+                <w:between w:val="nil"/>
+              </w:pBdr>
+              <w:spacing w:line="240" w:lineRule="auto"/>
+              <w:rPr>
+                <w:b/>
+              </w:rPr>
+            </w:pPr>
+            <w:r>
+              <w:rPr>
+                <w:b/>
+              </w:rPr>
+              <w:t>Task</w:t>
+            </w:r>
+          </w:p>
+        </w:tc>
+        <w:tc>
+          <w:tcPr>
+            <w:tcW w:w="1170" w:type="dxa"/>
+            <w:shd w:val="clear" w:color="auto" w:fill="auto"/>
+            <w:tcMar>
+              <w:top w:w="100" w:type="dxa"/>
+              <w:left w:w="100" w:type="dxa"/>
+              <w:bottom w:w="100" w:type="dxa"/>
+              <w:right w:w="100" w:type="dxa"/>
+            </w:tcMar>
+          </w:tcPr>
+          <w:p>
+            <w:pPr>
+              <w:widowControl w:val="0"/>
+              <w:pBdr>
+                <w:top w:val="nil"/>
+                <w:left w:val="nil"/>
+                <w:bottom w:val="nil"/>
+                <w:right w:val="nil"/>
+                <w:between w:val="nil"/>
+              </w:pBdr>
+              <w:spacing w:line="240" w:lineRule="auto"/>
+              <w:jc w:val="center"/>
+              <w:rPr>
+                <w:b/>
+              </w:rPr>
+            </w:pPr>
+            <w:proofErr w:type="spellStart"/>
+            <w:r>
+              <w:rPr>
+                <w:b/>
+              </w:rPr>
+              <w:t>Done</w:t>
+            </w:r>
+            <w:proofErr w:type="spellEnd"/>
+          </w:p>
+        </w:tc>
+      </w:tr>
+      <w:tr>
+        <w:tc>
+          <w:tcPr>
+            <w:tcW w:w="2670" w:type="dxa"/>
+            <w:shd w:val="clear" w:color="auto" w:fill="auto"/>
+            <w:tcMar>
+              <w:top w:w="100" w:type="dxa"/>
+              <w:left w:w="100" w:type="dxa"/>
+              <w:bottom w:w="100" w:type="dxa"/>
+              <w:right w:w="100" w:type="dxa"/>
+            </w:tcMar>
+          </w:tcPr>
+          <w:p>
+            <w:pPr>
+              <w:widowControl w:val="0"/>
+              <w:pBdr>
+                <w:top w:val="nil"/>
+                <w:left w:val="nil"/>
+                <w:bottom w:val="nil"/>
+                <w:right w:val="nil"/>
+                <w:between w:val="nil"/>
+              </w:pBdr>
+              <w:spacing w:line="240" w:lineRule="auto"/>
+              <w:jc w:val="both"/>
+            </w:pPr>
+            <w:r>
+              <w:t>Flo</w:t>
+            </w:r>
+          </w:p>
+        </w:tc>
+        <w:tc>
+          <w:tcPr>
+            <w:tcW w:w="5330" w:type="dxa"/>
+            <w:shd w:val="clear" w:color="auto" w:fill="auto"/>
+            <w:tcMar>
+              <w:top w:w="100" w:type="dxa"/>
+              <w:left w:w="100" w:type="dxa"/>
+              <w:bottom w:w="100" w:type="dxa"/>
+              <w:right w:w="100" w:type="dxa"/>
+            </w:tcMar>
+          </w:tcPr>
+          <w:p>
+            <w:pPr>
+              <w:widowControl w:val="0"/>
+              <w:pBdr>
+                <w:top w:val="nil"/>
+                <w:left w:val="nil"/>
+                <w:bottom w:val="nil"/>
+                <w:right w:val="nil"/>
+                <w:between w:val="nil"/>
+              </w:pBdr>
+              <w:spacing w:line="240" w:lineRule="auto"/>
+              <w:jc w:val="both"/>
+            </w:pPr>
+            <w:r>
+              <w:t>Spielregeln / Main Branch fixen</w:t>
+            </w:r>
+          </w:p>
+        </w:tc>
+        <w:sdt>
+          <w:sdtPr>
+            <w:id w:val="885914689"/>
             <w14:checkbox>
               <w14:checked w14:val="0"/>
               <w14:checkedState w14:val="2612" w14:font="MS Gothic"/>
@@ -17424,9 +19351,10 @@
                 <w:between w:val="nil"/>
               </w:pBdr>
               <w:spacing w:line="240" w:lineRule="auto"/>
-            </w:pPr>
-            <w:r>
-              <w:t>Nico, Andy</w:t>
+              <w:jc w:val="both"/>
+            </w:pPr>
+            <w:r>
+              <w:t>Martin</w:t>
             </w:r>
           </w:p>
         </w:tc>
@@ -17452,18 +19380,19 @@
                 <w:between w:val="nil"/>
               </w:pBdr>
               <w:spacing w:line="240" w:lineRule="auto"/>
+              <w:jc w:val="both"/>
               <w:rPr>
                 <w:lang w:val="en-US"/>
               </w:rPr>
             </w:pPr>
             <w:r>
-              <w:t>Teststrategie</w:t>
+              <w:t>Lobby mit Server verbinden</w:t>
             </w:r>
           </w:p>
         </w:tc>
         <w:sdt>
           <w:sdtPr>
-            <w:id w:val="1845974782"/>
+            <w:id w:val="-1499104365"/>
             <w14:checkbox>
               <w14:checked w14:val="0"/>
               <w14:checkedState w14:val="2612" w14:font="MS Gothic"/>
@@ -17529,9 +19458,10 @@
                 <w:between w:val="nil"/>
               </w:pBdr>
               <w:spacing w:line="240" w:lineRule="auto"/>
-            </w:pPr>
-            <w:r>
-              <w:t>Martin</w:t>
+              <w:jc w:val="both"/>
+            </w:pPr>
+            <w:r>
+              <w:t>Nicola</w:t>
             </w:r>
           </w:p>
         </w:tc>
@@ -17557,15 +19487,16 @@
                 <w:between w:val="nil"/>
               </w:pBdr>
               <w:spacing w:line="240" w:lineRule="auto"/>
-            </w:pPr>
-            <w:r>
-              <w:t>Lobby mit Server verbinden</w:t>
+              <w:jc w:val="both"/>
+            </w:pPr>
+            <w:r>
+              <w:t>Player Eckfelder implementieren</w:t>
             </w:r>
           </w:p>
         </w:tc>
         <w:sdt>
           <w:sdtPr>
-            <w:id w:val="-1337304715"/>
+            <w:id w:val="276608793"/>
             <w14:checkbox>
               <w14:checked w14:val="0"/>
               <w14:checkedState w14:val="2612" w14:font="MS Gothic"/>
@@ -17631,9 +19562,10 @@
                 <w:between w:val="nil"/>
               </w:pBdr>
               <w:spacing w:line="240" w:lineRule="auto"/>
-            </w:pPr>
-            <w:r>
-              <w:t>Nicola</w:t>
+              <w:jc w:val="both"/>
+            </w:pPr>
+            <w:r>
+              <w:t>Alexandra</w:t>
             </w:r>
           </w:p>
         </w:tc>
@@ -17659,9 +19591,10 @@
                 <w:between w:val="nil"/>
               </w:pBdr>
               <w:spacing w:line="240" w:lineRule="auto"/>
-            </w:pPr>
-            <w:r>
-              <w:t>Player Eckfelder implementieren</w:t>
+              <w:jc w:val="both"/>
+            </w:pPr>
+            <w:r>
+              <w:t>Aktive Karte mit Item anzeigen</w:t>
             </w:r>
           </w:p>
         </w:tc>
@@ -17670,7 +19603,7 @@
             <w:rPr>
               <w:rFonts w:ascii="MS Gothic" w:eastAsia="MS Gothic" w:hAnsi="MS Gothic" w:hint="eastAsia"/>
             </w:rPr>
-            <w:id w:val="1168983282"/>
+            <w:id w:val="-1720812609"/>
             <w14:checkbox>
               <w14:checked w14:val="0"/>
               <w14:checkedState w14:val="2612" w14:font="MS Gothic"/>
@@ -17739,9 +19672,10 @@
                 <w:between w:val="nil"/>
               </w:pBdr>
               <w:spacing w:line="240" w:lineRule="auto"/>
-            </w:pPr>
-            <w:r>
-              <w:t>Alexandra</w:t>
+              <w:jc w:val="both"/>
+            </w:pPr>
+            <w:r>
+              <w:t>Andy</w:t>
             </w:r>
           </w:p>
         </w:tc>
@@ -17767,9 +19701,15 @@
                 <w:between w:val="nil"/>
               </w:pBdr>
               <w:spacing w:line="240" w:lineRule="auto"/>
-            </w:pPr>
-            <w:r>
-              <w:t>Aktive Karte mit Item anzeigen</w:t>
+              <w:jc w:val="both"/>
+            </w:pPr>
+            <w:proofErr w:type="spellStart"/>
+            <w:r>
+              <w:t>Tile</w:t>
+            </w:r>
+            <w:proofErr w:type="spellEnd"/>
+            <w:r>
+              <w:t xml:space="preserve"> Bug beheben</w:t>
             </w:r>
           </w:p>
         </w:tc>
@@ -17778,123 +19718,7 @@
             <w:rPr>
               <w:rFonts w:ascii="MS Gothic" w:eastAsia="MS Gothic" w:hAnsi="MS Gothic" w:hint="eastAsia"/>
             </w:rPr>
-            <w:id w:val="1514037222"/>
-            <w14:checkbox>
-              <w14:checked w14:val="0"/>
-              <w14:checkedState w14:val="2612" w14:font="MS Gothic"/>
-              <w14:uncheckedState w14:val="2610" w14:font="MS Gothic"/>
-            </w14:checkbox>
-          </w:sdtPr>
-          <w:sdtContent>
-            <w:tc>
-              <w:tcPr>
-                <w:tcW w:w="1170" w:type="dxa"/>
-                <w:shd w:val="clear" w:color="auto" w:fill="auto"/>
-                <w:tcMar>
-                  <w:top w:w="100" w:type="dxa"/>
-                  <w:left w:w="100" w:type="dxa"/>
-                  <w:bottom w:w="100" w:type="dxa"/>
-                  <w:right w:w="100" w:type="dxa"/>
-                </w:tcMar>
-              </w:tcPr>
-              <w:p>
-                <w:pPr>
-                  <w:widowControl w:val="0"/>
-                  <w:pBdr>
-                    <w:top w:val="nil"/>
-                    <w:left w:val="nil"/>
-                    <w:bottom w:val="nil"/>
-                    <w:right w:val="nil"/>
-                    <w:between w:val="nil"/>
-                  </w:pBdr>
-                  <w:spacing w:line="240" w:lineRule="auto"/>
-                  <w:jc w:val="center"/>
-                  <w:rPr>
-                    <w:rFonts w:ascii="MS Gothic" w:eastAsia="MS Gothic" w:hAnsi="MS Gothic"/>
-                  </w:rPr>
-                </w:pPr>
-                <w:r>
-                  <w:rPr>
-                    <w:rFonts w:ascii="MS Gothic" w:eastAsia="MS Gothic" w:hAnsi="MS Gothic" w:hint="eastAsia"/>
-                  </w:rPr>
-                  <w:t>☐</w:t>
-                </w:r>
-              </w:p>
-            </w:tc>
-          </w:sdtContent>
-        </w:sdt>
-      </w:tr>
-      <w:tr>
-        <w:tc>
-          <w:tcPr>
-            <w:tcW w:w="2670" w:type="dxa"/>
-            <w:shd w:val="clear" w:color="auto" w:fill="auto"/>
-            <w:tcMar>
-              <w:top w:w="100" w:type="dxa"/>
-              <w:left w:w="100" w:type="dxa"/>
-              <w:bottom w:w="100" w:type="dxa"/>
-              <w:right w:w="100" w:type="dxa"/>
-            </w:tcMar>
-          </w:tcPr>
-          <w:p>
-            <w:pPr>
-              <w:widowControl w:val="0"/>
-              <w:pBdr>
-                <w:top w:val="nil"/>
-                <w:left w:val="nil"/>
-                <w:bottom w:val="nil"/>
-                <w:right w:val="nil"/>
-                <w:between w:val="nil"/>
-              </w:pBdr>
-              <w:spacing w:line="240" w:lineRule="auto"/>
-            </w:pPr>
-            <w:r>
-              <w:t>Andy</w:t>
-            </w:r>
-          </w:p>
-        </w:tc>
-        <w:tc>
-          <w:tcPr>
-            <w:tcW w:w="5330" w:type="dxa"/>
-            <w:shd w:val="clear" w:color="auto" w:fill="auto"/>
-            <w:tcMar>
-              <w:top w:w="100" w:type="dxa"/>
-              <w:left w:w="100" w:type="dxa"/>
-              <w:bottom w:w="100" w:type="dxa"/>
-              <w:right w:w="100" w:type="dxa"/>
-            </w:tcMar>
-          </w:tcPr>
-          <w:p>
-            <w:pPr>
-              <w:widowControl w:val="0"/>
-              <w:pBdr>
-                <w:top w:val="nil"/>
-                <w:left w:val="nil"/>
-                <w:bottom w:val="nil"/>
-                <w:right w:val="nil"/>
-                <w:between w:val="nil"/>
-              </w:pBdr>
-              <w:spacing w:line="240" w:lineRule="auto"/>
-            </w:pPr>
-            <w:r>
-              <w:t xml:space="preserve">Gameboard zum </w:t>
-            </w:r>
-            <w:proofErr w:type="spellStart"/>
-            <w:r>
-              <w:t>GameStateHandler</w:t>
-            </w:r>
-            <w:proofErr w:type="spellEnd"/>
-            <w:r>
-              <w:t xml:space="preserve"> migrieren</w:t>
-            </w:r>
-          </w:p>
-        </w:tc>
-        <w:sdt>
-          <w:sdtPr>
-            <w:rPr>
-              <w:rFonts w:ascii="MS Gothic" w:eastAsia="MS Gothic" w:hAnsi="MS Gothic" w:hint="eastAsia"/>
-            </w:rPr>
-            <w:id w:val="1118720475"/>
+            <w:id w:val="-1543901231"/>
             <w14:checkbox>
               <w14:checked w14:val="0"/>
               <w14:checkedState w14:val="2612" w14:font="MS Gothic"/>
@@ -17946,6 +19770,9 @@
         <w:tabs>
           <w:tab w:val="left" w:pos="7684"/>
         </w:tabs>
+        <w:rPr>
+          <w:lang w:val="de-DE"/>
+        </w:rPr>
       </w:pPr>
     </w:p>
     <w:sectPr>
@@ -17956,6 +19783,56 @@
     </w:sectPr>
   </w:body>
 </w:document>
+</file>
+
+<file path=word/endnotes.xml><?xml version="1.0" encoding="utf-8"?>
+<w:endnotes xmlns:wpc="http://schemas.microsoft.com/office/word/2010/wordprocessingCanvas" xmlns:cx="http://schemas.microsoft.com/office/drawing/2014/chartex" xmlns:cx1="http://schemas.microsoft.com/office/drawing/2015/9/8/chartex" xmlns:cx2="http://schemas.microsoft.com/office/drawing/2015/10/21/chartex" xmlns:cx3="http://schemas.microsoft.com/office/drawing/2016/5/9/chartex" xmlns:cx4="http://schemas.microsoft.com/office/drawing/2016/5/10/chartex" xmlns:cx5="http://schemas.microsoft.com/office/drawing/2016/5/11/chartex" xmlns:cx6="http://schemas.microsoft.com/office/drawing/2016/5/12/chartex" xmlns:cx7="http://schemas.microsoft.com/office/drawing/2016/5/13/chartex" xmlns:cx8="http://schemas.microsoft.com/office/drawing/2016/5/14/chartex" xmlns:mc="http://schemas.openxmlformats.org/markup-compatibility/2006" xmlns:aink="http://schemas.microsoft.com/office/drawing/2016/ink" xmlns:am3d="http://schemas.microsoft.com/office/drawing/2017/model3d" xmlns:o="urn:schemas-microsoft-com:office:office" xmlns:r="http://schemas.openxmlformats.org/officeDocument/2006/relationships" xmlns:m="http://schemas.openxmlformats.org/officeDocument/2006/math" xmlns:v="urn:schemas-microsoft-com:vml" xmlns:wp14="http://schemas.microsoft.com/office/word/2010/wordprocessingDrawing" xmlns:wp="http://schemas.openxmlformats.org/drawingml/2006/wordprocessingDrawing" xmlns:w10="urn:schemas-microsoft-com:office:word" xmlns:w="http://schemas.openxmlformats.org/wordprocessingml/2006/main" xmlns:w14="http://schemas.microsoft.com/office/word/2010/wordml" xmlns:w15="http://schemas.microsoft.com/office/word/2012/wordml" xmlns:w16cex="http://schemas.microsoft.com/office/word/2018/wordml/cex" xmlns:w16cid="http://schemas.microsoft.com/office/word/2016/wordml/cid" xmlns:w16="http://schemas.microsoft.com/office/word/2018/wordml" xmlns:w16sdtdh="http://schemas.microsoft.com/office/word/2020/wordml/sdtdatahash" xmlns:w16se="http://schemas.microsoft.com/office/word/2015/wordml/symex" xmlns:wpg="http://schemas.microsoft.com/office/word/2010/wordprocessingGroup" xmlns:wpi="http://schemas.microsoft.com/office/word/2010/wordprocessingInk" xmlns:wne="http://schemas.microsoft.com/office/word/2006/wordml" xmlns:wps="http://schemas.microsoft.com/office/word/2010/wordprocessingShape" mc:Ignorable="w14 w15 w16se w16cid w16 w16cex w16sdtdh wp14">
+  <w:endnote w:type="separator" w:id="-1">
+    <w:p>
+      <w:pPr>
+        <w:spacing w:line="240" w:lineRule="auto"/>
+      </w:pPr>
+      <w:r>
+        <w:separator/>
+      </w:r>
+    </w:p>
+  </w:endnote>
+  <w:endnote w:type="continuationSeparator" w:id="0">
+    <w:p>
+      <w:pPr>
+        <w:spacing w:line="240" w:lineRule="auto"/>
+      </w:pPr>
+      <w:r>
+        <w:continuationSeparator/>
+      </w:r>
+    </w:p>
+  </w:endnote>
+</w:endnotes>
+</file>
+
+<file path=word/footnotes.xml><?xml version="1.0" encoding="utf-8"?>
+<w:footnotes xmlns:wpc="http://schemas.microsoft.com/office/word/2010/wordprocessingCanvas" xmlns:cx="http://schemas.microsoft.com/office/drawing/2014/chartex" xmlns:cx1="http://schemas.microsoft.com/office/drawing/2015/9/8/chartex" xmlns:cx2="http://schemas.microsoft.com/office/drawing/2015/10/21/chartex" xmlns:cx3="http://schemas.microsoft.com/office/drawing/2016/5/9/chartex" xmlns:cx4="http://schemas.microsoft.com/office/drawing/2016/5/10/chartex" xmlns:cx5="http://schemas.microsoft.com/office/drawing/2016/5/11/chartex" xmlns:cx6="http://schemas.microsoft.com/office/drawing/2016/5/12/chartex" xmlns:cx7="http://schemas.microsoft.com/office/drawing/2016/5/13/chartex" xmlns:cx8="http://schemas.microsoft.com/office/drawing/2016/5/14/chartex" xmlns:mc="http://schemas.openxmlformats.org/markup-compatibility/2006" xmlns:aink="http://schemas.microsoft.com/office/drawing/2016/ink" xmlns:am3d="http://schemas.microsoft.com/office/drawing/2017/model3d" xmlns:o="urn:schemas-microsoft-com:office:office" xmlns:r="http://schemas.openxmlformats.org/officeDocument/2006/relationships" xmlns:m="http://schemas.openxmlformats.org/officeDocument/2006/math" xmlns:v="urn:schemas-microsoft-com:vml" xmlns:wp14="http://schemas.microsoft.com/office/word/2010/wordprocessingDrawing" xmlns:wp="http://schemas.openxmlformats.org/drawingml/2006/wordprocessingDrawing" xmlns:w10="urn:schemas-microsoft-com:office:word" xmlns:w="http://schemas.openxmlformats.org/wordprocessingml/2006/main" xmlns:w14="http://schemas.microsoft.com/office/word/2010/wordml" xmlns:w15="http://schemas.microsoft.com/office/word/2012/wordml" xmlns:w16cex="http://schemas.microsoft.com/office/word/2018/wordml/cex" xmlns:w16cid="http://schemas.microsoft.com/office/word/2016/wordml/cid" xmlns:w16="http://schemas.microsoft.com/office/word/2018/wordml" xmlns:w16sdtdh="http://schemas.microsoft.com/office/word/2020/wordml/sdtdatahash" xmlns:w16se="http://schemas.microsoft.com/office/word/2015/wordml/symex" xmlns:wpg="http://schemas.microsoft.com/office/word/2010/wordprocessingGroup" xmlns:wpi="http://schemas.microsoft.com/office/word/2010/wordprocessingInk" xmlns:wne="http://schemas.microsoft.com/office/word/2006/wordml" xmlns:wps="http://schemas.microsoft.com/office/word/2010/wordprocessingShape" mc:Ignorable="w14 w15 w16se w16cid w16 w16cex w16sdtdh wp14">
+  <w:footnote w:type="separator" w:id="-1">
+    <w:p>
+      <w:pPr>
+        <w:spacing w:line="240" w:lineRule="auto"/>
+      </w:pPr>
+      <w:r>
+        <w:separator/>
+      </w:r>
+    </w:p>
+  </w:footnote>
+  <w:footnote w:type="continuationSeparator" w:id="0">
+    <w:p>
+      <w:pPr>
+        <w:spacing w:line="240" w:lineRule="auto"/>
+      </w:pPr>
+      <w:r>
+        <w:continuationSeparator/>
+      </w:r>
+    </w:p>
+  </w:footnote>
+</w:footnotes>
 </file>
 
 <file path=word/numbering.xml><?xml version="1.0" encoding="utf-8"?>
@@ -19330,6 +21207,50 @@
       <w:u w:val="single"/>
     </w:rPr>
   </w:style>
+  <w:style w:type="paragraph" w:styleId="Kopfzeile">
+    <w:name w:val="header"/>
+    <w:basedOn w:val="Standard"/>
+    <w:link w:val="KopfzeileZchn"/>
+    <w:uiPriority w:val="99"/>
+    <w:unhideWhenUsed/>
+    <w:rsid w:val="00171013"/>
+    <w:pPr>
+      <w:tabs>
+        <w:tab w:val="center" w:pos="4513"/>
+        <w:tab w:val="right" w:pos="9026"/>
+      </w:tabs>
+      <w:spacing w:line="240" w:lineRule="auto"/>
+    </w:pPr>
+  </w:style>
+  <w:style w:type="character" w:customStyle="1" w:styleId="KopfzeileZchn">
+    <w:name w:val="Kopfzeile Zchn"/>
+    <w:basedOn w:val="Absatz-Standardschriftart"/>
+    <w:link w:val="Kopfzeile"/>
+    <w:uiPriority w:val="99"/>
+    <w:rsid w:val="00171013"/>
+  </w:style>
+  <w:style w:type="paragraph" w:styleId="Fuzeile">
+    <w:name w:val="footer"/>
+    <w:basedOn w:val="Standard"/>
+    <w:link w:val="FuzeileZchn"/>
+    <w:uiPriority w:val="99"/>
+    <w:unhideWhenUsed/>
+    <w:rsid w:val="00171013"/>
+    <w:pPr>
+      <w:tabs>
+        <w:tab w:val="center" w:pos="4513"/>
+        <w:tab w:val="right" w:pos="9026"/>
+      </w:tabs>
+      <w:spacing w:line="240" w:lineRule="auto"/>
+    </w:pPr>
+  </w:style>
+  <w:style w:type="character" w:customStyle="1" w:styleId="FuzeileZchn">
+    <w:name w:val="Fußzeile Zchn"/>
+    <w:basedOn w:val="Absatz-Standardschriftart"/>
+    <w:link w:val="Fuzeile"/>
+    <w:uiPriority w:val="99"/>
+    <w:rsid w:val="00171013"/>
+  </w:style>
 </w:styles>
 </file>
 

</xml_diff>

<commit_message>
update meeting protocol 24.5
</commit_message>
<xml_diff>
--- a/doc/project_documentation/SE2 Meetingprotokoll.docx
+++ b/doc/project_documentation/SE2 Meetingprotokoll.docx
@@ -2279,25 +2279,7 @@
         <w:t>. April 2021</w:t>
       </w:r>
     </w:p>
-    <w:p>
-      <w:r>
-        <w:t>TeilnehmerInnen (</w:t>
-      </w:r>
-      <w:r>
-        <w:t>x</w:t>
-      </w:r>
-      <w:r>
-        <w:t xml:space="preserve"> = </w:t>
-      </w:r>
-      <w:proofErr w:type="spellStart"/>
-      <w:r>
-        <w:t>MeetingleiterIn</w:t>
-      </w:r>
-      <w:proofErr w:type="spellEnd"/>
-      <w:r>
-        <w:t>)</w:t>
-      </w:r>
-    </w:p>
+    <w:p/>
     <w:p/>
     <w:tbl>
       <w:tblPr>
@@ -20724,6 +20706,7 @@
               <w14:uncheckedState w14:val="2610" w14:font="MS Gothic"/>
             </w14:checkbox>
           </w:sdtPr>
+          <w:sdtEndPr/>
           <w:sdtContent>
             <w:tc>
               <w:tcPr>
@@ -20811,6 +20794,7 @@
               <w14:uncheckedState w14:val="2610" w14:font="MS Gothic"/>
             </w14:checkbox>
           </w:sdtPr>
+          <w:sdtEndPr/>
           <w:sdtContent>
             <w:tc>
               <w:tcPr>
@@ -20894,6 +20878,7 @@
               <w14:uncheckedState w14:val="2610" w14:font="MS Gothic"/>
             </w14:checkbox>
           </w:sdtPr>
+          <w:sdtEndPr/>
           <w:sdtContent>
             <w:tc>
               <w:tcPr>
@@ -20973,6 +20958,7 @@
               <w14:uncheckedState w14:val="2610" w14:font="MS Gothic"/>
             </w14:checkbox>
           </w:sdtPr>
+          <w:sdtEndPr/>
           <w:sdtContent>
             <w:tc>
               <w:tcPr>
@@ -21046,6 +21032,7 @@
               <w14:uncheckedState w14:val="2610" w14:font="MS Gothic"/>
             </w14:checkbox>
           </w:sdtPr>
+          <w:sdtEndPr/>
           <w:sdtContent>
             <w:tc>
               <w:tcPr>
@@ -21119,6 +21106,7 @@
               <w14:uncheckedState w14:val="2610" w14:font="MS Gothic"/>
             </w14:checkbox>
           </w:sdtPr>
+          <w:sdtEndPr/>
           <w:sdtContent>
             <w:tc>
               <w:tcPr>
@@ -22260,7 +22248,7 @@
       <w:pPr>
         <w:pStyle w:val="berschrift2"/>
         <w:rPr>
-          <w:color w:val="FF0000"/>
+          <w:color w:val="000000" w:themeColor="text1"/>
           <w:sz w:val="22"/>
           <w:szCs w:val="22"/>
         </w:rPr>
@@ -22291,29 +22279,519 @@
       </w:r>
       <w:r>
         <w:rPr>
-          <w:color w:val="FF0000"/>
+          <w:color w:val="000000" w:themeColor="text1"/>
           <w:sz w:val="22"/>
           <w:szCs w:val="22"/>
         </w:rPr>
-        <w:t>2</w:t>
-      </w:r>
-      <w:r>
-        <w:rPr>
-          <w:color w:val="FF0000"/>
-          <w:sz w:val="22"/>
-          <w:szCs w:val="22"/>
-        </w:rPr>
-        <w:t>4</w:t>
-      </w:r>
-      <w:r>
-        <w:rPr>
-          <w:color w:val="FF0000"/>
-          <w:sz w:val="22"/>
-          <w:szCs w:val="22"/>
-        </w:rPr>
-        <w:t>. Mai 2021 – 19:00</w:t>
+        <w:t>24. Mai 2021 – 19:00</w:t>
       </w:r>
     </w:p>
+    <w:tbl>
+      <w:tblPr>
+        <w:tblStyle w:val="a"/>
+        <w:tblW w:w="2600" w:type="dxa"/>
+        <w:tblInd w:w="0" w:type="dxa"/>
+        <w:tblBorders>
+          <w:top w:val="single" w:sz="8" w:space="0" w:color="000000"/>
+          <w:left w:val="single" w:sz="8" w:space="0" w:color="000000"/>
+          <w:bottom w:val="single" w:sz="8" w:space="0" w:color="000000"/>
+          <w:right w:val="single" w:sz="8" w:space="0" w:color="000000"/>
+          <w:insideH w:val="single" w:sz="8" w:space="0" w:color="000000"/>
+          <w:insideV w:val="single" w:sz="8" w:space="0" w:color="000000"/>
+        </w:tblBorders>
+        <w:tblLayout w:type="fixed"/>
+        <w:tblLook w:val="0600" w:firstRow="0" w:lastRow="0" w:firstColumn="0" w:lastColumn="0" w:noHBand="1" w:noVBand="1"/>
+      </w:tblPr>
+      <w:tblGrid>
+        <w:gridCol w:w="2150"/>
+        <w:gridCol w:w="450"/>
+      </w:tblGrid>
+      <w:tr>
+        <w:tc>
+          <w:tcPr>
+            <w:tcW w:w="2150" w:type="dxa"/>
+            <w:shd w:val="clear" w:color="auto" w:fill="auto"/>
+            <w:tcMar>
+              <w:top w:w="100" w:type="dxa"/>
+              <w:left w:w="100" w:type="dxa"/>
+              <w:bottom w:w="100" w:type="dxa"/>
+              <w:right w:w="100" w:type="dxa"/>
+            </w:tcMar>
+          </w:tcPr>
+          <w:p>
+            <w:pPr>
+              <w:widowControl w:val="0"/>
+              <w:pBdr>
+                <w:top w:val="nil"/>
+                <w:left w:val="nil"/>
+                <w:bottom w:val="nil"/>
+                <w:right w:val="nil"/>
+                <w:between w:val="nil"/>
+              </w:pBdr>
+              <w:spacing w:line="240" w:lineRule="auto"/>
+            </w:pPr>
+            <w:r>
+              <w:t xml:space="preserve">Alexandra </w:t>
+            </w:r>
+            <w:proofErr w:type="spellStart"/>
+            <w:r>
+              <w:t>Baciu</w:t>
+            </w:r>
+            <w:proofErr w:type="spellEnd"/>
+          </w:p>
+        </w:tc>
+        <w:sdt>
+          <w:sdtPr>
+            <w:rPr>
+              <w:rFonts w:ascii="MS Gothic" w:eastAsia="MS Gothic" w:hAnsi="MS Gothic"/>
+              <w:sz w:val="24"/>
+              <w:szCs w:val="24"/>
+            </w:rPr>
+            <w:id w:val="1247771811"/>
+            <w14:checkbox>
+              <w14:checked w14:val="1"/>
+              <w14:checkedState w14:val="2612" w14:font="MS Gothic"/>
+              <w14:uncheckedState w14:val="2610" w14:font="MS Gothic"/>
+            </w14:checkbox>
+          </w:sdtPr>
+          <w:sdtEndPr/>
+          <w:sdtContent>
+            <w:tc>
+              <w:tcPr>
+                <w:tcW w:w="450" w:type="dxa"/>
+                <w:shd w:val="clear" w:color="auto" w:fill="auto"/>
+                <w:tcMar>
+                  <w:top w:w="100" w:type="dxa"/>
+                  <w:left w:w="100" w:type="dxa"/>
+                  <w:bottom w:w="100" w:type="dxa"/>
+                  <w:right w:w="100" w:type="dxa"/>
+                </w:tcMar>
+              </w:tcPr>
+              <w:p>
+                <w:pPr>
+                  <w:widowControl w:val="0"/>
+                  <w:pBdr>
+                    <w:top w:val="nil"/>
+                    <w:left w:val="nil"/>
+                    <w:bottom w:val="nil"/>
+                    <w:right w:val="nil"/>
+                    <w:between w:val="nil"/>
+                  </w:pBdr>
+                  <w:spacing w:line="240" w:lineRule="auto"/>
+                  <w:jc w:val="both"/>
+                  <w:rPr>
+                    <w:sz w:val="24"/>
+                    <w:szCs w:val="24"/>
+                  </w:rPr>
+                </w:pPr>
+                <w:r>
+                  <w:rPr>
+                    <w:rFonts w:ascii="MS Gothic" w:eastAsia="MS Gothic" w:hAnsi="MS Gothic" w:hint="eastAsia"/>
+                    <w:sz w:val="24"/>
+                    <w:szCs w:val="24"/>
+                  </w:rPr>
+                  <w:t>☒</w:t>
+                </w:r>
+              </w:p>
+            </w:tc>
+          </w:sdtContent>
+        </w:sdt>
+      </w:tr>
+      <w:tr>
+        <w:trPr>
+          <w:trHeight w:val="132"/>
+        </w:trPr>
+        <w:tc>
+          <w:tcPr>
+            <w:tcW w:w="2150" w:type="dxa"/>
+            <w:shd w:val="clear" w:color="auto" w:fill="auto"/>
+            <w:tcMar>
+              <w:top w:w="100" w:type="dxa"/>
+              <w:left w:w="100" w:type="dxa"/>
+              <w:bottom w:w="100" w:type="dxa"/>
+              <w:right w:w="100" w:type="dxa"/>
+            </w:tcMar>
+          </w:tcPr>
+          <w:p>
+            <w:pPr>
+              <w:widowControl w:val="0"/>
+              <w:pBdr>
+                <w:top w:val="nil"/>
+                <w:left w:val="nil"/>
+                <w:bottom w:val="nil"/>
+                <w:right w:val="nil"/>
+                <w:between w:val="nil"/>
+              </w:pBdr>
+              <w:spacing w:line="240" w:lineRule="auto"/>
+            </w:pPr>
+            <w:r>
+              <w:t>Andreas Kogler</w:t>
+            </w:r>
+          </w:p>
+        </w:tc>
+        <w:sdt>
+          <w:sdtPr>
+            <w:rPr>
+              <w:sz w:val="24"/>
+              <w:szCs w:val="24"/>
+            </w:rPr>
+            <w:id w:val="-528565846"/>
+            <w14:checkbox>
+              <w14:checked w14:val="1"/>
+              <w14:checkedState w14:val="2612" w14:font="MS Gothic"/>
+              <w14:uncheckedState w14:val="2610" w14:font="MS Gothic"/>
+            </w14:checkbox>
+          </w:sdtPr>
+          <w:sdtEndPr/>
+          <w:sdtContent>
+            <w:tc>
+              <w:tcPr>
+                <w:tcW w:w="450" w:type="dxa"/>
+                <w:shd w:val="clear" w:color="auto" w:fill="auto"/>
+                <w:tcMar>
+                  <w:top w:w="100" w:type="dxa"/>
+                  <w:left w:w="100" w:type="dxa"/>
+                  <w:bottom w:w="100" w:type="dxa"/>
+                  <w:right w:w="100" w:type="dxa"/>
+                </w:tcMar>
+              </w:tcPr>
+              <w:p>
+                <w:pPr>
+                  <w:widowControl w:val="0"/>
+                  <w:pBdr>
+                    <w:top w:val="nil"/>
+                    <w:left w:val="nil"/>
+                    <w:bottom w:val="nil"/>
+                    <w:right w:val="nil"/>
+                    <w:between w:val="nil"/>
+                  </w:pBdr>
+                  <w:spacing w:line="240" w:lineRule="auto"/>
+                  <w:rPr>
+                    <w:sz w:val="24"/>
+                    <w:szCs w:val="24"/>
+                  </w:rPr>
+                </w:pPr>
+                <w:r>
+                  <w:rPr>
+                    <w:rFonts w:ascii="MS Gothic" w:eastAsia="MS Gothic" w:hAnsi="MS Gothic" w:hint="eastAsia"/>
+                    <w:sz w:val="24"/>
+                    <w:szCs w:val="24"/>
+                  </w:rPr>
+                  <w:t>☒</w:t>
+                </w:r>
+              </w:p>
+            </w:tc>
+          </w:sdtContent>
+        </w:sdt>
+      </w:tr>
+      <w:tr>
+        <w:tc>
+          <w:tcPr>
+            <w:tcW w:w="2150" w:type="dxa"/>
+            <w:shd w:val="clear" w:color="auto" w:fill="auto"/>
+            <w:tcMar>
+              <w:top w:w="100" w:type="dxa"/>
+              <w:left w:w="100" w:type="dxa"/>
+              <w:bottom w:w="100" w:type="dxa"/>
+              <w:right w:w="100" w:type="dxa"/>
+            </w:tcMar>
+          </w:tcPr>
+          <w:p>
+            <w:pPr>
+              <w:widowControl w:val="0"/>
+              <w:pBdr>
+                <w:top w:val="nil"/>
+                <w:left w:val="nil"/>
+                <w:bottom w:val="nil"/>
+                <w:right w:val="nil"/>
+                <w:between w:val="nil"/>
+              </w:pBdr>
+              <w:spacing w:line="240" w:lineRule="auto"/>
+            </w:pPr>
+            <w:r>
+              <w:t>Florian Lanz</w:t>
+            </w:r>
+          </w:p>
+        </w:tc>
+        <w:sdt>
+          <w:sdtPr>
+            <w:rPr>
+              <w:sz w:val="24"/>
+              <w:szCs w:val="24"/>
+            </w:rPr>
+            <w:id w:val="323862756"/>
+            <w14:checkbox>
+              <w14:checked w14:val="1"/>
+              <w14:checkedState w14:val="2612" w14:font="MS Gothic"/>
+              <w14:uncheckedState w14:val="2610" w14:font="MS Gothic"/>
+            </w14:checkbox>
+          </w:sdtPr>
+          <w:sdtEndPr/>
+          <w:sdtContent>
+            <w:tc>
+              <w:tcPr>
+                <w:tcW w:w="450" w:type="dxa"/>
+                <w:shd w:val="clear" w:color="auto" w:fill="auto"/>
+                <w:tcMar>
+                  <w:top w:w="100" w:type="dxa"/>
+                  <w:left w:w="100" w:type="dxa"/>
+                  <w:bottom w:w="100" w:type="dxa"/>
+                  <w:right w:w="100" w:type="dxa"/>
+                </w:tcMar>
+              </w:tcPr>
+              <w:p>
+                <w:pPr>
+                  <w:widowControl w:val="0"/>
+                  <w:pBdr>
+                    <w:top w:val="nil"/>
+                    <w:left w:val="nil"/>
+                    <w:bottom w:val="nil"/>
+                    <w:right w:val="nil"/>
+                    <w:between w:val="nil"/>
+                  </w:pBdr>
+                  <w:spacing w:line="240" w:lineRule="auto"/>
+                  <w:rPr>
+                    <w:sz w:val="24"/>
+                    <w:szCs w:val="24"/>
+                  </w:rPr>
+                </w:pPr>
+                <w:r>
+                  <w:rPr>
+                    <w:rFonts w:ascii="MS Gothic" w:eastAsia="MS Gothic" w:hAnsi="MS Gothic" w:hint="eastAsia"/>
+                    <w:sz w:val="24"/>
+                    <w:szCs w:val="24"/>
+                  </w:rPr>
+                  <w:t>☒</w:t>
+                </w:r>
+              </w:p>
+            </w:tc>
+          </w:sdtContent>
+        </w:sdt>
+      </w:tr>
+      <w:tr>
+        <w:tc>
+          <w:tcPr>
+            <w:tcW w:w="2150" w:type="dxa"/>
+            <w:shd w:val="clear" w:color="auto" w:fill="auto"/>
+            <w:tcMar>
+              <w:top w:w="100" w:type="dxa"/>
+              <w:left w:w="100" w:type="dxa"/>
+              <w:bottom w:w="100" w:type="dxa"/>
+              <w:right w:w="100" w:type="dxa"/>
+            </w:tcMar>
+          </w:tcPr>
+          <w:p>
+            <w:pPr>
+              <w:widowControl w:val="0"/>
+              <w:pBdr>
+                <w:top w:val="nil"/>
+                <w:left w:val="nil"/>
+                <w:bottom w:val="nil"/>
+                <w:right w:val="nil"/>
+                <w:between w:val="nil"/>
+              </w:pBdr>
+              <w:spacing w:line="240" w:lineRule="auto"/>
+            </w:pPr>
+            <w:r>
+              <w:t>Martin Köfer</w:t>
+            </w:r>
+          </w:p>
+        </w:tc>
+        <w:sdt>
+          <w:sdtPr>
+            <w:id w:val="1650315349"/>
+            <w14:checkbox>
+              <w14:checked w14:val="1"/>
+              <w14:checkedState w14:val="2612" w14:font="MS Gothic"/>
+              <w14:uncheckedState w14:val="2610" w14:font="MS Gothic"/>
+            </w14:checkbox>
+          </w:sdtPr>
+          <w:sdtEndPr/>
+          <w:sdtContent>
+            <w:tc>
+              <w:tcPr>
+                <w:tcW w:w="450" w:type="dxa"/>
+                <w:shd w:val="clear" w:color="auto" w:fill="auto"/>
+                <w:tcMar>
+                  <w:top w:w="100" w:type="dxa"/>
+                  <w:left w:w="100" w:type="dxa"/>
+                  <w:bottom w:w="100" w:type="dxa"/>
+                  <w:right w:w="100" w:type="dxa"/>
+                </w:tcMar>
+              </w:tcPr>
+              <w:p>
+                <w:pPr>
+                  <w:widowControl w:val="0"/>
+                  <w:pBdr>
+                    <w:top w:val="nil"/>
+                    <w:left w:val="nil"/>
+                    <w:bottom w:val="nil"/>
+                    <w:right w:val="nil"/>
+                    <w:between w:val="nil"/>
+                  </w:pBdr>
+                  <w:spacing w:line="240" w:lineRule="auto"/>
+                </w:pPr>
+                <w:r>
+                  <w:rPr>
+                    <w:rFonts w:ascii="MS Gothic" w:eastAsia="MS Gothic" w:hAnsi="MS Gothic" w:hint="eastAsia"/>
+                  </w:rPr>
+                  <w:t>☒</w:t>
+                </w:r>
+              </w:p>
+            </w:tc>
+          </w:sdtContent>
+        </w:sdt>
+      </w:tr>
+      <w:tr>
+        <w:tc>
+          <w:tcPr>
+            <w:tcW w:w="2150" w:type="dxa"/>
+            <w:shd w:val="clear" w:color="auto" w:fill="auto"/>
+            <w:tcMar>
+              <w:top w:w="100" w:type="dxa"/>
+              <w:left w:w="100" w:type="dxa"/>
+              <w:bottom w:w="100" w:type="dxa"/>
+              <w:right w:w="100" w:type="dxa"/>
+            </w:tcMar>
+          </w:tcPr>
+          <w:p>
+            <w:pPr>
+              <w:widowControl w:val="0"/>
+              <w:pBdr>
+                <w:top w:val="nil"/>
+                <w:left w:val="nil"/>
+                <w:bottom w:val="nil"/>
+                <w:right w:val="nil"/>
+                <w:between w:val="nil"/>
+              </w:pBdr>
+              <w:spacing w:line="240" w:lineRule="auto"/>
+            </w:pPr>
+            <w:r>
+              <w:t>Nicola Dirr</w:t>
+            </w:r>
+          </w:p>
+        </w:tc>
+        <w:sdt>
+          <w:sdtPr>
+            <w:id w:val="-1558008009"/>
+            <w14:checkbox>
+              <w14:checked w14:val="1"/>
+              <w14:checkedState w14:val="2612" w14:font="MS Gothic"/>
+              <w14:uncheckedState w14:val="2610" w14:font="MS Gothic"/>
+            </w14:checkbox>
+          </w:sdtPr>
+          <w:sdtEndPr/>
+          <w:sdtContent>
+            <w:tc>
+              <w:tcPr>
+                <w:tcW w:w="450" w:type="dxa"/>
+                <w:shd w:val="clear" w:color="auto" w:fill="auto"/>
+                <w:tcMar>
+                  <w:top w:w="100" w:type="dxa"/>
+                  <w:left w:w="100" w:type="dxa"/>
+                  <w:bottom w:w="100" w:type="dxa"/>
+                  <w:right w:w="100" w:type="dxa"/>
+                </w:tcMar>
+              </w:tcPr>
+              <w:p>
+                <w:pPr>
+                  <w:widowControl w:val="0"/>
+                  <w:pBdr>
+                    <w:top w:val="nil"/>
+                    <w:left w:val="nil"/>
+                    <w:bottom w:val="nil"/>
+                    <w:right w:val="nil"/>
+                    <w:between w:val="nil"/>
+                  </w:pBdr>
+                  <w:spacing w:line="240" w:lineRule="auto"/>
+                </w:pPr>
+                <w:r>
+                  <w:rPr>
+                    <w:rFonts w:ascii="MS Gothic" w:eastAsia="MS Gothic" w:hAnsi="MS Gothic" w:hint="eastAsia"/>
+                  </w:rPr>
+                  <w:t>☒</w:t>
+                </w:r>
+              </w:p>
+            </w:tc>
+          </w:sdtContent>
+        </w:sdt>
+      </w:tr>
+      <w:tr>
+        <w:tc>
+          <w:tcPr>
+            <w:tcW w:w="2150" w:type="dxa"/>
+            <w:shd w:val="clear" w:color="auto" w:fill="auto"/>
+            <w:tcMar>
+              <w:top w:w="100" w:type="dxa"/>
+              <w:left w:w="100" w:type="dxa"/>
+              <w:bottom w:w="100" w:type="dxa"/>
+              <w:right w:w="100" w:type="dxa"/>
+            </w:tcMar>
+          </w:tcPr>
+          <w:p>
+            <w:pPr>
+              <w:widowControl w:val="0"/>
+              <w:pBdr>
+                <w:top w:val="nil"/>
+                <w:left w:val="nil"/>
+                <w:bottom w:val="nil"/>
+                <w:right w:val="nil"/>
+                <w:between w:val="nil"/>
+              </w:pBdr>
+              <w:spacing w:line="240" w:lineRule="auto"/>
+            </w:pPr>
+            <w:r>
+              <w:t>Nico Ott</w:t>
+            </w:r>
+          </w:p>
+        </w:tc>
+        <w:sdt>
+          <w:sdtPr>
+            <w:id w:val="1199517217"/>
+            <w14:checkbox>
+              <w14:checked w14:val="1"/>
+              <w14:checkedState w14:val="2612" w14:font="MS Gothic"/>
+              <w14:uncheckedState w14:val="2610" w14:font="MS Gothic"/>
+            </w14:checkbox>
+          </w:sdtPr>
+          <w:sdtEndPr/>
+          <w:sdtContent>
+            <w:tc>
+              <w:tcPr>
+                <w:tcW w:w="450" w:type="dxa"/>
+                <w:shd w:val="clear" w:color="auto" w:fill="auto"/>
+                <w:tcMar>
+                  <w:top w:w="100" w:type="dxa"/>
+                  <w:left w:w="100" w:type="dxa"/>
+                  <w:bottom w:w="100" w:type="dxa"/>
+                  <w:right w:w="100" w:type="dxa"/>
+                </w:tcMar>
+              </w:tcPr>
+              <w:p>
+                <w:pPr>
+                  <w:widowControl w:val="0"/>
+                  <w:pBdr>
+                    <w:top w:val="nil"/>
+                    <w:left w:val="nil"/>
+                    <w:bottom w:val="nil"/>
+                    <w:right w:val="nil"/>
+                    <w:between w:val="nil"/>
+                  </w:pBdr>
+                  <w:spacing w:line="240" w:lineRule="auto"/>
+                </w:pPr>
+                <w:r>
+                  <w:rPr>
+                    <w:rFonts w:ascii="MS Gothic" w:eastAsia="MS Gothic" w:hAnsi="MS Gothic" w:hint="eastAsia"/>
+                  </w:rPr>
+                  <w:t>☒</w:t>
+                </w:r>
+              </w:p>
+            </w:tc>
+          </w:sdtContent>
+        </w:sdt>
+      </w:tr>
+    </w:tbl>
+    <w:p/>
     <w:p/>
     <w:p>
       <w:pPr>
@@ -22540,6 +23018,7 @@
               <w14:uncheckedState w14:val="2610" w14:font="MS Gothic"/>
             </w14:checkbox>
           </w:sdtPr>
+          <w:sdtEndPr/>
           <w:sdtContent>
             <w:tc>
               <w:tcPr>
@@ -22652,6 +23131,7 @@
               <w14:uncheckedState w14:val="2610" w14:font="MS Gothic"/>
             </w14:checkbox>
           </w:sdtPr>
+          <w:sdtEndPr/>
           <w:sdtContent>
             <w:tc>
               <w:tcPr>
@@ -22719,6 +23199,9 @@
             <w:r>
               <w:t>Alexandra</w:t>
             </w:r>
+            <w:r>
+              <w:t xml:space="preserve"> / Nico</w:t>
+            </w:r>
           </w:p>
         </w:tc>
         <w:tc>
@@ -22759,6 +23242,7 @@
               <w14:uncheckedState w14:val="2610" w14:font="MS Gothic"/>
             </w14:checkbox>
           </w:sdtPr>
+          <w:sdtEndPr/>
           <w:sdtContent>
             <w:tc>
               <w:tcPr>
@@ -22861,11 +23345,123 @@
             </w:rPr>
             <w:id w:val="969948279"/>
             <w14:checkbox>
+              <w14:checked w14:val="1"/>
+              <w14:checkedState w14:val="2612" w14:font="MS Gothic"/>
+              <w14:uncheckedState w14:val="2610" w14:font="MS Gothic"/>
+            </w14:checkbox>
+          </w:sdtPr>
+          <w:sdtEndPr/>
+          <w:sdtContent>
+            <w:tc>
+              <w:tcPr>
+                <w:tcW w:w="1170" w:type="dxa"/>
+                <w:shd w:val="clear" w:color="auto" w:fill="auto"/>
+                <w:tcMar>
+                  <w:top w:w="100" w:type="dxa"/>
+                  <w:left w:w="100" w:type="dxa"/>
+                  <w:bottom w:w="100" w:type="dxa"/>
+                  <w:right w:w="100" w:type="dxa"/>
+                </w:tcMar>
+              </w:tcPr>
+              <w:p>
+                <w:pPr>
+                  <w:widowControl w:val="0"/>
+                  <w:pBdr>
+                    <w:top w:val="nil"/>
+                    <w:left w:val="nil"/>
+                    <w:bottom w:val="nil"/>
+                    <w:right w:val="nil"/>
+                    <w:between w:val="nil"/>
+                  </w:pBdr>
+                  <w:spacing w:line="240" w:lineRule="auto"/>
+                  <w:jc w:val="center"/>
+                  <w:rPr>
+                    <w:rFonts w:ascii="MS Gothic" w:eastAsia="MS Gothic" w:hAnsi="MS Gothic"/>
+                  </w:rPr>
+                </w:pPr>
+                <w:r>
+                  <w:rPr>
+                    <w:rFonts w:ascii="MS Gothic" w:eastAsia="MS Gothic" w:hAnsi="MS Gothic" w:hint="eastAsia"/>
+                  </w:rPr>
+                  <w:t>☒</w:t>
+                </w:r>
+              </w:p>
+            </w:tc>
+          </w:sdtContent>
+        </w:sdt>
+      </w:tr>
+      <w:tr>
+        <w:tc>
+          <w:tcPr>
+            <w:tcW w:w="2670" w:type="dxa"/>
+            <w:shd w:val="clear" w:color="auto" w:fill="auto"/>
+            <w:tcMar>
+              <w:top w:w="100" w:type="dxa"/>
+              <w:left w:w="100" w:type="dxa"/>
+              <w:bottom w:w="100" w:type="dxa"/>
+              <w:right w:w="100" w:type="dxa"/>
+            </w:tcMar>
+          </w:tcPr>
+          <w:p>
+            <w:pPr>
+              <w:widowControl w:val="0"/>
+              <w:pBdr>
+                <w:top w:val="nil"/>
+                <w:left w:val="nil"/>
+                <w:bottom w:val="nil"/>
+                <w:right w:val="nil"/>
+                <w:between w:val="nil"/>
+              </w:pBdr>
+              <w:spacing w:line="240" w:lineRule="auto"/>
+              <w:jc w:val="both"/>
+            </w:pPr>
+            <w:r>
+              <w:t>Nico</w:t>
+            </w:r>
+          </w:p>
+        </w:tc>
+        <w:tc>
+          <w:tcPr>
+            <w:tcW w:w="5330" w:type="dxa"/>
+            <w:shd w:val="clear" w:color="auto" w:fill="auto"/>
+            <w:tcMar>
+              <w:top w:w="100" w:type="dxa"/>
+              <w:left w:w="100" w:type="dxa"/>
+              <w:bottom w:w="100" w:type="dxa"/>
+              <w:right w:w="100" w:type="dxa"/>
+            </w:tcMar>
+          </w:tcPr>
+          <w:p>
+            <w:pPr>
+              <w:widowControl w:val="0"/>
+              <w:pBdr>
+                <w:top w:val="nil"/>
+                <w:left w:val="nil"/>
+                <w:bottom w:val="nil"/>
+                <w:right w:val="nil"/>
+                <w:between w:val="nil"/>
+              </w:pBdr>
+              <w:spacing w:line="240" w:lineRule="auto"/>
+              <w:jc w:val="both"/>
+            </w:pPr>
+            <w:r>
+              <w:t>Figur bewegen</w:t>
+            </w:r>
+          </w:p>
+        </w:tc>
+        <w:sdt>
+          <w:sdtPr>
+            <w:rPr>
+              <w:rFonts w:ascii="MS Gothic" w:eastAsia="MS Gothic" w:hAnsi="MS Gothic" w:hint="eastAsia"/>
+            </w:rPr>
+            <w:id w:val="-413012156"/>
+            <w14:checkbox>
               <w14:checked w14:val="0"/>
               <w14:checkedState w14:val="2612" w14:font="MS Gothic"/>
               <w14:uncheckedState w14:val="2610" w14:font="MS Gothic"/>
             </w14:checkbox>
           </w:sdtPr>
+          <w:sdtEndPr/>
           <w:sdtContent>
             <w:tc>
               <w:tcPr>
@@ -22931,7 +23527,7 @@
               <w:jc w:val="both"/>
             </w:pPr>
             <w:r>
-              <w:t>Nico</w:t>
+              <w:t>Nicola / Andy</w:t>
             </w:r>
           </w:p>
         </w:tc>
@@ -22960,7 +23556,15 @@
               <w:jc w:val="both"/>
             </w:pPr>
             <w:r>
-              <w:t>Figur bewegen</w:t>
+              <w:t xml:space="preserve">Player </w:t>
+            </w:r>
+            <w:proofErr w:type="spellStart"/>
+            <w:r>
+              <w:t>Tiles</w:t>
+            </w:r>
+            <w:proofErr w:type="spellEnd"/>
+            <w:r>
+              <w:t xml:space="preserve"> und Spielfigur spawnen</w:t>
             </w:r>
           </w:p>
         </w:tc>
@@ -22969,13 +23573,14 @@
             <w:rPr>
               <w:rFonts w:ascii="MS Gothic" w:eastAsia="MS Gothic" w:hAnsi="MS Gothic" w:hint="eastAsia"/>
             </w:rPr>
-            <w:id w:val="-413012156"/>
+            <w:id w:val="-1362196800"/>
             <w14:checkbox>
-              <w14:checked w14:val="0"/>
+              <w14:checked w14:val="1"/>
               <w14:checkedState w14:val="2612" w14:font="MS Gothic"/>
               <w14:uncheckedState w14:val="2610" w14:font="MS Gothic"/>
             </w14:checkbox>
           </w:sdtPr>
+          <w:sdtEndPr/>
           <w:sdtContent>
             <w:tc>
               <w:tcPr>
@@ -23008,125 +23613,7 @@
                   <w:rPr>
                     <w:rFonts w:ascii="MS Gothic" w:eastAsia="MS Gothic" w:hAnsi="MS Gothic" w:hint="eastAsia"/>
                   </w:rPr>
-                  <w:t>☐</w:t>
-                </w:r>
-              </w:p>
-            </w:tc>
-          </w:sdtContent>
-        </w:sdt>
-      </w:tr>
-      <w:tr>
-        <w:tc>
-          <w:tcPr>
-            <w:tcW w:w="2670" w:type="dxa"/>
-            <w:shd w:val="clear" w:color="auto" w:fill="auto"/>
-            <w:tcMar>
-              <w:top w:w="100" w:type="dxa"/>
-              <w:left w:w="100" w:type="dxa"/>
-              <w:bottom w:w="100" w:type="dxa"/>
-              <w:right w:w="100" w:type="dxa"/>
-            </w:tcMar>
-          </w:tcPr>
-          <w:p>
-            <w:pPr>
-              <w:widowControl w:val="0"/>
-              <w:pBdr>
-                <w:top w:val="nil"/>
-                <w:left w:val="nil"/>
-                <w:bottom w:val="nil"/>
-                <w:right w:val="nil"/>
-                <w:between w:val="nil"/>
-              </w:pBdr>
-              <w:spacing w:line="240" w:lineRule="auto"/>
-              <w:jc w:val="both"/>
-            </w:pPr>
-            <w:r>
-              <w:t>Nicola / Andy</w:t>
-            </w:r>
-          </w:p>
-        </w:tc>
-        <w:tc>
-          <w:tcPr>
-            <w:tcW w:w="5330" w:type="dxa"/>
-            <w:shd w:val="clear" w:color="auto" w:fill="auto"/>
-            <w:tcMar>
-              <w:top w:w="100" w:type="dxa"/>
-              <w:left w:w="100" w:type="dxa"/>
-              <w:bottom w:w="100" w:type="dxa"/>
-              <w:right w:w="100" w:type="dxa"/>
-            </w:tcMar>
-          </w:tcPr>
-          <w:p>
-            <w:pPr>
-              <w:widowControl w:val="0"/>
-              <w:pBdr>
-                <w:top w:val="nil"/>
-                <w:left w:val="nil"/>
-                <w:bottom w:val="nil"/>
-                <w:right w:val="nil"/>
-                <w:between w:val="nil"/>
-              </w:pBdr>
-              <w:spacing w:line="240" w:lineRule="auto"/>
-              <w:jc w:val="both"/>
-            </w:pPr>
-            <w:r>
-              <w:t xml:space="preserve">Player </w:t>
-            </w:r>
-            <w:proofErr w:type="spellStart"/>
-            <w:r>
-              <w:t>Tiles</w:t>
-            </w:r>
-            <w:proofErr w:type="spellEnd"/>
-            <w:r>
-              <w:t xml:space="preserve"> und Spielfigur spawnen</w:t>
-            </w:r>
-          </w:p>
-        </w:tc>
-        <w:sdt>
-          <w:sdtPr>
-            <w:rPr>
-              <w:rFonts w:ascii="MS Gothic" w:eastAsia="MS Gothic" w:hAnsi="MS Gothic" w:hint="eastAsia"/>
-            </w:rPr>
-            <w:id w:val="-1362196800"/>
-            <w14:checkbox>
-              <w14:checked w14:val="0"/>
-              <w14:checkedState w14:val="2612" w14:font="MS Gothic"/>
-              <w14:uncheckedState w14:val="2610" w14:font="MS Gothic"/>
-            </w14:checkbox>
-          </w:sdtPr>
-          <w:sdtContent>
-            <w:tc>
-              <w:tcPr>
-                <w:tcW w:w="1170" w:type="dxa"/>
-                <w:shd w:val="clear" w:color="auto" w:fill="auto"/>
-                <w:tcMar>
-                  <w:top w:w="100" w:type="dxa"/>
-                  <w:left w:w="100" w:type="dxa"/>
-                  <w:bottom w:w="100" w:type="dxa"/>
-                  <w:right w:w="100" w:type="dxa"/>
-                </w:tcMar>
-              </w:tcPr>
-              <w:p>
-                <w:pPr>
-                  <w:widowControl w:val="0"/>
-                  <w:pBdr>
-                    <w:top w:val="nil"/>
-                    <w:left w:val="nil"/>
-                    <w:bottom w:val="nil"/>
-                    <w:right w:val="nil"/>
-                    <w:between w:val="nil"/>
-                  </w:pBdr>
-                  <w:spacing w:line="240" w:lineRule="auto"/>
-                  <w:jc w:val="center"/>
-                  <w:rPr>
-                    <w:rFonts w:ascii="MS Gothic" w:eastAsia="MS Gothic" w:hAnsi="MS Gothic" w:hint="eastAsia"/>
-                  </w:rPr>
-                </w:pPr>
-                <w:r>
-                  <w:rPr>
-                    <w:rFonts w:ascii="MS Gothic" w:eastAsia="MS Gothic" w:hAnsi="MS Gothic" w:hint="eastAsia"/>
-                  </w:rPr>
-                  <w:t>☐</w:t>
+                  <w:t>☒</w:t>
                 </w:r>
               </w:p>
             </w:tc>
@@ -23135,6 +23622,563 @@
       </w:tr>
     </w:tbl>
     <w:p/>
+    <w:p>
+      <w:pPr>
+        <w:pStyle w:val="Listenabsatz"/>
+        <w:numPr>
+          <w:ilvl w:val="0"/>
+          <w:numId w:val="8"/>
+        </w:numPr>
+        <w:rPr>
+          <w:lang w:val="de-DE"/>
+        </w:rPr>
+      </w:pPr>
+      <w:r>
+        <w:rPr>
+          <w:lang w:val="de-DE"/>
+        </w:rPr>
+        <w:t>Für karte anzeigen</w:t>
+      </w:r>
+      <w:r>
+        <w:rPr>
+          <w:lang w:val="de-DE"/>
+        </w:rPr>
+        <w:t>:</w:t>
+      </w:r>
+      <w:r>
+        <w:rPr>
+          <w:lang w:val="de-DE"/>
+        </w:rPr>
+        <w:t xml:space="preserve"> </w:t>
+      </w:r>
+      <w:proofErr w:type="spellStart"/>
+      <w:proofErr w:type="gramStart"/>
+      <w:r>
+        <w:rPr>
+          <w:lang w:val="de-DE"/>
+        </w:rPr>
+        <w:t>I</w:t>
+      </w:r>
+      <w:r>
+        <w:rPr>
+          <w:lang w:val="de-DE"/>
+        </w:rPr>
+        <w:t>tem</w:t>
+      </w:r>
+      <w:r>
+        <w:rPr>
+          <w:lang w:val="de-DE"/>
+        </w:rPr>
+        <w:t>F</w:t>
+      </w:r>
+      <w:r>
+        <w:rPr>
+          <w:lang w:val="de-DE"/>
+        </w:rPr>
+        <w:t>actory</w:t>
+      </w:r>
+      <w:proofErr w:type="spellEnd"/>
+      <w:r>
+        <w:rPr>
+          <w:lang w:val="de-DE"/>
+        </w:rPr>
+        <w:t xml:space="preserve">  -</w:t>
+      </w:r>
+      <w:proofErr w:type="gramEnd"/>
+      <w:r>
+        <w:rPr>
+          <w:lang w:val="de-DE"/>
+        </w:rPr>
+        <w:t xml:space="preserve">&gt; </w:t>
+      </w:r>
+      <w:proofErr w:type="spellStart"/>
+      <w:r>
+        <w:rPr>
+          <w:lang w:val="de-DE"/>
+        </w:rPr>
+        <w:t>CardDisplayer</w:t>
+      </w:r>
+      <w:proofErr w:type="spellEnd"/>
+      <w:r>
+        <w:rPr>
+          <w:lang w:val="de-DE"/>
+        </w:rPr>
+        <w:t xml:space="preserve"> -&gt; verteilen auf Player</w:t>
+      </w:r>
+    </w:p>
+    <w:p>
+      <w:pPr>
+        <w:pStyle w:val="Listenabsatz"/>
+        <w:rPr>
+          <w:lang w:val="de-DE"/>
+        </w:rPr>
+      </w:pPr>
+    </w:p>
+    <w:p>
+      <w:pPr>
+        <w:rPr>
+          <w:b/>
+        </w:rPr>
+      </w:pPr>
+    </w:p>
+    <w:p>
+      <w:proofErr w:type="spellStart"/>
+      <w:r>
+        <w:rPr>
+          <w:b/>
+        </w:rPr>
+        <w:t>ToDos</w:t>
+      </w:r>
+      <w:proofErr w:type="spellEnd"/>
+      <w:r>
+        <w:rPr>
+          <w:b/>
+        </w:rPr>
+        <w:t xml:space="preserve"> bis </w:t>
+      </w:r>
+      <w:r>
+        <w:rPr>
+          <w:b/>
+          <w:color w:val="FF0000"/>
+        </w:rPr>
+        <w:t>DONNERSTAG</w:t>
+      </w:r>
+      <w:r>
+        <w:rPr>
+          <w:b/>
+          <w:color w:val="FF0000"/>
+        </w:rPr>
+        <w:t xml:space="preserve"> (27.5)</w:t>
+      </w:r>
+      <w:r>
+        <w:rPr>
+          <w:b/>
+        </w:rPr>
+        <w:t>:</w:t>
+      </w:r>
+      <w:r>
+        <w:t xml:space="preserve"> </w:t>
+      </w:r>
+    </w:p>
+    <w:p>
+      <w:pPr>
+        <w:pStyle w:val="Listenabsatz"/>
+        <w:ind w:left="360"/>
+      </w:pPr>
+    </w:p>
+    <w:tbl>
+      <w:tblPr>
+        <w:tblStyle w:val="a1"/>
+        <w:tblW w:w="9170" w:type="dxa"/>
+        <w:tblInd w:w="0" w:type="dxa"/>
+        <w:tblBorders>
+          <w:top w:val="single" w:sz="8" w:space="0" w:color="000000"/>
+          <w:left w:val="single" w:sz="8" w:space="0" w:color="000000"/>
+          <w:bottom w:val="single" w:sz="8" w:space="0" w:color="000000"/>
+          <w:right w:val="single" w:sz="8" w:space="0" w:color="000000"/>
+          <w:insideH w:val="single" w:sz="8" w:space="0" w:color="000000"/>
+          <w:insideV w:val="single" w:sz="8" w:space="0" w:color="000000"/>
+        </w:tblBorders>
+        <w:tblLayout w:type="fixed"/>
+        <w:tblLook w:val="0600" w:firstRow="0" w:lastRow="0" w:firstColumn="0" w:lastColumn="0" w:noHBand="1" w:noVBand="1"/>
+      </w:tblPr>
+      <w:tblGrid>
+        <w:gridCol w:w="2670"/>
+        <w:gridCol w:w="6500"/>
+      </w:tblGrid>
+      <w:tr>
+        <w:tc>
+          <w:tcPr>
+            <w:tcW w:w="2670" w:type="dxa"/>
+            <w:shd w:val="clear" w:color="auto" w:fill="auto"/>
+            <w:tcMar>
+              <w:top w:w="100" w:type="dxa"/>
+              <w:left w:w="100" w:type="dxa"/>
+              <w:bottom w:w="100" w:type="dxa"/>
+              <w:right w:w="100" w:type="dxa"/>
+            </w:tcMar>
+          </w:tcPr>
+          <w:p>
+            <w:pPr>
+              <w:widowControl w:val="0"/>
+              <w:spacing w:line="240" w:lineRule="auto"/>
+              <w:rPr>
+                <w:b/>
+              </w:rPr>
+            </w:pPr>
+            <w:r>
+              <w:rPr>
+                <w:b/>
+              </w:rPr>
+              <w:t>Zuständige/r</w:t>
+            </w:r>
+          </w:p>
+        </w:tc>
+        <w:tc>
+          <w:tcPr>
+            <w:tcW w:w="6500" w:type="dxa"/>
+            <w:shd w:val="clear" w:color="auto" w:fill="auto"/>
+            <w:tcMar>
+              <w:top w:w="100" w:type="dxa"/>
+              <w:left w:w="100" w:type="dxa"/>
+              <w:bottom w:w="100" w:type="dxa"/>
+              <w:right w:w="100" w:type="dxa"/>
+            </w:tcMar>
+          </w:tcPr>
+          <w:p>
+            <w:pPr>
+              <w:widowControl w:val="0"/>
+              <w:spacing w:line="240" w:lineRule="auto"/>
+              <w:rPr>
+                <w:b/>
+              </w:rPr>
+            </w:pPr>
+            <w:r>
+              <w:rPr>
+                <w:b/>
+              </w:rPr>
+              <w:t>Task</w:t>
+            </w:r>
+          </w:p>
+        </w:tc>
+      </w:tr>
+      <w:tr>
+        <w:tc>
+          <w:tcPr>
+            <w:tcW w:w="2670" w:type="dxa"/>
+            <w:shd w:val="clear" w:color="auto" w:fill="auto"/>
+            <w:tcMar>
+              <w:top w:w="100" w:type="dxa"/>
+              <w:left w:w="100" w:type="dxa"/>
+              <w:bottom w:w="100" w:type="dxa"/>
+              <w:right w:w="100" w:type="dxa"/>
+            </w:tcMar>
+          </w:tcPr>
+          <w:p>
+            <w:pPr>
+              <w:widowControl w:val="0"/>
+              <w:spacing w:line="240" w:lineRule="auto"/>
+              <w:rPr>
+                <w:bCs/>
+              </w:rPr>
+            </w:pPr>
+            <w:r>
+              <w:rPr>
+                <w:bCs/>
+              </w:rPr>
+              <w:t>Andy</w:t>
+            </w:r>
+          </w:p>
+        </w:tc>
+        <w:tc>
+          <w:tcPr>
+            <w:tcW w:w="6500" w:type="dxa"/>
+            <w:shd w:val="clear" w:color="auto" w:fill="auto"/>
+            <w:tcMar>
+              <w:top w:w="100" w:type="dxa"/>
+              <w:left w:w="100" w:type="dxa"/>
+              <w:bottom w:w="100" w:type="dxa"/>
+              <w:right w:w="100" w:type="dxa"/>
+            </w:tcMar>
+          </w:tcPr>
+          <w:p>
+            <w:pPr>
+              <w:widowControl w:val="0"/>
+              <w:spacing w:line="240" w:lineRule="auto"/>
+              <w:jc w:val="both"/>
+              <w:rPr>
+                <w:bCs/>
+              </w:rPr>
+            </w:pPr>
+            <w:r>
+              <w:rPr>
+                <w:lang w:val="de-DE"/>
+              </w:rPr>
+              <w:t xml:space="preserve">Lobbyscreen – Spielstart bei </w:t>
+            </w:r>
+            <w:proofErr w:type="spellStart"/>
+            <w:r>
+              <w:rPr>
+                <w:lang w:val="de-DE"/>
+              </w:rPr>
+              <w:t>Buttonclick</w:t>
+            </w:r>
+            <w:proofErr w:type="spellEnd"/>
+          </w:p>
+        </w:tc>
+      </w:tr>
+      <w:tr>
+        <w:tc>
+          <w:tcPr>
+            <w:tcW w:w="2670" w:type="dxa"/>
+            <w:shd w:val="clear" w:color="auto" w:fill="auto"/>
+            <w:tcMar>
+              <w:top w:w="100" w:type="dxa"/>
+              <w:left w:w="100" w:type="dxa"/>
+              <w:bottom w:w="100" w:type="dxa"/>
+              <w:right w:w="100" w:type="dxa"/>
+            </w:tcMar>
+          </w:tcPr>
+          <w:p>
+            <w:pPr>
+              <w:widowControl w:val="0"/>
+              <w:spacing w:line="240" w:lineRule="auto"/>
+            </w:pPr>
+            <w:r>
+              <w:t>Martin</w:t>
+            </w:r>
+          </w:p>
+        </w:tc>
+        <w:tc>
+          <w:tcPr>
+            <w:tcW w:w="6500" w:type="dxa"/>
+            <w:shd w:val="clear" w:color="auto" w:fill="auto"/>
+            <w:tcMar>
+              <w:top w:w="100" w:type="dxa"/>
+              <w:left w:w="100" w:type="dxa"/>
+              <w:bottom w:w="100" w:type="dxa"/>
+              <w:right w:w="100" w:type="dxa"/>
+            </w:tcMar>
+          </w:tcPr>
+          <w:p>
+            <w:pPr>
+              <w:widowControl w:val="0"/>
+              <w:spacing w:line="240" w:lineRule="auto"/>
+              <w:jc w:val="both"/>
+            </w:pPr>
+            <w:proofErr w:type="spellStart"/>
+            <w:r>
+              <w:t>Tile</w:t>
+            </w:r>
+            <w:proofErr w:type="spellEnd"/>
+            <w:r>
+              <w:t xml:space="preserve"> einsetzen</w:t>
+            </w:r>
+          </w:p>
+        </w:tc>
+      </w:tr>
+      <w:tr>
+        <w:tc>
+          <w:tcPr>
+            <w:tcW w:w="2670" w:type="dxa"/>
+            <w:shd w:val="clear" w:color="auto" w:fill="auto"/>
+            <w:tcMar>
+              <w:top w:w="100" w:type="dxa"/>
+              <w:left w:w="100" w:type="dxa"/>
+              <w:bottom w:w="100" w:type="dxa"/>
+              <w:right w:w="100" w:type="dxa"/>
+            </w:tcMar>
+          </w:tcPr>
+          <w:p>
+            <w:pPr>
+              <w:widowControl w:val="0"/>
+              <w:spacing w:line="240" w:lineRule="auto"/>
+            </w:pPr>
+            <w:r>
+              <w:lastRenderedPageBreak/>
+              <w:t>Alexandra / Nico</w:t>
+            </w:r>
+          </w:p>
+        </w:tc>
+        <w:tc>
+          <w:tcPr>
+            <w:tcW w:w="6500" w:type="dxa"/>
+            <w:shd w:val="clear" w:color="auto" w:fill="auto"/>
+            <w:tcMar>
+              <w:top w:w="100" w:type="dxa"/>
+              <w:left w:w="100" w:type="dxa"/>
+              <w:bottom w:w="100" w:type="dxa"/>
+              <w:right w:w="100" w:type="dxa"/>
+            </w:tcMar>
+          </w:tcPr>
+          <w:p>
+            <w:pPr>
+              <w:widowControl w:val="0"/>
+              <w:spacing w:line="240" w:lineRule="auto"/>
+              <w:jc w:val="both"/>
+            </w:pPr>
+            <w:r>
+              <w:t>Aktive Karte mit Item anzeigen</w:t>
+            </w:r>
+          </w:p>
+        </w:tc>
+      </w:tr>
+      <w:tr>
+        <w:tc>
+          <w:tcPr>
+            <w:tcW w:w="2670" w:type="dxa"/>
+            <w:shd w:val="clear" w:color="auto" w:fill="auto"/>
+            <w:tcMar>
+              <w:top w:w="100" w:type="dxa"/>
+              <w:left w:w="100" w:type="dxa"/>
+              <w:bottom w:w="100" w:type="dxa"/>
+              <w:right w:w="100" w:type="dxa"/>
+            </w:tcMar>
+          </w:tcPr>
+          <w:p>
+            <w:pPr>
+              <w:widowControl w:val="0"/>
+              <w:spacing w:line="240" w:lineRule="auto"/>
+            </w:pPr>
+            <w:r>
+              <w:t>Nicola</w:t>
+            </w:r>
+          </w:p>
+        </w:tc>
+        <w:tc>
+          <w:tcPr>
+            <w:tcW w:w="6500" w:type="dxa"/>
+            <w:shd w:val="clear" w:color="auto" w:fill="auto"/>
+            <w:tcMar>
+              <w:top w:w="100" w:type="dxa"/>
+              <w:left w:w="100" w:type="dxa"/>
+              <w:bottom w:w="100" w:type="dxa"/>
+              <w:right w:w="100" w:type="dxa"/>
+            </w:tcMar>
+          </w:tcPr>
+          <w:p>
+            <w:pPr>
+              <w:widowControl w:val="0"/>
+              <w:spacing w:line="240" w:lineRule="auto"/>
+              <w:jc w:val="both"/>
+            </w:pPr>
+            <w:r>
+              <w:rPr>
+                <w:lang w:val="de-DE"/>
+              </w:rPr>
+              <w:t>Schatz aufheben + Neue Karte Ziegen</w:t>
+            </w:r>
+          </w:p>
+        </w:tc>
+      </w:tr>
+      <w:tr>
+        <w:tc>
+          <w:tcPr>
+            <w:tcW w:w="2670" w:type="dxa"/>
+            <w:shd w:val="clear" w:color="auto" w:fill="auto"/>
+            <w:tcMar>
+              <w:top w:w="100" w:type="dxa"/>
+              <w:left w:w="100" w:type="dxa"/>
+              <w:bottom w:w="100" w:type="dxa"/>
+              <w:right w:w="100" w:type="dxa"/>
+            </w:tcMar>
+          </w:tcPr>
+          <w:p>
+            <w:pPr>
+              <w:widowControl w:val="0"/>
+              <w:spacing w:line="240" w:lineRule="auto"/>
+            </w:pPr>
+            <w:r>
+              <w:t>Martin / Nico / Flo</w:t>
+            </w:r>
+          </w:p>
+        </w:tc>
+        <w:tc>
+          <w:tcPr>
+            <w:tcW w:w="6500" w:type="dxa"/>
+            <w:shd w:val="clear" w:color="auto" w:fill="auto"/>
+            <w:tcMar>
+              <w:top w:w="100" w:type="dxa"/>
+              <w:left w:w="100" w:type="dxa"/>
+              <w:bottom w:w="100" w:type="dxa"/>
+              <w:right w:w="100" w:type="dxa"/>
+            </w:tcMar>
+          </w:tcPr>
+          <w:p>
+            <w:pPr>
+              <w:widowControl w:val="0"/>
+              <w:spacing w:line="240" w:lineRule="auto"/>
+              <w:jc w:val="both"/>
+            </w:pPr>
+            <w:r>
+              <w:rPr>
+                <w:b/>
+                <w:bCs/>
+                <w:lang w:val="de-DE"/>
+              </w:rPr>
+              <w:t>Zug Logik</w:t>
+            </w:r>
+            <w:r>
+              <w:rPr>
+                <w:lang w:val="de-DE"/>
+              </w:rPr>
+              <w:t>, Ablauf, Turn Actions (</w:t>
+            </w:r>
+            <w:proofErr w:type="spellStart"/>
+            <w:r>
+              <w:rPr>
+                <w:lang w:val="de-DE"/>
+              </w:rPr>
+              <w:t>Tile</w:t>
+            </w:r>
+            <w:proofErr w:type="spellEnd"/>
+            <w:r>
+              <w:rPr>
+                <w:lang w:val="de-DE"/>
+              </w:rPr>
+              <w:t xml:space="preserve"> einsetzen</w:t>
+            </w:r>
+            <w:r>
+              <w:rPr>
+                <w:lang w:val="de-DE"/>
+              </w:rPr>
+              <w:t xml:space="preserve"> un</w:t>
+            </w:r>
+            <w:r>
+              <w:rPr>
+                <w:lang w:val="de-DE"/>
+              </w:rPr>
+              <w:t>d drehen</w:t>
+            </w:r>
+            <w:r>
+              <w:rPr>
+                <w:lang w:val="de-DE"/>
+              </w:rPr>
+              <w:t>, Player</w:t>
+            </w:r>
+            <w:r>
+              <w:rPr>
+                <w:lang w:val="de-DE"/>
+              </w:rPr>
+              <w:t xml:space="preserve"> bewegen</w:t>
+            </w:r>
+            <w:r>
+              <w:rPr>
+                <w:lang w:val="de-DE"/>
+              </w:rPr>
+              <w:t>,</w:t>
+            </w:r>
+            <w:r>
+              <w:rPr>
+                <w:lang w:val="de-DE"/>
+              </w:rPr>
+              <w:t xml:space="preserve"> Nächster Spieler)</w:t>
+            </w:r>
+          </w:p>
+        </w:tc>
+      </w:tr>
+    </w:tbl>
+    <w:p>
+      <w:pPr>
+        <w:rPr>
+          <w:lang w:val="de-DE"/>
+        </w:rPr>
+      </w:pPr>
+    </w:p>
+    <w:p>
+      <w:pPr>
+        <w:rPr>
+          <w:b/>
+        </w:rPr>
+      </w:pPr>
+    </w:p>
+    <w:p>
+      <w:pPr>
+        <w:rPr>
+          <w:lang w:val="de-DE"/>
+        </w:rPr>
+      </w:pPr>
+    </w:p>
     <w:sectPr>
       <w:pgSz w:w="11909" w:h="16834"/>
       <w:pgMar w:top="1440" w:right="1440" w:bottom="1440" w:left="1440" w:header="720" w:footer="720" w:gutter="0"/>
@@ -23311,6 +24355,118 @@
     </w:lvl>
   </w:abstractNum>
   <w:abstractNum w:abstractNumId="1" w15:restartNumberingAfterBreak="0">
+    <w:nsid w:val="2BFC0CEA"/>
+    <w:multiLevelType w:val="hybridMultilevel"/>
+    <w:tmpl w:val="5DC25966"/>
+    <w:lvl w:ilvl="0" w:tplc="6F46374A">
+      <w:numFmt w:val="bullet"/>
+      <w:lvlText w:val="-"/>
+      <w:lvlJc w:val="left"/>
+      <w:pPr>
+        <w:ind w:left="720" w:hanging="360"/>
+      </w:pPr>
+      <w:rPr>
+        <w:rFonts w:ascii="Arial" w:eastAsia="Arial" w:hAnsi="Arial" w:cs="Arial" w:hint="default"/>
+      </w:rPr>
+    </w:lvl>
+    <w:lvl w:ilvl="1" w:tplc="20000003" w:tentative="1">
+      <w:start w:val="1"/>
+      <w:numFmt w:val="bullet"/>
+      <w:lvlText w:val="o"/>
+      <w:lvlJc w:val="left"/>
+      <w:pPr>
+        <w:ind w:left="1440" w:hanging="360"/>
+      </w:pPr>
+      <w:rPr>
+        <w:rFonts w:ascii="Courier New" w:hAnsi="Courier New" w:cs="Courier New" w:hint="default"/>
+      </w:rPr>
+    </w:lvl>
+    <w:lvl w:ilvl="2" w:tplc="20000005" w:tentative="1">
+      <w:start w:val="1"/>
+      <w:numFmt w:val="bullet"/>
+      <w:lvlText w:val=""/>
+      <w:lvlJc w:val="left"/>
+      <w:pPr>
+        <w:ind w:left="2160" w:hanging="360"/>
+      </w:pPr>
+      <w:rPr>
+        <w:rFonts w:ascii="Wingdings" w:hAnsi="Wingdings" w:hint="default"/>
+      </w:rPr>
+    </w:lvl>
+    <w:lvl w:ilvl="3" w:tplc="20000001" w:tentative="1">
+      <w:start w:val="1"/>
+      <w:numFmt w:val="bullet"/>
+      <w:lvlText w:val=""/>
+      <w:lvlJc w:val="left"/>
+      <w:pPr>
+        <w:ind w:left="2880" w:hanging="360"/>
+      </w:pPr>
+      <w:rPr>
+        <w:rFonts w:ascii="Symbol" w:hAnsi="Symbol" w:hint="default"/>
+      </w:rPr>
+    </w:lvl>
+    <w:lvl w:ilvl="4" w:tplc="20000003" w:tentative="1">
+      <w:start w:val="1"/>
+      <w:numFmt w:val="bullet"/>
+      <w:lvlText w:val="o"/>
+      <w:lvlJc w:val="left"/>
+      <w:pPr>
+        <w:ind w:left="3600" w:hanging="360"/>
+      </w:pPr>
+      <w:rPr>
+        <w:rFonts w:ascii="Courier New" w:hAnsi="Courier New" w:cs="Courier New" w:hint="default"/>
+      </w:rPr>
+    </w:lvl>
+    <w:lvl w:ilvl="5" w:tplc="20000005" w:tentative="1">
+      <w:start w:val="1"/>
+      <w:numFmt w:val="bullet"/>
+      <w:lvlText w:val=""/>
+      <w:lvlJc w:val="left"/>
+      <w:pPr>
+        <w:ind w:left="4320" w:hanging="360"/>
+      </w:pPr>
+      <w:rPr>
+        <w:rFonts w:ascii="Wingdings" w:hAnsi="Wingdings" w:hint="default"/>
+      </w:rPr>
+    </w:lvl>
+    <w:lvl w:ilvl="6" w:tplc="20000001" w:tentative="1">
+      <w:start w:val="1"/>
+      <w:numFmt w:val="bullet"/>
+      <w:lvlText w:val=""/>
+      <w:lvlJc w:val="left"/>
+      <w:pPr>
+        <w:ind w:left="5040" w:hanging="360"/>
+      </w:pPr>
+      <w:rPr>
+        <w:rFonts w:ascii="Symbol" w:hAnsi="Symbol" w:hint="default"/>
+      </w:rPr>
+    </w:lvl>
+    <w:lvl w:ilvl="7" w:tplc="20000003" w:tentative="1">
+      <w:start w:val="1"/>
+      <w:numFmt w:val="bullet"/>
+      <w:lvlText w:val="o"/>
+      <w:lvlJc w:val="left"/>
+      <w:pPr>
+        <w:ind w:left="5760" w:hanging="360"/>
+      </w:pPr>
+      <w:rPr>
+        <w:rFonts w:ascii="Courier New" w:hAnsi="Courier New" w:cs="Courier New" w:hint="default"/>
+      </w:rPr>
+    </w:lvl>
+    <w:lvl w:ilvl="8" w:tplc="20000005" w:tentative="1">
+      <w:start w:val="1"/>
+      <w:numFmt w:val="bullet"/>
+      <w:lvlText w:val=""/>
+      <w:lvlJc w:val="left"/>
+      <w:pPr>
+        <w:ind w:left="6480" w:hanging="360"/>
+      </w:pPr>
+      <w:rPr>
+        <w:rFonts w:ascii="Wingdings" w:hAnsi="Wingdings" w:hint="default"/>
+      </w:rPr>
+    </w:lvl>
+  </w:abstractNum>
+  <w:abstractNum w:abstractNumId="2" w15:restartNumberingAfterBreak="0">
     <w:nsid w:val="2FC14709"/>
     <w:multiLevelType w:val="hybridMultilevel"/>
     <w:tmpl w:val="E2B25EDC"/>
@@ -23425,7 +24581,7 @@
       </w:rPr>
     </w:lvl>
   </w:abstractNum>
-  <w:abstractNum w:abstractNumId="2" w15:restartNumberingAfterBreak="0">
+  <w:abstractNum w:abstractNumId="3" w15:restartNumberingAfterBreak="0">
     <w:nsid w:val="329A6A28"/>
     <w:multiLevelType w:val="hybridMultilevel"/>
     <w:tmpl w:val="99CC9490"/>
@@ -23538,7 +24694,7 @@
       </w:rPr>
     </w:lvl>
   </w:abstractNum>
-  <w:abstractNum w:abstractNumId="3" w15:restartNumberingAfterBreak="0">
+  <w:abstractNum w:abstractNumId="4" w15:restartNumberingAfterBreak="0">
     <w:nsid w:val="34CB1245"/>
     <w:multiLevelType w:val="hybridMultilevel"/>
     <w:tmpl w:val="85D857FC"/>
@@ -23651,7 +24807,7 @@
       </w:rPr>
     </w:lvl>
   </w:abstractNum>
-  <w:abstractNum w:abstractNumId="4" w15:restartNumberingAfterBreak="0">
+  <w:abstractNum w:abstractNumId="5" w15:restartNumberingAfterBreak="0">
     <w:nsid w:val="39064E8A"/>
     <w:multiLevelType w:val="hybridMultilevel"/>
     <w:tmpl w:val="13B0AC30"/>
@@ -23764,7 +24920,7 @@
       </w:rPr>
     </w:lvl>
   </w:abstractNum>
-  <w:abstractNum w:abstractNumId="5" w15:restartNumberingAfterBreak="0">
+  <w:abstractNum w:abstractNumId="6" w15:restartNumberingAfterBreak="0">
     <w:nsid w:val="534679F4"/>
     <w:multiLevelType w:val="hybridMultilevel"/>
     <w:tmpl w:val="B4163B24"/>
@@ -23877,7 +25033,7 @@
       </w:rPr>
     </w:lvl>
   </w:abstractNum>
-  <w:abstractNum w:abstractNumId="6" w15:restartNumberingAfterBreak="0">
+  <w:abstractNum w:abstractNumId="7" w15:restartNumberingAfterBreak="0">
     <w:nsid w:val="5D61164A"/>
     <w:multiLevelType w:val="hybridMultilevel"/>
     <w:tmpl w:val="A8646E52"/>
@@ -23996,22 +25152,25 @@
     <w:abstractNumId w:val="0"/>
   </w:num>
   <w:num w:numId="2">
+    <w:abstractNumId w:val="4"/>
+  </w:num>
+  <w:num w:numId="3">
+    <w:abstractNumId w:val="2"/>
+  </w:num>
+  <w:num w:numId="4">
+    <w:abstractNumId w:val="6"/>
+  </w:num>
+  <w:num w:numId="5">
+    <w:abstractNumId w:val="7"/>
+  </w:num>
+  <w:num w:numId="6">
+    <w:abstractNumId w:val="5"/>
+  </w:num>
+  <w:num w:numId="7">
     <w:abstractNumId w:val="3"/>
   </w:num>
-  <w:num w:numId="3">
+  <w:num w:numId="8">
     <w:abstractNumId w:val="1"/>
-  </w:num>
-  <w:num w:numId="4">
-    <w:abstractNumId w:val="5"/>
-  </w:num>
-  <w:num w:numId="5">
-    <w:abstractNumId w:val="6"/>
-  </w:num>
-  <w:num w:numId="6">
-    <w:abstractNumId w:val="4"/>
-  </w:num>
-  <w:num w:numId="7">
-    <w:abstractNumId w:val="2"/>
   </w:num>
 </w:numbering>
 </file>

</xml_diff>